<commit_message>
Updated the user guide with store keeper section
</commit_message>
<xml_diff>
--- a/SouvenirStore/docs/User Guide.docx
+++ b/SouvenirStore/docs/User Guide.docx
@@ -2566,7 +2566,15 @@
           <w:sz w:val="20"/>
           <w:szCs w:val="20"/>
         </w:rPr>
-        <w:t xml:space="preserve">e login will allow the user to login to the application </w:t>
+        <w:t>e store keeper screen will allow the user to add new store keepers to the system and modify their passwords.</w:t>
+      </w:r>
+      <w:r>
+        <w:rPr>
+          <w:rFonts w:ascii="Arial" w:hAnsi="Arial" w:cs="Arial"/>
+          <w:sz w:val="20"/>
+          <w:szCs w:val="20"/>
+        </w:rPr>
+        <w:t xml:space="preserve"> </w:t>
       </w:r>
     </w:p>
     <w:p>
@@ -2642,15 +2650,14 @@
         <w:rPr>
           <w:rFonts w:ascii="Arial" w:hAnsi="Arial" w:cs="Arial"/>
           <w:b/>
-          <w:noProof/>
           <w:sz w:val="28"/>
           <w:szCs w:val="28"/>
         </w:rPr>
         <w:drawing>
           <wp:inline distT="0" distB="0" distL="0" distR="0">
-            <wp:extent cx="3352800" cy="1508760"/>
-            <wp:effectExtent l="19050" t="0" r="0" b="0"/>
-            <wp:docPr id="13" name="Picture 1"/>
+            <wp:extent cx="5326842" cy="3810330"/>
+            <wp:effectExtent l="19050" t="0" r="7158" b="0"/>
+            <wp:docPr id="2" name="Picture 2" descr="ManageStoreKeepers.png"/>
             <wp:cNvGraphicFramePr>
               <a:graphicFrameLocks xmlns:a="http://schemas.openxmlformats.org/drawingml/2006/main" noChangeAspect="1"/>
             </wp:cNvGraphicFramePr>
@@ -2658,33 +2665,23 @@
               <a:graphicData uri="http://schemas.openxmlformats.org/drawingml/2006/picture">
                 <pic:pic xmlns:pic="http://schemas.openxmlformats.org/drawingml/2006/picture">
                   <pic:nvPicPr>
-                    <pic:cNvPr id="0" name="Picture 1"/>
-                    <pic:cNvPicPr>
-                      <a:picLocks noChangeAspect="1" noChangeArrowheads="1"/>
-                    </pic:cNvPicPr>
+                    <pic:cNvPr id="0" name="ManageStoreKeepers.png"/>
+                    <pic:cNvPicPr/>
                   </pic:nvPicPr>
                   <pic:blipFill>
-                    <a:blip r:embed="rId6" cstate="print"/>
-                    <a:srcRect/>
+                    <a:blip r:embed="rId7" cstate="print"/>
                     <a:stretch>
                       <a:fillRect/>
                     </a:stretch>
                   </pic:blipFill>
-                  <pic:spPr bwMode="auto">
+                  <pic:spPr>
                     <a:xfrm>
                       <a:off x="0" y="0"/>
-                      <a:ext cx="3352800" cy="1508760"/>
+                      <a:ext cx="5326842" cy="3810330"/>
                     </a:xfrm>
                     <a:prstGeom prst="rect">
                       <a:avLst/>
                     </a:prstGeom>
-                    <a:noFill/>
-                    <a:ln w="9525">
-                      <a:noFill/>
-                      <a:miter lim="800000"/>
-                      <a:headEnd/>
-                      <a:tailEnd/>
-                    </a:ln>
                   </pic:spPr>
                 </pic:pic>
               </a:graphicData>
@@ -2767,32 +2764,407 @@
     <w:p>
       <w:pPr>
         <w:pStyle w:val="ListParagraph"/>
-        <w:numPr>
-          <w:ilvl w:val="0"/>
-          <w:numId w:val="15"/>
-        </w:numPr>
-        <w:spacing w:after="0" w:line="240" w:lineRule="auto"/>
-        <w:rPr>
-          <w:rFonts w:ascii="Arial" w:hAnsi="Arial" w:cs="Arial"/>
-          <w:sz w:val="20"/>
-          <w:szCs w:val="20"/>
-        </w:rPr>
-      </w:pPr>
-      <w:r>
-        <w:rPr>
-          <w:rFonts w:ascii="Arial" w:hAnsi="Arial" w:cs="Arial"/>
-          <w:sz w:val="20"/>
-          <w:szCs w:val="20"/>
-        </w:rPr>
-        <w:t>Provide valid User Id and Password and Click “Login” button to login to the application</w:t>
-      </w:r>
-      <w:r>
-        <w:rPr>
-          <w:rFonts w:ascii="Arial" w:hAnsi="Arial" w:cs="Arial"/>
-          <w:sz w:val="20"/>
-          <w:szCs w:val="20"/>
-        </w:rPr>
-        <w:t xml:space="preserve"> </w:t>
+        <w:spacing w:after="0" w:line="240" w:lineRule="auto"/>
+        <w:ind w:left="360"/>
+        <w:rPr>
+          <w:rFonts w:ascii="Arial" w:hAnsi="Arial" w:cs="Arial"/>
+          <w:b/>
+          <w:sz w:val="28"/>
+          <w:szCs w:val="28"/>
+        </w:rPr>
+      </w:pPr>
+      <w:r>
+        <w:rPr>
+          <w:rFonts w:ascii="Arial" w:hAnsi="Arial" w:cs="Arial"/>
+          <w:b/>
+          <w:sz w:val="24"/>
+          <w:szCs w:val="24"/>
+        </w:rPr>
+        <w:tab/>
+      </w:r>
+      <w:r>
+        <w:rPr>
+          <w:rFonts w:ascii="Arial" w:hAnsi="Arial" w:cs="Arial"/>
+          <w:b/>
+          <w:sz w:val="24"/>
+          <w:szCs w:val="24"/>
+        </w:rPr>
+        <w:t>Add New Store Keeper</w:t>
+      </w:r>
+    </w:p>
+    <w:p>
+      <w:pPr>
+        <w:pStyle w:val="ListParagraph"/>
+        <w:spacing w:after="0" w:line="240" w:lineRule="auto"/>
+        <w:rPr>
+          <w:rFonts w:ascii="Arial" w:hAnsi="Arial" w:cs="Arial"/>
+          <w:b/>
+          <w:sz w:val="28"/>
+          <w:szCs w:val="28"/>
+        </w:rPr>
+      </w:pPr>
+    </w:p>
+    <w:p>
+      <w:pPr>
+        <w:pStyle w:val="ListParagraph"/>
+        <w:spacing w:after="0" w:line="240" w:lineRule="auto"/>
+        <w:ind w:left="1080"/>
+        <w:rPr>
+          <w:rFonts w:ascii="Arial" w:hAnsi="Arial" w:cs="Arial"/>
+          <w:sz w:val="20"/>
+          <w:szCs w:val="20"/>
+        </w:rPr>
+      </w:pPr>
+      <w:r>
+        <w:rPr>
+          <w:rFonts w:ascii="Arial" w:hAnsi="Arial" w:cs="Arial"/>
+          <w:sz w:val="20"/>
+          <w:szCs w:val="20"/>
+        </w:rPr>
+        <w:t>1.</w:t>
+      </w:r>
+      <w:r>
+        <w:rPr>
+          <w:rFonts w:ascii="Arial" w:hAnsi="Arial" w:cs="Arial"/>
+          <w:sz w:val="20"/>
+          <w:szCs w:val="20"/>
+        </w:rPr>
+        <w:tab/>
+        <w:t xml:space="preserve">Click on the "Add" button in Store Keeper panel. System opens the "Add </w:t>
+      </w:r>
+      <w:proofErr w:type="spellStart"/>
+      <w:r>
+        <w:rPr>
+          <w:rFonts w:ascii="Arial" w:hAnsi="Arial" w:cs="Arial"/>
+          <w:sz w:val="20"/>
+          <w:szCs w:val="20"/>
+        </w:rPr>
+        <w:t>StoreKeeper</w:t>
+      </w:r>
+      <w:proofErr w:type="spellEnd"/>
+      <w:r>
+        <w:rPr>
+          <w:rFonts w:ascii="Arial" w:hAnsi="Arial" w:cs="Arial"/>
+          <w:sz w:val="20"/>
+          <w:szCs w:val="20"/>
+        </w:rPr>
+        <w:t xml:space="preserve">" </w:t>
+      </w:r>
+      <w:r>
+        <w:rPr>
+          <w:rFonts w:ascii="Arial" w:hAnsi="Arial" w:cs="Arial"/>
+          <w:sz w:val="20"/>
+          <w:szCs w:val="20"/>
+        </w:rPr>
+        <w:tab/>
+      </w:r>
+      <w:r>
+        <w:rPr>
+          <w:rFonts w:ascii="Arial" w:hAnsi="Arial" w:cs="Arial"/>
+          <w:sz w:val="20"/>
+          <w:szCs w:val="20"/>
+        </w:rPr>
+        <w:t>dialog.</w:t>
+      </w:r>
+    </w:p>
+    <w:p>
+      <w:pPr>
+        <w:pStyle w:val="ListParagraph"/>
+        <w:spacing w:after="0" w:line="240" w:lineRule="auto"/>
+        <w:ind w:left="1080"/>
+        <w:rPr>
+          <w:rFonts w:ascii="Arial" w:hAnsi="Arial" w:cs="Arial"/>
+          <w:sz w:val="20"/>
+          <w:szCs w:val="20"/>
+        </w:rPr>
+      </w:pPr>
+      <w:r>
+        <w:rPr>
+          <w:rFonts w:ascii="Arial" w:hAnsi="Arial" w:cs="Arial"/>
+          <w:sz w:val="20"/>
+          <w:szCs w:val="20"/>
+        </w:rPr>
+        <w:t>2.</w:t>
+      </w:r>
+      <w:r>
+        <w:rPr>
+          <w:rFonts w:ascii="Arial" w:hAnsi="Arial" w:cs="Arial"/>
+          <w:sz w:val="20"/>
+          <w:szCs w:val="20"/>
+        </w:rPr>
+        <w:tab/>
+        <w:t>Fill the store keeper name, password and confirm password in the appropriate fields.</w:t>
+      </w:r>
+    </w:p>
+    <w:p>
+      <w:pPr>
+        <w:pStyle w:val="ListParagraph"/>
+        <w:spacing w:after="0" w:line="240" w:lineRule="auto"/>
+        <w:ind w:left="1080"/>
+        <w:rPr>
+          <w:rFonts w:ascii="Arial" w:hAnsi="Arial" w:cs="Arial"/>
+          <w:sz w:val="20"/>
+          <w:szCs w:val="20"/>
+        </w:rPr>
+      </w:pPr>
+      <w:r>
+        <w:rPr>
+          <w:rFonts w:ascii="Arial" w:hAnsi="Arial" w:cs="Arial"/>
+          <w:sz w:val="20"/>
+          <w:szCs w:val="20"/>
+        </w:rPr>
+        <w:t>3.</w:t>
+      </w:r>
+      <w:r>
+        <w:rPr>
+          <w:rFonts w:ascii="Arial" w:hAnsi="Arial" w:cs="Arial"/>
+          <w:sz w:val="20"/>
+          <w:szCs w:val="20"/>
+        </w:rPr>
+        <w:tab/>
+        <w:t>Click "Ok" button to save the store keeper to the system.</w:t>
+      </w:r>
+    </w:p>
+    <w:p>
+      <w:pPr>
+        <w:pStyle w:val="ListParagraph"/>
+        <w:spacing w:after="0" w:line="240" w:lineRule="auto"/>
+        <w:ind w:left="1080"/>
+        <w:rPr>
+          <w:rFonts w:ascii="Arial" w:hAnsi="Arial" w:cs="Arial"/>
+          <w:sz w:val="20"/>
+          <w:szCs w:val="20"/>
+        </w:rPr>
+      </w:pPr>
+      <w:r>
+        <w:rPr>
+          <w:rFonts w:ascii="Arial" w:hAnsi="Arial" w:cs="Arial"/>
+          <w:sz w:val="20"/>
+          <w:szCs w:val="20"/>
+        </w:rPr>
+        <w:t>4.</w:t>
+      </w:r>
+      <w:r>
+        <w:rPr>
+          <w:rFonts w:ascii="Arial" w:hAnsi="Arial" w:cs="Arial"/>
+          <w:sz w:val="20"/>
+          <w:szCs w:val="20"/>
+        </w:rPr>
+        <w:tab/>
+        <w:t>The newly created store keeper will be listed in the panel, if submission is successful.</w:t>
+      </w:r>
+    </w:p>
+    <w:p>
+      <w:pPr>
+        <w:spacing w:after="0" w:line="240" w:lineRule="auto"/>
+        <w:ind w:left="720"/>
+        <w:rPr>
+          <w:rFonts w:ascii="Arial" w:hAnsi="Arial" w:cs="Arial"/>
+          <w:sz w:val="20"/>
+          <w:szCs w:val="20"/>
+        </w:rPr>
+      </w:pPr>
+    </w:p>
+    <w:p>
+      <w:pPr>
+        <w:rPr>
+          <w:rFonts w:ascii="Arial" w:hAnsi="Arial" w:cs="Arial"/>
+          <w:b/>
+          <w:sz w:val="24"/>
+          <w:szCs w:val="24"/>
+          <w:u w:val="single"/>
+        </w:rPr>
+      </w:pPr>
+      <w:r>
+        <w:rPr>
+          <w:rFonts w:ascii="Arial" w:hAnsi="Arial" w:cs="Arial"/>
+          <w:b/>
+          <w:sz w:val="24"/>
+          <w:szCs w:val="24"/>
+          <w:u w:val="single"/>
+        </w:rPr>
+        <w:br w:type="page"/>
+      </w:r>
+    </w:p>
+    <w:p>
+      <w:pPr>
+        <w:spacing w:after="0" w:line="240" w:lineRule="auto"/>
+        <w:ind w:left="720"/>
+        <w:rPr>
+          <w:rFonts w:ascii="Arial" w:hAnsi="Arial" w:cs="Arial"/>
+          <w:b/>
+          <w:sz w:val="24"/>
+          <w:szCs w:val="24"/>
+        </w:rPr>
+      </w:pPr>
+      <w:r>
+        <w:rPr>
+          <w:rFonts w:ascii="Arial" w:hAnsi="Arial" w:cs="Arial"/>
+          <w:b/>
+          <w:sz w:val="24"/>
+          <w:szCs w:val="24"/>
+        </w:rPr>
+        <w:lastRenderedPageBreak/>
+        <w:t>Edit Store Keeper</w:t>
+      </w:r>
+    </w:p>
+    <w:p>
+      <w:pPr>
+        <w:spacing w:after="0" w:line="240" w:lineRule="auto"/>
+        <w:ind w:left="720"/>
+        <w:rPr>
+          <w:rFonts w:ascii="Arial" w:hAnsi="Arial" w:cs="Arial"/>
+          <w:b/>
+          <w:sz w:val="24"/>
+          <w:szCs w:val="24"/>
+          <w:u w:val="single"/>
+        </w:rPr>
+      </w:pPr>
+    </w:p>
+    <w:p>
+      <w:pPr>
+        <w:spacing w:after="0" w:line="240" w:lineRule="auto"/>
+        <w:ind w:left="720"/>
+        <w:rPr>
+          <w:rFonts w:ascii="Arial" w:hAnsi="Arial" w:cs="Arial"/>
+          <w:sz w:val="20"/>
+          <w:szCs w:val="20"/>
+        </w:rPr>
+      </w:pPr>
+      <w:r>
+        <w:rPr>
+          <w:rFonts w:ascii="Arial" w:hAnsi="Arial" w:cs="Arial"/>
+          <w:sz w:val="20"/>
+          <w:szCs w:val="20"/>
+        </w:rPr>
+        <w:t>1.</w:t>
+      </w:r>
+      <w:r>
+        <w:rPr>
+          <w:rFonts w:ascii="Arial" w:hAnsi="Arial" w:cs="Arial"/>
+          <w:sz w:val="20"/>
+          <w:szCs w:val="20"/>
+        </w:rPr>
+        <w:tab/>
+        <w:t>Select the store keeper in the list that you're going to modify.</w:t>
+      </w:r>
+    </w:p>
+    <w:p>
+      <w:pPr>
+        <w:spacing w:after="0" w:line="240" w:lineRule="auto"/>
+        <w:ind w:left="720"/>
+        <w:rPr>
+          <w:rFonts w:ascii="Arial" w:hAnsi="Arial" w:cs="Arial"/>
+          <w:sz w:val="20"/>
+          <w:szCs w:val="20"/>
+        </w:rPr>
+      </w:pPr>
+      <w:r>
+        <w:rPr>
+          <w:rFonts w:ascii="Arial" w:hAnsi="Arial" w:cs="Arial"/>
+          <w:sz w:val="20"/>
+          <w:szCs w:val="20"/>
+        </w:rPr>
+        <w:t>2.</w:t>
+      </w:r>
+      <w:r>
+        <w:rPr>
+          <w:rFonts w:ascii="Arial" w:hAnsi="Arial" w:cs="Arial"/>
+          <w:sz w:val="20"/>
+          <w:szCs w:val="20"/>
+        </w:rPr>
+        <w:tab/>
+        <w:t xml:space="preserve">Click on the "Edit" button in Store Keeper panel. System opens the "Edit </w:t>
+      </w:r>
+      <w:proofErr w:type="spellStart"/>
+      <w:r>
+        <w:rPr>
+          <w:rFonts w:ascii="Arial" w:hAnsi="Arial" w:cs="Arial"/>
+          <w:sz w:val="20"/>
+          <w:szCs w:val="20"/>
+        </w:rPr>
+        <w:t>StoreKeeper</w:t>
+      </w:r>
+      <w:proofErr w:type="spellEnd"/>
+      <w:r>
+        <w:rPr>
+          <w:rFonts w:ascii="Arial" w:hAnsi="Arial" w:cs="Arial"/>
+          <w:sz w:val="20"/>
+          <w:szCs w:val="20"/>
+        </w:rPr>
+        <w:t xml:space="preserve">" </w:t>
+      </w:r>
+      <w:r>
+        <w:rPr>
+          <w:rFonts w:ascii="Arial" w:hAnsi="Arial" w:cs="Arial"/>
+          <w:sz w:val="20"/>
+          <w:szCs w:val="20"/>
+        </w:rPr>
+        <w:tab/>
+      </w:r>
+      <w:r>
+        <w:rPr>
+          <w:rFonts w:ascii="Arial" w:hAnsi="Arial" w:cs="Arial"/>
+          <w:sz w:val="20"/>
+          <w:szCs w:val="20"/>
+        </w:rPr>
+        <w:t>dialog.</w:t>
+      </w:r>
+    </w:p>
+    <w:p>
+      <w:pPr>
+        <w:spacing w:after="0" w:line="240" w:lineRule="auto"/>
+        <w:ind w:left="720"/>
+        <w:rPr>
+          <w:rFonts w:ascii="Arial" w:hAnsi="Arial" w:cs="Arial"/>
+          <w:sz w:val="20"/>
+          <w:szCs w:val="20"/>
+        </w:rPr>
+      </w:pPr>
+      <w:r>
+        <w:rPr>
+          <w:rFonts w:ascii="Arial" w:hAnsi="Arial" w:cs="Arial"/>
+          <w:sz w:val="20"/>
+          <w:szCs w:val="20"/>
+        </w:rPr>
+        <w:t>3.</w:t>
+      </w:r>
+      <w:r>
+        <w:rPr>
+          <w:rFonts w:ascii="Arial" w:hAnsi="Arial" w:cs="Arial"/>
+          <w:sz w:val="20"/>
+          <w:szCs w:val="20"/>
+        </w:rPr>
+        <w:tab/>
+        <w:t>Fill the current password, new password and confirm password in the appropriate fields.</w:t>
+      </w:r>
+    </w:p>
+    <w:p>
+      <w:pPr>
+        <w:spacing w:after="0" w:line="240" w:lineRule="auto"/>
+        <w:ind w:left="720"/>
+        <w:rPr>
+          <w:rFonts w:ascii="Arial" w:hAnsi="Arial" w:cs="Arial"/>
+          <w:sz w:val="20"/>
+          <w:szCs w:val="20"/>
+        </w:rPr>
+      </w:pPr>
+      <w:r>
+        <w:rPr>
+          <w:rFonts w:ascii="Arial" w:hAnsi="Arial" w:cs="Arial"/>
+          <w:sz w:val="20"/>
+          <w:szCs w:val="20"/>
+        </w:rPr>
+        <w:t>4.</w:t>
+      </w:r>
+      <w:r>
+        <w:rPr>
+          <w:rFonts w:ascii="Arial" w:hAnsi="Arial" w:cs="Arial"/>
+          <w:sz w:val="20"/>
+          <w:szCs w:val="20"/>
+        </w:rPr>
+        <w:tab/>
+        <w:t>Click "Ok" button to save the modified store keeper to the system.</w:t>
       </w:r>
     </w:p>
     <w:p>
@@ -4632,7 +5004,7 @@
                     <pic:cNvPicPr/>
                   </pic:nvPicPr>
                   <pic:blipFill>
-                    <a:blip r:embed="rId7" cstate="print"/>
+                    <a:blip r:embed="rId8" cstate="print"/>
                     <a:stretch>
                       <a:fillRect/>
                     </a:stretch>
@@ -4804,6 +5176,7 @@
       <w:r>
         <w:rPr>
           <w:rFonts w:ascii="Arial" w:hAnsi="Arial" w:cs="Arial"/>
+          <w:noProof/>
           <w:sz w:val="20"/>
           <w:szCs w:val="20"/>
         </w:rPr>
@@ -4813,232 +5186,6 @@
             <wp:extent cx="4419600" cy="1285875"/>
             <wp:effectExtent l="0" t="0" r="0" b="9525"/>
             <wp:docPr id="6" name="Picture 2"/>
-            <wp:cNvGraphicFramePr>
-              <a:graphicFrameLocks xmlns:a="http://schemas.openxmlformats.org/drawingml/2006/main" noChangeAspect="1"/>
-            </wp:cNvGraphicFramePr>
-            <a:graphic xmlns:a="http://schemas.openxmlformats.org/drawingml/2006/main">
-              <a:graphicData uri="http://schemas.openxmlformats.org/drawingml/2006/picture">
-                <pic:pic xmlns:pic="http://schemas.openxmlformats.org/drawingml/2006/picture">
-                  <pic:nvPicPr>
-                    <pic:cNvPr id="1" name=""/>
-                    <pic:cNvPicPr/>
-                  </pic:nvPicPr>
-                  <pic:blipFill>
-                    <a:blip r:embed="rId8" cstate="print"/>
-                    <a:stretch>
-                      <a:fillRect/>
-                    </a:stretch>
-                  </pic:blipFill>
-                  <pic:spPr>
-                    <a:xfrm>
-                      <a:off x="0" y="0"/>
-                      <a:ext cx="4419600" cy="1285875"/>
-                    </a:xfrm>
-                    <a:prstGeom prst="rect">
-                      <a:avLst/>
-                    </a:prstGeom>
-                  </pic:spPr>
-                </pic:pic>
-              </a:graphicData>
-            </a:graphic>
-          </wp:inline>
-        </w:drawing>
-      </w:r>
-    </w:p>
-    <w:p>
-      <w:pPr>
-        <w:spacing w:after="0" w:line="240" w:lineRule="auto"/>
-        <w:ind w:left="720"/>
-        <w:jc w:val="center"/>
-        <w:rPr>
-          <w:rFonts w:ascii="Arial" w:hAnsi="Arial" w:cs="Arial"/>
-          <w:sz w:val="20"/>
-          <w:szCs w:val="20"/>
-        </w:rPr>
-      </w:pPr>
-    </w:p>
-    <w:p>
-      <w:pPr>
-        <w:pStyle w:val="ListParagraph"/>
-        <w:spacing w:after="0" w:line="240" w:lineRule="auto"/>
-        <w:jc w:val="center"/>
-        <w:rPr>
-          <w:rFonts w:ascii="Arial" w:hAnsi="Arial" w:cs="Arial"/>
-          <w:i/>
-          <w:sz w:val="16"/>
-          <w:szCs w:val="16"/>
-        </w:rPr>
-      </w:pPr>
-      <w:r>
-        <w:rPr>
-          <w:rFonts w:ascii="Arial" w:hAnsi="Arial" w:cs="Arial"/>
-          <w:i/>
-          <w:sz w:val="16"/>
-          <w:szCs w:val="16"/>
-        </w:rPr>
-        <w:t xml:space="preserve">Adding </w:t>
-      </w:r>
-      <w:r>
-        <w:rPr>
-          <w:rFonts w:ascii="Arial" w:hAnsi="Arial" w:cs="Arial"/>
-          <w:i/>
-          <w:sz w:val="16"/>
-          <w:szCs w:val="16"/>
-        </w:rPr>
-        <w:t xml:space="preserve">Member </w:t>
-      </w:r>
-    </w:p>
-    <w:p>
-      <w:pPr>
-        <w:pStyle w:val="ListParagraph"/>
-        <w:spacing w:after="0" w:line="240" w:lineRule="auto"/>
-        <w:rPr>
-          <w:rFonts w:ascii="Arial" w:hAnsi="Arial" w:cs="Arial"/>
-          <w:b/>
-          <w:sz w:val="20"/>
-          <w:szCs w:val="20"/>
-        </w:rPr>
-      </w:pPr>
-    </w:p>
-    <w:p>
-      <w:pPr>
-        <w:pStyle w:val="ListParagraph"/>
-        <w:numPr>
-          <w:ilvl w:val="0"/>
-          <w:numId w:val="6"/>
-        </w:numPr>
-      </w:pPr>
-      <w:r>
-        <w:t xml:space="preserve">Press the </w:t>
-      </w:r>
-      <w:r>
-        <w:rPr>
-          <w:i/>
-        </w:rPr>
-        <w:t xml:space="preserve">“Add” </w:t>
-      </w:r>
-      <w:r>
-        <w:t xml:space="preserve">button on the members panel, the Add Member dialog will be shown. </w:t>
-      </w:r>
-    </w:p>
-    <w:p>
-      <w:pPr>
-        <w:pStyle w:val="ListParagraph"/>
-        <w:numPr>
-          <w:ilvl w:val="0"/>
-          <w:numId w:val="6"/>
-        </w:numPr>
-      </w:pPr>
-      <w:r>
-        <w:t>You need to fill in the member name, member id in the provided text field. Loyalty points always start at -1 and is not editable.</w:t>
-      </w:r>
-    </w:p>
-    <w:p>
-      <w:pPr>
-        <w:pStyle w:val="ListParagraph"/>
-        <w:numPr>
-          <w:ilvl w:val="0"/>
-          <w:numId w:val="6"/>
-        </w:numPr>
-      </w:pPr>
-      <w:r>
-        <w:t xml:space="preserve">Press </w:t>
-      </w:r>
-      <w:r>
-        <w:rPr>
-          <w:i/>
-        </w:rPr>
-        <w:t xml:space="preserve">“OK” </w:t>
-      </w:r>
-      <w:r>
-        <w:t xml:space="preserve">to confirm addition. Press </w:t>
-      </w:r>
-      <w:r>
-        <w:rPr>
-          <w:i/>
-        </w:rPr>
-        <w:t>“Cancel”</w:t>
-      </w:r>
-      <w:r>
-        <w:t xml:space="preserve"> to go back to the members panel.</w:t>
-      </w:r>
-    </w:p>
-    <w:p>
-      <w:pPr>
-        <w:pStyle w:val="ListParagraph"/>
-        <w:spacing w:after="0" w:line="240" w:lineRule="auto"/>
-        <w:rPr>
-          <w:rFonts w:ascii="Arial" w:hAnsi="Arial" w:cs="Arial"/>
-          <w:b/>
-          <w:sz w:val="28"/>
-          <w:szCs w:val="28"/>
-        </w:rPr>
-      </w:pPr>
-    </w:p>
-    <w:p>
-      <w:pPr>
-        <w:pStyle w:val="ListParagraph"/>
-        <w:spacing w:after="0" w:line="240" w:lineRule="auto"/>
-        <w:rPr>
-          <w:rFonts w:ascii="Arial" w:hAnsi="Arial" w:cs="Arial"/>
-          <w:b/>
-          <w:sz w:val="20"/>
-          <w:szCs w:val="20"/>
-        </w:rPr>
-      </w:pPr>
-      <w:r>
-        <w:rPr>
-          <w:rFonts w:ascii="Arial" w:hAnsi="Arial" w:cs="Arial"/>
-          <w:b/>
-          <w:sz w:val="20"/>
-          <w:szCs w:val="20"/>
-        </w:rPr>
-        <w:t>Editing</w:t>
-      </w:r>
-      <w:r>
-        <w:rPr>
-          <w:rFonts w:ascii="Arial" w:hAnsi="Arial" w:cs="Arial"/>
-          <w:b/>
-          <w:sz w:val="20"/>
-          <w:szCs w:val="20"/>
-        </w:rPr>
-        <w:t xml:space="preserve"> Members</w:t>
-      </w:r>
-    </w:p>
-    <w:p>
-      <w:pPr>
-        <w:pStyle w:val="ListParagraph"/>
-        <w:spacing w:after="0" w:line="240" w:lineRule="auto"/>
-        <w:rPr>
-          <w:rFonts w:ascii="Arial" w:hAnsi="Arial" w:cs="Arial"/>
-          <w:b/>
-          <w:sz w:val="20"/>
-          <w:szCs w:val="20"/>
-        </w:rPr>
-      </w:pPr>
-    </w:p>
-    <w:p>
-      <w:pPr>
-        <w:spacing w:after="0" w:line="240" w:lineRule="auto"/>
-        <w:ind w:left="720"/>
-        <w:jc w:val="center"/>
-        <w:rPr>
-          <w:rFonts w:ascii="Arial" w:hAnsi="Arial" w:cs="Arial"/>
-          <w:sz w:val="20"/>
-          <w:szCs w:val="20"/>
-        </w:rPr>
-      </w:pPr>
-      <w:r>
-        <w:rPr>
-          <w:rFonts w:ascii="Arial" w:hAnsi="Arial" w:cs="Arial"/>
-          <w:sz w:val="20"/>
-          <w:szCs w:val="20"/>
-        </w:rPr>
-        <w:drawing>
-          <wp:inline distT="0" distB="0" distL="0" distR="0">
-            <wp:extent cx="5731510" cy="4093845"/>
-            <wp:effectExtent l="0" t="0" r="2540" b="1905"/>
-            <wp:docPr id="8" name="Picture 4"/>
             <wp:cNvGraphicFramePr>
               <a:graphicFrameLocks xmlns:a="http://schemas.openxmlformats.org/drawingml/2006/main" noChangeAspect="1"/>
             </wp:cNvGraphicFramePr>
@@ -5058,6 +5205,233 @@
                   <pic:spPr>
                     <a:xfrm>
                       <a:off x="0" y="0"/>
+                      <a:ext cx="4419600" cy="1285875"/>
+                    </a:xfrm>
+                    <a:prstGeom prst="rect">
+                      <a:avLst/>
+                    </a:prstGeom>
+                  </pic:spPr>
+                </pic:pic>
+              </a:graphicData>
+            </a:graphic>
+          </wp:inline>
+        </w:drawing>
+      </w:r>
+    </w:p>
+    <w:p>
+      <w:pPr>
+        <w:spacing w:after="0" w:line="240" w:lineRule="auto"/>
+        <w:ind w:left="720"/>
+        <w:jc w:val="center"/>
+        <w:rPr>
+          <w:rFonts w:ascii="Arial" w:hAnsi="Arial" w:cs="Arial"/>
+          <w:sz w:val="20"/>
+          <w:szCs w:val="20"/>
+        </w:rPr>
+      </w:pPr>
+    </w:p>
+    <w:p>
+      <w:pPr>
+        <w:pStyle w:val="ListParagraph"/>
+        <w:spacing w:after="0" w:line="240" w:lineRule="auto"/>
+        <w:jc w:val="center"/>
+        <w:rPr>
+          <w:rFonts w:ascii="Arial" w:hAnsi="Arial" w:cs="Arial"/>
+          <w:i/>
+          <w:sz w:val="16"/>
+          <w:szCs w:val="16"/>
+        </w:rPr>
+      </w:pPr>
+      <w:r>
+        <w:rPr>
+          <w:rFonts w:ascii="Arial" w:hAnsi="Arial" w:cs="Arial"/>
+          <w:i/>
+          <w:sz w:val="16"/>
+          <w:szCs w:val="16"/>
+        </w:rPr>
+        <w:t xml:space="preserve">Adding </w:t>
+      </w:r>
+      <w:r>
+        <w:rPr>
+          <w:rFonts w:ascii="Arial" w:hAnsi="Arial" w:cs="Arial"/>
+          <w:i/>
+          <w:sz w:val="16"/>
+          <w:szCs w:val="16"/>
+        </w:rPr>
+        <w:t xml:space="preserve">Member </w:t>
+      </w:r>
+    </w:p>
+    <w:p>
+      <w:pPr>
+        <w:pStyle w:val="ListParagraph"/>
+        <w:spacing w:after="0" w:line="240" w:lineRule="auto"/>
+        <w:rPr>
+          <w:rFonts w:ascii="Arial" w:hAnsi="Arial" w:cs="Arial"/>
+          <w:b/>
+          <w:sz w:val="20"/>
+          <w:szCs w:val="20"/>
+        </w:rPr>
+      </w:pPr>
+    </w:p>
+    <w:p>
+      <w:pPr>
+        <w:pStyle w:val="ListParagraph"/>
+        <w:numPr>
+          <w:ilvl w:val="0"/>
+          <w:numId w:val="6"/>
+        </w:numPr>
+      </w:pPr>
+      <w:r>
+        <w:t xml:space="preserve">Press the </w:t>
+      </w:r>
+      <w:r>
+        <w:rPr>
+          <w:i/>
+        </w:rPr>
+        <w:t xml:space="preserve">“Add” </w:t>
+      </w:r>
+      <w:r>
+        <w:t xml:space="preserve">button on the members panel, the Add Member dialog will be shown. </w:t>
+      </w:r>
+    </w:p>
+    <w:p>
+      <w:pPr>
+        <w:pStyle w:val="ListParagraph"/>
+        <w:numPr>
+          <w:ilvl w:val="0"/>
+          <w:numId w:val="6"/>
+        </w:numPr>
+      </w:pPr>
+      <w:r>
+        <w:t>You need to fill in the member name, member id in the provided text field. Loyalty points always start at -1 and is not editable.</w:t>
+      </w:r>
+    </w:p>
+    <w:p>
+      <w:pPr>
+        <w:pStyle w:val="ListParagraph"/>
+        <w:numPr>
+          <w:ilvl w:val="0"/>
+          <w:numId w:val="6"/>
+        </w:numPr>
+      </w:pPr>
+      <w:r>
+        <w:t xml:space="preserve">Press </w:t>
+      </w:r>
+      <w:r>
+        <w:rPr>
+          <w:i/>
+        </w:rPr>
+        <w:t xml:space="preserve">“OK” </w:t>
+      </w:r>
+      <w:r>
+        <w:t xml:space="preserve">to confirm addition. Press </w:t>
+      </w:r>
+      <w:r>
+        <w:rPr>
+          <w:i/>
+        </w:rPr>
+        <w:t>“Cancel”</w:t>
+      </w:r>
+      <w:r>
+        <w:t xml:space="preserve"> to go back to the members panel.</w:t>
+      </w:r>
+    </w:p>
+    <w:p>
+      <w:pPr>
+        <w:pStyle w:val="ListParagraph"/>
+        <w:spacing w:after="0" w:line="240" w:lineRule="auto"/>
+        <w:rPr>
+          <w:rFonts w:ascii="Arial" w:hAnsi="Arial" w:cs="Arial"/>
+          <w:b/>
+          <w:sz w:val="28"/>
+          <w:szCs w:val="28"/>
+        </w:rPr>
+      </w:pPr>
+    </w:p>
+    <w:p>
+      <w:pPr>
+        <w:pStyle w:val="ListParagraph"/>
+        <w:spacing w:after="0" w:line="240" w:lineRule="auto"/>
+        <w:rPr>
+          <w:rFonts w:ascii="Arial" w:hAnsi="Arial" w:cs="Arial"/>
+          <w:b/>
+          <w:sz w:val="20"/>
+          <w:szCs w:val="20"/>
+        </w:rPr>
+      </w:pPr>
+      <w:r>
+        <w:rPr>
+          <w:rFonts w:ascii="Arial" w:hAnsi="Arial" w:cs="Arial"/>
+          <w:b/>
+          <w:sz w:val="20"/>
+          <w:szCs w:val="20"/>
+        </w:rPr>
+        <w:t>Editing</w:t>
+      </w:r>
+      <w:r>
+        <w:rPr>
+          <w:rFonts w:ascii="Arial" w:hAnsi="Arial" w:cs="Arial"/>
+          <w:b/>
+          <w:sz w:val="20"/>
+          <w:szCs w:val="20"/>
+        </w:rPr>
+        <w:t xml:space="preserve"> Members</w:t>
+      </w:r>
+    </w:p>
+    <w:p>
+      <w:pPr>
+        <w:pStyle w:val="ListParagraph"/>
+        <w:spacing w:after="0" w:line="240" w:lineRule="auto"/>
+        <w:rPr>
+          <w:rFonts w:ascii="Arial" w:hAnsi="Arial" w:cs="Arial"/>
+          <w:b/>
+          <w:sz w:val="20"/>
+          <w:szCs w:val="20"/>
+        </w:rPr>
+      </w:pPr>
+    </w:p>
+    <w:p>
+      <w:pPr>
+        <w:spacing w:after="0" w:line="240" w:lineRule="auto"/>
+        <w:ind w:left="720"/>
+        <w:jc w:val="center"/>
+        <w:rPr>
+          <w:rFonts w:ascii="Arial" w:hAnsi="Arial" w:cs="Arial"/>
+          <w:sz w:val="20"/>
+          <w:szCs w:val="20"/>
+        </w:rPr>
+      </w:pPr>
+      <w:r>
+        <w:rPr>
+          <w:rFonts w:ascii="Arial" w:hAnsi="Arial" w:cs="Arial"/>
+          <w:noProof/>
+          <w:sz w:val="20"/>
+          <w:szCs w:val="20"/>
+        </w:rPr>
+        <w:drawing>
+          <wp:inline distT="0" distB="0" distL="0" distR="0">
+            <wp:extent cx="5731510" cy="4093845"/>
+            <wp:effectExtent l="0" t="0" r="2540" b="1905"/>
+            <wp:docPr id="8" name="Picture 4"/>
+            <wp:cNvGraphicFramePr>
+              <a:graphicFrameLocks xmlns:a="http://schemas.openxmlformats.org/drawingml/2006/main" noChangeAspect="1"/>
+            </wp:cNvGraphicFramePr>
+            <a:graphic xmlns:a="http://schemas.openxmlformats.org/drawingml/2006/main">
+              <a:graphicData uri="http://schemas.openxmlformats.org/drawingml/2006/picture">
+                <pic:pic xmlns:pic="http://schemas.openxmlformats.org/drawingml/2006/picture">
+                  <pic:nvPicPr>
+                    <pic:cNvPr id="1" name=""/>
+                    <pic:cNvPicPr/>
+                  </pic:nvPicPr>
+                  <pic:blipFill>
+                    <a:blip r:embed="rId10" cstate="print"/>
+                    <a:stretch>
+                      <a:fillRect/>
+                    </a:stretch>
+                  </pic:blipFill>
+                  <pic:spPr>
+                    <a:xfrm>
+                      <a:off x="0" y="0"/>
                       <a:ext cx="5731510" cy="4093845"/>
                     </a:xfrm>
                     <a:prstGeom prst="rect">
@@ -5414,7 +5788,7 @@
                     </pic:cNvPicPr>
                   </pic:nvPicPr>
                   <pic:blipFill>
-                    <a:blip r:embed="rId10" cstate="print"/>
+                    <a:blip r:embed="rId11" cstate="print"/>
                     <a:srcRect/>
                     <a:stretch>
                       <a:fillRect/>
@@ -5674,7 +6048,25 @@
           <w:sz w:val="20"/>
           <w:szCs w:val="20"/>
         </w:rPr>
-        <w:t>The system would auto-populate the qunatity as 1 and computes the price</w:t>
+        <w:t xml:space="preserve">The system would auto-populate the </w:t>
+      </w:r>
+      <w:proofErr w:type="spellStart"/>
+      <w:r>
+        <w:rPr>
+          <w:rFonts w:ascii="Arial" w:hAnsi="Arial" w:cs="Arial"/>
+          <w:sz w:val="20"/>
+          <w:szCs w:val="20"/>
+        </w:rPr>
+        <w:t>qunatity</w:t>
+      </w:r>
+      <w:proofErr w:type="spellEnd"/>
+      <w:r>
+        <w:rPr>
+          <w:rFonts w:ascii="Arial" w:hAnsi="Arial" w:cs="Arial"/>
+          <w:sz w:val="20"/>
+          <w:szCs w:val="20"/>
+        </w:rPr>
+        <w:t xml:space="preserve"> as 1 and computes the price</w:t>
       </w:r>
     </w:p>
     <w:p>
@@ -5813,7 +6205,25 @@
           <w:sz w:val="20"/>
           <w:szCs w:val="20"/>
         </w:rPr>
-        <w:t>The loylaty points will be displayed for Members</w:t>
+        <w:t xml:space="preserve">The </w:t>
+      </w:r>
+      <w:proofErr w:type="spellStart"/>
+      <w:r>
+        <w:rPr>
+          <w:rFonts w:ascii="Arial" w:hAnsi="Arial" w:cs="Arial"/>
+          <w:sz w:val="20"/>
+          <w:szCs w:val="20"/>
+        </w:rPr>
+        <w:t>loylaty</w:t>
+      </w:r>
+      <w:proofErr w:type="spellEnd"/>
+      <w:r>
+        <w:rPr>
+          <w:rFonts w:ascii="Arial" w:hAnsi="Arial" w:cs="Arial"/>
+          <w:sz w:val="20"/>
+          <w:szCs w:val="20"/>
+        </w:rPr>
+        <w:t xml:space="preserve"> points will be displayed for Members</w:t>
       </w:r>
     </w:p>
     <w:p>
@@ -8763,7 +9173,7 @@
 </file>
 
 <file path=customXml/itemProps1.xml><?xml version="1.0" encoding="utf-8"?>
-<ds:datastoreItem xmlns:ds="http://schemas.openxmlformats.org/officeDocument/2006/customXml" ds:itemID="{E3A373C0-75D6-4E1B-A787-D2F4098E289C}">
+<ds:datastoreItem xmlns:ds="http://schemas.openxmlformats.org/officeDocument/2006/customXml" ds:itemID="{5E16B31C-F351-485D-8B07-300A652302A0}">
   <ds:schemaRefs>
     <ds:schemaRef ds:uri="http://schemas.openxmlformats.org/officeDocument/2006/bibliography"/>
   </ds:schemaRefs>

</xml_diff>

<commit_message>
Rephrased some points in user guide
</commit_message>
<xml_diff>
--- a/SouvenirStore/docs/User Guide.docx
+++ b/SouvenirStore/docs/User Guide.docx
@@ -6558,18 +6558,16 @@
           <w:sz w:val="20"/>
           <w:szCs w:val="20"/>
         </w:rPr>
-        <w:t xml:space="preserve">Transaction search page will allow user to find transactions between particular </w:t>
-      </w:r>
-      <w:proofErr w:type="gramStart"/>
-      <w:r>
-        <w:rPr>
-          <w:rFonts w:ascii="Arial" w:hAnsi="Arial" w:cs="Arial"/>
-          <w:sz w:val="20"/>
-          <w:szCs w:val="20"/>
-        </w:rPr>
-        <w:t>date</w:t>
-      </w:r>
-      <w:proofErr w:type="gramEnd"/>
+        <w:t>Transaction search page will allow user to find transactions between particular date</w:t>
+      </w:r>
+      <w:r>
+        <w:rPr>
+          <w:rFonts w:ascii="Arial" w:hAnsi="Arial" w:cs="Arial"/>
+          <w:sz w:val="20"/>
+          <w:szCs w:val="20"/>
+        </w:rPr>
+        <w:t>s</w:t>
+      </w:r>
       <w:r>
         <w:rPr>
           <w:rFonts w:ascii="Arial" w:hAnsi="Arial" w:cs="Arial"/>
@@ -6767,13 +6765,14 @@
         </w:numPr>
         <w:spacing w:after="160" w:line="259" w:lineRule="auto"/>
       </w:pPr>
-      <w:proofErr w:type="spellStart"/>
-      <w:r>
-        <w:t>Goto</w:t>
-      </w:r>
-      <w:proofErr w:type="spellEnd"/>
-      <w:r>
-        <w:t xml:space="preserve"> “Reports” tab and select Transaction to go to Transaction search screen. (Figure1)</w:t>
+      <w:r>
+        <w:t>Go</w:t>
+      </w:r>
+      <w:r>
+        <w:t xml:space="preserve"> </w:t>
+      </w:r>
+      <w:r>
+        <w:t>to “Reports” tab and select Transaction to go to Transaction search screen. (Figure1)</w:t>
       </w:r>
     </w:p>
     <w:p>
@@ -6815,7 +6814,13 @@
         <w:spacing w:after="160" w:line="259" w:lineRule="auto"/>
       </w:pPr>
       <w:r>
-        <w:t>If Start date exceeds End Date then, system will throw error.</w:t>
+        <w:t xml:space="preserve">If Start date exceeds End Date then, system will </w:t>
+      </w:r>
+      <w:r>
+        <w:t>show</w:t>
+      </w:r>
+      <w:r>
+        <w:t xml:space="preserve"> error.</w:t>
       </w:r>
     </w:p>
     <w:p>
@@ -7412,7 +7417,13 @@
         <w:spacing w:after="160" w:line="259" w:lineRule="auto"/>
       </w:pPr>
       <w:r>
-        <w:t xml:space="preserve">On click of “view” button after selecting a particular transaction you will get List of transactions with product details(like product Id, product name, quantity, product description) sorted by the </w:t>
+        <w:t xml:space="preserve">On click of “view” button after selecting a particular transaction you will get List of </w:t>
+      </w:r>
+      <w:r>
+        <w:t>product items</w:t>
+      </w:r>
+      <w:r>
+        <w:t xml:space="preserve"> with product details(like product Id, product name, quantity, product description) sorted by the </w:t>
       </w:r>
       <w:proofErr w:type="spellStart"/>
       <w:r>
@@ -7434,6 +7445,19 @@
       </w:pPr>
       <w:r>
         <w:t>When user clicks on “Back” button the user’s search criteria would be retained along with the search results in Transaction search screen.</w:t>
+      </w:r>
+    </w:p>
+    <w:p>
+      <w:pPr>
+        <w:pStyle w:val="ListParagraph"/>
+        <w:numPr>
+          <w:ilvl w:val="0"/>
+          <w:numId w:val="20"/>
+        </w:numPr>
+        <w:spacing w:after="160" w:line="259" w:lineRule="auto"/>
+      </w:pPr>
+      <w:r>
+        <w:t>“Close” button will help user navigate to the main window.</w:t>
       </w:r>
     </w:p>
     <w:p>
@@ -10725,7 +10749,7 @@
 </file>
 
 <file path=customXml/itemProps1.xml><?xml version="1.0" encoding="utf-8"?>
-<ds:datastoreItem xmlns:ds="http://schemas.openxmlformats.org/officeDocument/2006/customXml" ds:itemID="{A187EBC0-466E-4154-907F-646459335230}">
+<ds:datastoreItem xmlns:ds="http://schemas.openxmlformats.org/officeDocument/2006/customXml" ds:itemID="{E798D712-F67B-4509-9A18-57589BCAD1E6}">
   <ds:schemaRefs>
     <ds:schemaRef ds:uri="http://schemas.openxmlformats.org/officeDocument/2006/bibliography"/>
   </ds:schemaRefs>

</xml_diff>

<commit_message>
Updated user guide with Login windows details and Main app windows details.
</commit_message>
<xml_diff>
--- a/SouvenirStore/docs/User Guide.docx
+++ b/SouvenirStore/docs/User Guide.docx
@@ -1809,6 +1809,7 @@
           <w:sz w:val="28"/>
           <w:szCs w:val="28"/>
         </w:rPr>
+        <w:lastRenderedPageBreak/>
         <w:t>INTRODUCTION</w:t>
       </w:r>
       <w:bookmarkEnd w:id="0"/>
@@ -2156,7 +2157,15 @@
           <w:sz w:val="20"/>
           <w:szCs w:val="20"/>
         </w:rPr>
-        <w:t xml:space="preserve">e login will allow the user to login to the application </w:t>
+        <w:t>e login will allow the user to login to the application. This is the first screen that is displayed to the user.</w:t>
+      </w:r>
+      <w:r>
+        <w:rPr>
+          <w:rFonts w:ascii="Arial" w:hAnsi="Arial" w:cs="Arial"/>
+          <w:sz w:val="20"/>
+          <w:szCs w:val="20"/>
+        </w:rPr>
+        <w:t xml:space="preserve"> </w:t>
       </w:r>
     </w:p>
     <w:p>
@@ -2361,108 +2370,432 @@
           <w:ilvl w:val="0"/>
           <w:numId w:val="2"/>
         </w:numPr>
-        <w:spacing w:after="0" w:line="240" w:lineRule="auto"/>
-        <w:rPr>
-          <w:rFonts w:ascii="Arial" w:hAnsi="Arial" w:cs="Arial"/>
-          <w:sz w:val="20"/>
-          <w:szCs w:val="20"/>
-        </w:rPr>
-      </w:pPr>
-      <w:r>
-        <w:rPr>
-          <w:rFonts w:ascii="Arial" w:hAnsi="Arial" w:cs="Arial"/>
-          <w:sz w:val="20"/>
-          <w:szCs w:val="20"/>
-        </w:rPr>
-        <w:t>P</w:t>
-      </w:r>
-      <w:r>
-        <w:rPr>
-          <w:rFonts w:ascii="Arial" w:hAnsi="Arial" w:cs="Arial"/>
-          <w:sz w:val="20"/>
-          <w:szCs w:val="20"/>
-        </w:rPr>
-        <w:t>rovide valid User Id and Password and Click “Login” button to login to the application</w:t>
-      </w:r>
-      <w:r>
-        <w:rPr>
-          <w:rFonts w:ascii="Arial" w:hAnsi="Arial" w:cs="Arial"/>
-          <w:sz w:val="20"/>
-          <w:szCs w:val="20"/>
-        </w:rPr>
-        <w:t xml:space="preserve"> </w:t>
-      </w:r>
-    </w:p>
-    <w:p>
-      <w:pPr>
-        <w:spacing w:after="0" w:line="240" w:lineRule="auto"/>
-        <w:rPr>
-          <w:rFonts w:ascii="Arial" w:hAnsi="Arial" w:cs="Arial"/>
-          <w:b/>
-          <w:sz w:val="28"/>
-          <w:szCs w:val="28"/>
-        </w:rPr>
-      </w:pPr>
-    </w:p>
-    <w:p>
-      <w:pPr>
-        <w:spacing w:after="0" w:line="240" w:lineRule="auto"/>
-        <w:rPr>
-          <w:rFonts w:ascii="Arial" w:hAnsi="Arial" w:cs="Arial"/>
-          <w:b/>
-          <w:sz w:val="28"/>
-          <w:szCs w:val="28"/>
-        </w:rPr>
-      </w:pPr>
-    </w:p>
-    <w:p>
-      <w:pPr>
-        <w:spacing w:after="0" w:line="240" w:lineRule="auto"/>
-        <w:rPr>
-          <w:rFonts w:ascii="Arial" w:hAnsi="Arial" w:cs="Arial"/>
-          <w:b/>
-          <w:sz w:val="28"/>
-          <w:szCs w:val="28"/>
-        </w:rPr>
-      </w:pPr>
-    </w:p>
-    <w:p>
-      <w:pPr>
-        <w:rPr>
-          <w:rFonts w:ascii="Arial" w:hAnsi="Arial" w:cs="Arial"/>
-          <w:b/>
-          <w:sz w:val="28"/>
-          <w:szCs w:val="28"/>
-        </w:rPr>
-      </w:pPr>
-    </w:p>
-    <w:p>
-      <w:pPr>
-        <w:rPr>
-          <w:rFonts w:ascii="Arial" w:hAnsi="Arial" w:cs="Arial"/>
-          <w:b/>
-          <w:sz w:val="28"/>
-          <w:szCs w:val="28"/>
-        </w:rPr>
-      </w:pPr>
-      <w:r>
-        <w:rPr>
-          <w:rFonts w:ascii="Arial" w:hAnsi="Arial" w:cs="Arial"/>
-          <w:b/>
-          <w:sz w:val="28"/>
-          <w:szCs w:val="28"/>
-        </w:rPr>
-        <w:br w:type="page"/>
-      </w:r>
-    </w:p>
-    <w:p>
-      <w:pPr>
-        <w:spacing w:after="0" w:line="240" w:lineRule="auto"/>
-        <w:ind w:left="720"/>
-        <w:rPr>
-          <w:rFonts w:ascii="Arial" w:hAnsi="Arial" w:cs="Arial"/>
-          <w:sz w:val="20"/>
-          <w:szCs w:val="20"/>
+      </w:pPr>
+      <w:r>
+        <w:t>Store keeper must enter valid user name and password to proceed further.</w:t>
+      </w:r>
+      <w:r>
+        <w:br/>
+        <w:t>Clicking on Cancel button or closing this window will exit from the application.</w:t>
+      </w:r>
+      <w:r>
+        <w:br/>
+        <w:t>The user name is not case sensitive but the password is.</w:t>
+      </w:r>
+    </w:p>
+    <w:p>
+      <w:pPr>
+        <w:pStyle w:val="ListParagraph"/>
+        <w:numPr>
+          <w:ilvl w:val="0"/>
+          <w:numId w:val="2"/>
+        </w:numPr>
+      </w:pPr>
+      <w:r>
+        <w:t>Enter user name and password and click login.</w:t>
+      </w:r>
+    </w:p>
+    <w:p>
+      <w:pPr>
+        <w:pStyle w:val="ListParagraph"/>
+        <w:numPr>
+          <w:ilvl w:val="0"/>
+          <w:numId w:val="2"/>
+        </w:numPr>
+      </w:pPr>
+      <w:r>
+        <w:t>Default user:</w:t>
+      </w:r>
+      <w:r>
+        <w:br/>
+      </w:r>
+      <w:r>
+        <w:tab/>
+        <w:t>Username: Jeff</w:t>
+      </w:r>
+      <w:r>
+        <w:br/>
+      </w:r>
+      <w:r>
+        <w:tab/>
+        <w:t xml:space="preserve">Password: </w:t>
+      </w:r>
+      <w:proofErr w:type="spellStart"/>
+      <w:r>
+        <w:t>p@ssword</w:t>
+      </w:r>
+      <w:proofErr w:type="spellEnd"/>
+      <w:r>
+        <w:br/>
+      </w:r>
+      <w:r>
+        <w:lastRenderedPageBreak/>
+        <w:t>if user clicks Login button without entering any user name of password, following message is displayed</w:t>
+      </w:r>
+      <w:r>
+        <w:br/>
+      </w:r>
+      <w:r>
+        <w:rPr>
+          <w:noProof/>
+        </w:rPr>
+        <w:drawing>
+          <wp:inline distT="0" distB="0" distL="0" distR="0" wp14:anchorId="3E0362AC" wp14:editId="22ED3275">
+            <wp:extent cx="4038600" cy="1219200"/>
+            <wp:effectExtent l="0" t="0" r="0" b="0"/>
+            <wp:docPr id="14" name="Picture 14"/>
+            <wp:cNvGraphicFramePr>
+              <a:graphicFrameLocks xmlns:a="http://schemas.openxmlformats.org/drawingml/2006/main" noChangeAspect="1"/>
+            </wp:cNvGraphicFramePr>
+            <a:graphic xmlns:a="http://schemas.openxmlformats.org/drawingml/2006/main">
+              <a:graphicData uri="http://schemas.openxmlformats.org/drawingml/2006/picture">
+                <pic:pic xmlns:pic="http://schemas.openxmlformats.org/drawingml/2006/picture">
+                  <pic:nvPicPr>
+                    <pic:cNvPr id="1" name=""/>
+                    <pic:cNvPicPr/>
+                  </pic:nvPicPr>
+                  <pic:blipFill>
+                    <a:blip r:embed="rId7"/>
+                    <a:stretch>
+                      <a:fillRect/>
+                    </a:stretch>
+                  </pic:blipFill>
+                  <pic:spPr>
+                    <a:xfrm>
+                      <a:off x="0" y="0"/>
+                      <a:ext cx="4038600" cy="1219200"/>
+                    </a:xfrm>
+                    <a:prstGeom prst="rect">
+                      <a:avLst/>
+                    </a:prstGeom>
+                  </pic:spPr>
+                </pic:pic>
+              </a:graphicData>
+            </a:graphic>
+          </wp:inline>
+        </w:drawing>
+      </w:r>
+      <w:r>
+        <w:br/>
+        <w:t>if the password is invalid, and error message will be displayed</w:t>
+      </w:r>
+      <w:r>
+        <w:br/>
+      </w:r>
+      <w:r>
+        <w:rPr>
+          <w:noProof/>
+        </w:rPr>
+        <w:drawing>
+          <wp:inline distT="0" distB="0" distL="0" distR="0" wp14:anchorId="00B58168" wp14:editId="4E323086">
+            <wp:extent cx="2838450" cy="1228725"/>
+            <wp:effectExtent l="0" t="0" r="0" b="9525"/>
+            <wp:docPr id="17" name="Picture 17"/>
+            <wp:cNvGraphicFramePr>
+              <a:graphicFrameLocks xmlns:a="http://schemas.openxmlformats.org/drawingml/2006/main" noChangeAspect="1"/>
+            </wp:cNvGraphicFramePr>
+            <a:graphic xmlns:a="http://schemas.openxmlformats.org/drawingml/2006/main">
+              <a:graphicData uri="http://schemas.openxmlformats.org/drawingml/2006/picture">
+                <pic:pic xmlns:pic="http://schemas.openxmlformats.org/drawingml/2006/picture">
+                  <pic:nvPicPr>
+                    <pic:cNvPr id="1" name=""/>
+                    <pic:cNvPicPr/>
+                  </pic:nvPicPr>
+                  <pic:blipFill>
+                    <a:blip r:embed="rId8"/>
+                    <a:stretch>
+                      <a:fillRect/>
+                    </a:stretch>
+                  </pic:blipFill>
+                  <pic:spPr>
+                    <a:xfrm>
+                      <a:off x="0" y="0"/>
+                      <a:ext cx="2838450" cy="1228725"/>
+                    </a:xfrm>
+                    <a:prstGeom prst="rect">
+                      <a:avLst/>
+                    </a:prstGeom>
+                  </pic:spPr>
+                </pic:pic>
+              </a:graphicData>
+            </a:graphic>
+          </wp:inline>
+        </w:drawing>
+      </w:r>
+    </w:p>
+    <w:p>
+      <w:pPr>
+        <w:pStyle w:val="ListParagraph"/>
+        <w:spacing w:after="0" w:line="240" w:lineRule="auto"/>
+        <w:ind w:left="1080"/>
+        <w:rPr>
+          <w:rFonts w:ascii="Arial" w:hAnsi="Arial" w:cs="Arial"/>
+          <w:sz w:val="20"/>
+          <w:szCs w:val="20"/>
+        </w:rPr>
+      </w:pPr>
+    </w:p>
+    <w:p>
+      <w:pPr>
+        <w:spacing w:after="0" w:line="240" w:lineRule="auto"/>
+        <w:rPr>
+          <w:rFonts w:ascii="Arial" w:hAnsi="Arial" w:cs="Arial"/>
+          <w:b/>
+          <w:sz w:val="28"/>
+          <w:szCs w:val="28"/>
+        </w:rPr>
+      </w:pPr>
+    </w:p>
+    <w:p>
+      <w:pPr>
+        <w:spacing w:after="0" w:line="240" w:lineRule="auto"/>
+        <w:rPr>
+          <w:rFonts w:ascii="Arial" w:hAnsi="Arial" w:cs="Arial"/>
+          <w:b/>
+          <w:sz w:val="28"/>
+          <w:szCs w:val="28"/>
+        </w:rPr>
+      </w:pPr>
+    </w:p>
+    <w:p>
+      <w:pPr>
+        <w:spacing w:after="0" w:line="240" w:lineRule="auto"/>
+        <w:rPr>
+          <w:rFonts w:ascii="Arial" w:hAnsi="Arial" w:cs="Arial"/>
+          <w:b/>
+          <w:sz w:val="28"/>
+          <w:szCs w:val="28"/>
+        </w:rPr>
+      </w:pPr>
+    </w:p>
+    <w:p>
+      <w:pPr>
+        <w:spacing w:after="0" w:line="240" w:lineRule="auto"/>
+        <w:rPr>
+          <w:rFonts w:ascii="Arial" w:hAnsi="Arial" w:cs="Arial"/>
+          <w:b/>
+          <w:sz w:val="28"/>
+          <w:szCs w:val="28"/>
+        </w:rPr>
+      </w:pPr>
+    </w:p>
+    <w:p>
+      <w:pPr>
+        <w:spacing w:after="0" w:line="240" w:lineRule="auto"/>
+        <w:rPr>
+          <w:rFonts w:ascii="Arial" w:hAnsi="Arial" w:cs="Arial"/>
+          <w:b/>
+          <w:sz w:val="28"/>
+          <w:szCs w:val="28"/>
+        </w:rPr>
+      </w:pPr>
+    </w:p>
+    <w:p>
+      <w:pPr>
+        <w:spacing w:after="0" w:line="240" w:lineRule="auto"/>
+        <w:rPr>
+          <w:rFonts w:ascii="Arial" w:hAnsi="Arial" w:cs="Arial"/>
+          <w:b/>
+          <w:sz w:val="28"/>
+          <w:szCs w:val="28"/>
+        </w:rPr>
+      </w:pPr>
+    </w:p>
+    <w:p>
+      <w:pPr>
+        <w:spacing w:after="0" w:line="240" w:lineRule="auto"/>
+        <w:rPr>
+          <w:rFonts w:ascii="Arial" w:hAnsi="Arial" w:cs="Arial"/>
+          <w:b/>
+          <w:sz w:val="28"/>
+          <w:szCs w:val="28"/>
+        </w:rPr>
+      </w:pPr>
+    </w:p>
+    <w:p>
+      <w:pPr>
+        <w:spacing w:after="0" w:line="240" w:lineRule="auto"/>
+        <w:rPr>
+          <w:rFonts w:ascii="Arial" w:hAnsi="Arial" w:cs="Arial"/>
+          <w:b/>
+          <w:sz w:val="28"/>
+          <w:szCs w:val="28"/>
+        </w:rPr>
+      </w:pPr>
+    </w:p>
+    <w:p>
+      <w:pPr>
+        <w:spacing w:after="0" w:line="240" w:lineRule="auto"/>
+        <w:rPr>
+          <w:rFonts w:ascii="Arial" w:hAnsi="Arial" w:cs="Arial"/>
+          <w:b/>
+          <w:sz w:val="28"/>
+          <w:szCs w:val="28"/>
+        </w:rPr>
+      </w:pPr>
+    </w:p>
+    <w:p>
+      <w:pPr>
+        <w:spacing w:after="0" w:line="240" w:lineRule="auto"/>
+        <w:rPr>
+          <w:rFonts w:ascii="Arial" w:hAnsi="Arial" w:cs="Arial"/>
+          <w:b/>
+          <w:sz w:val="28"/>
+          <w:szCs w:val="28"/>
+        </w:rPr>
+      </w:pPr>
+    </w:p>
+    <w:p>
+      <w:pPr>
+        <w:spacing w:after="0" w:line="240" w:lineRule="auto"/>
+        <w:rPr>
+          <w:rFonts w:ascii="Arial" w:hAnsi="Arial" w:cs="Arial"/>
+          <w:b/>
+          <w:sz w:val="28"/>
+          <w:szCs w:val="28"/>
+        </w:rPr>
+      </w:pPr>
+    </w:p>
+    <w:p>
+      <w:pPr>
+        <w:spacing w:after="0" w:line="240" w:lineRule="auto"/>
+        <w:rPr>
+          <w:rFonts w:ascii="Arial" w:hAnsi="Arial" w:cs="Arial"/>
+          <w:b/>
+          <w:sz w:val="28"/>
+          <w:szCs w:val="28"/>
+        </w:rPr>
+      </w:pPr>
+    </w:p>
+    <w:p>
+      <w:pPr>
+        <w:spacing w:after="0" w:line="240" w:lineRule="auto"/>
+        <w:rPr>
+          <w:rFonts w:ascii="Arial" w:hAnsi="Arial" w:cs="Arial"/>
+          <w:b/>
+          <w:sz w:val="28"/>
+          <w:szCs w:val="28"/>
+        </w:rPr>
+      </w:pPr>
+    </w:p>
+    <w:p>
+      <w:pPr>
+        <w:spacing w:after="0" w:line="240" w:lineRule="auto"/>
+        <w:rPr>
+          <w:rFonts w:ascii="Arial" w:hAnsi="Arial" w:cs="Arial"/>
+          <w:b/>
+          <w:sz w:val="28"/>
+          <w:szCs w:val="28"/>
+        </w:rPr>
+      </w:pPr>
+    </w:p>
+    <w:p>
+      <w:pPr>
+        <w:spacing w:after="0" w:line="240" w:lineRule="auto"/>
+        <w:rPr>
+          <w:rFonts w:ascii="Arial" w:hAnsi="Arial" w:cs="Arial"/>
+          <w:b/>
+          <w:sz w:val="28"/>
+          <w:szCs w:val="28"/>
+        </w:rPr>
+      </w:pPr>
+    </w:p>
+    <w:p>
+      <w:pPr>
+        <w:spacing w:after="0" w:line="240" w:lineRule="auto"/>
+        <w:rPr>
+          <w:rFonts w:ascii="Arial" w:hAnsi="Arial" w:cs="Arial"/>
+          <w:b/>
+          <w:sz w:val="28"/>
+          <w:szCs w:val="28"/>
+        </w:rPr>
+      </w:pPr>
+    </w:p>
+    <w:p>
+      <w:pPr>
+        <w:spacing w:after="0" w:line="240" w:lineRule="auto"/>
+        <w:rPr>
+          <w:rFonts w:ascii="Arial" w:hAnsi="Arial" w:cs="Arial"/>
+          <w:b/>
+          <w:sz w:val="28"/>
+          <w:szCs w:val="28"/>
+        </w:rPr>
+      </w:pPr>
+    </w:p>
+    <w:p>
+      <w:pPr>
+        <w:spacing w:after="0" w:line="240" w:lineRule="auto"/>
+        <w:rPr>
+          <w:rFonts w:ascii="Arial" w:hAnsi="Arial" w:cs="Arial"/>
+          <w:b/>
+          <w:sz w:val="28"/>
+          <w:szCs w:val="28"/>
+        </w:rPr>
+      </w:pPr>
+    </w:p>
+    <w:p>
+      <w:pPr>
+        <w:spacing w:after="0" w:line="240" w:lineRule="auto"/>
+        <w:rPr>
+          <w:rFonts w:ascii="Arial" w:hAnsi="Arial" w:cs="Arial"/>
+          <w:b/>
+          <w:sz w:val="28"/>
+          <w:szCs w:val="28"/>
+        </w:rPr>
+      </w:pPr>
+    </w:p>
+    <w:p>
+      <w:pPr>
+        <w:spacing w:after="0" w:line="240" w:lineRule="auto"/>
+        <w:rPr>
+          <w:rFonts w:ascii="Arial" w:hAnsi="Arial" w:cs="Arial"/>
+          <w:b/>
+          <w:sz w:val="28"/>
+          <w:szCs w:val="28"/>
+        </w:rPr>
+      </w:pPr>
+    </w:p>
+    <w:p>
+      <w:pPr>
+        <w:spacing w:after="0" w:line="240" w:lineRule="auto"/>
+        <w:rPr>
+          <w:rFonts w:ascii="Arial" w:hAnsi="Arial" w:cs="Arial"/>
+          <w:b/>
+          <w:sz w:val="28"/>
+          <w:szCs w:val="28"/>
+        </w:rPr>
+      </w:pPr>
+    </w:p>
+    <w:p>
+      <w:pPr>
+        <w:spacing w:after="0" w:line="240" w:lineRule="auto"/>
+        <w:rPr>
+          <w:rFonts w:ascii="Arial" w:hAnsi="Arial" w:cs="Arial"/>
+          <w:b/>
+          <w:sz w:val="28"/>
+          <w:szCs w:val="28"/>
+        </w:rPr>
+      </w:pPr>
+    </w:p>
+    <w:p>
+      <w:pPr>
+        <w:spacing w:after="0" w:line="240" w:lineRule="auto"/>
+        <w:rPr>
+          <w:rFonts w:ascii="Arial" w:hAnsi="Arial" w:cs="Arial"/>
+          <w:b/>
+          <w:sz w:val="28"/>
+          <w:szCs w:val="28"/>
+        </w:rPr>
+      </w:pPr>
+    </w:p>
+    <w:p>
+      <w:pPr>
+        <w:spacing w:after="0" w:line="240" w:lineRule="auto"/>
+        <w:rPr>
+          <w:rFonts w:ascii="Arial" w:hAnsi="Arial" w:cs="Arial"/>
+          <w:b/>
+          <w:sz w:val="28"/>
+          <w:szCs w:val="28"/>
         </w:rPr>
       </w:pPr>
     </w:p>
@@ -2473,6 +2806,453 @@
           <w:ilvl w:val="0"/>
           <w:numId w:val="1"/>
         </w:numPr>
+        <w:rPr>
+          <w:rFonts w:ascii="Arial" w:hAnsi="Arial" w:cs="Arial"/>
+          <w:b/>
+          <w:sz w:val="28"/>
+          <w:szCs w:val="28"/>
+        </w:rPr>
+      </w:pPr>
+      <w:r>
+        <w:rPr>
+          <w:rFonts w:ascii="Arial" w:hAnsi="Arial" w:cs="Arial"/>
+          <w:b/>
+          <w:sz w:val="28"/>
+          <w:szCs w:val="28"/>
+        </w:rPr>
+        <w:lastRenderedPageBreak/>
+        <w:t>Main Window</w:t>
+      </w:r>
+    </w:p>
+    <w:p>
+      <w:pPr>
+        <w:pStyle w:val="ListParagraph"/>
+        <w:ind w:left="360"/>
+        <w:rPr>
+          <w:rFonts w:ascii="Arial" w:hAnsi="Arial" w:cs="Arial"/>
+          <w:b/>
+          <w:sz w:val="28"/>
+          <w:szCs w:val="28"/>
+        </w:rPr>
+      </w:pPr>
+    </w:p>
+    <w:p>
+      <w:pPr>
+        <w:pStyle w:val="ListParagraph"/>
+        <w:numPr>
+          <w:ilvl w:val="0"/>
+          <w:numId w:val="22"/>
+        </w:numPr>
+        <w:spacing w:after="0" w:line="240" w:lineRule="auto"/>
+        <w:rPr>
+          <w:rFonts w:ascii="Arial" w:hAnsi="Arial" w:cs="Arial"/>
+          <w:b/>
+          <w:vanish/>
+          <w:sz w:val="24"/>
+          <w:szCs w:val="24"/>
+        </w:rPr>
+      </w:pPr>
+    </w:p>
+    <w:p>
+      <w:pPr>
+        <w:pStyle w:val="ListParagraph"/>
+        <w:numPr>
+          <w:ilvl w:val="0"/>
+          <w:numId w:val="22"/>
+        </w:numPr>
+        <w:spacing w:after="0" w:line="240" w:lineRule="auto"/>
+        <w:rPr>
+          <w:rFonts w:ascii="Arial" w:hAnsi="Arial" w:cs="Arial"/>
+          <w:b/>
+          <w:vanish/>
+          <w:sz w:val="24"/>
+          <w:szCs w:val="24"/>
+        </w:rPr>
+      </w:pPr>
+    </w:p>
+    <w:p>
+      <w:pPr>
+        <w:pStyle w:val="ListParagraph"/>
+        <w:numPr>
+          <w:ilvl w:val="0"/>
+          <w:numId w:val="22"/>
+        </w:numPr>
+        <w:spacing w:after="0" w:line="240" w:lineRule="auto"/>
+        <w:rPr>
+          <w:rFonts w:ascii="Arial" w:hAnsi="Arial" w:cs="Arial"/>
+          <w:b/>
+          <w:vanish/>
+          <w:sz w:val="24"/>
+          <w:szCs w:val="24"/>
+        </w:rPr>
+      </w:pPr>
+    </w:p>
+    <w:p>
+      <w:pPr>
+        <w:pStyle w:val="ListParagraph"/>
+        <w:numPr>
+          <w:ilvl w:val="1"/>
+          <w:numId w:val="22"/>
+        </w:numPr>
+        <w:spacing w:after="0" w:line="240" w:lineRule="auto"/>
+        <w:rPr>
+          <w:rFonts w:ascii="Arial" w:hAnsi="Arial" w:cs="Arial"/>
+          <w:b/>
+          <w:sz w:val="24"/>
+          <w:szCs w:val="24"/>
+        </w:rPr>
+      </w:pPr>
+      <w:bookmarkStart w:id="3" w:name="_GoBack"/>
+      <w:bookmarkEnd w:id="3"/>
+      <w:r>
+        <w:rPr>
+          <w:rFonts w:ascii="Arial" w:hAnsi="Arial" w:cs="Arial"/>
+          <w:b/>
+          <w:sz w:val="24"/>
+          <w:szCs w:val="24"/>
+        </w:rPr>
+        <w:t>Description</w:t>
+      </w:r>
+    </w:p>
+    <w:p/>
+    <w:p>
+      <w:pPr>
+        <w:ind w:left="720"/>
+      </w:pPr>
+      <w:r>
+        <w:t>The main application window allows user to access various functionality of the store using a Menu system</w:t>
+      </w:r>
+      <w:r>
+        <w:br/>
+        <w:t>The title of main window contains project team name and name of the logged in User.</w:t>
+      </w:r>
+    </w:p>
+    <w:p>
+      <w:pPr>
+        <w:pStyle w:val="ListParagraph"/>
+        <w:numPr>
+          <w:ilvl w:val="1"/>
+          <w:numId w:val="22"/>
+        </w:numPr>
+        <w:spacing w:after="0" w:line="240" w:lineRule="auto"/>
+        <w:rPr>
+          <w:rFonts w:ascii="Arial" w:hAnsi="Arial" w:cs="Arial"/>
+          <w:b/>
+          <w:sz w:val="24"/>
+          <w:szCs w:val="24"/>
+        </w:rPr>
+      </w:pPr>
+      <w:r>
+        <w:rPr>
+          <w:rFonts w:ascii="Arial" w:hAnsi="Arial" w:cs="Arial"/>
+          <w:b/>
+          <w:sz w:val="24"/>
+          <w:szCs w:val="24"/>
+        </w:rPr>
+        <w:t>Screen</w:t>
+      </w:r>
+    </w:p>
+    <w:p>
+      <w:pPr>
+        <w:ind w:left="720"/>
+      </w:pPr>
+      <w:r>
+        <w:br/>
+      </w:r>
+      <w:r>
+        <w:rPr>
+          <w:noProof/>
+        </w:rPr>
+        <w:drawing>
+          <wp:inline distT="0" distB="0" distL="0" distR="0" wp14:anchorId="767C51EE" wp14:editId="1A60072F">
+            <wp:extent cx="5126999" cy="3855111"/>
+            <wp:effectExtent l="0" t="0" r="0" b="0"/>
+            <wp:docPr id="23" name="Picture 23"/>
+            <wp:cNvGraphicFramePr>
+              <a:graphicFrameLocks xmlns:a="http://schemas.openxmlformats.org/drawingml/2006/main" noChangeAspect="1"/>
+            </wp:cNvGraphicFramePr>
+            <a:graphic xmlns:a="http://schemas.openxmlformats.org/drawingml/2006/main">
+              <a:graphicData uri="http://schemas.openxmlformats.org/drawingml/2006/picture">
+                <pic:pic xmlns:pic="http://schemas.openxmlformats.org/drawingml/2006/picture">
+                  <pic:nvPicPr>
+                    <pic:cNvPr id="1" name=""/>
+                    <pic:cNvPicPr/>
+                  </pic:nvPicPr>
+                  <pic:blipFill>
+                    <a:blip r:embed="rId9" cstate="print">
+                      <a:extLst>
+                        <a:ext uri="{28A0092B-C50C-407E-A947-70E740481C1C}">
+                          <a14:useLocalDpi xmlns:a14="http://schemas.microsoft.com/office/drawing/2010/main" val="0"/>
+                        </a:ext>
+                      </a:extLst>
+                    </a:blip>
+                    <a:stretch>
+                      <a:fillRect/>
+                    </a:stretch>
+                  </pic:blipFill>
+                  <pic:spPr>
+                    <a:xfrm>
+                      <a:off x="0" y="0"/>
+                      <a:ext cx="5160847" cy="3880562"/>
+                    </a:xfrm>
+                    <a:prstGeom prst="rect">
+                      <a:avLst/>
+                    </a:prstGeom>
+                  </pic:spPr>
+                </pic:pic>
+              </a:graphicData>
+            </a:graphic>
+          </wp:inline>
+        </w:drawing>
+      </w:r>
+    </w:p>
+    <w:p>
+      <w:pPr>
+        <w:pStyle w:val="ListParagraph"/>
+      </w:pPr>
+      <w:r>
+        <w:br/>
+        <w:t>Following menus are available</w:t>
+      </w:r>
+    </w:p>
+    <w:p>
+      <w:pPr>
+        <w:pStyle w:val="ListParagraph"/>
+        <w:numPr>
+          <w:ilvl w:val="0"/>
+          <w:numId w:val="21"/>
+        </w:numPr>
+        <w:spacing w:after="160" w:line="259" w:lineRule="auto"/>
+      </w:pPr>
+      <w:r>
+        <w:t>User-&gt;Logoff: Allows user to log off from the store app. This takes the application back to login screen.</w:t>
+      </w:r>
+    </w:p>
+    <w:p>
+      <w:pPr>
+        <w:pStyle w:val="ListParagraph"/>
+        <w:numPr>
+          <w:ilvl w:val="0"/>
+          <w:numId w:val="21"/>
+        </w:numPr>
+        <w:spacing w:after="160" w:line="259" w:lineRule="auto"/>
+      </w:pPr>
+      <w:r>
+        <w:t>Transaction-&gt;Billing: Opens up the shopping cart where the purchase can be made.</w:t>
+      </w:r>
+    </w:p>
+    <w:p>
+      <w:pPr>
+        <w:pStyle w:val="ListParagraph"/>
+        <w:numPr>
+          <w:ilvl w:val="0"/>
+          <w:numId w:val="21"/>
+        </w:numPr>
+        <w:spacing w:after="160" w:line="259" w:lineRule="auto"/>
+      </w:pPr>
+      <w:r>
+        <w:t>Manage-&gt;Inventory-&gt;Categories: Opens up category management UI where the storekeeper can add new categories.</w:t>
+      </w:r>
+    </w:p>
+    <w:p>
+      <w:pPr>
+        <w:pStyle w:val="ListParagraph"/>
+        <w:numPr>
+          <w:ilvl w:val="0"/>
+          <w:numId w:val="21"/>
+        </w:numPr>
+        <w:spacing w:after="160" w:line="259" w:lineRule="auto"/>
+      </w:pPr>
+      <w:r>
+        <w:t>Manage-&gt;Inventory-&gt;Products: Management UI for products available in the store.</w:t>
+      </w:r>
+    </w:p>
+    <w:p>
+      <w:pPr>
+        <w:pStyle w:val="ListParagraph"/>
+        <w:numPr>
+          <w:ilvl w:val="0"/>
+          <w:numId w:val="21"/>
+        </w:numPr>
+        <w:spacing w:after="160" w:line="259" w:lineRule="auto"/>
+      </w:pPr>
+      <w:r>
+        <w:t>Manage-&gt;Inventory-&gt;Vendors: Management UI for vendors.</w:t>
+      </w:r>
+    </w:p>
+    <w:p>
+      <w:pPr>
+        <w:pStyle w:val="ListParagraph"/>
+        <w:numPr>
+          <w:ilvl w:val="0"/>
+          <w:numId w:val="21"/>
+        </w:numPr>
+        <w:spacing w:after="160" w:line="259" w:lineRule="auto"/>
+      </w:pPr>
+      <w:r>
+        <w:t>Manage-&gt;Discounts: UI for managing discounts.</w:t>
+      </w:r>
+    </w:p>
+    <w:p>
+      <w:pPr>
+        <w:pStyle w:val="ListParagraph"/>
+        <w:numPr>
+          <w:ilvl w:val="0"/>
+          <w:numId w:val="21"/>
+        </w:numPr>
+        <w:spacing w:after="160" w:line="259" w:lineRule="auto"/>
+      </w:pPr>
+      <w:r>
+        <w:t>Manage-&gt;Members: Allows store keeper to register new members.</w:t>
+      </w:r>
+    </w:p>
+    <w:p>
+      <w:pPr>
+        <w:pStyle w:val="ListParagraph"/>
+        <w:numPr>
+          <w:ilvl w:val="0"/>
+          <w:numId w:val="21"/>
+        </w:numPr>
+        <w:spacing w:after="160" w:line="259" w:lineRule="auto"/>
+      </w:pPr>
+      <w:r>
+        <w:lastRenderedPageBreak/>
+        <w:t>Manage-&gt;</w:t>
+      </w:r>
+      <w:proofErr w:type="spellStart"/>
+      <w:r>
+        <w:t>StoreKeepers</w:t>
+      </w:r>
+      <w:proofErr w:type="spellEnd"/>
+      <w:r>
+        <w:t>: Store keeper management UI.</w:t>
+      </w:r>
+    </w:p>
+    <w:p>
+      <w:pPr>
+        <w:pStyle w:val="ListParagraph"/>
+        <w:numPr>
+          <w:ilvl w:val="0"/>
+          <w:numId w:val="21"/>
+        </w:numPr>
+        <w:spacing w:after="160" w:line="259" w:lineRule="auto"/>
+      </w:pPr>
+      <w:r>
+        <w:t>Reports-&gt;Transactions: UI to search and view transactions.</w:t>
+      </w:r>
+    </w:p>
+    <w:p>
+      <w:pPr>
+        <w:pStyle w:val="ListParagraph"/>
+        <w:numPr>
+          <w:ilvl w:val="0"/>
+          <w:numId w:val="21"/>
+        </w:numPr>
+      </w:pPr>
+      <w:r>
+        <w:t>Reports-&gt;Products below threshold quantity: UI to view and replenish products that are below threshold quantity.</w:t>
+      </w:r>
+    </w:p>
+    <w:p>
+      <w:pPr>
+        <w:ind w:left="720"/>
+      </w:pPr>
+      <w:r>
+        <w:t>Use may click on any menu item to invoke related functionality.</w:t>
+      </w:r>
+    </w:p>
+    <w:p>
+      <w:pPr>
+        <w:pStyle w:val="ListParagraph"/>
+        <w:spacing w:after="0" w:line="240" w:lineRule="auto"/>
+        <w:ind w:left="1080"/>
+        <w:rPr>
+          <w:rFonts w:ascii="Arial" w:hAnsi="Arial" w:cs="Arial"/>
+          <w:sz w:val="20"/>
+          <w:szCs w:val="20"/>
+        </w:rPr>
+      </w:pPr>
+    </w:p>
+    <w:p>
+      <w:pPr>
+        <w:spacing w:after="0" w:line="240" w:lineRule="auto"/>
+        <w:rPr>
+          <w:rFonts w:ascii="Arial" w:hAnsi="Arial" w:cs="Arial"/>
+          <w:b/>
+          <w:sz w:val="28"/>
+          <w:szCs w:val="28"/>
+        </w:rPr>
+      </w:pPr>
+    </w:p>
+    <w:p>
+      <w:pPr>
+        <w:spacing w:after="0" w:line="240" w:lineRule="auto"/>
+        <w:rPr>
+          <w:rFonts w:ascii="Arial" w:hAnsi="Arial" w:cs="Arial"/>
+          <w:b/>
+          <w:sz w:val="28"/>
+          <w:szCs w:val="28"/>
+        </w:rPr>
+      </w:pPr>
+    </w:p>
+    <w:p>
+      <w:pPr>
+        <w:spacing w:after="0" w:line="240" w:lineRule="auto"/>
+        <w:rPr>
+          <w:rFonts w:ascii="Arial" w:hAnsi="Arial" w:cs="Arial"/>
+          <w:b/>
+          <w:sz w:val="28"/>
+          <w:szCs w:val="28"/>
+        </w:rPr>
+      </w:pPr>
+    </w:p>
+    <w:p>
+      <w:pPr>
+        <w:rPr>
+          <w:rFonts w:ascii="Arial" w:hAnsi="Arial" w:cs="Arial"/>
+          <w:b/>
+          <w:sz w:val="28"/>
+          <w:szCs w:val="28"/>
+        </w:rPr>
+      </w:pPr>
+    </w:p>
+    <w:p>
+      <w:pPr>
+        <w:rPr>
+          <w:rFonts w:ascii="Arial" w:hAnsi="Arial" w:cs="Arial"/>
+          <w:b/>
+          <w:sz w:val="28"/>
+          <w:szCs w:val="28"/>
+        </w:rPr>
+      </w:pPr>
+      <w:r>
+        <w:rPr>
+          <w:rFonts w:ascii="Arial" w:hAnsi="Arial" w:cs="Arial"/>
+          <w:b/>
+          <w:sz w:val="28"/>
+          <w:szCs w:val="28"/>
+        </w:rPr>
+        <w:br w:type="page"/>
+      </w:r>
+    </w:p>
+    <w:p>
+      <w:pPr>
+        <w:spacing w:after="0" w:line="240" w:lineRule="auto"/>
+        <w:ind w:left="720"/>
+        <w:rPr>
+          <w:rFonts w:ascii="Arial" w:hAnsi="Arial" w:cs="Arial"/>
+          <w:sz w:val="20"/>
+          <w:szCs w:val="20"/>
+        </w:rPr>
+      </w:pPr>
+    </w:p>
+    <w:p>
+      <w:pPr>
+        <w:pStyle w:val="ListParagraph"/>
+        <w:numPr>
+          <w:ilvl w:val="0"/>
+          <w:numId w:val="1"/>
+        </w:numPr>
         <w:spacing w:after="0" w:line="240" w:lineRule="auto"/>
         <w:outlineLvl w:val="0"/>
         <w:rPr>
@@ -2482,7 +3262,7 @@
           <w:szCs w:val="28"/>
         </w:rPr>
       </w:pPr>
-      <w:bookmarkStart w:id="3" w:name="_Toc415840189"/>
+      <w:bookmarkStart w:id="4" w:name="_Toc415840189"/>
       <w:r>
         <w:rPr>
           <w:rFonts w:ascii="Arial" w:hAnsi="Arial" w:cs="Arial"/>
@@ -2492,7 +3272,7 @@
         </w:rPr>
         <w:t>STORE KEEPERS</w:t>
       </w:r>
-      <w:bookmarkEnd w:id="3"/>
+      <w:bookmarkEnd w:id="4"/>
     </w:p>
     <w:p>
       <w:pPr>
@@ -2670,7 +3450,7 @@
                     <pic:cNvPicPr/>
                   </pic:nvPicPr>
                   <pic:blipFill>
-                    <a:blip r:embed="rId7" cstate="print"/>
+                    <a:blip r:embed="rId10" cstate="print"/>
                     <a:stretch>
                       <a:fillRect/>
                     </a:stretch>
@@ -3005,6 +3785,7 @@
           <w:sz w:val="24"/>
           <w:szCs w:val="24"/>
         </w:rPr>
+        <w:lastRenderedPageBreak/>
         <w:t>Edit Store Keeper</w:t>
       </w:r>
     </w:p>
@@ -3245,17 +4026,18 @@
           <w:szCs w:val="28"/>
         </w:rPr>
       </w:pPr>
-      <w:bookmarkStart w:id="4" w:name="_Toc415840190"/>
-      <w:r>
-        <w:rPr>
-          <w:rFonts w:ascii="Arial" w:hAnsi="Arial" w:cs="Arial"/>
-          <w:b/>
-          <w:sz w:val="28"/>
-          <w:szCs w:val="28"/>
-        </w:rPr>
+      <w:bookmarkStart w:id="5" w:name="_Toc415840190"/>
+      <w:r>
+        <w:rPr>
+          <w:rFonts w:ascii="Arial" w:hAnsi="Arial" w:cs="Arial"/>
+          <w:b/>
+          <w:sz w:val="28"/>
+          <w:szCs w:val="28"/>
+        </w:rPr>
+        <w:lastRenderedPageBreak/>
         <w:t>CATEGORY</w:t>
       </w:r>
-      <w:bookmarkEnd w:id="4"/>
+      <w:bookmarkEnd w:id="5"/>
     </w:p>
     <w:p>
       <w:pPr>
@@ -3647,7 +4429,7 @@
           <w:szCs w:val="28"/>
         </w:rPr>
       </w:pPr>
-      <w:bookmarkStart w:id="5" w:name="_Toc415840191"/>
+      <w:bookmarkStart w:id="6" w:name="_Toc415840191"/>
       <w:r>
         <w:rPr>
           <w:rFonts w:ascii="Arial" w:hAnsi="Arial" w:cs="Arial"/>
@@ -3657,7 +4439,7 @@
         </w:rPr>
         <w:t>VENDOR</w:t>
       </w:r>
-      <w:bookmarkEnd w:id="5"/>
+      <w:bookmarkEnd w:id="6"/>
     </w:p>
     <w:p>
       <w:pPr>
@@ -4039,7 +4821,7 @@
           <w:szCs w:val="28"/>
         </w:rPr>
       </w:pPr>
-      <w:bookmarkStart w:id="6" w:name="_Toc415840192"/>
+      <w:bookmarkStart w:id="7" w:name="_Toc415840192"/>
       <w:r>
         <w:rPr>
           <w:rFonts w:ascii="Arial" w:hAnsi="Arial" w:cs="Arial"/>
@@ -4049,7 +4831,7 @@
         </w:rPr>
         <w:t>PRODUCT</w:t>
       </w:r>
-      <w:bookmarkEnd w:id="6"/>
+      <w:bookmarkEnd w:id="7"/>
     </w:p>
     <w:p>
       <w:pPr>
@@ -4441,7 +5223,7 @@
           <w:szCs w:val="28"/>
         </w:rPr>
       </w:pPr>
-      <w:bookmarkStart w:id="7" w:name="_Toc415840193"/>
+      <w:bookmarkStart w:id="8" w:name="_Toc415840193"/>
       <w:r>
         <w:rPr>
           <w:rFonts w:ascii="Arial" w:hAnsi="Arial" w:cs="Arial"/>
@@ -4451,7 +5233,7 @@
         </w:rPr>
         <w:t>DISCOUNT</w:t>
       </w:r>
-      <w:bookmarkEnd w:id="7"/>
+      <w:bookmarkEnd w:id="8"/>
     </w:p>
     <w:p>
       <w:pPr>
@@ -4821,17 +5603,18 @@
           <w:szCs w:val="28"/>
         </w:rPr>
       </w:pPr>
-      <w:bookmarkStart w:id="8" w:name="_Toc415840194"/>
-      <w:r>
-        <w:rPr>
-          <w:rFonts w:ascii="Arial" w:hAnsi="Arial" w:cs="Arial"/>
-          <w:b/>
-          <w:sz w:val="28"/>
-          <w:szCs w:val="28"/>
-        </w:rPr>
+      <w:bookmarkStart w:id="9" w:name="_Toc415840194"/>
+      <w:r>
+        <w:rPr>
+          <w:rFonts w:ascii="Arial" w:hAnsi="Arial" w:cs="Arial"/>
+          <w:b/>
+          <w:sz w:val="28"/>
+          <w:szCs w:val="28"/>
+        </w:rPr>
+        <w:lastRenderedPageBreak/>
         <w:t>MEMBERS</w:t>
       </w:r>
-      <w:bookmarkEnd w:id="8"/>
+      <w:bookmarkEnd w:id="9"/>
     </w:p>
     <w:p>
       <w:pPr>
@@ -5002,7 +5785,7 @@
                     <pic:cNvPicPr/>
                   </pic:nvPicPr>
                   <pic:blipFill>
-                    <a:blip r:embed="rId8" cstate="print"/>
+                    <a:blip r:embed="rId11" cstate="print"/>
                     <a:stretch>
                       <a:fillRect/>
                     </a:stretch>
@@ -5178,6 +5961,7 @@
           <w:sz w:val="20"/>
           <w:szCs w:val="20"/>
         </w:rPr>
+        <w:lastRenderedPageBreak/>
         <w:drawing>
           <wp:inline distT="0" distB="0" distL="0" distR="0">
             <wp:extent cx="4419600" cy="1285875"/>
@@ -5194,7 +5978,7 @@
                     <pic:cNvPicPr/>
                   </pic:nvPicPr>
                   <pic:blipFill>
-                    <a:blip r:embed="rId9" cstate="print"/>
+                    <a:blip r:embed="rId12" cstate="print"/>
                     <a:stretch>
                       <a:fillRect/>
                     </a:stretch>
@@ -5429,7 +6213,7 @@
                     <pic:cNvPicPr/>
                   </pic:nvPicPr>
                   <pic:blipFill>
-                    <a:blip r:embed="rId10" cstate="print"/>
+                    <a:blip r:embed="rId13" cstate="print"/>
                     <a:stretch>
                       <a:fillRect/>
                     </a:stretch>
@@ -5566,17 +6350,18 @@
           <w:szCs w:val="28"/>
         </w:rPr>
       </w:pPr>
-      <w:bookmarkStart w:id="9" w:name="_Toc415840195"/>
-      <w:r>
-        <w:rPr>
-          <w:rFonts w:ascii="Arial" w:hAnsi="Arial" w:cs="Arial"/>
-          <w:b/>
-          <w:sz w:val="28"/>
-          <w:szCs w:val="28"/>
-        </w:rPr>
+      <w:bookmarkStart w:id="10" w:name="_Toc415840195"/>
+      <w:r>
+        <w:rPr>
+          <w:rFonts w:ascii="Arial" w:hAnsi="Arial" w:cs="Arial"/>
+          <w:b/>
+          <w:sz w:val="28"/>
+          <w:szCs w:val="28"/>
+        </w:rPr>
+        <w:lastRenderedPageBreak/>
         <w:t>BILLING</w:t>
       </w:r>
-      <w:bookmarkEnd w:id="9"/>
+      <w:bookmarkEnd w:id="10"/>
     </w:p>
     <w:p>
       <w:pPr>
@@ -5790,7 +6575,7 @@
                     </pic:cNvPicPr>
                   </pic:nvPicPr>
                   <pic:blipFill>
-                    <a:blip r:embed="rId11" cstate="print"/>
+                    <a:blip r:embed="rId14" cstate="print"/>
                     <a:srcRect/>
                     <a:stretch>
                       <a:fillRect/>
@@ -6114,6 +6899,7 @@
           <w:sz w:val="20"/>
           <w:szCs w:val="20"/>
         </w:rPr>
+        <w:lastRenderedPageBreak/>
         <w:t>Click “+” button to add the item to the cart and continue order the next item</w:t>
       </w:r>
     </w:p>
@@ -6429,7 +7215,7 @@
           <w:szCs w:val="28"/>
         </w:rPr>
       </w:pPr>
-      <w:bookmarkStart w:id="10" w:name="_Toc415840196"/>
+      <w:bookmarkStart w:id="11" w:name="_Toc415840196"/>
       <w:r>
         <w:rPr>
           <w:rFonts w:ascii="Arial" w:hAnsi="Arial" w:cs="Arial"/>
@@ -6439,7 +7225,7 @@
         </w:rPr>
         <w:t>REPORTS</w:t>
       </w:r>
-      <w:bookmarkEnd w:id="10"/>
+      <w:bookmarkEnd w:id="11"/>
     </w:p>
     <w:p>
       <w:pPr>
@@ -6642,672 +7428,6 @@
             <wp:extent cx="5943600" cy="4208145"/>
             <wp:effectExtent l="0" t="0" r="0" b="0"/>
             <wp:docPr id="5" name="Picture 5"/>
-            <wp:cNvGraphicFramePr>
-              <a:graphicFrameLocks xmlns:a="http://schemas.openxmlformats.org/drawingml/2006/main" noChangeAspect="1"/>
-            </wp:cNvGraphicFramePr>
-            <a:graphic xmlns:a="http://schemas.openxmlformats.org/drawingml/2006/main">
-              <a:graphicData uri="http://schemas.openxmlformats.org/drawingml/2006/picture">
-                <pic:pic xmlns:pic="http://schemas.openxmlformats.org/drawingml/2006/picture">
-                  <pic:nvPicPr>
-                    <pic:cNvPr id="1" name=""/>
-                    <pic:cNvPicPr/>
-                  </pic:nvPicPr>
-                  <pic:blipFill>
-                    <a:blip r:embed="rId12"/>
-                    <a:stretch>
-                      <a:fillRect/>
-                    </a:stretch>
-                  </pic:blipFill>
-                  <pic:spPr>
-                    <a:xfrm>
-                      <a:off x="0" y="0"/>
-                      <a:ext cx="5943600" cy="4208145"/>
-                    </a:xfrm>
-                    <a:prstGeom prst="rect">
-                      <a:avLst/>
-                    </a:prstGeom>
-                  </pic:spPr>
-                </pic:pic>
-              </a:graphicData>
-            </a:graphic>
-          </wp:inline>
-        </w:drawing>
-      </w:r>
-    </w:p>
-    <w:p>
-      <w:pPr>
-        <w:pStyle w:val="Caption"/>
-        <w:jc w:val="center"/>
-      </w:pPr>
-      <w:r>
-        <w:t xml:space="preserve">Figure </w:t>
-      </w:r>
-      <w:r>
-        <w:fldChar w:fldCharType="begin"/>
-      </w:r>
-      <w:r>
-        <w:instrText xml:space="preserve"> SEQ Figure \* ARABIC </w:instrText>
-      </w:r>
-      <w:r>
-        <w:fldChar w:fldCharType="separate"/>
-      </w:r>
-      <w:r>
-        <w:rPr>
-          <w:noProof/>
-        </w:rPr>
-        <w:t>1</w:t>
-      </w:r>
-      <w:r>
-        <w:rPr>
-          <w:noProof/>
-        </w:rPr>
-        <w:fldChar w:fldCharType="end"/>
-      </w:r>
-      <w:r>
-        <w:t>: Initial Screen</w:t>
-      </w:r>
-      <w:r>
-        <w:t xml:space="preserve"> (View button disabled)</w:t>
-      </w:r>
-    </w:p>
-    <w:p/>
-    <w:p>
-      <w:pPr>
-        <w:pStyle w:val="ListParagraph"/>
-        <w:numPr>
-          <w:ilvl w:val="1"/>
-          <w:numId w:val="1"/>
-        </w:numPr>
-        <w:spacing w:after="0" w:line="240" w:lineRule="auto"/>
-        <w:rPr>
-          <w:rFonts w:ascii="Arial" w:hAnsi="Arial" w:cs="Arial"/>
-          <w:b/>
-          <w:sz w:val="24"/>
-          <w:szCs w:val="24"/>
-        </w:rPr>
-      </w:pPr>
-      <w:r>
-        <w:rPr>
-          <w:rFonts w:ascii="Arial" w:hAnsi="Arial" w:cs="Arial"/>
-          <w:b/>
-          <w:sz w:val="24"/>
-          <w:szCs w:val="24"/>
-        </w:rPr>
-        <w:t>Usage</w:t>
-      </w:r>
-    </w:p>
-    <w:p>
-      <w:pPr>
-        <w:pStyle w:val="ListParagraph"/>
-        <w:spacing w:after="0" w:line="240" w:lineRule="auto"/>
-        <w:rPr>
-          <w:rFonts w:ascii="Arial" w:hAnsi="Arial" w:cs="Arial"/>
-          <w:b/>
-          <w:sz w:val="28"/>
-          <w:szCs w:val="28"/>
-        </w:rPr>
-      </w:pPr>
-    </w:p>
-    <w:p>
-      <w:pPr>
-        <w:pStyle w:val="ListParagraph"/>
-        <w:numPr>
-          <w:ilvl w:val="0"/>
-          <w:numId w:val="16"/>
-        </w:numPr>
-        <w:spacing w:after="160" w:line="259" w:lineRule="auto"/>
-      </w:pPr>
-      <w:r>
-        <w:t>Go</w:t>
-      </w:r>
-      <w:r>
-        <w:t xml:space="preserve"> </w:t>
-      </w:r>
-      <w:r>
-        <w:t>to “Reports” tab and select Transaction to go to Transaction search screen. (Figure1)</w:t>
-      </w:r>
-    </w:p>
-    <w:p>
-      <w:pPr>
-        <w:pStyle w:val="ListParagraph"/>
-        <w:numPr>
-          <w:ilvl w:val="0"/>
-          <w:numId w:val="16"/>
-        </w:numPr>
-        <w:spacing w:after="160" w:line="259" w:lineRule="auto"/>
-      </w:pPr>
-      <w:r>
-        <w:t>Start Date and End Date are accepted in format “</w:t>
-      </w:r>
-      <w:proofErr w:type="spellStart"/>
-      <w:r>
-        <w:t>yyyy</w:t>
-      </w:r>
-      <w:proofErr w:type="spellEnd"/>
-      <w:r>
-        <w:t>-MM-</w:t>
-      </w:r>
-      <w:proofErr w:type="spellStart"/>
-      <w:r>
-        <w:t>dd</w:t>
-      </w:r>
-      <w:proofErr w:type="spellEnd"/>
-      <w:r>
-        <w:t xml:space="preserve">”. </w:t>
-      </w:r>
-    </w:p>
-    <w:p>
-      <w:pPr>
-        <w:pStyle w:val="ListParagraph"/>
-        <w:numPr>
-          <w:ilvl w:val="0"/>
-          <w:numId w:val="16"/>
-        </w:numPr>
-        <w:spacing w:after="160" w:line="259" w:lineRule="auto"/>
-      </w:pPr>
-      <w:r>
-        <w:t xml:space="preserve">If Start date exceeds End Date then, system will </w:t>
-      </w:r>
-      <w:r>
-        <w:t>show</w:t>
-      </w:r>
-      <w:r>
-        <w:t xml:space="preserve"> error.</w:t>
-      </w:r>
-    </w:p>
-    <w:p>
-      <w:pPr>
-        <w:keepNext/>
-        <w:spacing w:after="0" w:line="240" w:lineRule="auto"/>
-        <w:ind w:left="720"/>
-      </w:pPr>
-      <w:r>
-        <w:rPr>
-          <w:noProof/>
-        </w:rPr>
-        <w:drawing>
-          <wp:inline distT="0" distB="0" distL="0" distR="0" wp14:anchorId="33EFB347" wp14:editId="0DBD7DD1">
-            <wp:extent cx="5943600" cy="4239260"/>
-            <wp:effectExtent l="0" t="0" r="0" b="0"/>
-            <wp:docPr id="7" name="Picture 7"/>
-            <wp:cNvGraphicFramePr>
-              <a:graphicFrameLocks xmlns:a="http://schemas.openxmlformats.org/drawingml/2006/main" noChangeAspect="1"/>
-            </wp:cNvGraphicFramePr>
-            <a:graphic xmlns:a="http://schemas.openxmlformats.org/drawingml/2006/main">
-              <a:graphicData uri="http://schemas.openxmlformats.org/drawingml/2006/picture">
-                <pic:pic xmlns:pic="http://schemas.openxmlformats.org/drawingml/2006/picture">
-                  <pic:nvPicPr>
-                    <pic:cNvPr id="1" name=""/>
-                    <pic:cNvPicPr/>
-                  </pic:nvPicPr>
-                  <pic:blipFill>
-                    <a:blip r:embed="rId13"/>
-                    <a:stretch>
-                      <a:fillRect/>
-                    </a:stretch>
-                  </pic:blipFill>
-                  <pic:spPr>
-                    <a:xfrm>
-                      <a:off x="0" y="0"/>
-                      <a:ext cx="5943600" cy="4239260"/>
-                    </a:xfrm>
-                    <a:prstGeom prst="rect">
-                      <a:avLst/>
-                    </a:prstGeom>
-                  </pic:spPr>
-                </pic:pic>
-              </a:graphicData>
-            </a:graphic>
-          </wp:inline>
-        </w:drawing>
-      </w:r>
-    </w:p>
-    <w:p>
-      <w:pPr>
-        <w:pStyle w:val="Caption"/>
-        <w:ind w:left="2880"/>
-      </w:pPr>
-      <w:r>
-        <w:t xml:space="preserve">     </w:t>
-      </w:r>
-      <w:r>
-        <w:t xml:space="preserve"> Figure </w:t>
-      </w:r>
-      <w:r>
-        <w:fldChar w:fldCharType="begin"/>
-      </w:r>
-      <w:r>
-        <w:instrText xml:space="preserve"> SEQ Figure \* ARABIC </w:instrText>
-      </w:r>
-      <w:r>
-        <w:fldChar w:fldCharType="separate"/>
-      </w:r>
-      <w:r>
-        <w:rPr>
-          <w:noProof/>
-        </w:rPr>
-        <w:t>2</w:t>
-      </w:r>
-      <w:r>
-        <w:rPr>
-          <w:noProof/>
-        </w:rPr>
-        <w:fldChar w:fldCharType="end"/>
-      </w:r>
-      <w:r>
-        <w:t xml:space="preserve"> : </w:t>
-      </w:r>
-      <w:r>
-        <w:t>Transaction List</w:t>
-      </w:r>
-      <w:r>
-        <w:t xml:space="preserve"> </w:t>
-      </w:r>
-      <w:r>
-        <w:t>r</w:t>
-      </w:r>
-      <w:r>
-        <w:t>esults after clicking "Search" button</w:t>
-      </w:r>
-    </w:p>
-    <w:p/>
-    <w:p>
-      <w:pPr>
-        <w:pStyle w:val="ListParagraph"/>
-        <w:numPr>
-          <w:ilvl w:val="1"/>
-          <w:numId w:val="1"/>
-        </w:numPr>
-        <w:spacing w:after="0" w:line="240" w:lineRule="auto"/>
-        <w:rPr>
-          <w:rFonts w:ascii="Arial" w:hAnsi="Arial" w:cs="Arial"/>
-          <w:b/>
-          <w:sz w:val="24"/>
-          <w:szCs w:val="24"/>
-        </w:rPr>
-      </w:pPr>
-      <w:r>
-        <w:rPr>
-          <w:rFonts w:ascii="Arial" w:hAnsi="Arial" w:cs="Arial"/>
-          <w:b/>
-          <w:sz w:val="24"/>
-          <w:szCs w:val="24"/>
-        </w:rPr>
-        <w:t>Usage</w:t>
-      </w:r>
-    </w:p>
-    <w:p/>
-    <w:p>
-      <w:pPr>
-        <w:pStyle w:val="ListParagraph"/>
-        <w:numPr>
-          <w:ilvl w:val="0"/>
-          <w:numId w:val="18"/>
-        </w:numPr>
-        <w:spacing w:after="160" w:line="259" w:lineRule="auto"/>
-      </w:pPr>
-      <w:r>
-        <w:t>“Search” button facilitates user to search transactions between particular dates.</w:t>
-      </w:r>
-    </w:p>
-    <w:p>
-      <w:pPr>
-        <w:pStyle w:val="ListParagraph"/>
-        <w:numPr>
-          <w:ilvl w:val="0"/>
-          <w:numId w:val="18"/>
-        </w:numPr>
-        <w:spacing w:after="160" w:line="259" w:lineRule="auto"/>
-      </w:pPr>
-      <w:r>
-        <w:t>After clicking “Search” button if Start Date and End Date both are empty then user will get entire list of Transactions</w:t>
-      </w:r>
-    </w:p>
-    <w:p>
-      <w:pPr>
-        <w:pStyle w:val="ListParagraph"/>
-        <w:numPr>
-          <w:ilvl w:val="0"/>
-          <w:numId w:val="18"/>
-        </w:numPr>
-        <w:spacing w:after="160" w:line="259" w:lineRule="auto"/>
-      </w:pPr>
-      <w:r>
-        <w:t>After clicking “Search” button if Start Date is empty and End Date is entered then user will get all Transactions - on or before the End Date.</w:t>
-      </w:r>
-    </w:p>
-    <w:p>
-      <w:pPr>
-        <w:pStyle w:val="ListParagraph"/>
-        <w:numPr>
-          <w:ilvl w:val="0"/>
-          <w:numId w:val="18"/>
-        </w:numPr>
-        <w:spacing w:after="160" w:line="259" w:lineRule="auto"/>
-      </w:pPr>
-      <w:r>
-        <w:t>After clicking “Search” button if Start Date is entered and End Date is empty then user will get all Transactions - on or after the Start Date.</w:t>
-      </w:r>
-    </w:p>
-    <w:p>
-      <w:pPr>
-        <w:pStyle w:val="ListParagraph"/>
-        <w:numPr>
-          <w:ilvl w:val="0"/>
-          <w:numId w:val="18"/>
-        </w:numPr>
-        <w:spacing w:after="160" w:line="259" w:lineRule="auto"/>
-      </w:pPr>
-      <w:r>
-        <w:t xml:space="preserve">To retrieve transactions for a particular date user should enter same values of start and end date. </w:t>
-      </w:r>
-    </w:p>
-    <w:p/>
-    <w:p>
-      <w:pPr>
-        <w:keepNext/>
-      </w:pPr>
-      <w:r>
-        <w:tab/>
-      </w:r>
-      <w:r>
-        <w:rPr>
-          <w:noProof/>
-        </w:rPr>
-        <w:drawing>
-          <wp:inline distT="0" distB="0" distL="0" distR="0" wp14:anchorId="064933EE" wp14:editId="4159F100">
-            <wp:extent cx="5943600" cy="4335780"/>
-            <wp:effectExtent l="0" t="0" r="0" b="0"/>
-            <wp:docPr id="13" name="Picture 13"/>
-            <wp:cNvGraphicFramePr>
-              <a:graphicFrameLocks xmlns:a="http://schemas.openxmlformats.org/drawingml/2006/main" noChangeAspect="1"/>
-            </wp:cNvGraphicFramePr>
-            <a:graphic xmlns:a="http://schemas.openxmlformats.org/drawingml/2006/main">
-              <a:graphicData uri="http://schemas.openxmlformats.org/drawingml/2006/picture">
-                <pic:pic xmlns:pic="http://schemas.openxmlformats.org/drawingml/2006/picture">
-                  <pic:nvPicPr>
-                    <pic:cNvPr id="1" name=""/>
-                    <pic:cNvPicPr/>
-                  </pic:nvPicPr>
-                  <pic:blipFill>
-                    <a:blip r:embed="rId14"/>
-                    <a:stretch>
-                      <a:fillRect/>
-                    </a:stretch>
-                  </pic:blipFill>
-                  <pic:spPr>
-                    <a:xfrm>
-                      <a:off x="0" y="0"/>
-                      <a:ext cx="5943600" cy="4335780"/>
-                    </a:xfrm>
-                    <a:prstGeom prst="rect">
-                      <a:avLst/>
-                    </a:prstGeom>
-                  </pic:spPr>
-                </pic:pic>
-              </a:graphicData>
-            </a:graphic>
-          </wp:inline>
-        </w:drawing>
-      </w:r>
-    </w:p>
-    <w:p>
-      <w:pPr>
-        <w:pStyle w:val="Caption"/>
-        <w:ind w:left="1440" w:firstLine="720"/>
-      </w:pPr>
-      <w:r>
-        <w:t xml:space="preserve">Figure </w:t>
-      </w:r>
-      <w:r>
-        <w:fldChar w:fldCharType="begin"/>
-      </w:r>
-      <w:r>
-        <w:instrText xml:space="preserve"> SEQ Figure \* ARABIC </w:instrText>
-      </w:r>
-      <w:r>
-        <w:fldChar w:fldCharType="separate"/>
-      </w:r>
-      <w:r>
-        <w:rPr>
-          <w:noProof/>
-        </w:rPr>
-        <w:t>3</w:t>
-      </w:r>
-      <w:r>
-        <w:rPr>
-          <w:noProof/>
-        </w:rPr>
-        <w:fldChar w:fldCharType="end"/>
-      </w:r>
-      <w:r>
-        <w:t xml:space="preserve"> : Selecting a Transaction from List (View button enabled)</w:t>
-      </w:r>
-    </w:p>
-    <w:p/>
-    <w:p>
-      <w:pPr>
-        <w:pStyle w:val="ListParagraph"/>
-        <w:numPr>
-          <w:ilvl w:val="1"/>
-          <w:numId w:val="1"/>
-        </w:numPr>
-        <w:spacing w:after="0" w:line="240" w:lineRule="auto"/>
-        <w:rPr>
-          <w:rFonts w:ascii="Arial" w:hAnsi="Arial" w:cs="Arial"/>
-          <w:b/>
-          <w:sz w:val="24"/>
-          <w:szCs w:val="24"/>
-        </w:rPr>
-      </w:pPr>
-      <w:r>
-        <w:rPr>
-          <w:rFonts w:ascii="Arial" w:hAnsi="Arial" w:cs="Arial"/>
-          <w:b/>
-          <w:sz w:val="24"/>
-          <w:szCs w:val="24"/>
-        </w:rPr>
-        <w:t>Usage</w:t>
-      </w:r>
-    </w:p>
-    <w:p/>
-    <w:p>
-      <w:pPr>
-        <w:pStyle w:val="ListParagraph"/>
-        <w:numPr>
-          <w:ilvl w:val="0"/>
-          <w:numId w:val="19"/>
-        </w:numPr>
-        <w:spacing w:after="160" w:line="259" w:lineRule="auto"/>
-      </w:pPr>
-      <w:r>
-        <w:t>After clicking search button user will get list of transaction sorted in ascending order of their transaction Id.</w:t>
-      </w:r>
-    </w:p>
-    <w:p>
-      <w:pPr>
-        <w:pStyle w:val="ListParagraph"/>
-        <w:numPr>
-          <w:ilvl w:val="0"/>
-          <w:numId w:val="19"/>
-        </w:numPr>
-        <w:spacing w:after="160" w:line="259" w:lineRule="auto"/>
-      </w:pPr>
-      <w:r>
-        <w:t>Cells in the displayed transaction List are non-editable.</w:t>
-      </w:r>
-    </w:p>
-    <w:p>
-      <w:pPr>
-        <w:pStyle w:val="ListParagraph"/>
-        <w:numPr>
-          <w:ilvl w:val="0"/>
-          <w:numId w:val="19"/>
-        </w:numPr>
-        <w:spacing w:after="160" w:line="259" w:lineRule="auto"/>
-      </w:pPr>
-      <w:r>
-        <w:t>User would be able to select only a single record from the displayed Transaction List.</w:t>
-      </w:r>
-    </w:p>
-    <w:p>
-      <w:pPr>
-        <w:pStyle w:val="ListParagraph"/>
-        <w:numPr>
-          <w:ilvl w:val="0"/>
-          <w:numId w:val="19"/>
-        </w:numPr>
-        <w:spacing w:after="160" w:line="259" w:lineRule="auto"/>
-      </w:pPr>
-      <w:r>
-        <w:t>Clicking “Clear” button clears the data entered in the start date and end date fields.</w:t>
-      </w:r>
-    </w:p>
-    <w:p>
-      <w:pPr>
-        <w:pStyle w:val="ListParagraph"/>
-        <w:numPr>
-          <w:ilvl w:val="0"/>
-          <w:numId w:val="19"/>
-        </w:numPr>
-        <w:spacing w:after="160" w:line="259" w:lineRule="auto"/>
-      </w:pPr>
-      <w:r>
-        <w:t>“View” button will get enabled once the row is selected from the Transaction list.</w:t>
-      </w:r>
-    </w:p>
-    <w:p>
-      <w:pPr>
-        <w:pStyle w:val="ListParagraph"/>
-        <w:numPr>
-          <w:ilvl w:val="0"/>
-          <w:numId w:val="19"/>
-        </w:numPr>
-        <w:spacing w:after="160" w:line="259" w:lineRule="auto"/>
-      </w:pPr>
-      <w:r>
-        <w:t>“Close” button will help user navigate to the main window.</w:t>
-      </w:r>
-    </w:p>
-    <w:p/>
-    <w:p/>
-    <w:p/>
-    <w:p>
-      <w:pPr>
-        <w:spacing w:after="0" w:line="240" w:lineRule="auto"/>
-        <w:outlineLvl w:val="0"/>
-        <w:rPr>
-          <w:rFonts w:ascii="Arial" w:hAnsi="Arial" w:cs="Arial"/>
-          <w:b/>
-          <w:sz w:val="28"/>
-          <w:szCs w:val="28"/>
-        </w:rPr>
-      </w:pPr>
-      <w:r>
-        <w:rPr>
-          <w:rFonts w:ascii="Arial" w:hAnsi="Arial" w:cs="Arial"/>
-          <w:b/>
-          <w:sz w:val="28"/>
-          <w:szCs w:val="28"/>
-        </w:rPr>
-        <w:t>Transactions Details Screen</w:t>
-      </w:r>
-    </w:p>
-    <w:p>
-      <w:pPr>
-        <w:spacing w:after="0" w:line="240" w:lineRule="auto"/>
-        <w:outlineLvl w:val="0"/>
-        <w:rPr>
-          <w:rFonts w:ascii="Arial" w:hAnsi="Arial" w:cs="Arial"/>
-          <w:b/>
-          <w:sz w:val="28"/>
-          <w:szCs w:val="28"/>
-        </w:rPr>
-      </w:pPr>
-    </w:p>
-    <w:p>
-      <w:pPr>
-        <w:pStyle w:val="ListParagraph"/>
-        <w:numPr>
-          <w:ilvl w:val="1"/>
-          <w:numId w:val="1"/>
-        </w:numPr>
-        <w:spacing w:after="0" w:line="240" w:lineRule="auto"/>
-        <w:rPr>
-          <w:rFonts w:ascii="Arial" w:hAnsi="Arial" w:cs="Arial"/>
-          <w:b/>
-          <w:sz w:val="24"/>
-          <w:szCs w:val="24"/>
-        </w:rPr>
-      </w:pPr>
-      <w:r>
-        <w:rPr>
-          <w:rFonts w:ascii="Arial" w:hAnsi="Arial" w:cs="Arial"/>
-          <w:b/>
-          <w:sz w:val="24"/>
-          <w:szCs w:val="24"/>
-        </w:rPr>
-        <w:t>Description</w:t>
-      </w:r>
-    </w:p>
-    <w:p>
-      <w:pPr>
-        <w:pStyle w:val="ListParagraph"/>
-        <w:spacing w:after="0" w:line="240" w:lineRule="auto"/>
-        <w:rPr>
-          <w:rFonts w:ascii="Arial" w:hAnsi="Arial" w:cs="Arial"/>
-          <w:b/>
-          <w:sz w:val="28"/>
-          <w:szCs w:val="28"/>
-        </w:rPr>
-      </w:pPr>
-    </w:p>
-    <w:p>
-      <w:pPr>
-        <w:spacing w:after="0" w:line="240" w:lineRule="auto"/>
-        <w:ind w:left="720"/>
-        <w:rPr>
-          <w:rFonts w:ascii="Arial" w:hAnsi="Arial" w:cs="Arial"/>
-          <w:sz w:val="20"/>
-          <w:szCs w:val="20"/>
-        </w:rPr>
-      </w:pPr>
-      <w:r>
-        <w:rPr>
-          <w:rFonts w:ascii="Arial" w:hAnsi="Arial" w:cs="Arial"/>
-          <w:sz w:val="20"/>
-          <w:szCs w:val="20"/>
-        </w:rPr>
-        <w:t>Transaction details page will allow user to see product related details like Product id, name, description, Quantity etc.</w:t>
-      </w:r>
-    </w:p>
-    <w:p>
-      <w:pPr>
-        <w:spacing w:after="0" w:line="240" w:lineRule="auto"/>
-        <w:outlineLvl w:val="0"/>
-      </w:pPr>
-    </w:p>
-    <w:p>
-      <w:pPr>
-        <w:keepNext/>
-        <w:rPr>
-          <w:noProof/>
-        </w:rPr>
-      </w:pPr>
-    </w:p>
-    <w:p>
-      <w:pPr>
-        <w:keepNext/>
-      </w:pPr>
-      <w:r>
-        <w:rPr>
-          <w:noProof/>
-        </w:rPr>
-        <w:drawing>
-          <wp:inline distT="0" distB="0" distL="0" distR="0" wp14:anchorId="4D3401ED" wp14:editId="5F3AD011">
-            <wp:extent cx="5943600" cy="4205605"/>
-            <wp:effectExtent l="0" t="0" r="0" b="0"/>
-            <wp:docPr id="15" name="Picture 15"/>
             <wp:cNvGraphicFramePr>
               <a:graphicFrameLocks xmlns:a="http://schemas.openxmlformats.org/drawingml/2006/main" noChangeAspect="1"/>
             </wp:cNvGraphicFramePr>
@@ -7327,7 +7447,7 @@
                   <pic:spPr>
                     <a:xfrm>
                       <a:off x="0" y="0"/>
-                      <a:ext cx="5943600" cy="4205605"/>
+                      <a:ext cx="5943600" cy="4208145"/>
                     </a:xfrm>
                     <a:prstGeom prst="rect">
                       <a:avLst/>
@@ -7343,7 +7463,7 @@
     <w:p>
       <w:pPr>
         <w:pStyle w:val="Caption"/>
-        <w:ind w:left="1440" w:firstLine="720"/>
+        <w:jc w:val="center"/>
       </w:pPr>
       <w:r>
         <w:t xml:space="preserve">Figure </w:t>
@@ -7361,7 +7481,7 @@
         <w:rPr>
           <w:noProof/>
         </w:rPr>
-        <w:t>4</w:t>
+        <w:t>1</w:t>
       </w:r>
       <w:r>
         <w:rPr>
@@ -7370,9 +7490,13 @@
         <w:fldChar w:fldCharType="end"/>
       </w:r>
       <w:r>
-        <w:t xml:space="preserve"> : Transaction details page after clicking View button</w:t>
-      </w:r>
-    </w:p>
+        <w:t>: Initial Screen</w:t>
+      </w:r>
+      <w:r>
+        <w:t xml:space="preserve"> (View button disabled)</w:t>
+      </w:r>
+    </w:p>
+    <w:p/>
     <w:p>
       <w:pPr>
         <w:pStyle w:val="ListParagraph"/>
@@ -7398,30 +7522,35 @@
         <w:t>Usage</w:t>
       </w:r>
     </w:p>
-    <w:p/>
+    <w:p>
+      <w:pPr>
+        <w:pStyle w:val="ListParagraph"/>
+        <w:spacing w:after="0" w:line="240" w:lineRule="auto"/>
+        <w:rPr>
+          <w:rFonts w:ascii="Arial" w:hAnsi="Arial" w:cs="Arial"/>
+          <w:b/>
+          <w:sz w:val="28"/>
+          <w:szCs w:val="28"/>
+        </w:rPr>
+      </w:pPr>
+    </w:p>
     <w:p>
       <w:pPr>
         <w:pStyle w:val="ListParagraph"/>
         <w:numPr>
           <w:ilvl w:val="0"/>
-          <w:numId w:val="20"/>
+          <w:numId w:val="16"/>
         </w:numPr>
         <w:spacing w:after="160" w:line="259" w:lineRule="auto"/>
       </w:pPr>
       <w:r>
-        <w:t xml:space="preserve">On click of “view” button after selecting a particular transaction you will get List of </w:t>
-      </w:r>
-      <w:r>
-        <w:t>product items</w:t>
-      </w:r>
-      <w:r>
-        <w:t xml:space="preserve"> with product details(like product Id, product name, quantity, product description) sorted by the Product</w:t>
+        <w:t>Go</w:t>
       </w:r>
       <w:r>
         <w:t xml:space="preserve"> </w:t>
       </w:r>
       <w:r>
-        <w:t>Id.</w:t>
+        <w:t>to “Reports” tab and select Transaction to go to Transaction search screen. (Figure1)</w:t>
       </w:r>
     </w:p>
     <w:p>
@@ -7429,12 +7558,28 @@
         <w:pStyle w:val="ListParagraph"/>
         <w:numPr>
           <w:ilvl w:val="0"/>
-          <w:numId w:val="20"/>
+          <w:numId w:val="16"/>
         </w:numPr>
         <w:spacing w:after="160" w:line="259" w:lineRule="auto"/>
       </w:pPr>
       <w:r>
-        <w:t>When user clicks on “Back” button the user’s search criteria would be retained along with the search results in Transaction search screen.</w:t>
+        <w:t>Start Date and End Date are accepted in format “</w:t>
+      </w:r>
+      <w:proofErr w:type="spellStart"/>
+      <w:r>
+        <w:t>yyyy</w:t>
+      </w:r>
+      <w:proofErr w:type="spellEnd"/>
+      <w:r>
+        <w:t>-MM-</w:t>
+      </w:r>
+      <w:proofErr w:type="spellStart"/>
+      <w:r>
+        <w:t>dd</w:t>
+      </w:r>
+      <w:proofErr w:type="spellEnd"/>
+      <w:r>
+        <w:t xml:space="preserve">”. </w:t>
       </w:r>
     </w:p>
     <w:p>
@@ -7442,140 +7587,36 @@
         <w:pStyle w:val="ListParagraph"/>
         <w:numPr>
           <w:ilvl w:val="0"/>
-          <w:numId w:val="20"/>
+          <w:numId w:val="16"/>
         </w:numPr>
         <w:spacing w:after="160" w:line="259" w:lineRule="auto"/>
       </w:pPr>
       <w:r>
-        <w:t>“Close” button will help user navigate to the main window.</w:t>
-      </w:r>
-    </w:p>
-    <w:p>
-      <w:pPr>
-        <w:spacing w:after="160" w:line="259" w:lineRule="auto"/>
-      </w:pPr>
-    </w:p>
-    <w:p>
-      <w:pPr>
-        <w:spacing w:after="160" w:line="259" w:lineRule="auto"/>
-      </w:pPr>
-    </w:p>
-    <w:p>
-      <w:pPr>
-        <w:spacing w:after="0" w:line="240" w:lineRule="auto"/>
-        <w:outlineLvl w:val="0"/>
-        <w:rPr>
-          <w:rFonts w:ascii="Arial" w:hAnsi="Arial" w:cs="Arial"/>
-          <w:b/>
-          <w:sz w:val="28"/>
-          <w:szCs w:val="28"/>
-        </w:rPr>
-      </w:pPr>
-      <w:r>
-        <w:rPr>
-          <w:rFonts w:ascii="Arial" w:hAnsi="Arial" w:cs="Arial"/>
-          <w:b/>
-          <w:sz w:val="28"/>
-          <w:szCs w:val="28"/>
-        </w:rPr>
-        <w:t>Transactions Report Screen</w:t>
-      </w:r>
-    </w:p>
-    <w:p>
-      <w:pPr>
-        <w:spacing w:after="0" w:line="240" w:lineRule="auto"/>
-        <w:outlineLvl w:val="0"/>
-        <w:rPr>
-          <w:rFonts w:ascii="Arial" w:hAnsi="Arial" w:cs="Arial"/>
-          <w:b/>
-          <w:sz w:val="28"/>
-          <w:szCs w:val="28"/>
-        </w:rPr>
-      </w:pPr>
-    </w:p>
-    <w:p>
-      <w:pPr>
-        <w:pStyle w:val="ListParagraph"/>
-        <w:numPr>
-          <w:ilvl w:val="1"/>
-          <w:numId w:val="1"/>
-        </w:numPr>
-        <w:spacing w:after="0" w:line="240" w:lineRule="auto"/>
-        <w:rPr>
-          <w:rFonts w:ascii="Arial" w:hAnsi="Arial" w:cs="Arial"/>
-          <w:b/>
-          <w:sz w:val="24"/>
-          <w:szCs w:val="24"/>
-        </w:rPr>
-      </w:pPr>
-      <w:r>
-        <w:rPr>
-          <w:rFonts w:ascii="Arial" w:hAnsi="Arial" w:cs="Arial"/>
-          <w:b/>
-          <w:sz w:val="24"/>
-          <w:szCs w:val="24"/>
-        </w:rPr>
-        <w:t>Description</w:t>
-      </w:r>
-    </w:p>
-    <w:p>
-      <w:pPr>
-        <w:spacing w:after="0" w:line="240" w:lineRule="auto"/>
-        <w:outlineLvl w:val="0"/>
-      </w:pPr>
-    </w:p>
-    <w:p>
-      <w:pPr>
-        <w:pStyle w:val="ListParagraph"/>
-        <w:spacing w:after="160" w:line="259" w:lineRule="auto"/>
-      </w:pPr>
-      <w:r>
-        <w:t>Clicking “Print” button on Transaction search page will generate report with all transactions between given date range</w:t>
-      </w:r>
-      <w:r>
-        <w:t xml:space="preserve"> sorted with transaction Id in ascending order.</w:t>
-      </w:r>
-      <w:r>
-        <w:t xml:space="preserve"> </w:t>
-      </w:r>
-      <w:r>
-        <w:t>A</w:t>
-      </w:r>
-      <w:r>
-        <w:t>long with the product name, description, order quan</w:t>
-      </w:r>
-      <w:r>
-        <w:t xml:space="preserve">tity </w:t>
-      </w:r>
-      <w:proofErr w:type="spellStart"/>
-      <w:r>
-        <w:t>etc</w:t>
-      </w:r>
-      <w:proofErr w:type="spellEnd"/>
-      <w:r>
-        <w:t xml:space="preserve"> sorted with product Id for a particular transaction.</w:t>
-      </w:r>
-    </w:p>
-    <w:p>
-      <w:pPr>
-        <w:spacing w:after="0" w:line="240" w:lineRule="auto"/>
-        <w:outlineLvl w:val="0"/>
-      </w:pPr>
+        <w:t xml:space="preserve">If Start date exceeds End Date then, system will </w:t>
+      </w:r>
+      <w:r>
+        <w:t>show</w:t>
+      </w:r>
+      <w:r>
+        <w:t xml:space="preserve"> error.</w:t>
+      </w:r>
     </w:p>
     <w:p>
       <w:pPr>
         <w:keepNext/>
-        <w:spacing w:after="160" w:line="259" w:lineRule="auto"/>
+        <w:spacing w:after="0" w:line="240" w:lineRule="auto"/>
+        <w:ind w:left="720"/>
       </w:pPr>
       <w:r>
         <w:rPr>
           <w:noProof/>
         </w:rPr>
+        <w:lastRenderedPageBreak/>
         <w:drawing>
-          <wp:inline distT="0" distB="0" distL="0" distR="0" wp14:anchorId="40FAF8E0" wp14:editId="772A9079">
-            <wp:extent cx="5124450" cy="5695950"/>
+          <wp:inline distT="0" distB="0" distL="0" distR="0" wp14:anchorId="33EFB347" wp14:editId="0DBD7DD1">
+            <wp:extent cx="5943600" cy="4239260"/>
             <wp:effectExtent l="0" t="0" r="0" b="0"/>
-            <wp:docPr id="16" name="Picture 16"/>
+            <wp:docPr id="7" name="Picture 7"/>
             <wp:cNvGraphicFramePr>
               <a:graphicFrameLocks xmlns:a="http://schemas.openxmlformats.org/drawingml/2006/main" noChangeAspect="1"/>
             </wp:cNvGraphicFramePr>
@@ -7595,6 +7636,754 @@
                   <pic:spPr>
                     <a:xfrm>
                       <a:off x="0" y="0"/>
+                      <a:ext cx="5943600" cy="4239260"/>
+                    </a:xfrm>
+                    <a:prstGeom prst="rect">
+                      <a:avLst/>
+                    </a:prstGeom>
+                  </pic:spPr>
+                </pic:pic>
+              </a:graphicData>
+            </a:graphic>
+          </wp:inline>
+        </w:drawing>
+      </w:r>
+    </w:p>
+    <w:p>
+      <w:pPr>
+        <w:pStyle w:val="Caption"/>
+        <w:ind w:left="2880"/>
+      </w:pPr>
+      <w:r>
+        <w:t xml:space="preserve">     </w:t>
+      </w:r>
+      <w:r>
+        <w:t xml:space="preserve"> Figure </w:t>
+      </w:r>
+      <w:r>
+        <w:fldChar w:fldCharType="begin"/>
+      </w:r>
+      <w:r>
+        <w:instrText xml:space="preserve"> SEQ Figure \* ARABIC </w:instrText>
+      </w:r>
+      <w:r>
+        <w:fldChar w:fldCharType="separate"/>
+      </w:r>
+      <w:r>
+        <w:rPr>
+          <w:noProof/>
+        </w:rPr>
+        <w:t>2</w:t>
+      </w:r>
+      <w:r>
+        <w:rPr>
+          <w:noProof/>
+        </w:rPr>
+        <w:fldChar w:fldCharType="end"/>
+      </w:r>
+      <w:r>
+        <w:t xml:space="preserve"> : </w:t>
+      </w:r>
+      <w:r>
+        <w:t>Transaction List</w:t>
+      </w:r>
+      <w:r>
+        <w:t xml:space="preserve"> </w:t>
+      </w:r>
+      <w:r>
+        <w:t>r</w:t>
+      </w:r>
+      <w:r>
+        <w:t>esults after clicking "Search" button</w:t>
+      </w:r>
+    </w:p>
+    <w:p/>
+    <w:p>
+      <w:pPr>
+        <w:pStyle w:val="ListParagraph"/>
+        <w:numPr>
+          <w:ilvl w:val="1"/>
+          <w:numId w:val="1"/>
+        </w:numPr>
+        <w:spacing w:after="0" w:line="240" w:lineRule="auto"/>
+        <w:rPr>
+          <w:rFonts w:ascii="Arial" w:hAnsi="Arial" w:cs="Arial"/>
+          <w:b/>
+          <w:sz w:val="24"/>
+          <w:szCs w:val="24"/>
+        </w:rPr>
+      </w:pPr>
+      <w:r>
+        <w:rPr>
+          <w:rFonts w:ascii="Arial" w:hAnsi="Arial" w:cs="Arial"/>
+          <w:b/>
+          <w:sz w:val="24"/>
+          <w:szCs w:val="24"/>
+        </w:rPr>
+        <w:t>Usage</w:t>
+      </w:r>
+    </w:p>
+    <w:p/>
+    <w:p>
+      <w:pPr>
+        <w:pStyle w:val="ListParagraph"/>
+        <w:numPr>
+          <w:ilvl w:val="0"/>
+          <w:numId w:val="18"/>
+        </w:numPr>
+        <w:spacing w:after="160" w:line="259" w:lineRule="auto"/>
+      </w:pPr>
+      <w:r>
+        <w:t>“Search” button facilitates user to search transactions between particular dates.</w:t>
+      </w:r>
+    </w:p>
+    <w:p>
+      <w:pPr>
+        <w:pStyle w:val="ListParagraph"/>
+        <w:numPr>
+          <w:ilvl w:val="0"/>
+          <w:numId w:val="18"/>
+        </w:numPr>
+        <w:spacing w:after="160" w:line="259" w:lineRule="auto"/>
+      </w:pPr>
+      <w:r>
+        <w:t>After clicking “Search” button if Start Date and End Date both are empty then user will get entire list of Transactions</w:t>
+      </w:r>
+    </w:p>
+    <w:p>
+      <w:pPr>
+        <w:pStyle w:val="ListParagraph"/>
+        <w:numPr>
+          <w:ilvl w:val="0"/>
+          <w:numId w:val="18"/>
+        </w:numPr>
+        <w:spacing w:after="160" w:line="259" w:lineRule="auto"/>
+      </w:pPr>
+      <w:r>
+        <w:t>After clicking “Search” button if Start Date is empty and End Date is entered then user will get all Transactions - on or before the End Date.</w:t>
+      </w:r>
+    </w:p>
+    <w:p>
+      <w:pPr>
+        <w:pStyle w:val="ListParagraph"/>
+        <w:numPr>
+          <w:ilvl w:val="0"/>
+          <w:numId w:val="18"/>
+        </w:numPr>
+        <w:spacing w:after="160" w:line="259" w:lineRule="auto"/>
+      </w:pPr>
+      <w:r>
+        <w:t>After clicking “Search” button if Start Date is entered and End Date is empty then user will get all Transactions - on or after the Start Date.</w:t>
+      </w:r>
+    </w:p>
+    <w:p>
+      <w:pPr>
+        <w:pStyle w:val="ListParagraph"/>
+        <w:numPr>
+          <w:ilvl w:val="0"/>
+          <w:numId w:val="18"/>
+        </w:numPr>
+        <w:spacing w:after="160" w:line="259" w:lineRule="auto"/>
+      </w:pPr>
+      <w:r>
+        <w:t xml:space="preserve">To retrieve transactions for a particular date user should enter same values of start and end date. </w:t>
+      </w:r>
+    </w:p>
+    <w:p/>
+    <w:p>
+      <w:pPr>
+        <w:keepNext/>
+      </w:pPr>
+      <w:r>
+        <w:lastRenderedPageBreak/>
+        <w:tab/>
+      </w:r>
+      <w:r>
+        <w:rPr>
+          <w:noProof/>
+        </w:rPr>
+        <w:drawing>
+          <wp:inline distT="0" distB="0" distL="0" distR="0" wp14:anchorId="064933EE" wp14:editId="4159F100">
+            <wp:extent cx="5943600" cy="4335780"/>
+            <wp:effectExtent l="0" t="0" r="0" b="0"/>
+            <wp:docPr id="13" name="Picture 13"/>
+            <wp:cNvGraphicFramePr>
+              <a:graphicFrameLocks xmlns:a="http://schemas.openxmlformats.org/drawingml/2006/main" noChangeAspect="1"/>
+            </wp:cNvGraphicFramePr>
+            <a:graphic xmlns:a="http://schemas.openxmlformats.org/drawingml/2006/main">
+              <a:graphicData uri="http://schemas.openxmlformats.org/drawingml/2006/picture">
+                <pic:pic xmlns:pic="http://schemas.openxmlformats.org/drawingml/2006/picture">
+                  <pic:nvPicPr>
+                    <pic:cNvPr id="1" name=""/>
+                    <pic:cNvPicPr/>
+                  </pic:nvPicPr>
+                  <pic:blipFill>
+                    <a:blip r:embed="rId17"/>
+                    <a:stretch>
+                      <a:fillRect/>
+                    </a:stretch>
+                  </pic:blipFill>
+                  <pic:spPr>
+                    <a:xfrm>
+                      <a:off x="0" y="0"/>
+                      <a:ext cx="5943600" cy="4335780"/>
+                    </a:xfrm>
+                    <a:prstGeom prst="rect">
+                      <a:avLst/>
+                    </a:prstGeom>
+                  </pic:spPr>
+                </pic:pic>
+              </a:graphicData>
+            </a:graphic>
+          </wp:inline>
+        </w:drawing>
+      </w:r>
+    </w:p>
+    <w:p>
+      <w:pPr>
+        <w:pStyle w:val="Caption"/>
+        <w:ind w:left="1440" w:firstLine="720"/>
+      </w:pPr>
+      <w:r>
+        <w:t xml:space="preserve">Figure </w:t>
+      </w:r>
+      <w:r>
+        <w:fldChar w:fldCharType="begin"/>
+      </w:r>
+      <w:r>
+        <w:instrText xml:space="preserve"> SEQ Figure \* ARABIC </w:instrText>
+      </w:r>
+      <w:r>
+        <w:fldChar w:fldCharType="separate"/>
+      </w:r>
+      <w:r>
+        <w:rPr>
+          <w:noProof/>
+        </w:rPr>
+        <w:t>3</w:t>
+      </w:r>
+      <w:r>
+        <w:rPr>
+          <w:noProof/>
+        </w:rPr>
+        <w:fldChar w:fldCharType="end"/>
+      </w:r>
+      <w:r>
+        <w:t xml:space="preserve"> : Selecting a Transaction from List (View button enabled)</w:t>
+      </w:r>
+    </w:p>
+    <w:p/>
+    <w:p>
+      <w:pPr>
+        <w:pStyle w:val="ListParagraph"/>
+        <w:numPr>
+          <w:ilvl w:val="1"/>
+          <w:numId w:val="1"/>
+        </w:numPr>
+        <w:spacing w:after="0" w:line="240" w:lineRule="auto"/>
+        <w:rPr>
+          <w:rFonts w:ascii="Arial" w:hAnsi="Arial" w:cs="Arial"/>
+          <w:b/>
+          <w:sz w:val="24"/>
+          <w:szCs w:val="24"/>
+        </w:rPr>
+      </w:pPr>
+      <w:r>
+        <w:rPr>
+          <w:rFonts w:ascii="Arial" w:hAnsi="Arial" w:cs="Arial"/>
+          <w:b/>
+          <w:sz w:val="24"/>
+          <w:szCs w:val="24"/>
+        </w:rPr>
+        <w:t>Usage</w:t>
+      </w:r>
+    </w:p>
+    <w:p/>
+    <w:p>
+      <w:pPr>
+        <w:pStyle w:val="ListParagraph"/>
+        <w:numPr>
+          <w:ilvl w:val="0"/>
+          <w:numId w:val="19"/>
+        </w:numPr>
+        <w:spacing w:after="160" w:line="259" w:lineRule="auto"/>
+      </w:pPr>
+      <w:r>
+        <w:t>After clicking search button user will get list of transaction sorted in ascending order of their transaction Id.</w:t>
+      </w:r>
+    </w:p>
+    <w:p>
+      <w:pPr>
+        <w:pStyle w:val="ListParagraph"/>
+        <w:numPr>
+          <w:ilvl w:val="0"/>
+          <w:numId w:val="19"/>
+        </w:numPr>
+        <w:spacing w:after="160" w:line="259" w:lineRule="auto"/>
+      </w:pPr>
+      <w:r>
+        <w:t>Cells in the displayed transaction List are non-editable.</w:t>
+      </w:r>
+    </w:p>
+    <w:p>
+      <w:pPr>
+        <w:pStyle w:val="ListParagraph"/>
+        <w:numPr>
+          <w:ilvl w:val="0"/>
+          <w:numId w:val="19"/>
+        </w:numPr>
+        <w:spacing w:after="160" w:line="259" w:lineRule="auto"/>
+      </w:pPr>
+      <w:r>
+        <w:t>User would be able to select only a single record from the displayed Transaction List.</w:t>
+      </w:r>
+    </w:p>
+    <w:p>
+      <w:pPr>
+        <w:pStyle w:val="ListParagraph"/>
+        <w:numPr>
+          <w:ilvl w:val="0"/>
+          <w:numId w:val="19"/>
+        </w:numPr>
+        <w:spacing w:after="160" w:line="259" w:lineRule="auto"/>
+      </w:pPr>
+      <w:r>
+        <w:t>Clicking “Clear” button clears the data entered in the start date and end date fields.</w:t>
+      </w:r>
+    </w:p>
+    <w:p>
+      <w:pPr>
+        <w:pStyle w:val="ListParagraph"/>
+        <w:numPr>
+          <w:ilvl w:val="0"/>
+          <w:numId w:val="19"/>
+        </w:numPr>
+        <w:spacing w:after="160" w:line="259" w:lineRule="auto"/>
+      </w:pPr>
+      <w:r>
+        <w:t>“View” button will get enabled once the row is selected from the Transaction list.</w:t>
+      </w:r>
+    </w:p>
+    <w:p>
+      <w:pPr>
+        <w:pStyle w:val="ListParagraph"/>
+        <w:numPr>
+          <w:ilvl w:val="0"/>
+          <w:numId w:val="19"/>
+        </w:numPr>
+        <w:spacing w:after="160" w:line="259" w:lineRule="auto"/>
+      </w:pPr>
+      <w:r>
+        <w:t>“Close” button will help user navigate to the main window.</w:t>
+      </w:r>
+    </w:p>
+    <w:p/>
+    <w:p/>
+    <w:p/>
+    <w:p>
+      <w:pPr>
+        <w:spacing w:after="0" w:line="240" w:lineRule="auto"/>
+        <w:outlineLvl w:val="0"/>
+        <w:rPr>
+          <w:rFonts w:ascii="Arial" w:hAnsi="Arial" w:cs="Arial"/>
+          <w:b/>
+          <w:sz w:val="28"/>
+          <w:szCs w:val="28"/>
+        </w:rPr>
+      </w:pPr>
+      <w:r>
+        <w:rPr>
+          <w:rFonts w:ascii="Arial" w:hAnsi="Arial" w:cs="Arial"/>
+          <w:b/>
+          <w:sz w:val="28"/>
+          <w:szCs w:val="28"/>
+        </w:rPr>
+        <w:lastRenderedPageBreak/>
+        <w:t>Transactions Details Screen</w:t>
+      </w:r>
+    </w:p>
+    <w:p>
+      <w:pPr>
+        <w:spacing w:after="0" w:line="240" w:lineRule="auto"/>
+        <w:outlineLvl w:val="0"/>
+        <w:rPr>
+          <w:rFonts w:ascii="Arial" w:hAnsi="Arial" w:cs="Arial"/>
+          <w:b/>
+          <w:sz w:val="28"/>
+          <w:szCs w:val="28"/>
+        </w:rPr>
+      </w:pPr>
+    </w:p>
+    <w:p>
+      <w:pPr>
+        <w:pStyle w:val="ListParagraph"/>
+        <w:numPr>
+          <w:ilvl w:val="1"/>
+          <w:numId w:val="1"/>
+        </w:numPr>
+        <w:spacing w:after="0" w:line="240" w:lineRule="auto"/>
+        <w:rPr>
+          <w:rFonts w:ascii="Arial" w:hAnsi="Arial" w:cs="Arial"/>
+          <w:b/>
+          <w:sz w:val="24"/>
+          <w:szCs w:val="24"/>
+        </w:rPr>
+      </w:pPr>
+      <w:r>
+        <w:rPr>
+          <w:rFonts w:ascii="Arial" w:hAnsi="Arial" w:cs="Arial"/>
+          <w:b/>
+          <w:sz w:val="24"/>
+          <w:szCs w:val="24"/>
+        </w:rPr>
+        <w:t>Description</w:t>
+      </w:r>
+    </w:p>
+    <w:p>
+      <w:pPr>
+        <w:pStyle w:val="ListParagraph"/>
+        <w:spacing w:after="0" w:line="240" w:lineRule="auto"/>
+        <w:rPr>
+          <w:rFonts w:ascii="Arial" w:hAnsi="Arial" w:cs="Arial"/>
+          <w:b/>
+          <w:sz w:val="28"/>
+          <w:szCs w:val="28"/>
+        </w:rPr>
+      </w:pPr>
+    </w:p>
+    <w:p>
+      <w:pPr>
+        <w:spacing w:after="0" w:line="240" w:lineRule="auto"/>
+        <w:ind w:left="720"/>
+        <w:rPr>
+          <w:rFonts w:ascii="Arial" w:hAnsi="Arial" w:cs="Arial"/>
+          <w:sz w:val="20"/>
+          <w:szCs w:val="20"/>
+        </w:rPr>
+      </w:pPr>
+      <w:r>
+        <w:rPr>
+          <w:rFonts w:ascii="Arial" w:hAnsi="Arial" w:cs="Arial"/>
+          <w:sz w:val="20"/>
+          <w:szCs w:val="20"/>
+        </w:rPr>
+        <w:t>Transaction details page will allow user to see product related details like Product id, name, description, Quantity etc.</w:t>
+      </w:r>
+    </w:p>
+    <w:p>
+      <w:pPr>
+        <w:spacing w:after="0" w:line="240" w:lineRule="auto"/>
+        <w:outlineLvl w:val="0"/>
+      </w:pPr>
+    </w:p>
+    <w:p>
+      <w:pPr>
+        <w:keepNext/>
+        <w:rPr>
+          <w:noProof/>
+        </w:rPr>
+      </w:pPr>
+    </w:p>
+    <w:p>
+      <w:pPr>
+        <w:keepNext/>
+      </w:pPr>
+      <w:r>
+        <w:rPr>
+          <w:noProof/>
+        </w:rPr>
+        <w:drawing>
+          <wp:inline distT="0" distB="0" distL="0" distR="0" wp14:anchorId="4D3401ED" wp14:editId="5F3AD011">
+            <wp:extent cx="5943600" cy="4205605"/>
+            <wp:effectExtent l="0" t="0" r="0" b="0"/>
+            <wp:docPr id="15" name="Picture 15"/>
+            <wp:cNvGraphicFramePr>
+              <a:graphicFrameLocks xmlns:a="http://schemas.openxmlformats.org/drawingml/2006/main" noChangeAspect="1"/>
+            </wp:cNvGraphicFramePr>
+            <a:graphic xmlns:a="http://schemas.openxmlformats.org/drawingml/2006/main">
+              <a:graphicData uri="http://schemas.openxmlformats.org/drawingml/2006/picture">
+                <pic:pic xmlns:pic="http://schemas.openxmlformats.org/drawingml/2006/picture">
+                  <pic:nvPicPr>
+                    <pic:cNvPr id="1" name=""/>
+                    <pic:cNvPicPr/>
+                  </pic:nvPicPr>
+                  <pic:blipFill>
+                    <a:blip r:embed="rId18"/>
+                    <a:stretch>
+                      <a:fillRect/>
+                    </a:stretch>
+                  </pic:blipFill>
+                  <pic:spPr>
+                    <a:xfrm>
+                      <a:off x="0" y="0"/>
+                      <a:ext cx="5943600" cy="4205605"/>
+                    </a:xfrm>
+                    <a:prstGeom prst="rect">
+                      <a:avLst/>
+                    </a:prstGeom>
+                  </pic:spPr>
+                </pic:pic>
+              </a:graphicData>
+            </a:graphic>
+          </wp:inline>
+        </w:drawing>
+      </w:r>
+    </w:p>
+    <w:p>
+      <w:pPr>
+        <w:pStyle w:val="Caption"/>
+        <w:ind w:left="1440" w:firstLine="720"/>
+      </w:pPr>
+      <w:r>
+        <w:t xml:space="preserve">Figure </w:t>
+      </w:r>
+      <w:r>
+        <w:fldChar w:fldCharType="begin"/>
+      </w:r>
+      <w:r>
+        <w:instrText xml:space="preserve"> SEQ Figure \* ARABIC </w:instrText>
+      </w:r>
+      <w:r>
+        <w:fldChar w:fldCharType="separate"/>
+      </w:r>
+      <w:r>
+        <w:rPr>
+          <w:noProof/>
+        </w:rPr>
+        <w:t>4</w:t>
+      </w:r>
+      <w:r>
+        <w:rPr>
+          <w:noProof/>
+        </w:rPr>
+        <w:fldChar w:fldCharType="end"/>
+      </w:r>
+      <w:r>
+        <w:t xml:space="preserve"> : Transaction details page after clicking View button</w:t>
+      </w:r>
+    </w:p>
+    <w:p>
+      <w:pPr>
+        <w:pStyle w:val="ListParagraph"/>
+        <w:numPr>
+          <w:ilvl w:val="1"/>
+          <w:numId w:val="1"/>
+        </w:numPr>
+        <w:spacing w:after="0" w:line="240" w:lineRule="auto"/>
+        <w:rPr>
+          <w:rFonts w:ascii="Arial" w:hAnsi="Arial" w:cs="Arial"/>
+          <w:b/>
+          <w:sz w:val="24"/>
+          <w:szCs w:val="24"/>
+        </w:rPr>
+      </w:pPr>
+      <w:r>
+        <w:rPr>
+          <w:rFonts w:ascii="Arial" w:hAnsi="Arial" w:cs="Arial"/>
+          <w:b/>
+          <w:sz w:val="24"/>
+          <w:szCs w:val="24"/>
+        </w:rPr>
+        <w:t>Usage</w:t>
+      </w:r>
+    </w:p>
+    <w:p/>
+    <w:p>
+      <w:pPr>
+        <w:pStyle w:val="ListParagraph"/>
+        <w:numPr>
+          <w:ilvl w:val="0"/>
+          <w:numId w:val="20"/>
+        </w:numPr>
+        <w:spacing w:after="160" w:line="259" w:lineRule="auto"/>
+      </w:pPr>
+      <w:r>
+        <w:t xml:space="preserve">On click of “view” button after selecting a particular transaction you will get List of </w:t>
+      </w:r>
+      <w:r>
+        <w:t>product items</w:t>
+      </w:r>
+      <w:r>
+        <w:t xml:space="preserve"> with product details(like product Id, product name, quantity, product description) sorted by the Product</w:t>
+      </w:r>
+      <w:r>
+        <w:t xml:space="preserve"> </w:t>
+      </w:r>
+      <w:r>
+        <w:t>Id.</w:t>
+      </w:r>
+    </w:p>
+    <w:p>
+      <w:pPr>
+        <w:pStyle w:val="ListParagraph"/>
+        <w:numPr>
+          <w:ilvl w:val="0"/>
+          <w:numId w:val="20"/>
+        </w:numPr>
+        <w:spacing w:after="160" w:line="259" w:lineRule="auto"/>
+      </w:pPr>
+      <w:r>
+        <w:t>When user clicks on “Back” button the user’s search criteria would be retained along with the search results in Transaction search screen.</w:t>
+      </w:r>
+    </w:p>
+    <w:p>
+      <w:pPr>
+        <w:pStyle w:val="ListParagraph"/>
+        <w:numPr>
+          <w:ilvl w:val="0"/>
+          <w:numId w:val="20"/>
+        </w:numPr>
+        <w:spacing w:after="160" w:line="259" w:lineRule="auto"/>
+      </w:pPr>
+      <w:r>
+        <w:t>“Close” button will help user navigate to the main window.</w:t>
+      </w:r>
+    </w:p>
+    <w:p>
+      <w:pPr>
+        <w:spacing w:after="160" w:line="259" w:lineRule="auto"/>
+      </w:pPr>
+    </w:p>
+    <w:p>
+      <w:pPr>
+        <w:spacing w:after="160" w:line="259" w:lineRule="auto"/>
+      </w:pPr>
+    </w:p>
+    <w:p>
+      <w:pPr>
+        <w:spacing w:after="0" w:line="240" w:lineRule="auto"/>
+        <w:outlineLvl w:val="0"/>
+        <w:rPr>
+          <w:rFonts w:ascii="Arial" w:hAnsi="Arial" w:cs="Arial"/>
+          <w:b/>
+          <w:sz w:val="28"/>
+          <w:szCs w:val="28"/>
+        </w:rPr>
+      </w:pPr>
+      <w:r>
+        <w:rPr>
+          <w:rFonts w:ascii="Arial" w:hAnsi="Arial" w:cs="Arial"/>
+          <w:b/>
+          <w:sz w:val="28"/>
+          <w:szCs w:val="28"/>
+        </w:rPr>
+        <w:t>Transactions Report Screen</w:t>
+      </w:r>
+    </w:p>
+    <w:p>
+      <w:pPr>
+        <w:spacing w:after="0" w:line="240" w:lineRule="auto"/>
+        <w:outlineLvl w:val="0"/>
+        <w:rPr>
+          <w:rFonts w:ascii="Arial" w:hAnsi="Arial" w:cs="Arial"/>
+          <w:b/>
+          <w:sz w:val="28"/>
+          <w:szCs w:val="28"/>
+        </w:rPr>
+      </w:pPr>
+    </w:p>
+    <w:p>
+      <w:pPr>
+        <w:pStyle w:val="ListParagraph"/>
+        <w:numPr>
+          <w:ilvl w:val="1"/>
+          <w:numId w:val="1"/>
+        </w:numPr>
+        <w:spacing w:after="0" w:line="240" w:lineRule="auto"/>
+        <w:rPr>
+          <w:rFonts w:ascii="Arial" w:hAnsi="Arial" w:cs="Arial"/>
+          <w:b/>
+          <w:sz w:val="24"/>
+          <w:szCs w:val="24"/>
+        </w:rPr>
+      </w:pPr>
+      <w:r>
+        <w:rPr>
+          <w:rFonts w:ascii="Arial" w:hAnsi="Arial" w:cs="Arial"/>
+          <w:b/>
+          <w:sz w:val="24"/>
+          <w:szCs w:val="24"/>
+        </w:rPr>
+        <w:t>Description</w:t>
+      </w:r>
+    </w:p>
+    <w:p>
+      <w:pPr>
+        <w:spacing w:after="0" w:line="240" w:lineRule="auto"/>
+        <w:outlineLvl w:val="0"/>
+      </w:pPr>
+    </w:p>
+    <w:p>
+      <w:pPr>
+        <w:pStyle w:val="ListParagraph"/>
+        <w:spacing w:after="160" w:line="259" w:lineRule="auto"/>
+      </w:pPr>
+      <w:r>
+        <w:t>Clicking “Print” button on Transaction search page will generate report with all transactions between given date range</w:t>
+      </w:r>
+      <w:r>
+        <w:t xml:space="preserve"> sorted with transaction Id in ascending order.</w:t>
+      </w:r>
+      <w:r>
+        <w:t xml:space="preserve"> </w:t>
+      </w:r>
+      <w:r>
+        <w:t>A</w:t>
+      </w:r>
+      <w:r>
+        <w:t>long with the product name, description, order quan</w:t>
+      </w:r>
+      <w:r>
+        <w:t xml:space="preserve">tity </w:t>
+      </w:r>
+      <w:proofErr w:type="spellStart"/>
+      <w:r>
+        <w:t>etc</w:t>
+      </w:r>
+      <w:proofErr w:type="spellEnd"/>
+      <w:r>
+        <w:t xml:space="preserve"> sorted with product Id for a particular transaction.</w:t>
+      </w:r>
+    </w:p>
+    <w:p>
+      <w:pPr>
+        <w:spacing w:after="0" w:line="240" w:lineRule="auto"/>
+        <w:outlineLvl w:val="0"/>
+      </w:pPr>
+    </w:p>
+    <w:p>
+      <w:pPr>
+        <w:keepNext/>
+        <w:spacing w:after="160" w:line="259" w:lineRule="auto"/>
+      </w:pPr>
+      <w:r>
+        <w:rPr>
+          <w:noProof/>
+        </w:rPr>
+        <w:drawing>
+          <wp:inline distT="0" distB="0" distL="0" distR="0" wp14:anchorId="40FAF8E0" wp14:editId="772A9079">
+            <wp:extent cx="5124450" cy="5695950"/>
+            <wp:effectExtent l="0" t="0" r="0" b="0"/>
+            <wp:docPr id="16" name="Picture 16"/>
+            <wp:cNvGraphicFramePr>
+              <a:graphicFrameLocks xmlns:a="http://schemas.openxmlformats.org/drawingml/2006/main" noChangeAspect="1"/>
+            </wp:cNvGraphicFramePr>
+            <a:graphic xmlns:a="http://schemas.openxmlformats.org/drawingml/2006/main">
+              <a:graphicData uri="http://schemas.openxmlformats.org/drawingml/2006/picture">
+                <pic:pic xmlns:pic="http://schemas.openxmlformats.org/drawingml/2006/picture">
+                  <pic:nvPicPr>
+                    <pic:cNvPr id="1" name=""/>
+                    <pic:cNvPicPr/>
+                  </pic:nvPicPr>
+                  <pic:blipFill>
+                    <a:blip r:embed="rId19"/>
+                    <a:stretch>
+                      <a:fillRect/>
+                    </a:stretch>
+                  </pic:blipFill>
+                  <pic:spPr>
+                    <a:xfrm>
+                      <a:off x="0" y="0"/>
                       <a:ext cx="5124450" cy="5695950"/>
                     </a:xfrm>
                     <a:prstGeom prst="rect">
@@ -7679,14 +8468,15 @@
           <w:szCs w:val="28"/>
         </w:rPr>
       </w:pPr>
-      <w:bookmarkStart w:id="11" w:name="_Toc415840197"/>
-      <w:r>
-        <w:rPr>
-          <w:rFonts w:ascii="Arial" w:hAnsi="Arial" w:cs="Arial"/>
-          <w:b/>
-          <w:sz w:val="28"/>
-          <w:szCs w:val="28"/>
-        </w:rPr>
+      <w:bookmarkStart w:id="12" w:name="_Toc415840197"/>
+      <w:r>
+        <w:rPr>
+          <w:rFonts w:ascii="Arial" w:hAnsi="Arial" w:cs="Arial"/>
+          <w:b/>
+          <w:sz w:val="28"/>
+          <w:szCs w:val="28"/>
+        </w:rPr>
+        <w:lastRenderedPageBreak/>
         <w:t>LOG</w:t>
       </w:r>
       <w:r>
@@ -7698,7 +8488,7 @@
         </w:rPr>
         <w:t>OFF</w:t>
       </w:r>
-      <w:bookmarkEnd w:id="11"/>
+      <w:bookmarkEnd w:id="12"/>
     </w:p>
     <w:p>
       <w:pPr>
@@ -8122,6 +8912,95 @@
     </w:lvl>
   </w:abstractNum>
   <w:abstractNum w:abstractNumId="2">
+    <w:nsid w:val="0BC6622B"/>
+    <w:multiLevelType w:val="hybridMultilevel"/>
+    <w:tmpl w:val="664C095A"/>
+    <w:lvl w:ilvl="0" w:tplc="E90C0086">
+      <w:start w:val="1"/>
+      <w:numFmt w:val="decimal"/>
+      <w:lvlText w:val="%1."/>
+      <w:lvlJc w:val="left"/>
+      <w:pPr>
+        <w:ind w:left="1080" w:hanging="360"/>
+      </w:pPr>
+      <w:rPr>
+        <w:rFonts w:hint="default"/>
+      </w:rPr>
+    </w:lvl>
+    <w:lvl w:ilvl="1" w:tplc="04090019" w:tentative="1">
+      <w:start w:val="1"/>
+      <w:numFmt w:val="lowerLetter"/>
+      <w:lvlText w:val="%2."/>
+      <w:lvlJc w:val="left"/>
+      <w:pPr>
+        <w:ind w:left="1800" w:hanging="360"/>
+      </w:pPr>
+    </w:lvl>
+    <w:lvl w:ilvl="2" w:tplc="0409001B" w:tentative="1">
+      <w:start w:val="1"/>
+      <w:numFmt w:val="lowerRoman"/>
+      <w:lvlText w:val="%3."/>
+      <w:lvlJc w:val="right"/>
+      <w:pPr>
+        <w:ind w:left="2520" w:hanging="180"/>
+      </w:pPr>
+    </w:lvl>
+    <w:lvl w:ilvl="3" w:tplc="0409000F" w:tentative="1">
+      <w:start w:val="1"/>
+      <w:numFmt w:val="decimal"/>
+      <w:lvlText w:val="%4."/>
+      <w:lvlJc w:val="left"/>
+      <w:pPr>
+        <w:ind w:left="3240" w:hanging="360"/>
+      </w:pPr>
+    </w:lvl>
+    <w:lvl w:ilvl="4" w:tplc="04090019" w:tentative="1">
+      <w:start w:val="1"/>
+      <w:numFmt w:val="lowerLetter"/>
+      <w:lvlText w:val="%5."/>
+      <w:lvlJc w:val="left"/>
+      <w:pPr>
+        <w:ind w:left="3960" w:hanging="360"/>
+      </w:pPr>
+    </w:lvl>
+    <w:lvl w:ilvl="5" w:tplc="0409001B" w:tentative="1">
+      <w:start w:val="1"/>
+      <w:numFmt w:val="lowerRoman"/>
+      <w:lvlText w:val="%6."/>
+      <w:lvlJc w:val="right"/>
+      <w:pPr>
+        <w:ind w:left="4680" w:hanging="180"/>
+      </w:pPr>
+    </w:lvl>
+    <w:lvl w:ilvl="6" w:tplc="0409000F" w:tentative="1">
+      <w:start w:val="1"/>
+      <w:numFmt w:val="decimal"/>
+      <w:lvlText w:val="%7."/>
+      <w:lvlJc w:val="left"/>
+      <w:pPr>
+        <w:ind w:left="5400" w:hanging="360"/>
+      </w:pPr>
+    </w:lvl>
+    <w:lvl w:ilvl="7" w:tplc="04090019" w:tentative="1">
+      <w:start w:val="1"/>
+      <w:numFmt w:val="lowerLetter"/>
+      <w:lvlText w:val="%8."/>
+      <w:lvlJc w:val="left"/>
+      <w:pPr>
+        <w:ind w:left="6120" w:hanging="360"/>
+      </w:pPr>
+    </w:lvl>
+    <w:lvl w:ilvl="8" w:tplc="0409001B" w:tentative="1">
+      <w:start w:val="1"/>
+      <w:numFmt w:val="lowerRoman"/>
+      <w:lvlText w:val="%9."/>
+      <w:lvlJc w:val="right"/>
+      <w:pPr>
+        <w:ind w:left="6840" w:hanging="180"/>
+      </w:pPr>
+    </w:lvl>
+  </w:abstractNum>
+  <w:abstractNum w:abstractNumId="3">
     <w:nsid w:val="12E353D4"/>
     <w:multiLevelType w:val="hybridMultilevel"/>
     <w:tmpl w:val="68482682"/>
@@ -8210,7 +9089,7 @@
       </w:pPr>
     </w:lvl>
   </w:abstractNum>
-  <w:abstractNum w:abstractNumId="3">
+  <w:abstractNum w:abstractNumId="4">
     <w:nsid w:val="1B6644BF"/>
     <w:multiLevelType w:val="hybridMultilevel"/>
     <w:tmpl w:val="FC447DD8"/>
@@ -8299,7 +9178,7 @@
       </w:pPr>
     </w:lvl>
   </w:abstractNum>
-  <w:abstractNum w:abstractNumId="4">
+  <w:abstractNum w:abstractNumId="5">
     <w:nsid w:val="1CBD4218"/>
     <w:multiLevelType w:val="hybridMultilevel"/>
     <w:tmpl w:val="FC447DD8"/>
@@ -8388,7 +9267,7 @@
       </w:pPr>
     </w:lvl>
   </w:abstractNum>
-  <w:abstractNum w:abstractNumId="5">
+  <w:abstractNum w:abstractNumId="6">
     <w:nsid w:val="295B450B"/>
     <w:multiLevelType w:val="hybridMultilevel"/>
     <w:tmpl w:val="30F8FBD2"/>
@@ -8477,7 +9356,7 @@
       </w:pPr>
     </w:lvl>
   </w:abstractNum>
-  <w:abstractNum w:abstractNumId="6">
+  <w:abstractNum w:abstractNumId="7">
     <w:nsid w:val="2EFF3BDB"/>
     <w:multiLevelType w:val="hybridMultilevel"/>
     <w:tmpl w:val="FC447DD8"/>
@@ -8566,7 +9445,7 @@
       </w:pPr>
     </w:lvl>
   </w:abstractNum>
-  <w:abstractNum w:abstractNumId="7">
+  <w:abstractNum w:abstractNumId="8">
     <w:nsid w:val="36307BB0"/>
     <w:multiLevelType w:val="hybridMultilevel"/>
     <w:tmpl w:val="FC447DD8"/>
@@ -8655,7 +9534,7 @@
       </w:pPr>
     </w:lvl>
   </w:abstractNum>
-  <w:abstractNum w:abstractNumId="8">
+  <w:abstractNum w:abstractNumId="9">
     <w:nsid w:val="38F4168F"/>
     <w:multiLevelType w:val="hybridMultilevel"/>
     <w:tmpl w:val="30F8FBD2"/>
@@ -8744,7 +9623,7 @@
       </w:pPr>
     </w:lvl>
   </w:abstractNum>
-  <w:abstractNum w:abstractNumId="9">
+  <w:abstractNum w:abstractNumId="10">
     <w:nsid w:val="425755B5"/>
     <w:multiLevelType w:val="hybridMultilevel"/>
     <w:tmpl w:val="30F8FBD2"/>
@@ -8833,7 +9712,7 @@
       </w:pPr>
     </w:lvl>
   </w:abstractNum>
-  <w:abstractNum w:abstractNumId="10">
+  <w:abstractNum w:abstractNumId="11">
     <w:nsid w:val="426853CA"/>
     <w:multiLevelType w:val="hybridMultilevel"/>
     <w:tmpl w:val="FC447DD8"/>
@@ -8922,7 +9801,128 @@
       </w:pPr>
     </w:lvl>
   </w:abstractNum>
-  <w:abstractNum w:abstractNumId="11">
+  <w:abstractNum w:abstractNumId="12">
+    <w:nsid w:val="46C4236E"/>
+    <w:multiLevelType w:val="multilevel"/>
+    <w:tmpl w:val="880CC308"/>
+    <w:lvl w:ilvl="0">
+      <w:start w:val="1"/>
+      <w:numFmt w:val="decimal"/>
+      <w:lvlText w:val="%1."/>
+      <w:lvlJc w:val="left"/>
+      <w:pPr>
+        <w:ind w:left="360" w:hanging="360"/>
+      </w:pPr>
+      <w:rPr>
+        <w:rFonts w:hint="default"/>
+      </w:rPr>
+    </w:lvl>
+    <w:lvl w:ilvl="1">
+      <w:start w:val="1"/>
+      <w:numFmt w:val="decimal"/>
+      <w:isLgl/>
+      <w:lvlText w:val="%1.%2"/>
+      <w:lvlJc w:val="left"/>
+      <w:pPr>
+        <w:ind w:left="720" w:hanging="720"/>
+      </w:pPr>
+      <w:rPr>
+        <w:rFonts w:hint="default"/>
+      </w:rPr>
+    </w:lvl>
+    <w:lvl w:ilvl="2">
+      <w:start w:val="1"/>
+      <w:numFmt w:val="decimal"/>
+      <w:isLgl/>
+      <w:lvlText w:val="%1.%2.%3"/>
+      <w:lvlJc w:val="left"/>
+      <w:pPr>
+        <w:ind w:left="720" w:hanging="720"/>
+      </w:pPr>
+      <w:rPr>
+        <w:rFonts w:hint="default"/>
+      </w:rPr>
+    </w:lvl>
+    <w:lvl w:ilvl="3">
+      <w:start w:val="1"/>
+      <w:numFmt w:val="decimal"/>
+      <w:isLgl/>
+      <w:lvlText w:val="%1.%2.%3.%4"/>
+      <w:lvlJc w:val="left"/>
+      <w:pPr>
+        <w:ind w:left="1080" w:hanging="1080"/>
+      </w:pPr>
+      <w:rPr>
+        <w:rFonts w:hint="default"/>
+      </w:rPr>
+    </w:lvl>
+    <w:lvl w:ilvl="4">
+      <w:start w:val="1"/>
+      <w:numFmt w:val="decimal"/>
+      <w:isLgl/>
+      <w:lvlText w:val="%1.%2.%3.%4.%5"/>
+      <w:lvlJc w:val="left"/>
+      <w:pPr>
+        <w:ind w:left="1440" w:hanging="1440"/>
+      </w:pPr>
+      <w:rPr>
+        <w:rFonts w:hint="default"/>
+      </w:rPr>
+    </w:lvl>
+    <w:lvl w:ilvl="5">
+      <w:start w:val="1"/>
+      <w:numFmt w:val="decimal"/>
+      <w:isLgl/>
+      <w:lvlText w:val="%1.%2.%3.%4.%5.%6"/>
+      <w:lvlJc w:val="left"/>
+      <w:pPr>
+        <w:ind w:left="1440" w:hanging="1440"/>
+      </w:pPr>
+      <w:rPr>
+        <w:rFonts w:hint="default"/>
+      </w:rPr>
+    </w:lvl>
+    <w:lvl w:ilvl="6">
+      <w:start w:val="1"/>
+      <w:numFmt w:val="decimal"/>
+      <w:isLgl/>
+      <w:lvlText w:val="%1.%2.%3.%4.%5.%6.%7"/>
+      <w:lvlJc w:val="left"/>
+      <w:pPr>
+        <w:ind w:left="1800" w:hanging="1800"/>
+      </w:pPr>
+      <w:rPr>
+        <w:rFonts w:hint="default"/>
+      </w:rPr>
+    </w:lvl>
+    <w:lvl w:ilvl="7">
+      <w:start w:val="1"/>
+      <w:numFmt w:val="decimal"/>
+      <w:isLgl/>
+      <w:lvlText w:val="%1.%2.%3.%4.%5.%6.%7.%8"/>
+      <w:lvlJc w:val="left"/>
+      <w:pPr>
+        <w:ind w:left="1800" w:hanging="1800"/>
+      </w:pPr>
+      <w:rPr>
+        <w:rFonts w:hint="default"/>
+      </w:rPr>
+    </w:lvl>
+    <w:lvl w:ilvl="8">
+      <w:start w:val="1"/>
+      <w:numFmt w:val="decimal"/>
+      <w:isLgl/>
+      <w:lvlText w:val="%1.%2.%3.%4.%5.%6.%7.%8.%9"/>
+      <w:lvlJc w:val="left"/>
+      <w:pPr>
+        <w:ind w:left="2160" w:hanging="2160"/>
+      </w:pPr>
+      <w:rPr>
+        <w:rFonts w:hint="default"/>
+      </w:rPr>
+    </w:lvl>
+  </w:abstractNum>
+  <w:abstractNum w:abstractNumId="13">
     <w:nsid w:val="48F6501F"/>
     <w:multiLevelType w:val="multilevel"/>
     <w:tmpl w:val="880CC308"/>
@@ -9043,7 +10043,7 @@
       </w:rPr>
     </w:lvl>
   </w:abstractNum>
-  <w:abstractNum w:abstractNumId="12">
+  <w:abstractNum w:abstractNumId="14">
     <w:nsid w:val="51585FB6"/>
     <w:multiLevelType w:val="hybridMultilevel"/>
     <w:tmpl w:val="FC447DD8"/>
@@ -9132,7 +10132,7 @@
       </w:pPr>
     </w:lvl>
   </w:abstractNum>
-  <w:abstractNum w:abstractNumId="13">
+  <w:abstractNum w:abstractNumId="15">
     <w:nsid w:val="55C82BCA"/>
     <w:multiLevelType w:val="hybridMultilevel"/>
     <w:tmpl w:val="1E6EAB22"/>
@@ -9221,7 +10221,7 @@
       </w:pPr>
     </w:lvl>
   </w:abstractNum>
-  <w:abstractNum w:abstractNumId="14">
+  <w:abstractNum w:abstractNumId="16">
     <w:nsid w:val="59DD32D5"/>
     <w:multiLevelType w:val="hybridMultilevel"/>
     <w:tmpl w:val="01AC9F30"/>
@@ -9310,7 +10310,7 @@
       </w:pPr>
     </w:lvl>
   </w:abstractNum>
-  <w:abstractNum w:abstractNumId="15">
+  <w:abstractNum w:abstractNumId="17">
     <w:nsid w:val="5D0B2D50"/>
     <w:multiLevelType w:val="hybridMultilevel"/>
     <w:tmpl w:val="30F8FBD2"/>
@@ -9399,7 +10399,7 @@
       </w:pPr>
     </w:lvl>
   </w:abstractNum>
-  <w:abstractNum w:abstractNumId="16">
+  <w:abstractNum w:abstractNumId="18">
     <w:nsid w:val="6C460A95"/>
     <w:multiLevelType w:val="hybridMultilevel"/>
     <w:tmpl w:val="60F04A52"/>
@@ -9488,7 +10488,7 @@
       </w:pPr>
     </w:lvl>
   </w:abstractNum>
-  <w:abstractNum w:abstractNumId="17">
+  <w:abstractNum w:abstractNumId="19">
     <w:nsid w:val="7A166531"/>
     <w:multiLevelType w:val="hybridMultilevel"/>
     <w:tmpl w:val="1E6EAB22"/>
@@ -9577,7 +10577,7 @@
       </w:pPr>
     </w:lvl>
   </w:abstractNum>
-  <w:abstractNum w:abstractNumId="18">
+  <w:abstractNum w:abstractNumId="20">
     <w:nsid w:val="7FD67C59"/>
     <w:multiLevelType w:val="hybridMultilevel"/>
     <w:tmpl w:val="FC447DD8"/>
@@ -9667,28 +10667,28 @@
     </w:lvl>
   </w:abstractNum>
   <w:num w:numId="1">
-    <w:abstractNumId w:val="11"/>
+    <w:abstractNumId w:val="13"/>
   </w:num>
   <w:num w:numId="2">
-    <w:abstractNumId w:val="17"/>
+    <w:abstractNumId w:val="19"/>
   </w:num>
   <w:num w:numId="3">
-    <w:abstractNumId w:val="2"/>
+    <w:abstractNumId w:val="3"/>
   </w:num>
   <w:num w:numId="4">
-    <w:abstractNumId w:val="14"/>
+    <w:abstractNumId w:val="16"/>
   </w:num>
   <w:num w:numId="5">
-    <w:abstractNumId w:val="16"/>
+    <w:abstractNumId w:val="18"/>
   </w:num>
   <w:num w:numId="6">
+    <w:abstractNumId w:val="5"/>
+  </w:num>
+  <w:num w:numId="7">
     <w:abstractNumId w:val="4"/>
   </w:num>
-  <w:num w:numId="7">
-    <w:abstractNumId w:val="3"/>
-  </w:num>
   <w:num w:numId="8">
-    <w:abstractNumId w:val="11"/>
+    <w:abstractNumId w:val="13"/>
     <w:lvlOverride w:ilvl="0">
       <w:lvl w:ilvl="0">
         <w:start w:val="1"/>
@@ -9825,40 +10825,46 @@
     </w:lvlOverride>
   </w:num>
   <w:num w:numId="9">
-    <w:abstractNumId w:val="18"/>
+    <w:abstractNumId w:val="20"/>
   </w:num>
   <w:num w:numId="10">
-    <w:abstractNumId w:val="10"/>
+    <w:abstractNumId w:val="11"/>
   </w:num>
   <w:num w:numId="11">
-    <w:abstractNumId w:val="7"/>
+    <w:abstractNumId w:val="8"/>
   </w:num>
   <w:num w:numId="12">
-    <w:abstractNumId w:val="12"/>
+    <w:abstractNumId w:val="14"/>
   </w:num>
   <w:num w:numId="13">
     <w:abstractNumId w:val="0"/>
   </w:num>
   <w:num w:numId="14">
-    <w:abstractNumId w:val="6"/>
+    <w:abstractNumId w:val="7"/>
   </w:num>
   <w:num w:numId="15">
-    <w:abstractNumId w:val="13"/>
+    <w:abstractNumId w:val="15"/>
   </w:num>
   <w:num w:numId="16">
+    <w:abstractNumId w:val="10"/>
+  </w:num>
+  <w:num w:numId="17">
+    <w:abstractNumId w:val="17"/>
+  </w:num>
+  <w:num w:numId="18">
     <w:abstractNumId w:val="9"/>
   </w:num>
-  <w:num w:numId="17">
-    <w:abstractNumId w:val="15"/>
-  </w:num>
-  <w:num w:numId="18">
-    <w:abstractNumId w:val="8"/>
-  </w:num>
   <w:num w:numId="19">
-    <w:abstractNumId w:val="5"/>
+    <w:abstractNumId w:val="6"/>
   </w:num>
   <w:num w:numId="20">
     <w:abstractNumId w:val="1"/>
+  </w:num>
+  <w:num w:numId="21">
+    <w:abstractNumId w:val="2"/>
+  </w:num>
+  <w:num w:numId="22">
+    <w:abstractNumId w:val="12"/>
   </w:num>
 </w:numbering>
 </file>
@@ -10728,7 +11734,7 @@
 </file>
 
 <file path=customXml/itemProps1.xml><?xml version="1.0" encoding="utf-8"?>
-<ds:datastoreItem xmlns:ds="http://schemas.openxmlformats.org/officeDocument/2006/customXml" ds:itemID="{DDC71C42-4FD4-4A61-97EF-5D09858F6074}">
+<ds:datastoreItem xmlns:ds="http://schemas.openxmlformats.org/officeDocument/2006/customXml" ds:itemID="{24FD9F97-B48D-4297-A3AD-077A95FB309F}">
   <ds:schemaRefs>
     <ds:schemaRef ds:uri="http://schemas.openxmlformats.org/officeDocument/2006/bibliography"/>
   </ds:schemaRefs>

</xml_diff>

<commit_message>
User guide to include transaction, discount and vendor
</commit_message>
<xml_diff>
--- a/SouvenirStore/docs/User Guide.docx
+++ b/SouvenirStore/docs/User Guide.docx
@@ -1,6 +1,6 @@
 
 <file path=word/document.xml><?xml version="1.0" encoding="utf-8"?>
-<w:document xmlns:wpc="http://schemas.microsoft.com/office/word/2010/wordprocessingCanvas" xmlns:mc="http://schemas.openxmlformats.org/markup-compatibility/2006" xmlns:o="urn:schemas-microsoft-com:office:office" xmlns:r="http://schemas.openxmlformats.org/officeDocument/2006/relationships" xmlns:m="http://schemas.openxmlformats.org/officeDocument/2006/math" xmlns:v="urn:schemas-microsoft-com:vml" xmlns:wp14="http://schemas.microsoft.com/office/word/2010/wordprocessingDrawing" xmlns:wp="http://schemas.openxmlformats.org/drawingml/2006/wordprocessingDrawing" xmlns:w10="urn:schemas-microsoft-com:office:word" xmlns:w="http://schemas.openxmlformats.org/wordprocessingml/2006/main" xmlns:w14="http://schemas.microsoft.com/office/word/2010/wordml" xmlns:w15="http://schemas.microsoft.com/office/word/2012/wordml" xmlns:wpg="http://schemas.microsoft.com/office/word/2010/wordprocessingGroup" xmlns:wpi="http://schemas.microsoft.com/office/word/2010/wordprocessingInk" xmlns:wne="http://schemas.microsoft.com/office/word/2006/wordml" xmlns:wps="http://schemas.microsoft.com/office/word/2010/wordprocessingShape" mc:Ignorable="w14 w15 wp14">
+<w:document xmlns:ve="http://schemas.openxmlformats.org/markup-compatibility/2006" xmlns:o="urn:schemas-microsoft-com:office:office" xmlns:r="http://schemas.openxmlformats.org/officeDocument/2006/relationships" xmlns:m="http://schemas.openxmlformats.org/officeDocument/2006/math" xmlns:v="urn:schemas-microsoft-com:vml" xmlns:wp="http://schemas.openxmlformats.org/drawingml/2006/wordprocessingDrawing" xmlns:w10="urn:schemas-microsoft-com:office:word" xmlns:w="http://schemas.openxmlformats.org/wordprocessingml/2006/main" xmlns:wne="http://schemas.microsoft.com/office/word/2006/wordml">
   <w:body>
     <w:p>
       <w:pPr>
@@ -359,7 +359,7 @@
       <w:tblPr>
         <w:tblStyle w:val="TableGrid"/>
         <w:tblW w:w="0" w:type="auto"/>
-        <w:tblLook w:val="04A0" w:firstRow="1" w:lastRow="0" w:firstColumn="1" w:lastColumn="0" w:noHBand="0" w:noVBand="1"/>
+        <w:tblLook w:val="04A0"/>
       </w:tblPr>
       <w:tblGrid>
         <w:gridCol w:w="2178"/>
@@ -675,7 +675,6 @@
           <w:docPartUnique/>
         </w:docPartObj>
       </w:sdtPr>
-      <w:sdtEndPr/>
       <w:sdtContent>
         <w:p>
           <w:pPr>
@@ -706,7 +705,7 @@
           <w:r>
             <w:fldChar w:fldCharType="separate"/>
           </w:r>
-          <w:hyperlink w:anchor="_Toc415840187" w:history="1">
+          <w:hyperlink w:anchor="_Toc415859267" w:history="1">
             <w:r>
               <w:rPr>
                 <w:rStyle w:val="Hyperlink"/>
@@ -751,7 +750,7 @@
                 <w:noProof/>
                 <w:webHidden/>
               </w:rPr>
-              <w:instrText xml:space="preserve"> PAGEREF _Toc415840187 \h </w:instrText>
+              <w:instrText xml:space="preserve"> PAGEREF _Toc415859267 \h </w:instrText>
             </w:r>
             <w:r>
               <w:rPr>
@@ -771,7 +770,7 @@
                 <w:noProof/>
                 <w:webHidden/>
               </w:rPr>
-              <w:t>1</w:t>
+              <w:t>4</w:t>
             </w:r>
             <w:r>
               <w:rPr>
@@ -794,7 +793,7 @@
               <w:noProof/>
             </w:rPr>
           </w:pPr>
-          <w:hyperlink w:anchor="_Toc415840188" w:history="1">
+          <w:hyperlink w:anchor="_Toc415859268" w:history="1">
             <w:r>
               <w:rPr>
                 <w:rStyle w:val="Hyperlink"/>
@@ -839,7 +838,7 @@
                 <w:noProof/>
                 <w:webHidden/>
               </w:rPr>
-              <w:instrText xml:space="preserve"> PAGEREF _Toc415840188 \h </w:instrText>
+              <w:instrText xml:space="preserve"> PAGEREF _Toc415859268 \h </w:instrText>
             </w:r>
             <w:r>
               <w:rPr>
@@ -859,7 +858,7 @@
                 <w:noProof/>
                 <w:webHidden/>
               </w:rPr>
-              <w:t>1</w:t>
+              <w:t>4</w:t>
             </w:r>
             <w:r>
               <w:rPr>
@@ -882,7 +881,7 @@
               <w:noProof/>
             </w:rPr>
           </w:pPr>
-          <w:hyperlink w:anchor="_Toc415840189" w:history="1">
+          <w:hyperlink w:anchor="_Toc415859269" w:history="1">
             <w:r>
               <w:rPr>
                 <w:rStyle w:val="Hyperlink"/>
@@ -890,7 +889,7 @@
                 <w:b/>
                 <w:noProof/>
               </w:rPr>
-              <w:t>3.</w:t>
+              <w:t>4.</w:t>
             </w:r>
             <w:r>
               <w:rPr>
@@ -927,7 +926,7 @@
                 <w:noProof/>
                 <w:webHidden/>
               </w:rPr>
-              <w:instrText xml:space="preserve"> PAGEREF _Toc415840189 \h </w:instrText>
+              <w:instrText xml:space="preserve"> PAGEREF _Toc415859269 \h </w:instrText>
             </w:r>
             <w:r>
               <w:rPr>
@@ -947,7 +946,7 @@
                 <w:noProof/>
                 <w:webHidden/>
               </w:rPr>
-              <w:t>1</w:t>
+              <w:t>8</w:t>
             </w:r>
             <w:r>
               <w:rPr>
@@ -970,7 +969,7 @@
               <w:noProof/>
             </w:rPr>
           </w:pPr>
-          <w:hyperlink w:anchor="_Toc415840190" w:history="1">
+          <w:hyperlink w:anchor="_Toc415859270" w:history="1">
             <w:r>
               <w:rPr>
                 <w:rStyle w:val="Hyperlink"/>
@@ -978,7 +977,7 @@
                 <w:b/>
                 <w:noProof/>
               </w:rPr>
-              <w:t>4.</w:t>
+              <w:t>5.</w:t>
             </w:r>
             <w:r>
               <w:rPr>
@@ -1015,7 +1014,7 @@
                 <w:noProof/>
                 <w:webHidden/>
               </w:rPr>
-              <w:instrText xml:space="preserve"> PAGEREF _Toc415840190 \h </w:instrText>
+              <w:instrText xml:space="preserve"> PAGEREF _Toc415859270 \h </w:instrText>
             </w:r>
             <w:r>
               <w:rPr>
@@ -1035,7 +1034,7 @@
                 <w:noProof/>
                 <w:webHidden/>
               </w:rPr>
-              <w:t>1</w:t>
+              <w:t>10</w:t>
             </w:r>
             <w:r>
               <w:rPr>
@@ -1058,7 +1057,7 @@
               <w:noProof/>
             </w:rPr>
           </w:pPr>
-          <w:hyperlink w:anchor="_Toc415840191" w:history="1">
+          <w:hyperlink w:anchor="_Toc415859271" w:history="1">
             <w:r>
               <w:rPr>
                 <w:rStyle w:val="Hyperlink"/>
@@ -1066,7 +1065,7 @@
                 <w:b/>
                 <w:noProof/>
               </w:rPr>
-              <w:t>5.</w:t>
+              <w:t>6.</w:t>
             </w:r>
             <w:r>
               <w:rPr>
@@ -1103,7 +1102,7 @@
                 <w:noProof/>
                 <w:webHidden/>
               </w:rPr>
-              <w:instrText xml:space="preserve"> PAGEREF _Toc415840191 \h </w:instrText>
+              <w:instrText xml:space="preserve"> PAGEREF _Toc415859271 \h </w:instrText>
             </w:r>
             <w:r>
               <w:rPr>
@@ -1123,7 +1122,7 @@
                 <w:noProof/>
                 <w:webHidden/>
               </w:rPr>
-              <w:t>1</w:t>
+              <w:t>11</w:t>
             </w:r>
             <w:r>
               <w:rPr>
@@ -1146,7 +1145,7 @@
               <w:noProof/>
             </w:rPr>
           </w:pPr>
-          <w:hyperlink w:anchor="_Toc415840192" w:history="1">
+          <w:hyperlink w:anchor="_Toc415859272" w:history="1">
             <w:r>
               <w:rPr>
                 <w:rStyle w:val="Hyperlink"/>
@@ -1154,7 +1153,7 @@
                 <w:b/>
                 <w:noProof/>
               </w:rPr>
-              <w:t>6.</w:t>
+              <w:t>7.</w:t>
             </w:r>
             <w:r>
               <w:rPr>
@@ -1191,7 +1190,7 @@
                 <w:noProof/>
                 <w:webHidden/>
               </w:rPr>
-              <w:instrText xml:space="preserve"> PAGEREF _Toc415840192 \h </w:instrText>
+              <w:instrText xml:space="preserve"> PAGEREF _Toc415859272 \h </w:instrText>
             </w:r>
             <w:r>
               <w:rPr>
@@ -1211,7 +1210,7 @@
                 <w:noProof/>
                 <w:webHidden/>
               </w:rPr>
-              <w:t>1</w:t>
+              <w:t>17</w:t>
             </w:r>
             <w:r>
               <w:rPr>
@@ -1234,7 +1233,7 @@
               <w:noProof/>
             </w:rPr>
           </w:pPr>
-          <w:hyperlink w:anchor="_Toc415840193" w:history="1">
+          <w:hyperlink w:anchor="_Toc415859273" w:history="1">
             <w:r>
               <w:rPr>
                 <w:rStyle w:val="Hyperlink"/>
@@ -1242,7 +1241,7 @@
                 <w:b/>
                 <w:noProof/>
               </w:rPr>
-              <w:t>7.</w:t>
+              <w:t>8.</w:t>
             </w:r>
             <w:r>
               <w:rPr>
@@ -1279,7 +1278,7 @@
                 <w:noProof/>
                 <w:webHidden/>
               </w:rPr>
-              <w:instrText xml:space="preserve"> PAGEREF _Toc415840193 \h </w:instrText>
+              <w:instrText xml:space="preserve"> PAGEREF _Toc415859273 \h </w:instrText>
             </w:r>
             <w:r>
               <w:rPr>
@@ -1299,7 +1298,7 @@
                 <w:noProof/>
                 <w:webHidden/>
               </w:rPr>
-              <w:t>1</w:t>
+              <w:t>18</w:t>
             </w:r>
             <w:r>
               <w:rPr>
@@ -1322,7 +1321,7 @@
               <w:noProof/>
             </w:rPr>
           </w:pPr>
-          <w:hyperlink w:anchor="_Toc415840194" w:history="1">
+          <w:hyperlink w:anchor="_Toc415859274" w:history="1">
             <w:r>
               <w:rPr>
                 <w:rStyle w:val="Hyperlink"/>
@@ -1330,7 +1329,7 @@
                 <w:b/>
                 <w:noProof/>
               </w:rPr>
-              <w:t>8.</w:t>
+              <w:t>9.</w:t>
             </w:r>
             <w:r>
               <w:rPr>
@@ -1367,7 +1366,7 @@
                 <w:noProof/>
                 <w:webHidden/>
               </w:rPr>
-              <w:instrText xml:space="preserve"> PAGEREF _Toc415840194 \h </w:instrText>
+              <w:instrText xml:space="preserve"> PAGEREF _Toc415859274 \h </w:instrText>
             </w:r>
             <w:r>
               <w:rPr>
@@ -1387,95 +1386,7 @@
                 <w:noProof/>
                 <w:webHidden/>
               </w:rPr>
-              <w:t>1</w:t>
-            </w:r>
-            <w:r>
-              <w:rPr>
-                <w:noProof/>
-                <w:webHidden/>
-              </w:rPr>
-              <w:fldChar w:fldCharType="end"/>
-            </w:r>
-          </w:hyperlink>
-        </w:p>
-        <w:p>
-          <w:pPr>
-            <w:pStyle w:val="TOC1"/>
-            <w:tabs>
-              <w:tab w:val="left" w:pos="440"/>
-              <w:tab w:val="right" w:leader="dot" w:pos="9350"/>
-            </w:tabs>
-            <w:rPr>
-              <w:rFonts w:eastAsiaTheme="minorEastAsia"/>
-              <w:noProof/>
-            </w:rPr>
-          </w:pPr>
-          <w:hyperlink w:anchor="_Toc415840195" w:history="1">
-            <w:r>
-              <w:rPr>
-                <w:rStyle w:val="Hyperlink"/>
-                <w:rFonts w:ascii="Arial" w:hAnsi="Arial" w:cs="Arial"/>
-                <w:b/>
-                <w:noProof/>
-              </w:rPr>
-              <w:t>9.</w:t>
-            </w:r>
-            <w:r>
-              <w:rPr>
-                <w:rFonts w:eastAsiaTheme="minorEastAsia"/>
-                <w:noProof/>
-              </w:rPr>
-              <w:tab/>
-            </w:r>
-            <w:r>
-              <w:rPr>
-                <w:rStyle w:val="Hyperlink"/>
-                <w:rFonts w:ascii="Arial" w:hAnsi="Arial" w:cs="Arial"/>
-                <w:b/>
-                <w:noProof/>
-              </w:rPr>
-              <w:t>BILLING</w:t>
-            </w:r>
-            <w:r>
-              <w:rPr>
-                <w:noProof/>
-                <w:webHidden/>
-              </w:rPr>
-              <w:tab/>
-            </w:r>
-            <w:r>
-              <w:rPr>
-                <w:noProof/>
-                <w:webHidden/>
-              </w:rPr>
-              <w:fldChar w:fldCharType="begin"/>
-            </w:r>
-            <w:r>
-              <w:rPr>
-                <w:noProof/>
-                <w:webHidden/>
-              </w:rPr>
-              <w:instrText xml:space="preserve"> PAGEREF _Toc415840195 \h </w:instrText>
-            </w:r>
-            <w:r>
-              <w:rPr>
-                <w:noProof/>
-                <w:webHidden/>
-              </w:rPr>
-            </w:r>
-            <w:r>
-              <w:rPr>
-                <w:noProof/>
-                <w:webHidden/>
-              </w:rPr>
-              <w:fldChar w:fldCharType="separate"/>
-            </w:r>
-            <w:r>
-              <w:rPr>
-                <w:noProof/>
-                <w:webHidden/>
-              </w:rPr>
-              <w:t>1</w:t>
+              <w:t>23</w:t>
             </w:r>
             <w:r>
               <w:rPr>
@@ -1498,7 +1409,7 @@
               <w:noProof/>
             </w:rPr>
           </w:pPr>
-          <w:hyperlink w:anchor="_Toc415840196" w:history="1">
+          <w:hyperlink w:anchor="_Toc415859275" w:history="1">
             <w:r>
               <w:rPr>
                 <w:rStyle w:val="Hyperlink"/>
@@ -1522,7 +1433,7 @@
                 <w:b/>
                 <w:noProof/>
               </w:rPr>
-              <w:t>REPORTS</w:t>
+              <w:t>BILLING</w:t>
             </w:r>
             <w:r>
               <w:rPr>
@@ -1543,7 +1454,7 @@
                 <w:noProof/>
                 <w:webHidden/>
               </w:rPr>
-              <w:instrText xml:space="preserve"> PAGEREF _Toc415840196 \h </w:instrText>
+              <w:instrText xml:space="preserve"> PAGEREF _Toc415859275 \h </w:instrText>
             </w:r>
             <w:r>
               <w:rPr>
@@ -1563,7 +1474,7 @@
                 <w:noProof/>
                 <w:webHidden/>
               </w:rPr>
-              <w:t>1</w:t>
+              <w:t>25</w:t>
             </w:r>
             <w:r>
               <w:rPr>
@@ -1586,7 +1497,7 @@
               <w:noProof/>
             </w:rPr>
           </w:pPr>
-          <w:hyperlink w:anchor="_Toc415840197" w:history="1">
+          <w:hyperlink w:anchor="_Toc415859276" w:history="1">
             <w:r>
               <w:rPr>
                 <w:rStyle w:val="Hyperlink"/>
@@ -1610,6 +1521,307 @@
                 <w:b/>
                 <w:noProof/>
               </w:rPr>
+              <w:t>REPORTS</w:t>
+            </w:r>
+            <w:r>
+              <w:rPr>
+                <w:noProof/>
+                <w:webHidden/>
+              </w:rPr>
+              <w:tab/>
+            </w:r>
+            <w:r>
+              <w:rPr>
+                <w:noProof/>
+                <w:webHidden/>
+              </w:rPr>
+              <w:fldChar w:fldCharType="begin"/>
+            </w:r>
+            <w:r>
+              <w:rPr>
+                <w:noProof/>
+                <w:webHidden/>
+              </w:rPr>
+              <w:instrText xml:space="preserve"> PAGEREF _Toc415859276 \h </w:instrText>
+            </w:r>
+            <w:r>
+              <w:rPr>
+                <w:noProof/>
+                <w:webHidden/>
+              </w:rPr>
+            </w:r>
+            <w:r>
+              <w:rPr>
+                <w:noProof/>
+                <w:webHidden/>
+              </w:rPr>
+              <w:fldChar w:fldCharType="separate"/>
+            </w:r>
+            <w:r>
+              <w:rPr>
+                <w:noProof/>
+                <w:webHidden/>
+              </w:rPr>
+              <w:t>27</w:t>
+            </w:r>
+            <w:r>
+              <w:rPr>
+                <w:noProof/>
+                <w:webHidden/>
+              </w:rPr>
+              <w:fldChar w:fldCharType="end"/>
+            </w:r>
+          </w:hyperlink>
+        </w:p>
+        <w:p>
+          <w:pPr>
+            <w:pStyle w:val="TOC1"/>
+            <w:tabs>
+              <w:tab w:val="right" w:leader="dot" w:pos="9350"/>
+            </w:tabs>
+            <w:rPr>
+              <w:rFonts w:eastAsiaTheme="minorEastAsia"/>
+              <w:noProof/>
+            </w:rPr>
+          </w:pPr>
+          <w:hyperlink w:anchor="_Toc415859277" w:history="1">
+            <w:r>
+              <w:rPr>
+                <w:rStyle w:val="Hyperlink"/>
+                <w:rFonts w:ascii="Arial" w:hAnsi="Arial" w:cs="Arial"/>
+                <w:b/>
+                <w:noProof/>
+              </w:rPr>
+              <w:t>Transactions Search Screen</w:t>
+            </w:r>
+            <w:r>
+              <w:rPr>
+                <w:noProof/>
+                <w:webHidden/>
+              </w:rPr>
+              <w:tab/>
+            </w:r>
+            <w:r>
+              <w:rPr>
+                <w:noProof/>
+                <w:webHidden/>
+              </w:rPr>
+              <w:fldChar w:fldCharType="begin"/>
+            </w:r>
+            <w:r>
+              <w:rPr>
+                <w:noProof/>
+                <w:webHidden/>
+              </w:rPr>
+              <w:instrText xml:space="preserve"> PAGEREF _Toc415859277 \h </w:instrText>
+            </w:r>
+            <w:r>
+              <w:rPr>
+                <w:noProof/>
+                <w:webHidden/>
+              </w:rPr>
+            </w:r>
+            <w:r>
+              <w:rPr>
+                <w:noProof/>
+                <w:webHidden/>
+              </w:rPr>
+              <w:fldChar w:fldCharType="separate"/>
+            </w:r>
+            <w:r>
+              <w:rPr>
+                <w:noProof/>
+                <w:webHidden/>
+              </w:rPr>
+              <w:t>27</w:t>
+            </w:r>
+            <w:r>
+              <w:rPr>
+                <w:noProof/>
+                <w:webHidden/>
+              </w:rPr>
+              <w:fldChar w:fldCharType="end"/>
+            </w:r>
+          </w:hyperlink>
+        </w:p>
+        <w:p>
+          <w:pPr>
+            <w:pStyle w:val="TOC1"/>
+            <w:tabs>
+              <w:tab w:val="right" w:leader="dot" w:pos="9350"/>
+            </w:tabs>
+            <w:rPr>
+              <w:rFonts w:eastAsiaTheme="minorEastAsia"/>
+              <w:noProof/>
+            </w:rPr>
+          </w:pPr>
+          <w:hyperlink w:anchor="_Toc415859278" w:history="1">
+            <w:r>
+              <w:rPr>
+                <w:rStyle w:val="Hyperlink"/>
+                <w:rFonts w:ascii="Arial" w:hAnsi="Arial" w:cs="Arial"/>
+                <w:b/>
+                <w:noProof/>
+              </w:rPr>
+              <w:t>Transactions Details Screen</w:t>
+            </w:r>
+            <w:r>
+              <w:rPr>
+                <w:noProof/>
+                <w:webHidden/>
+              </w:rPr>
+              <w:tab/>
+            </w:r>
+            <w:r>
+              <w:rPr>
+                <w:noProof/>
+                <w:webHidden/>
+              </w:rPr>
+              <w:fldChar w:fldCharType="begin"/>
+            </w:r>
+            <w:r>
+              <w:rPr>
+                <w:noProof/>
+                <w:webHidden/>
+              </w:rPr>
+              <w:instrText xml:space="preserve"> PAGEREF _Toc415859278 \h </w:instrText>
+            </w:r>
+            <w:r>
+              <w:rPr>
+                <w:noProof/>
+                <w:webHidden/>
+              </w:rPr>
+            </w:r>
+            <w:r>
+              <w:rPr>
+                <w:noProof/>
+                <w:webHidden/>
+              </w:rPr>
+              <w:fldChar w:fldCharType="separate"/>
+            </w:r>
+            <w:r>
+              <w:rPr>
+                <w:noProof/>
+                <w:webHidden/>
+              </w:rPr>
+              <w:t>30</w:t>
+            </w:r>
+            <w:r>
+              <w:rPr>
+                <w:noProof/>
+                <w:webHidden/>
+              </w:rPr>
+              <w:fldChar w:fldCharType="end"/>
+            </w:r>
+          </w:hyperlink>
+        </w:p>
+        <w:p>
+          <w:pPr>
+            <w:pStyle w:val="TOC1"/>
+            <w:tabs>
+              <w:tab w:val="right" w:leader="dot" w:pos="9350"/>
+            </w:tabs>
+            <w:rPr>
+              <w:rFonts w:eastAsiaTheme="minorEastAsia"/>
+              <w:noProof/>
+            </w:rPr>
+          </w:pPr>
+          <w:hyperlink w:anchor="_Toc415859279" w:history="1">
+            <w:r>
+              <w:rPr>
+                <w:rStyle w:val="Hyperlink"/>
+                <w:rFonts w:ascii="Arial" w:hAnsi="Arial" w:cs="Arial"/>
+                <w:b/>
+                <w:noProof/>
+              </w:rPr>
+              <w:t>Transactions Report Screen</w:t>
+            </w:r>
+            <w:r>
+              <w:rPr>
+                <w:noProof/>
+                <w:webHidden/>
+              </w:rPr>
+              <w:tab/>
+            </w:r>
+            <w:r>
+              <w:rPr>
+                <w:noProof/>
+                <w:webHidden/>
+              </w:rPr>
+              <w:fldChar w:fldCharType="begin"/>
+            </w:r>
+            <w:r>
+              <w:rPr>
+                <w:noProof/>
+                <w:webHidden/>
+              </w:rPr>
+              <w:instrText xml:space="preserve"> PAGEREF _Toc415859279 \h </w:instrText>
+            </w:r>
+            <w:r>
+              <w:rPr>
+                <w:noProof/>
+                <w:webHidden/>
+              </w:rPr>
+            </w:r>
+            <w:r>
+              <w:rPr>
+                <w:noProof/>
+                <w:webHidden/>
+              </w:rPr>
+              <w:fldChar w:fldCharType="separate"/>
+            </w:r>
+            <w:r>
+              <w:rPr>
+                <w:noProof/>
+                <w:webHidden/>
+              </w:rPr>
+              <w:t>31</w:t>
+            </w:r>
+            <w:r>
+              <w:rPr>
+                <w:noProof/>
+                <w:webHidden/>
+              </w:rPr>
+              <w:fldChar w:fldCharType="end"/>
+            </w:r>
+          </w:hyperlink>
+        </w:p>
+        <w:p>
+          <w:pPr>
+            <w:pStyle w:val="TOC1"/>
+            <w:tabs>
+              <w:tab w:val="left" w:pos="660"/>
+              <w:tab w:val="right" w:leader="dot" w:pos="9350"/>
+            </w:tabs>
+            <w:rPr>
+              <w:rFonts w:eastAsiaTheme="minorEastAsia"/>
+              <w:noProof/>
+            </w:rPr>
+          </w:pPr>
+          <w:hyperlink w:anchor="_Toc415859280" w:history="1">
+            <w:r>
+              <w:rPr>
+                <w:rStyle w:val="Hyperlink"/>
+                <w:rFonts w:ascii="Arial" w:hAnsi="Arial" w:cs="Arial"/>
+                <w:b/>
+                <w:noProof/>
+              </w:rPr>
+              <w:t>12.</w:t>
+            </w:r>
+            <w:r>
+              <w:rPr>
+                <w:rFonts w:eastAsiaTheme="minorEastAsia"/>
+                <w:noProof/>
+              </w:rPr>
+              <w:tab/>
+            </w:r>
+            <w:r>
+              <w:rPr>
+                <w:rStyle w:val="Hyperlink"/>
+                <w:rFonts w:ascii="Arial" w:hAnsi="Arial" w:cs="Arial"/>
+                <w:b/>
+                <w:noProof/>
+              </w:rPr>
               <w:t>LOGOFF</w:t>
             </w:r>
             <w:r>
@@ -1631,7 +1843,7 @@
                 <w:noProof/>
                 <w:webHidden/>
               </w:rPr>
-              <w:instrText xml:space="preserve"> PAGEREF _Toc415840197 \h </w:instrText>
+              <w:instrText xml:space="preserve"> PAGEREF _Toc415859280 \h </w:instrText>
             </w:r>
             <w:r>
               <w:rPr>
@@ -1651,7 +1863,7 @@
                 <w:noProof/>
                 <w:webHidden/>
               </w:rPr>
-              <w:t>1</w:t>
+              <w:t>32</w:t>
             </w:r>
             <w:r>
               <w:rPr>
@@ -1801,7 +2013,7 @@
         </w:rPr>
       </w:pPr>
       <w:bookmarkStart w:id="0" w:name="_Ref415836876"/>
-      <w:bookmarkStart w:id="1" w:name="_Toc415840187"/>
+      <w:bookmarkStart w:id="1" w:name="_Toc415859267"/>
       <w:r>
         <w:rPr>
           <w:rFonts w:ascii="Arial" w:hAnsi="Arial" w:cs="Arial"/>
@@ -2073,7 +2285,7 @@
           <w:szCs w:val="28"/>
         </w:rPr>
       </w:pPr>
-      <w:bookmarkStart w:id="2" w:name="_Toc415840188"/>
+      <w:bookmarkStart w:id="2" w:name="_Toc415859268"/>
       <w:r>
         <w:rPr>
           <w:rFonts w:ascii="Arial" w:hAnsi="Arial" w:cs="Arial"/>
@@ -2418,13 +2630,8 @@
       </w:r>
       <w:r>
         <w:tab/>
-        <w:t xml:space="preserve">Password: </w:t>
-      </w:r>
-      <w:proofErr w:type="spellStart"/>
-      <w:r>
-        <w:t>p@ssword</w:t>
-      </w:r>
-      <w:proofErr w:type="spellEnd"/>
+        <w:t>Password: p@ssword</w:t>
+      </w:r>
       <w:r>
         <w:br/>
       </w:r>
@@ -2440,7 +2647,7 @@
           <w:noProof/>
         </w:rPr>
         <w:drawing>
-          <wp:inline distT="0" distB="0" distL="0" distR="0" wp14:anchorId="3E0362AC" wp14:editId="22ED3275">
+          <wp:inline distT="0" distB="0" distL="0" distR="0">
             <wp:extent cx="4038600" cy="1219200"/>
             <wp:effectExtent l="0" t="0" r="0" b="0"/>
             <wp:docPr id="14" name="Picture 14"/>
@@ -2455,7 +2662,7 @@
                     <pic:cNvPicPr/>
                   </pic:nvPicPr>
                   <pic:blipFill>
-                    <a:blip r:embed="rId7"/>
+                    <a:blip r:embed="rId7" cstate="print"/>
                     <a:stretch>
                       <a:fillRect/>
                     </a:stretch>
@@ -2487,7 +2694,7 @@
           <w:noProof/>
         </w:rPr>
         <w:drawing>
-          <wp:inline distT="0" distB="0" distL="0" distR="0" wp14:anchorId="00B58168" wp14:editId="4E323086">
+          <wp:inline distT="0" distB="0" distL="0" distR="0">
             <wp:extent cx="2838450" cy="1228725"/>
             <wp:effectExtent l="0" t="0" r="0" b="9525"/>
             <wp:docPr id="17" name="Picture 17"/>
@@ -2502,7 +2709,7 @@
                     <pic:cNvPicPr/>
                   </pic:nvPicPr>
                   <pic:blipFill>
-                    <a:blip r:embed="rId8"/>
+                    <a:blip r:embed="rId8" cstate="print"/>
                     <a:stretch>
                       <a:fillRect/>
                     </a:stretch>
@@ -2964,7 +3171,7 @@
           <w:noProof/>
         </w:rPr>
         <w:drawing>
-          <wp:inline distT="0" distB="0" distL="0" distR="0" wp14:anchorId="767C51EE" wp14:editId="1A60072F">
+          <wp:inline distT="0" distB="0" distL="0" distR="0">
             <wp:extent cx="5126999" cy="3855111"/>
             <wp:effectExtent l="0" t="0" r="0" b="0"/>
             <wp:docPr id="23" name="Picture 23"/>
@@ -2982,7 +3189,7 @@
                     <a:blip r:embed="rId9" cstate="print">
                       <a:extLst>
                         <a:ext uri="{28A0092B-C50C-407E-A947-70E740481C1C}">
-                          <a14:useLocalDpi xmlns:a14="http://schemas.microsoft.com/office/drawing/2010/main" val="0"/>
+                          <a14:useLocalDpi xmlns:a14="http://schemas.microsoft.com/office/drawing/2010/main" xmlns:wps="http://schemas.microsoft.com/office/word/2010/wordprocessingShape" xmlns:wpi="http://schemas.microsoft.com/office/word/2010/wordprocessingInk" xmlns:wpg="http://schemas.microsoft.com/office/word/2010/wordprocessingGroup" xmlns:w15="http://schemas.microsoft.com/office/word/2012/wordml" xmlns:w14="http://schemas.microsoft.com/office/word/2010/wordml" xmlns:w="http://schemas.openxmlformats.org/wordprocessingml/2006/main" xmlns:w10="urn:schemas-microsoft-com:office:word" xmlns:wp14="http://schemas.microsoft.com/office/word/2010/wordprocessingDrawing" xmlns:v="urn:schemas-microsoft-com:vml" xmlns:o="urn:schemas-microsoft-com:office:office" xmlns:mc="http://schemas.openxmlformats.org/markup-compatibility/2006" xmlns:wpc="http://schemas.microsoft.com/office/word/2010/wordprocessingCanvas" xmlns="" val="0"/>
                         </a:ext>
                       </a:extLst>
                     </a:blip>
@@ -3117,15 +3324,7 @@
       </w:pPr>
       <w:r>
         <w:lastRenderedPageBreak/>
-        <w:t>Manage-&gt;</w:t>
-      </w:r>
-      <w:proofErr w:type="spellStart"/>
-      <w:r>
-        <w:t>StoreKeepers</w:t>
-      </w:r>
-      <w:proofErr w:type="spellEnd"/>
-      <w:r>
-        <w:t>: Store keeper management UI.</w:t>
+        <w:t>Manage-&gt;StoreKeepers: Store keeper management UI.</w:t>
       </w:r>
     </w:p>
     <w:p>
@@ -3262,7 +3461,7 @@
           <w:szCs w:val="28"/>
         </w:rPr>
       </w:pPr>
-      <w:bookmarkStart w:id="4" w:name="_Toc415840189"/>
+      <w:bookmarkStart w:id="4" w:name="_Toc415859269"/>
       <w:r>
         <w:rPr>
           <w:rFonts w:ascii="Arial" w:hAnsi="Arial" w:cs="Arial"/>
@@ -3611,25 +3810,7 @@
           <w:szCs w:val="20"/>
         </w:rPr>
         <w:tab/>
-        <w:t xml:space="preserve">Click on the "Add" button in Store Keeper panel. System opens the "Add </w:t>
-      </w:r>
-      <w:proofErr w:type="spellStart"/>
-      <w:r>
-        <w:rPr>
-          <w:rFonts w:ascii="Arial" w:hAnsi="Arial" w:cs="Arial"/>
-          <w:sz w:val="20"/>
-          <w:szCs w:val="20"/>
-        </w:rPr>
-        <w:t>StoreKeeper</w:t>
-      </w:r>
-      <w:proofErr w:type="spellEnd"/>
-      <w:r>
-        <w:rPr>
-          <w:rFonts w:ascii="Arial" w:hAnsi="Arial" w:cs="Arial"/>
-          <w:sz w:val="20"/>
-          <w:szCs w:val="20"/>
-        </w:rPr>
-        <w:t xml:space="preserve">" </w:t>
+        <w:t xml:space="preserve">Click on the "Add" button in Store Keeper panel. System opens the "Add StoreKeeper" </w:t>
       </w:r>
       <w:r>
         <w:rPr>
@@ -3855,25 +4036,7 @@
           <w:szCs w:val="20"/>
         </w:rPr>
         <w:tab/>
-        <w:t xml:space="preserve">Click on the "Edit" button in Store Keeper panel. System opens the "Edit </w:t>
-      </w:r>
-      <w:proofErr w:type="spellStart"/>
-      <w:r>
-        <w:rPr>
-          <w:rFonts w:ascii="Arial" w:hAnsi="Arial" w:cs="Arial"/>
-          <w:sz w:val="20"/>
-          <w:szCs w:val="20"/>
-        </w:rPr>
-        <w:t>StoreKeeper</w:t>
-      </w:r>
-      <w:proofErr w:type="spellEnd"/>
-      <w:r>
-        <w:rPr>
-          <w:rFonts w:ascii="Arial" w:hAnsi="Arial" w:cs="Arial"/>
-          <w:sz w:val="20"/>
-          <w:szCs w:val="20"/>
-        </w:rPr>
-        <w:t xml:space="preserve">" </w:t>
+        <w:t xml:space="preserve">Click on the "Edit" button in Store Keeper panel. System opens the "Edit StoreKeeper" </w:t>
       </w:r>
       <w:r>
         <w:rPr>
@@ -4026,7 +4189,7 @@
           <w:szCs w:val="28"/>
         </w:rPr>
       </w:pPr>
-      <w:bookmarkStart w:id="5" w:name="_Toc415840190"/>
+      <w:bookmarkStart w:id="5" w:name="_Toc415859270"/>
       <w:r>
         <w:rPr>
           <w:rFonts w:ascii="Arial" w:hAnsi="Arial" w:cs="Arial"/>
@@ -4429,7 +4592,7 @@
           <w:szCs w:val="28"/>
         </w:rPr>
       </w:pPr>
-      <w:bookmarkStart w:id="6" w:name="_Toc415840191"/>
+      <w:bookmarkStart w:id="6" w:name="_Toc415859271"/>
       <w:r>
         <w:rPr>
           <w:rFonts w:ascii="Arial" w:hAnsi="Arial" w:cs="Arial"/>
@@ -4443,161 +4606,29 @@
     </w:p>
     <w:p>
       <w:pPr>
-        <w:spacing w:after="0" w:line="240" w:lineRule="auto"/>
-        <w:rPr>
-          <w:rFonts w:ascii="Arial" w:hAnsi="Arial" w:cs="Arial"/>
-          <w:b/>
-          <w:sz w:val="28"/>
-          <w:szCs w:val="28"/>
-        </w:rPr>
-      </w:pPr>
-    </w:p>
-    <w:p>
-      <w:pPr>
-        <w:pStyle w:val="ListParagraph"/>
-        <w:numPr>
-          <w:ilvl w:val="1"/>
-          <w:numId w:val="1"/>
-        </w:numPr>
-        <w:spacing w:after="0" w:line="240" w:lineRule="auto"/>
-        <w:rPr>
-          <w:rFonts w:ascii="Arial" w:hAnsi="Arial" w:cs="Arial"/>
-          <w:b/>
-          <w:sz w:val="24"/>
-          <w:szCs w:val="24"/>
-        </w:rPr>
-      </w:pPr>
-      <w:r>
-        <w:rPr>
-          <w:rFonts w:ascii="Arial" w:hAnsi="Arial" w:cs="Arial"/>
-          <w:b/>
-          <w:sz w:val="24"/>
-          <w:szCs w:val="24"/>
-        </w:rPr>
-        <w:t>Description</w:t>
-      </w:r>
-    </w:p>
-    <w:p>
-      <w:pPr>
-        <w:pStyle w:val="ListParagraph"/>
-        <w:spacing w:after="0" w:line="240" w:lineRule="auto"/>
-        <w:rPr>
-          <w:rFonts w:ascii="Arial" w:hAnsi="Arial" w:cs="Arial"/>
-          <w:b/>
-          <w:sz w:val="28"/>
-          <w:szCs w:val="28"/>
-        </w:rPr>
-      </w:pPr>
-    </w:p>
-    <w:p>
-      <w:pPr>
-        <w:spacing w:after="0" w:line="240" w:lineRule="auto"/>
-        <w:ind w:left="720"/>
-        <w:rPr>
-          <w:rFonts w:ascii="Arial" w:hAnsi="Arial" w:cs="Arial"/>
-          <w:sz w:val="20"/>
-          <w:szCs w:val="20"/>
-        </w:rPr>
-      </w:pPr>
-      <w:r>
-        <w:rPr>
-          <w:rFonts w:ascii="Arial" w:hAnsi="Arial" w:cs="Arial"/>
-          <w:sz w:val="20"/>
-          <w:szCs w:val="20"/>
-        </w:rPr>
-        <w:t>Th</w:t>
-      </w:r>
-      <w:r>
-        <w:rPr>
-          <w:rFonts w:ascii="Arial" w:hAnsi="Arial" w:cs="Arial"/>
-          <w:sz w:val="20"/>
-          <w:szCs w:val="20"/>
-        </w:rPr>
-        <w:t xml:space="preserve">e login will allow the user to login to the application </w:t>
-      </w:r>
-    </w:p>
-    <w:p>
-      <w:pPr>
-        <w:spacing w:after="0" w:line="240" w:lineRule="auto"/>
-        <w:rPr>
-          <w:rFonts w:ascii="Arial" w:hAnsi="Arial" w:cs="Arial"/>
-          <w:sz w:val="20"/>
-          <w:szCs w:val="20"/>
-        </w:rPr>
-      </w:pPr>
-    </w:p>
-    <w:p>
-      <w:pPr>
-        <w:spacing w:after="0" w:line="240" w:lineRule="auto"/>
-        <w:rPr>
-          <w:rFonts w:ascii="Arial" w:hAnsi="Arial" w:cs="Arial"/>
-          <w:sz w:val="20"/>
-          <w:szCs w:val="20"/>
-        </w:rPr>
-      </w:pPr>
-    </w:p>
-    <w:p>
-      <w:pPr>
-        <w:pStyle w:val="ListParagraph"/>
-        <w:numPr>
-          <w:ilvl w:val="1"/>
-          <w:numId w:val="1"/>
-        </w:numPr>
-        <w:spacing w:after="0" w:line="240" w:lineRule="auto"/>
-        <w:rPr>
-          <w:rFonts w:ascii="Arial" w:hAnsi="Arial" w:cs="Arial"/>
-          <w:b/>
-          <w:sz w:val="24"/>
-          <w:szCs w:val="24"/>
-        </w:rPr>
-      </w:pPr>
-      <w:r>
-        <w:rPr>
-          <w:rFonts w:ascii="Arial" w:hAnsi="Arial" w:cs="Arial"/>
-          <w:b/>
-          <w:sz w:val="24"/>
-          <w:szCs w:val="24"/>
-        </w:rPr>
-        <w:t>Screen</w:t>
-      </w:r>
-    </w:p>
-    <w:p>
-      <w:pPr>
-        <w:pStyle w:val="ListParagraph"/>
-        <w:spacing w:after="0" w:line="240" w:lineRule="auto"/>
-        <w:rPr>
-          <w:rFonts w:ascii="Arial" w:hAnsi="Arial" w:cs="Arial"/>
-          <w:b/>
-          <w:sz w:val="28"/>
-          <w:szCs w:val="28"/>
-        </w:rPr>
-      </w:pPr>
-    </w:p>
-    <w:p>
-      <w:pPr>
-        <w:pStyle w:val="ListParagraph"/>
-        <w:spacing w:after="0" w:line="240" w:lineRule="auto"/>
-        <w:jc w:val="center"/>
-        <w:rPr>
-          <w:rFonts w:ascii="Arial" w:hAnsi="Arial" w:cs="Arial"/>
-          <w:b/>
-          <w:sz w:val="28"/>
-          <w:szCs w:val="28"/>
-        </w:rPr>
-      </w:pPr>
-      <w:r>
-        <w:rPr>
-          <w:rFonts w:ascii="Arial" w:hAnsi="Arial" w:cs="Arial"/>
-          <w:b/>
+        <w:rPr>
+          <w:rFonts w:ascii="Arial" w:hAnsi="Arial" w:cs="Arial"/>
+          <w:b/>
+          <w:sz w:val="28"/>
+          <w:szCs w:val="28"/>
+        </w:rPr>
+      </w:pPr>
+    </w:p>
+    <w:p>
+      <w:r>
+        <w:t>To maintain the vendor offered by the souvenir store, click “Manage” in the menu bar -&gt; “Inventory” -&gt; Vendors.</w:t>
+      </w:r>
+    </w:p>
+    <w:p>
+      <w:r>
+        <w:rPr>
           <w:noProof/>
-          <w:sz w:val="28"/>
-          <w:szCs w:val="28"/>
         </w:rPr>
         <w:drawing>
           <wp:inline distT="0" distB="0" distL="0" distR="0">
-            <wp:extent cx="3352800" cy="1508760"/>
-            <wp:effectExtent l="19050" t="0" r="0" b="0"/>
-            <wp:docPr id="10" name="Picture 1"/>
+            <wp:extent cx="3076575" cy="1714500"/>
+            <wp:effectExtent l="0" t="0" r="9525" b="0"/>
+            <wp:docPr id="28" name="Picture 2"/>
             <wp:cNvGraphicFramePr>
               <a:graphicFrameLocks xmlns:a="http://schemas.openxmlformats.org/drawingml/2006/main" noChangeAspect="1"/>
             </wp:cNvGraphicFramePr>
@@ -4611,7 +4642,13 @@
                     </pic:cNvPicPr>
                   </pic:nvPicPr>
                   <pic:blipFill>
-                    <a:blip r:embed="rId6" cstate="print"/>
+                    <a:blip r:embed="rId11" cstate="print">
+                      <a:extLst>
+                        <a:ext uri="{28A0092B-C50C-407E-A947-70E740481C1C}">
+                          <a14:useLocalDpi xmlns:a14="http://schemas.microsoft.com/office/drawing/2010/main" xmlns:wps="http://schemas.microsoft.com/office/word/2010/wordprocessingShape" xmlns:wpi="http://schemas.microsoft.com/office/word/2010/wordprocessingInk" xmlns:wpg="http://schemas.microsoft.com/office/word/2010/wordprocessingGroup" xmlns:w15="http://schemas.microsoft.com/office/word/2012/wordml" xmlns:w14="http://schemas.microsoft.com/office/word/2010/wordml" xmlns:w="http://schemas.openxmlformats.org/wordprocessingml/2006/main" xmlns:w10="urn:schemas-microsoft-com:office:word" xmlns:wp14="http://schemas.microsoft.com/office/word/2010/wordprocessingDrawing" xmlns:v="urn:schemas-microsoft-com:vml" xmlns:o="urn:schemas-microsoft-com:office:office" xmlns:mc="http://schemas.openxmlformats.org/markup-compatibility/2006" xmlns:wpc="http://schemas.microsoft.com/office/word/2010/wordprocessingCanvas" xmlns="" val="0"/>
+                        </a:ext>
+                      </a:extLst>
+                    </a:blip>
                     <a:srcRect/>
                     <a:stretch>
                       <a:fillRect/>
@@ -4620,17 +4657,14 @@
                   <pic:spPr bwMode="auto">
                     <a:xfrm>
                       <a:off x="0" y="0"/>
-                      <a:ext cx="3352800" cy="1508760"/>
+                      <a:ext cx="3076575" cy="1714500"/>
                     </a:xfrm>
                     <a:prstGeom prst="rect">
                       <a:avLst/>
                     </a:prstGeom>
                     <a:noFill/>
-                    <a:ln w="9525">
+                    <a:ln>
                       <a:noFill/>
-                      <a:miter lim="800000"/>
-                      <a:headEnd/>
-                      <a:tailEnd/>
                     </a:ln>
                   </pic:spPr>
                 </pic:pic>
@@ -4641,140 +4675,544 @@
       </w:r>
     </w:p>
     <w:p>
-      <w:pPr>
-        <w:pStyle w:val="ListParagraph"/>
-        <w:spacing w:after="0" w:line="240" w:lineRule="auto"/>
-        <w:rPr>
-          <w:rFonts w:ascii="Arial" w:hAnsi="Arial" w:cs="Arial"/>
-          <w:b/>
-          <w:sz w:val="28"/>
-          <w:szCs w:val="28"/>
-        </w:rPr>
-      </w:pPr>
-    </w:p>
-    <w:p>
-      <w:pPr>
-        <w:spacing w:after="0" w:line="240" w:lineRule="auto"/>
-        <w:ind w:left="720"/>
-        <w:rPr>
-          <w:rFonts w:ascii="Arial" w:hAnsi="Arial" w:cs="Arial"/>
-          <w:sz w:val="20"/>
-          <w:szCs w:val="20"/>
-        </w:rPr>
-      </w:pPr>
-    </w:p>
-    <w:p>
-      <w:pPr>
-        <w:spacing w:after="0" w:line="240" w:lineRule="auto"/>
-        <w:ind w:left="720"/>
-        <w:rPr>
-          <w:rFonts w:ascii="Arial" w:hAnsi="Arial" w:cs="Arial"/>
-          <w:sz w:val="20"/>
-          <w:szCs w:val="20"/>
-        </w:rPr>
-      </w:pPr>
-    </w:p>
-    <w:p>
-      <w:pPr>
-        <w:pStyle w:val="ListParagraph"/>
-        <w:numPr>
-          <w:ilvl w:val="1"/>
-          <w:numId w:val="1"/>
-        </w:numPr>
-        <w:spacing w:after="0" w:line="240" w:lineRule="auto"/>
-        <w:rPr>
-          <w:rFonts w:ascii="Arial" w:hAnsi="Arial" w:cs="Arial"/>
-          <w:b/>
-          <w:sz w:val="24"/>
-          <w:szCs w:val="24"/>
-        </w:rPr>
-      </w:pPr>
-      <w:r>
-        <w:rPr>
-          <w:rFonts w:ascii="Arial" w:hAnsi="Arial" w:cs="Arial"/>
-          <w:b/>
-          <w:sz w:val="24"/>
-          <w:szCs w:val="24"/>
-        </w:rPr>
-        <w:t>Usage</w:t>
-      </w:r>
-    </w:p>
-    <w:p>
-      <w:pPr>
-        <w:pStyle w:val="ListParagraph"/>
-        <w:spacing w:after="0" w:line="240" w:lineRule="auto"/>
-        <w:rPr>
-          <w:rFonts w:ascii="Arial" w:hAnsi="Arial" w:cs="Arial"/>
-          <w:b/>
-          <w:sz w:val="28"/>
-          <w:szCs w:val="28"/>
-        </w:rPr>
-      </w:pPr>
-    </w:p>
-    <w:p>
-      <w:pPr>
-        <w:pStyle w:val="ListParagraph"/>
-        <w:numPr>
-          <w:ilvl w:val="0"/>
-          <w:numId w:val="13"/>
-        </w:numPr>
-        <w:spacing w:after="0" w:line="240" w:lineRule="auto"/>
-        <w:rPr>
-          <w:rFonts w:ascii="Arial" w:hAnsi="Arial" w:cs="Arial"/>
-          <w:sz w:val="20"/>
-          <w:szCs w:val="20"/>
-        </w:rPr>
-      </w:pPr>
-      <w:r>
-        <w:rPr>
-          <w:rFonts w:ascii="Arial" w:hAnsi="Arial" w:cs="Arial"/>
-          <w:sz w:val="20"/>
-          <w:szCs w:val="20"/>
-        </w:rPr>
-        <w:t>Provide valid User Id and Password and Click “Login” button to login to the application</w:t>
-      </w:r>
-      <w:r>
-        <w:rPr>
-          <w:rFonts w:ascii="Arial" w:hAnsi="Arial" w:cs="Arial"/>
-          <w:sz w:val="20"/>
-          <w:szCs w:val="20"/>
+      <w:r>
+        <w:t>The maintenance panel will be displayed as below,</w:t>
+      </w:r>
+    </w:p>
+    <w:p>
+      <w:r>
+        <w:rPr>
+          <w:noProof/>
+        </w:rPr>
+        <w:drawing>
+          <wp:inline distT="0" distB="0" distL="0" distR="0">
+            <wp:extent cx="5734050" cy="4067175"/>
+            <wp:effectExtent l="0" t="0" r="0" b="9525"/>
+            <wp:docPr id="29" name="Picture 4"/>
+            <wp:cNvGraphicFramePr>
+              <a:graphicFrameLocks xmlns:a="http://schemas.openxmlformats.org/drawingml/2006/main" noChangeAspect="1"/>
+            </wp:cNvGraphicFramePr>
+            <a:graphic xmlns:a="http://schemas.openxmlformats.org/drawingml/2006/main">
+              <a:graphicData uri="http://schemas.openxmlformats.org/drawingml/2006/picture">
+                <pic:pic xmlns:pic="http://schemas.openxmlformats.org/drawingml/2006/picture">
+                  <pic:nvPicPr>
+                    <pic:cNvPr id="0" name="Picture 3"/>
+                    <pic:cNvPicPr>
+                      <a:picLocks noChangeAspect="1" noChangeArrowheads="1"/>
+                    </pic:cNvPicPr>
+                  </pic:nvPicPr>
+                  <pic:blipFill>
+                    <a:blip r:embed="rId12" cstate="print">
+                      <a:extLst>
+                        <a:ext uri="{28A0092B-C50C-407E-A947-70E740481C1C}">
+                          <a14:useLocalDpi xmlns:a14="http://schemas.microsoft.com/office/drawing/2010/main" xmlns:wps="http://schemas.microsoft.com/office/word/2010/wordprocessingShape" xmlns:wpi="http://schemas.microsoft.com/office/word/2010/wordprocessingInk" xmlns:wpg="http://schemas.microsoft.com/office/word/2010/wordprocessingGroup" xmlns:w15="http://schemas.microsoft.com/office/word/2012/wordml" xmlns:w14="http://schemas.microsoft.com/office/word/2010/wordml" xmlns:w="http://schemas.openxmlformats.org/wordprocessingml/2006/main" xmlns:w10="urn:schemas-microsoft-com:office:word" xmlns:wp14="http://schemas.microsoft.com/office/word/2010/wordprocessingDrawing" xmlns:v="urn:schemas-microsoft-com:vml" xmlns:o="urn:schemas-microsoft-com:office:office" xmlns:mc="http://schemas.openxmlformats.org/markup-compatibility/2006" xmlns:wpc="http://schemas.microsoft.com/office/word/2010/wordprocessingCanvas" xmlns="" val="0"/>
+                        </a:ext>
+                      </a:extLst>
+                    </a:blip>
+                    <a:srcRect/>
+                    <a:stretch>
+                      <a:fillRect/>
+                    </a:stretch>
+                  </pic:blipFill>
+                  <pic:spPr bwMode="auto">
+                    <a:xfrm>
+                      <a:off x="0" y="0"/>
+                      <a:ext cx="5734050" cy="4067175"/>
+                    </a:xfrm>
+                    <a:prstGeom prst="rect">
+                      <a:avLst/>
+                    </a:prstGeom>
+                    <a:noFill/>
+                    <a:ln>
+                      <a:noFill/>
+                    </a:ln>
+                  </pic:spPr>
+                </pic:pic>
+              </a:graphicData>
+            </a:graphic>
+          </wp:inline>
+        </w:drawing>
+      </w:r>
+    </w:p>
+    <w:p>
+      <w:pPr>
+        <w:tabs>
+          <w:tab w:val="left" w:pos="1968"/>
+        </w:tabs>
+        <w:rPr>
+          <w:b/>
+        </w:rPr>
+      </w:pPr>
+      <w:r>
+        <w:rPr>
+          <w:b/>
+        </w:rPr>
+        <w:t>Adding of Vendor:</w:t>
+      </w:r>
+    </w:p>
+    <w:p>
+      <w:r>
+        <w:lastRenderedPageBreak/>
+        <w:t xml:space="preserve">First choose the category, then press the </w:t>
+      </w:r>
+      <w:r>
+        <w:rPr>
+          <w:i/>
+        </w:rPr>
+        <w:t>“Add”</w:t>
+      </w:r>
+      <w:r>
+        <w:rPr>
+          <w:i/>
         </w:rPr>
         <w:t xml:space="preserve"> </w:t>
       </w:r>
-    </w:p>
-    <w:p>
-      <w:pPr>
-        <w:spacing w:after="0" w:line="240" w:lineRule="auto"/>
-        <w:rPr>
-          <w:rFonts w:ascii="Arial" w:hAnsi="Arial" w:cs="Arial"/>
-          <w:b/>
-          <w:sz w:val="28"/>
-          <w:szCs w:val="28"/>
-        </w:rPr>
-      </w:pPr>
-    </w:p>
-    <w:p>
-      <w:pPr>
-        <w:spacing w:after="0" w:line="240" w:lineRule="auto"/>
-        <w:rPr>
-          <w:rFonts w:ascii="Arial" w:hAnsi="Arial" w:cs="Arial"/>
-          <w:b/>
-          <w:sz w:val="28"/>
-          <w:szCs w:val="28"/>
-        </w:rPr>
-      </w:pPr>
-    </w:p>
-    <w:p>
-      <w:pPr>
-        <w:spacing w:after="0" w:line="240" w:lineRule="auto"/>
-        <w:rPr>
-          <w:rFonts w:ascii="Arial" w:hAnsi="Arial" w:cs="Arial"/>
-          <w:b/>
-          <w:sz w:val="28"/>
-          <w:szCs w:val="28"/>
-        </w:rPr>
-      </w:pPr>
-    </w:p>
+      <w:r>
+        <w:t>button on the “Vendor” panel, the Add Vendor dialog will be shown.</w:t>
+      </w:r>
+    </w:p>
+    <w:p>
+      <w:r>
+        <w:rPr>
+          <w:noProof/>
+        </w:rPr>
+        <w:drawing>
+          <wp:inline distT="0" distB="0" distL="0" distR="0">
+            <wp:extent cx="5724525" cy="4076700"/>
+            <wp:effectExtent l="0" t="0" r="9525" b="0"/>
+            <wp:docPr id="30" name="Picture 7"/>
+            <wp:cNvGraphicFramePr>
+              <a:graphicFrameLocks xmlns:a="http://schemas.openxmlformats.org/drawingml/2006/main" noChangeAspect="1"/>
+            </wp:cNvGraphicFramePr>
+            <a:graphic xmlns:a="http://schemas.openxmlformats.org/drawingml/2006/main">
+              <a:graphicData uri="http://schemas.openxmlformats.org/drawingml/2006/picture">
+                <pic:pic xmlns:pic="http://schemas.openxmlformats.org/drawingml/2006/picture">
+                  <pic:nvPicPr>
+                    <pic:cNvPr id="0" name="Picture 4"/>
+                    <pic:cNvPicPr>
+                      <a:picLocks noChangeAspect="1" noChangeArrowheads="1"/>
+                    </pic:cNvPicPr>
+                  </pic:nvPicPr>
+                  <pic:blipFill>
+                    <a:blip r:embed="rId13" cstate="print">
+                      <a:extLst>
+                        <a:ext uri="{28A0092B-C50C-407E-A947-70E740481C1C}">
+                          <a14:useLocalDpi xmlns:a14="http://schemas.microsoft.com/office/drawing/2010/main" xmlns:wps="http://schemas.microsoft.com/office/word/2010/wordprocessingShape" xmlns:wpi="http://schemas.microsoft.com/office/word/2010/wordprocessingInk" xmlns:wpg="http://schemas.microsoft.com/office/word/2010/wordprocessingGroup" xmlns:w15="http://schemas.microsoft.com/office/word/2012/wordml" xmlns:w14="http://schemas.microsoft.com/office/word/2010/wordml" xmlns:w="http://schemas.openxmlformats.org/wordprocessingml/2006/main" xmlns:w10="urn:schemas-microsoft-com:office:word" xmlns:wp14="http://schemas.microsoft.com/office/word/2010/wordprocessingDrawing" xmlns:v="urn:schemas-microsoft-com:vml" xmlns:o="urn:schemas-microsoft-com:office:office" xmlns:mc="http://schemas.openxmlformats.org/markup-compatibility/2006" xmlns:wpc="http://schemas.microsoft.com/office/word/2010/wordprocessingCanvas" xmlns="" val="0"/>
+                        </a:ext>
+                      </a:extLst>
+                    </a:blip>
+                    <a:srcRect/>
+                    <a:stretch>
+                      <a:fillRect/>
+                    </a:stretch>
+                  </pic:blipFill>
+                  <pic:spPr bwMode="auto">
+                    <a:xfrm>
+                      <a:off x="0" y="0"/>
+                      <a:ext cx="5724525" cy="4076700"/>
+                    </a:xfrm>
+                    <a:prstGeom prst="rect">
+                      <a:avLst/>
+                    </a:prstGeom>
+                    <a:noFill/>
+                    <a:ln>
+                      <a:noFill/>
+                    </a:ln>
+                  </pic:spPr>
+                </pic:pic>
+              </a:graphicData>
+            </a:graphic>
+          </wp:inline>
+        </w:drawing>
+      </w:r>
+    </w:p>
+    <w:p/>
+    <w:p>
+      <w:r>
+        <w:t xml:space="preserve">Vendor name and vendor description are mandatory. </w:t>
+      </w:r>
+    </w:p>
+    <w:p>
+      <w:r>
+        <w:t>If the conditions are not met, then an error message will pop up to remind admins that some input values are missing. In this case, the entry will NOT be added to data store.</w:t>
+      </w:r>
+    </w:p>
+    <w:p>
+      <w:r>
+        <w:rPr>
+          <w:noProof/>
+        </w:rPr>
+        <w:lastRenderedPageBreak/>
+        <w:drawing>
+          <wp:inline distT="0" distB="0" distL="0" distR="0">
+            <wp:extent cx="5724525" cy="4076700"/>
+            <wp:effectExtent l="0" t="0" r="9525" b="0"/>
+            <wp:docPr id="31" name="Picture 8"/>
+            <wp:cNvGraphicFramePr>
+              <a:graphicFrameLocks xmlns:a="http://schemas.openxmlformats.org/drawingml/2006/main" noChangeAspect="1"/>
+            </wp:cNvGraphicFramePr>
+            <a:graphic xmlns:a="http://schemas.openxmlformats.org/drawingml/2006/main">
+              <a:graphicData uri="http://schemas.openxmlformats.org/drawingml/2006/picture">
+                <pic:pic xmlns:pic="http://schemas.openxmlformats.org/drawingml/2006/picture">
+                  <pic:nvPicPr>
+                    <pic:cNvPr id="0" name="Picture 5"/>
+                    <pic:cNvPicPr>
+                      <a:picLocks noChangeAspect="1" noChangeArrowheads="1"/>
+                    </pic:cNvPicPr>
+                  </pic:nvPicPr>
+                  <pic:blipFill>
+                    <a:blip r:embed="rId14" cstate="print">
+                      <a:extLst>
+                        <a:ext uri="{28A0092B-C50C-407E-A947-70E740481C1C}">
+                          <a14:useLocalDpi xmlns:a14="http://schemas.microsoft.com/office/drawing/2010/main" xmlns:wps="http://schemas.microsoft.com/office/word/2010/wordprocessingShape" xmlns:wpi="http://schemas.microsoft.com/office/word/2010/wordprocessingInk" xmlns:wpg="http://schemas.microsoft.com/office/word/2010/wordprocessingGroup" xmlns:w15="http://schemas.microsoft.com/office/word/2012/wordml" xmlns:w14="http://schemas.microsoft.com/office/word/2010/wordml" xmlns:w="http://schemas.openxmlformats.org/wordprocessingml/2006/main" xmlns:w10="urn:schemas-microsoft-com:office:word" xmlns:wp14="http://schemas.microsoft.com/office/word/2010/wordprocessingDrawing" xmlns:v="urn:schemas-microsoft-com:vml" xmlns:o="urn:schemas-microsoft-com:office:office" xmlns:mc="http://schemas.openxmlformats.org/markup-compatibility/2006" xmlns:wpc="http://schemas.microsoft.com/office/word/2010/wordprocessingCanvas" xmlns="" val="0"/>
+                        </a:ext>
+                      </a:extLst>
+                    </a:blip>
+                    <a:srcRect/>
+                    <a:stretch>
+                      <a:fillRect/>
+                    </a:stretch>
+                  </pic:blipFill>
+                  <pic:spPr bwMode="auto">
+                    <a:xfrm>
+                      <a:off x="0" y="0"/>
+                      <a:ext cx="5724525" cy="4076700"/>
+                    </a:xfrm>
+                    <a:prstGeom prst="rect">
+                      <a:avLst/>
+                    </a:prstGeom>
+                    <a:noFill/>
+                    <a:ln>
+                      <a:noFill/>
+                    </a:ln>
+                  </pic:spPr>
+                </pic:pic>
+              </a:graphicData>
+            </a:graphic>
+          </wp:inline>
+        </w:drawing>
+      </w:r>
+    </w:p>
+    <w:p/>
+    <w:p>
+      <w:r>
+        <w:t>If add duplicate vendor for one category, one error message will popup.</w:t>
+      </w:r>
+    </w:p>
+    <w:p>
+      <w:r>
+        <w:rPr>
+          <w:noProof/>
+        </w:rPr>
+        <w:lastRenderedPageBreak/>
+        <w:drawing>
+          <wp:inline distT="0" distB="0" distL="0" distR="0">
+            <wp:extent cx="5760720" cy="4114800"/>
+            <wp:effectExtent l="0" t="0" r="0" b="0"/>
+            <wp:docPr id="32" name="Picture 19"/>
+            <wp:cNvGraphicFramePr>
+              <a:graphicFrameLocks xmlns:a="http://schemas.openxmlformats.org/drawingml/2006/main" noChangeAspect="1"/>
+            </wp:cNvGraphicFramePr>
+            <a:graphic xmlns:a="http://schemas.openxmlformats.org/drawingml/2006/main">
+              <a:graphicData uri="http://schemas.openxmlformats.org/drawingml/2006/picture">
+                <pic:pic xmlns:pic="http://schemas.openxmlformats.org/drawingml/2006/picture">
+                  <pic:nvPicPr>
+                    <pic:cNvPr id="0" name="Picture 9"/>
+                    <pic:cNvPicPr>
+                      <a:picLocks noChangeAspect="1" noChangeArrowheads="1"/>
+                    </pic:cNvPicPr>
+                  </pic:nvPicPr>
+                  <pic:blipFill>
+                    <a:blip r:embed="rId15" cstate="print">
+                      <a:extLst>
+                        <a:ext uri="{28A0092B-C50C-407E-A947-70E740481C1C}">
+                          <a14:useLocalDpi xmlns:a14="http://schemas.microsoft.com/office/drawing/2010/main" xmlns:wps="http://schemas.microsoft.com/office/word/2010/wordprocessingShape" xmlns:wpi="http://schemas.microsoft.com/office/word/2010/wordprocessingInk" xmlns:wpg="http://schemas.microsoft.com/office/word/2010/wordprocessingGroup" xmlns:w15="http://schemas.microsoft.com/office/word/2012/wordml" xmlns:w14="http://schemas.microsoft.com/office/word/2010/wordml" xmlns:w="http://schemas.openxmlformats.org/wordprocessingml/2006/main" xmlns:w10="urn:schemas-microsoft-com:office:word" xmlns:wp14="http://schemas.microsoft.com/office/word/2010/wordprocessingDrawing" xmlns:v="urn:schemas-microsoft-com:vml" xmlns:o="urn:schemas-microsoft-com:office:office" xmlns:mc="http://schemas.openxmlformats.org/markup-compatibility/2006" xmlns:wpc="http://schemas.microsoft.com/office/word/2010/wordprocessingCanvas" xmlns="" val="0"/>
+                        </a:ext>
+                      </a:extLst>
+                    </a:blip>
+                    <a:srcRect/>
+                    <a:stretch>
+                      <a:fillRect/>
+                    </a:stretch>
+                  </pic:blipFill>
+                  <pic:spPr bwMode="auto">
+                    <a:xfrm>
+                      <a:off x="0" y="0"/>
+                      <a:ext cx="5760720" cy="4114800"/>
+                    </a:xfrm>
+                    <a:prstGeom prst="rect">
+                      <a:avLst/>
+                    </a:prstGeom>
+                    <a:noFill/>
+                    <a:ln>
+                      <a:noFill/>
+                    </a:ln>
+                  </pic:spPr>
+                </pic:pic>
+              </a:graphicData>
+            </a:graphic>
+          </wp:inline>
+        </w:drawing>
+      </w:r>
+    </w:p>
+    <w:p/>
+    <w:p/>
+    <w:p>
+      <w:pPr>
+        <w:rPr>
+          <w:b/>
+        </w:rPr>
+      </w:pPr>
+      <w:r>
+        <w:rPr>
+          <w:b/>
+        </w:rPr>
+        <w:t>Remove of Vendor:</w:t>
+      </w:r>
+    </w:p>
+    <w:p>
+      <w:r>
+        <w:t>Click</w:t>
+      </w:r>
+      <w:r>
+        <w:t xml:space="preserve"> any record on the Vendor panel, then ‘Remove’ button on the right, a confirmation dialog will pop up to ask if you confirm to remove this selected vendor. </w:t>
+      </w:r>
+    </w:p>
+    <w:p>
+      <w:r>
+        <w:rPr>
+          <w:noProof/>
+        </w:rPr>
+        <w:drawing>
+          <wp:inline distT="0" distB="0" distL="0" distR="0">
+            <wp:extent cx="3474720" cy="1188720"/>
+            <wp:effectExtent l="0" t="0" r="0" b="0"/>
+            <wp:docPr id="33" name="Picture 16"/>
+            <wp:cNvGraphicFramePr>
+              <a:graphicFrameLocks xmlns:a="http://schemas.openxmlformats.org/drawingml/2006/main" noChangeAspect="1"/>
+            </wp:cNvGraphicFramePr>
+            <a:graphic xmlns:a="http://schemas.openxmlformats.org/drawingml/2006/main">
+              <a:graphicData uri="http://schemas.openxmlformats.org/drawingml/2006/picture">
+                <pic:pic xmlns:pic="http://schemas.openxmlformats.org/drawingml/2006/picture">
+                  <pic:nvPicPr>
+                    <pic:cNvPr id="0" name="Picture 6"/>
+                    <pic:cNvPicPr>
+                      <a:picLocks noChangeAspect="1" noChangeArrowheads="1"/>
+                    </pic:cNvPicPr>
+                  </pic:nvPicPr>
+                  <pic:blipFill>
+                    <a:blip r:embed="rId16" cstate="print">
+                      <a:extLst>
+                        <a:ext uri="{28A0092B-C50C-407E-A947-70E740481C1C}">
+                          <a14:useLocalDpi xmlns:a14="http://schemas.microsoft.com/office/drawing/2010/main" xmlns:wps="http://schemas.microsoft.com/office/word/2010/wordprocessingShape" xmlns:wpi="http://schemas.microsoft.com/office/word/2010/wordprocessingInk" xmlns:wpg="http://schemas.microsoft.com/office/word/2010/wordprocessingGroup" xmlns:w15="http://schemas.microsoft.com/office/word/2012/wordml" xmlns:w14="http://schemas.microsoft.com/office/word/2010/wordml" xmlns:w="http://schemas.openxmlformats.org/wordprocessingml/2006/main" xmlns:w10="urn:schemas-microsoft-com:office:word" xmlns:wp14="http://schemas.microsoft.com/office/word/2010/wordprocessingDrawing" xmlns:v="urn:schemas-microsoft-com:vml" xmlns:o="urn:schemas-microsoft-com:office:office" xmlns:mc="http://schemas.openxmlformats.org/markup-compatibility/2006" xmlns:wpc="http://schemas.microsoft.com/office/word/2010/wordprocessingCanvas" xmlns="" val="0"/>
+                        </a:ext>
+                      </a:extLst>
+                    </a:blip>
+                    <a:srcRect/>
+                    <a:stretch>
+                      <a:fillRect/>
+                    </a:stretch>
+                  </pic:blipFill>
+                  <pic:spPr bwMode="auto">
+                    <a:xfrm>
+                      <a:off x="0" y="0"/>
+                      <a:ext cx="3474720" cy="1188720"/>
+                    </a:xfrm>
+                    <a:prstGeom prst="rect">
+                      <a:avLst/>
+                    </a:prstGeom>
+                    <a:noFill/>
+                    <a:ln>
+                      <a:noFill/>
+                    </a:ln>
+                  </pic:spPr>
+                </pic:pic>
+              </a:graphicData>
+            </a:graphic>
+          </wp:inline>
+        </w:drawing>
+      </w:r>
+    </w:p>
+    <w:p/>
+    <w:p>
+      <w:r>
+        <w:t>And if you click ‘OK’, the selected vendor will be removed. If you click ‘Cancel’, then nothing will be removed.</w:t>
+      </w:r>
+    </w:p>
+    <w:p>
+      <w:pPr>
+        <w:rPr>
+          <w:b/>
+        </w:rPr>
+      </w:pPr>
+      <w:r>
+        <w:rPr>
+          <w:b/>
+        </w:rPr>
+        <w:t>Editing of Vendor:</w:t>
+      </w:r>
+    </w:p>
+    <w:p>
+      <w:r>
+        <w:lastRenderedPageBreak/>
+        <w:t>Admins are allowed to update vendors on the vendor panel directly. Note that ‘</w:t>
+      </w:r>
+      <w:r>
+        <w:rPr>
+          <w:highlight w:val="yellow"/>
+        </w:rPr>
+        <w:t>Vendor Name</w:t>
+      </w:r>
+      <w:r>
+        <w:t>’ is non-editable as it is the primary key for each vendor record.</w:t>
+      </w:r>
+    </w:p>
+    <w:p>
+      <w:r>
+        <w:rPr>
+          <w:noProof/>
+        </w:rPr>
+        <w:drawing>
+          <wp:inline distT="0" distB="0" distL="0" distR="0">
+            <wp:extent cx="5734050" cy="4076700"/>
+            <wp:effectExtent l="0" t="0" r="0" b="0"/>
+            <wp:docPr id="34" name="Picture 17"/>
+            <wp:cNvGraphicFramePr>
+              <a:graphicFrameLocks xmlns:a="http://schemas.openxmlformats.org/drawingml/2006/main" noChangeAspect="1"/>
+            </wp:cNvGraphicFramePr>
+            <a:graphic xmlns:a="http://schemas.openxmlformats.org/drawingml/2006/main">
+              <a:graphicData uri="http://schemas.openxmlformats.org/drawingml/2006/picture">
+                <pic:pic xmlns:pic="http://schemas.openxmlformats.org/drawingml/2006/picture">
+                  <pic:nvPicPr>
+                    <pic:cNvPr id="0" name="Picture 7"/>
+                    <pic:cNvPicPr>
+                      <a:picLocks noChangeAspect="1" noChangeArrowheads="1"/>
+                    </pic:cNvPicPr>
+                  </pic:nvPicPr>
+                  <pic:blipFill>
+                    <a:blip r:embed="rId17" cstate="print">
+                      <a:extLst>
+                        <a:ext uri="{28A0092B-C50C-407E-A947-70E740481C1C}">
+                          <a14:useLocalDpi xmlns:a14="http://schemas.microsoft.com/office/drawing/2010/main" xmlns:wps="http://schemas.microsoft.com/office/word/2010/wordprocessingShape" xmlns:wpi="http://schemas.microsoft.com/office/word/2010/wordprocessingInk" xmlns:wpg="http://schemas.microsoft.com/office/word/2010/wordprocessingGroup" xmlns:w15="http://schemas.microsoft.com/office/word/2012/wordml" xmlns:w14="http://schemas.microsoft.com/office/word/2010/wordml" xmlns:w="http://schemas.openxmlformats.org/wordprocessingml/2006/main" xmlns:w10="urn:schemas-microsoft-com:office:word" xmlns:wp14="http://schemas.microsoft.com/office/word/2010/wordprocessingDrawing" xmlns:v="urn:schemas-microsoft-com:vml" xmlns:o="urn:schemas-microsoft-com:office:office" xmlns:mc="http://schemas.openxmlformats.org/markup-compatibility/2006" xmlns:wpc="http://schemas.microsoft.com/office/word/2010/wordprocessingCanvas" xmlns="" val="0"/>
+                        </a:ext>
+                      </a:extLst>
+                    </a:blip>
+                    <a:srcRect/>
+                    <a:stretch>
+                      <a:fillRect/>
+                    </a:stretch>
+                  </pic:blipFill>
+                  <pic:spPr bwMode="auto">
+                    <a:xfrm>
+                      <a:off x="0" y="0"/>
+                      <a:ext cx="5734050" cy="4076700"/>
+                    </a:xfrm>
+                    <a:prstGeom prst="rect">
+                      <a:avLst/>
+                    </a:prstGeom>
+                    <a:noFill/>
+                    <a:ln>
+                      <a:noFill/>
+                    </a:ln>
+                  </pic:spPr>
+                </pic:pic>
+              </a:graphicData>
+            </a:graphic>
+          </wp:inline>
+        </w:drawing>
+      </w:r>
+    </w:p>
+    <w:p/>
+    <w:p>
+      <w:pPr>
+        <w:rPr>
+          <w:b/>
+        </w:rPr>
+      </w:pPr>
+      <w:r>
+        <w:rPr>
+          <w:b/>
+        </w:rPr>
+        <w:t>Change sequence of Vendor:</w:t>
+      </w:r>
+    </w:p>
+    <w:p>
+      <w:r>
+        <w:t>Admins are allowed to change the sequence of vendors in the order of preference.</w:t>
+      </w:r>
+    </w:p>
+    <w:p>
+      <w:r>
+        <w:t>Click</w:t>
+      </w:r>
+      <w:r>
+        <w:t xml:space="preserve"> any record on the Vendor panel, then ‘Move Up / Move Down” buttons on the right to move the selected vendor to preferred position.</w:t>
+      </w:r>
+    </w:p>
+    <w:p>
+      <w:r>
+        <w:rPr>
+          <w:noProof/>
+        </w:rPr>
+        <w:lastRenderedPageBreak/>
+        <w:drawing>
+          <wp:inline distT="0" distB="0" distL="0" distR="0">
+            <wp:extent cx="5734050" cy="4095750"/>
+            <wp:effectExtent l="0" t="0" r="0" b="0"/>
+            <wp:docPr id="35" name="Picture 18"/>
+            <wp:cNvGraphicFramePr>
+              <a:graphicFrameLocks xmlns:a="http://schemas.openxmlformats.org/drawingml/2006/main" noChangeAspect="1"/>
+            </wp:cNvGraphicFramePr>
+            <a:graphic xmlns:a="http://schemas.openxmlformats.org/drawingml/2006/main">
+              <a:graphicData uri="http://schemas.openxmlformats.org/drawingml/2006/picture">
+                <pic:pic xmlns:pic="http://schemas.openxmlformats.org/drawingml/2006/picture">
+                  <pic:nvPicPr>
+                    <pic:cNvPr id="0" name="Picture 8"/>
+                    <pic:cNvPicPr>
+                      <a:picLocks noChangeAspect="1" noChangeArrowheads="1"/>
+                    </pic:cNvPicPr>
+                  </pic:nvPicPr>
+                  <pic:blipFill>
+                    <a:blip r:embed="rId18" cstate="print">
+                      <a:extLst>
+                        <a:ext uri="{28A0092B-C50C-407E-A947-70E740481C1C}">
+                          <a14:useLocalDpi xmlns:a14="http://schemas.microsoft.com/office/drawing/2010/main" xmlns:wps="http://schemas.microsoft.com/office/word/2010/wordprocessingShape" xmlns:wpi="http://schemas.microsoft.com/office/word/2010/wordprocessingInk" xmlns:wpg="http://schemas.microsoft.com/office/word/2010/wordprocessingGroup" xmlns:w15="http://schemas.microsoft.com/office/word/2012/wordml" xmlns:w14="http://schemas.microsoft.com/office/word/2010/wordml" xmlns:w="http://schemas.openxmlformats.org/wordprocessingml/2006/main" xmlns:w10="urn:schemas-microsoft-com:office:word" xmlns:wp14="http://schemas.microsoft.com/office/word/2010/wordprocessingDrawing" xmlns:v="urn:schemas-microsoft-com:vml" xmlns:o="urn:schemas-microsoft-com:office:office" xmlns:mc="http://schemas.openxmlformats.org/markup-compatibility/2006" xmlns:wpc="http://schemas.microsoft.com/office/word/2010/wordprocessingCanvas" xmlns="" val="0"/>
+                        </a:ext>
+                      </a:extLst>
+                    </a:blip>
+                    <a:srcRect/>
+                    <a:stretch>
+                      <a:fillRect/>
+                    </a:stretch>
+                  </pic:blipFill>
+                  <pic:spPr bwMode="auto">
+                    <a:xfrm>
+                      <a:off x="0" y="0"/>
+                      <a:ext cx="5734050" cy="4095750"/>
+                    </a:xfrm>
+                    <a:prstGeom prst="rect">
+                      <a:avLst/>
+                    </a:prstGeom>
+                    <a:noFill/>
+                    <a:ln>
+                      <a:noFill/>
+                    </a:ln>
+                  </pic:spPr>
+                </pic:pic>
+              </a:graphicData>
+            </a:graphic>
+          </wp:inline>
+        </w:drawing>
+      </w:r>
+    </w:p>
+    <w:p>
+      <w:pPr>
+        <w:rPr>
+          <w:b/>
+        </w:rPr>
+      </w:pPr>
+    </w:p>
+    <w:p/>
     <w:p>
       <w:pPr>
         <w:rPr>
@@ -4821,7 +5259,7 @@
           <w:szCs w:val="28"/>
         </w:rPr>
       </w:pPr>
-      <w:bookmarkStart w:id="7" w:name="_Toc415840192"/>
+      <w:bookmarkStart w:id="7" w:name="_Toc415859272"/>
       <w:r>
         <w:rPr>
           <w:rFonts w:ascii="Arial" w:hAnsi="Arial" w:cs="Arial"/>
@@ -5223,7 +5661,7 @@
           <w:szCs w:val="28"/>
         </w:rPr>
       </w:pPr>
-      <w:bookmarkStart w:id="8" w:name="_Toc415840193"/>
+      <w:bookmarkStart w:id="8" w:name="_Toc415859273"/>
       <w:r>
         <w:rPr>
           <w:rFonts w:ascii="Arial" w:hAnsi="Arial" w:cs="Arial"/>
@@ -5247,151 +5685,20 @@
       </w:pPr>
     </w:p>
     <w:p>
-      <w:pPr>
-        <w:pStyle w:val="ListParagraph"/>
-        <w:numPr>
-          <w:ilvl w:val="1"/>
-          <w:numId w:val="1"/>
-        </w:numPr>
-        <w:spacing w:after="0" w:line="240" w:lineRule="auto"/>
-        <w:rPr>
-          <w:rFonts w:ascii="Arial" w:hAnsi="Arial" w:cs="Arial"/>
-          <w:b/>
-          <w:sz w:val="24"/>
-          <w:szCs w:val="24"/>
-        </w:rPr>
-      </w:pPr>
-      <w:r>
-        <w:rPr>
-          <w:rFonts w:ascii="Arial" w:hAnsi="Arial" w:cs="Arial"/>
-          <w:b/>
-          <w:sz w:val="24"/>
-          <w:szCs w:val="24"/>
-        </w:rPr>
-        <w:t>Description</w:t>
-      </w:r>
-    </w:p>
-    <w:p>
-      <w:pPr>
-        <w:pStyle w:val="ListParagraph"/>
-        <w:spacing w:after="0" w:line="240" w:lineRule="auto"/>
-        <w:rPr>
-          <w:rFonts w:ascii="Arial" w:hAnsi="Arial" w:cs="Arial"/>
-          <w:b/>
-          <w:sz w:val="28"/>
-          <w:szCs w:val="28"/>
-        </w:rPr>
-      </w:pPr>
-    </w:p>
-    <w:p>
-      <w:pPr>
-        <w:spacing w:after="0" w:line="240" w:lineRule="auto"/>
-        <w:ind w:left="720"/>
-        <w:rPr>
-          <w:rFonts w:ascii="Arial" w:hAnsi="Arial" w:cs="Arial"/>
-          <w:sz w:val="20"/>
-          <w:szCs w:val="20"/>
-        </w:rPr>
-      </w:pPr>
-      <w:r>
-        <w:rPr>
-          <w:rFonts w:ascii="Arial" w:hAnsi="Arial" w:cs="Arial"/>
-          <w:sz w:val="20"/>
-          <w:szCs w:val="20"/>
-        </w:rPr>
-        <w:t>Th</w:t>
-      </w:r>
-      <w:r>
-        <w:rPr>
-          <w:rFonts w:ascii="Arial" w:hAnsi="Arial" w:cs="Arial"/>
-          <w:sz w:val="20"/>
-          <w:szCs w:val="20"/>
-        </w:rPr>
-        <w:t xml:space="preserve">e login will allow the user to login to the application </w:t>
-      </w:r>
-    </w:p>
-    <w:p>
-      <w:pPr>
-        <w:spacing w:after="0" w:line="240" w:lineRule="auto"/>
-        <w:rPr>
-          <w:rFonts w:ascii="Arial" w:hAnsi="Arial" w:cs="Arial"/>
-          <w:sz w:val="20"/>
-          <w:szCs w:val="20"/>
-        </w:rPr>
-      </w:pPr>
-    </w:p>
-    <w:p>
-      <w:pPr>
-        <w:spacing w:after="0" w:line="240" w:lineRule="auto"/>
-        <w:rPr>
-          <w:rFonts w:ascii="Arial" w:hAnsi="Arial" w:cs="Arial"/>
-          <w:sz w:val="20"/>
-          <w:szCs w:val="20"/>
-        </w:rPr>
-      </w:pPr>
-    </w:p>
-    <w:p>
-      <w:pPr>
-        <w:pStyle w:val="ListParagraph"/>
-        <w:numPr>
-          <w:ilvl w:val="1"/>
-          <w:numId w:val="1"/>
-        </w:numPr>
-        <w:spacing w:after="0" w:line="240" w:lineRule="auto"/>
-        <w:rPr>
-          <w:rFonts w:ascii="Arial" w:hAnsi="Arial" w:cs="Arial"/>
-          <w:b/>
-          <w:sz w:val="24"/>
-          <w:szCs w:val="24"/>
-        </w:rPr>
-      </w:pPr>
-      <w:r>
-        <w:rPr>
-          <w:rFonts w:ascii="Arial" w:hAnsi="Arial" w:cs="Arial"/>
-          <w:b/>
-          <w:sz w:val="24"/>
-          <w:szCs w:val="24"/>
-        </w:rPr>
-        <w:t>Screen</w:t>
-      </w:r>
-    </w:p>
-    <w:p>
-      <w:pPr>
-        <w:pStyle w:val="ListParagraph"/>
-        <w:spacing w:after="0" w:line="240" w:lineRule="auto"/>
-        <w:rPr>
-          <w:rFonts w:ascii="Arial" w:hAnsi="Arial" w:cs="Arial"/>
-          <w:b/>
-          <w:sz w:val="28"/>
-          <w:szCs w:val="28"/>
-        </w:rPr>
-      </w:pPr>
-    </w:p>
-    <w:p>
-      <w:pPr>
-        <w:pStyle w:val="ListParagraph"/>
-        <w:spacing w:after="0" w:line="240" w:lineRule="auto"/>
-        <w:jc w:val="center"/>
-        <w:rPr>
-          <w:rFonts w:ascii="Arial" w:hAnsi="Arial" w:cs="Arial"/>
-          <w:b/>
-          <w:sz w:val="28"/>
-          <w:szCs w:val="28"/>
-        </w:rPr>
-      </w:pPr>
-      <w:r>
-        <w:rPr>
-          <w:rFonts w:ascii="Arial" w:hAnsi="Arial" w:cs="Arial"/>
-          <w:b/>
+      <w:r>
+        <w:t>To maintain the discounts offered by the souvenir store, click “Manage” in the menu bar -&gt; “Discounts”.</w:t>
+      </w:r>
+    </w:p>
+    <w:p>
+      <w:r>
+        <w:rPr>
           <w:noProof/>
-          <w:sz w:val="28"/>
-          <w:szCs w:val="28"/>
         </w:rPr>
         <w:drawing>
           <wp:inline distT="0" distB="0" distL="0" distR="0">
-            <wp:extent cx="3352800" cy="1508760"/>
-            <wp:effectExtent l="19050" t="0" r="0" b="0"/>
-            <wp:docPr id="12" name="Picture 1"/>
+            <wp:extent cx="2880360" cy="1386840"/>
+            <wp:effectExtent l="0" t="0" r="0" b="3810"/>
+            <wp:docPr id="18" name="Picture 14"/>
             <wp:cNvGraphicFramePr>
               <a:graphicFrameLocks xmlns:a="http://schemas.openxmlformats.org/drawingml/2006/main" noChangeAspect="1"/>
             </wp:cNvGraphicFramePr>
@@ -5399,33 +5706,23 @@
               <a:graphicData uri="http://schemas.openxmlformats.org/drawingml/2006/picture">
                 <pic:pic xmlns:pic="http://schemas.openxmlformats.org/drawingml/2006/picture">
                   <pic:nvPicPr>
-                    <pic:cNvPr id="0" name="Picture 1"/>
-                    <pic:cNvPicPr>
-                      <a:picLocks noChangeAspect="1" noChangeArrowheads="1"/>
-                    </pic:cNvPicPr>
+                    <pic:cNvPr id="0" name=""/>
+                    <pic:cNvPicPr/>
                   </pic:nvPicPr>
                   <pic:blipFill>
-                    <a:blip r:embed="rId6" cstate="print"/>
-                    <a:srcRect/>
+                    <a:blip r:embed="rId19" cstate="print"/>
                     <a:stretch>
                       <a:fillRect/>
                     </a:stretch>
                   </pic:blipFill>
-                  <pic:spPr bwMode="auto">
+                  <pic:spPr>
                     <a:xfrm>
                       <a:off x="0" y="0"/>
-                      <a:ext cx="3352800" cy="1508760"/>
+                      <a:ext cx="2880360" cy="1386840"/>
                     </a:xfrm>
                     <a:prstGeom prst="rect">
                       <a:avLst/>
                     </a:prstGeom>
-                    <a:noFill/>
-                    <a:ln w="9525">
-                      <a:noFill/>
-                      <a:miter lim="800000"/>
-                      <a:headEnd/>
-                      <a:tailEnd/>
-                    </a:ln>
                   </pic:spPr>
                 </pic:pic>
               </a:graphicData>
@@ -5435,139 +5732,772 @@
       </w:r>
     </w:p>
     <w:p>
-      <w:pPr>
-        <w:pStyle w:val="ListParagraph"/>
-        <w:spacing w:after="0" w:line="240" w:lineRule="auto"/>
-        <w:rPr>
-          <w:rFonts w:ascii="Arial" w:hAnsi="Arial" w:cs="Arial"/>
-          <w:b/>
-          <w:sz w:val="28"/>
-          <w:szCs w:val="28"/>
-        </w:rPr>
-      </w:pPr>
-    </w:p>
-    <w:p>
-      <w:pPr>
-        <w:spacing w:after="0" w:line="240" w:lineRule="auto"/>
-        <w:ind w:left="720"/>
-        <w:rPr>
-          <w:rFonts w:ascii="Arial" w:hAnsi="Arial" w:cs="Arial"/>
-          <w:sz w:val="20"/>
-          <w:szCs w:val="20"/>
-        </w:rPr>
-      </w:pPr>
-    </w:p>
-    <w:p>
-      <w:pPr>
-        <w:spacing w:after="0" w:line="240" w:lineRule="auto"/>
-        <w:ind w:left="720"/>
-        <w:rPr>
-          <w:rFonts w:ascii="Arial" w:hAnsi="Arial" w:cs="Arial"/>
-          <w:sz w:val="20"/>
-          <w:szCs w:val="20"/>
-        </w:rPr>
-      </w:pPr>
-    </w:p>
-    <w:p>
-      <w:pPr>
-        <w:pStyle w:val="ListParagraph"/>
-        <w:numPr>
-          <w:ilvl w:val="1"/>
-          <w:numId w:val="1"/>
-        </w:numPr>
-        <w:spacing w:after="0" w:line="240" w:lineRule="auto"/>
-        <w:rPr>
-          <w:rFonts w:ascii="Arial" w:hAnsi="Arial" w:cs="Arial"/>
-          <w:b/>
-          <w:sz w:val="24"/>
-          <w:szCs w:val="24"/>
-        </w:rPr>
-      </w:pPr>
-      <w:r>
-        <w:rPr>
-          <w:rFonts w:ascii="Arial" w:hAnsi="Arial" w:cs="Arial"/>
-          <w:b/>
-          <w:sz w:val="24"/>
-          <w:szCs w:val="24"/>
-        </w:rPr>
-        <w:t>Usage</w:t>
-      </w:r>
-    </w:p>
-    <w:p>
-      <w:pPr>
-        <w:pStyle w:val="ListParagraph"/>
-        <w:spacing w:after="0" w:line="240" w:lineRule="auto"/>
-        <w:rPr>
-          <w:rFonts w:ascii="Arial" w:hAnsi="Arial" w:cs="Arial"/>
-          <w:b/>
-          <w:sz w:val="28"/>
-          <w:szCs w:val="28"/>
-        </w:rPr>
-      </w:pPr>
+      <w:r>
+        <w:t>The maintenance panel will be displayed as below,</w:t>
+      </w:r>
+    </w:p>
+    <w:p>
+      <w:r>
+        <w:rPr>
+          <w:noProof/>
+        </w:rPr>
+        <w:drawing>
+          <wp:inline distT="0" distB="0" distL="0" distR="0">
+            <wp:extent cx="5318760" cy="1653540"/>
+            <wp:effectExtent l="0" t="0" r="0" b="3810"/>
+            <wp:docPr id="19" name="Picture 17"/>
+            <wp:cNvGraphicFramePr>
+              <a:graphicFrameLocks xmlns:a="http://schemas.openxmlformats.org/drawingml/2006/main" noChangeAspect="1"/>
+            </wp:cNvGraphicFramePr>
+            <a:graphic xmlns:a="http://schemas.openxmlformats.org/drawingml/2006/main">
+              <a:graphicData uri="http://schemas.openxmlformats.org/drawingml/2006/picture">
+                <pic:pic xmlns:pic="http://schemas.openxmlformats.org/drawingml/2006/picture">
+                  <pic:nvPicPr>
+                    <pic:cNvPr id="0" name=""/>
+                    <pic:cNvPicPr/>
+                  </pic:nvPicPr>
+                  <pic:blipFill>
+                    <a:blip r:embed="rId20" cstate="print"/>
+                    <a:stretch>
+                      <a:fillRect/>
+                    </a:stretch>
+                  </pic:blipFill>
+                  <pic:spPr>
+                    <a:xfrm>
+                      <a:off x="0" y="0"/>
+                      <a:ext cx="5318760" cy="1653540"/>
+                    </a:xfrm>
+                    <a:prstGeom prst="rect">
+                      <a:avLst/>
+                    </a:prstGeom>
+                  </pic:spPr>
+                </pic:pic>
+              </a:graphicData>
+            </a:graphic>
+          </wp:inline>
+        </w:drawing>
+      </w:r>
+    </w:p>
+    <w:p>
+      <w:pPr>
+        <w:tabs>
+          <w:tab w:val="left" w:pos="1968"/>
+        </w:tabs>
+        <w:rPr>
+          <w:b/>
+        </w:rPr>
+      </w:pPr>
+      <w:r>
+        <w:rPr>
+          <w:b/>
+        </w:rPr>
+        <w:t>Adding of Discounts:</w:t>
+      </w:r>
+    </w:p>
+    <w:p>
+      <w:r>
+        <w:t xml:space="preserve">Press the </w:t>
+      </w:r>
+      <w:r>
+        <w:rPr>
+          <w:i/>
+        </w:rPr>
+        <w:t>“Add”</w:t>
+      </w:r>
+      <w:r>
+        <w:rPr>
+          <w:i/>
+        </w:rPr>
+        <w:t xml:space="preserve"> </w:t>
+      </w:r>
+      <w:r>
+        <w:t>button on the “Discounts” panel, the Add Discount dialog will be shown.</w:t>
+      </w:r>
+    </w:p>
+    <w:p>
+      <w:r>
+        <w:rPr>
+          <w:noProof/>
+        </w:rPr>
+        <w:drawing>
+          <wp:inline distT="0" distB="0" distL="0" distR="0">
+            <wp:extent cx="3550920" cy="1775460"/>
+            <wp:effectExtent l="0" t="0" r="0" b="0"/>
+            <wp:docPr id="20" name="Picture 18"/>
+            <wp:cNvGraphicFramePr>
+              <a:graphicFrameLocks xmlns:a="http://schemas.openxmlformats.org/drawingml/2006/main" noChangeAspect="1"/>
+            </wp:cNvGraphicFramePr>
+            <a:graphic xmlns:a="http://schemas.openxmlformats.org/drawingml/2006/main">
+              <a:graphicData uri="http://schemas.openxmlformats.org/drawingml/2006/picture">
+                <pic:pic xmlns:pic="http://schemas.openxmlformats.org/drawingml/2006/picture">
+                  <pic:nvPicPr>
+                    <pic:cNvPr id="0" name=""/>
+                    <pic:cNvPicPr/>
+                  </pic:nvPicPr>
+                  <pic:blipFill>
+                    <a:blip r:embed="rId21" cstate="print"/>
+                    <a:stretch>
+                      <a:fillRect/>
+                    </a:stretch>
+                  </pic:blipFill>
+                  <pic:spPr>
+                    <a:xfrm>
+                      <a:off x="0" y="0"/>
+                      <a:ext cx="3550920" cy="1775460"/>
+                    </a:xfrm>
+                    <a:prstGeom prst="rect">
+                      <a:avLst/>
+                    </a:prstGeom>
+                  </pic:spPr>
+                </pic:pic>
+              </a:graphicData>
+            </a:graphic>
+          </wp:inline>
+        </w:drawing>
+      </w:r>
+    </w:p>
+    <w:p>
+      <w:r>
+        <w:t>Admins are supposed to enter all the fields with the following two conditions/checks</w:t>
+      </w:r>
     </w:p>
     <w:p>
       <w:pPr>
         <w:pStyle w:val="ListParagraph"/>
         <w:numPr>
           <w:ilvl w:val="0"/>
-          <w:numId w:val="11"/>
+          <w:numId w:val="23"/>
         </w:numPr>
-        <w:spacing w:after="0" w:line="240" w:lineRule="auto"/>
-        <w:rPr>
-          <w:rFonts w:ascii="Arial" w:hAnsi="Arial" w:cs="Arial"/>
-          <w:sz w:val="20"/>
-          <w:szCs w:val="20"/>
-        </w:rPr>
-      </w:pPr>
-      <w:r>
-        <w:rPr>
-          <w:rFonts w:ascii="Arial" w:hAnsi="Arial" w:cs="Arial"/>
-          <w:sz w:val="20"/>
-          <w:szCs w:val="20"/>
-        </w:rPr>
-        <w:t>Provide valid User Id and Password and Click “Login” button to login to the application</w:t>
-      </w:r>
-      <w:r>
-        <w:rPr>
-          <w:rFonts w:ascii="Arial" w:hAnsi="Arial" w:cs="Arial"/>
-          <w:sz w:val="20"/>
-          <w:szCs w:val="20"/>
-        </w:rPr>
-        <w:t xml:space="preserve"> </w:t>
-      </w:r>
-    </w:p>
-    <w:p>
-      <w:pPr>
-        <w:spacing w:after="0" w:line="240" w:lineRule="auto"/>
-        <w:rPr>
-          <w:rFonts w:ascii="Arial" w:hAnsi="Arial" w:cs="Arial"/>
-          <w:b/>
-          <w:sz w:val="28"/>
-          <w:szCs w:val="28"/>
-        </w:rPr>
-      </w:pPr>
-    </w:p>
-    <w:p>
-      <w:pPr>
-        <w:spacing w:after="0" w:line="240" w:lineRule="auto"/>
-        <w:rPr>
-          <w:rFonts w:ascii="Arial" w:hAnsi="Arial" w:cs="Arial"/>
-          <w:b/>
-          <w:sz w:val="28"/>
-          <w:szCs w:val="28"/>
-        </w:rPr>
-      </w:pPr>
-    </w:p>
-    <w:p>
-      <w:pPr>
-        <w:spacing w:after="0" w:line="240" w:lineRule="auto"/>
-        <w:rPr>
-          <w:rFonts w:ascii="Arial" w:hAnsi="Arial" w:cs="Arial"/>
-          <w:b/>
-          <w:sz w:val="28"/>
-          <w:szCs w:val="28"/>
-        </w:rPr>
-      </w:pPr>
+        <w:spacing w:after="160" w:line="259" w:lineRule="auto"/>
+      </w:pPr>
+      <w:r>
+        <w:t>StartDate: must follow the ‘</w:t>
+      </w:r>
+      <w:r>
+        <w:rPr>
+          <w:highlight w:val="yellow"/>
+        </w:rPr>
+        <w:t>yyyy-MM-dd</w:t>
+      </w:r>
+      <w:r>
+        <w:t>’ format</w:t>
+      </w:r>
+    </w:p>
+    <w:p>
+      <w:pPr>
+        <w:pStyle w:val="ListParagraph"/>
+        <w:numPr>
+          <w:ilvl w:val="0"/>
+          <w:numId w:val="23"/>
+        </w:numPr>
+        <w:spacing w:after="160" w:line="259" w:lineRule="auto"/>
+      </w:pPr>
+      <w:r>
+        <w:t xml:space="preserve">Period In Days: must be </w:t>
+      </w:r>
+      <w:r>
+        <w:rPr>
+          <w:highlight w:val="yellow"/>
+        </w:rPr>
+        <w:t>numeric</w:t>
+      </w:r>
+      <w:r>
+        <w:t xml:space="preserve"> value</w:t>
+      </w:r>
+    </w:p>
+    <w:p>
+      <w:r>
+        <w:lastRenderedPageBreak/>
+        <w:t xml:space="preserve"> If the conditions are not met, then an alert will pop up to remind admins that some input values are invalid. In this case, the entry will NOT be added to data store.</w:t>
+      </w:r>
+    </w:p>
+    <w:p>
+      <w:r>
+        <w:t>For example, in the below snapshot, the Start Date was entered as ‘20140802’ which doesn’t follow the prescribed format. Consequently, an alert pops up.</w:t>
+      </w:r>
+    </w:p>
+    <w:p>
+      <w:r>
+        <w:rPr>
+          <w:noProof/>
+        </w:rPr>
+        <w:drawing>
+          <wp:inline distT="0" distB="0" distL="0" distR="0">
+            <wp:extent cx="4377600" cy="1688400"/>
+            <wp:effectExtent l="0" t="0" r="0" b="0"/>
+            <wp:docPr id="21" name="Picture 19"/>
+            <wp:cNvGraphicFramePr>
+              <a:graphicFrameLocks xmlns:a="http://schemas.openxmlformats.org/drawingml/2006/main" noChangeAspect="1"/>
+            </wp:cNvGraphicFramePr>
+            <a:graphic xmlns:a="http://schemas.openxmlformats.org/drawingml/2006/main">
+              <a:graphicData uri="http://schemas.openxmlformats.org/drawingml/2006/picture">
+                <pic:pic xmlns:pic="http://schemas.openxmlformats.org/drawingml/2006/picture">
+                  <pic:nvPicPr>
+                    <pic:cNvPr id="0" name=""/>
+                    <pic:cNvPicPr/>
+                  </pic:nvPicPr>
+                  <pic:blipFill>
+                    <a:blip r:embed="rId22" cstate="print"/>
+                    <a:stretch>
+                      <a:fillRect/>
+                    </a:stretch>
+                  </pic:blipFill>
+                  <pic:spPr>
+                    <a:xfrm>
+                      <a:off x="0" y="0"/>
+                      <a:ext cx="4377600" cy="1688400"/>
+                    </a:xfrm>
+                    <a:prstGeom prst="rect">
+                      <a:avLst/>
+                    </a:prstGeom>
+                  </pic:spPr>
+                </pic:pic>
+              </a:graphicData>
+            </a:graphic>
+          </wp:inline>
+        </w:drawing>
+      </w:r>
+    </w:p>
+    <w:p>
+      <w:r>
+        <w:t>Now if you correct the Start Date to ‘2014-08-02’ then a new record will be added and displayed on the main UI.</w:t>
+      </w:r>
+    </w:p>
+    <w:p>
+      <w:r>
+        <w:rPr>
+          <w:noProof/>
+        </w:rPr>
+        <w:drawing>
+          <wp:inline distT="0" distB="0" distL="0" distR="0">
+            <wp:extent cx="5341620" cy="1615440"/>
+            <wp:effectExtent l="0" t="0" r="0" b="3810"/>
+            <wp:docPr id="22" name="Picture 20"/>
+            <wp:cNvGraphicFramePr>
+              <a:graphicFrameLocks xmlns:a="http://schemas.openxmlformats.org/drawingml/2006/main" noChangeAspect="1"/>
+            </wp:cNvGraphicFramePr>
+            <a:graphic xmlns:a="http://schemas.openxmlformats.org/drawingml/2006/main">
+              <a:graphicData uri="http://schemas.openxmlformats.org/drawingml/2006/picture">
+                <pic:pic xmlns:pic="http://schemas.openxmlformats.org/drawingml/2006/picture">
+                  <pic:nvPicPr>
+                    <pic:cNvPr id="0" name=""/>
+                    <pic:cNvPicPr/>
+                  </pic:nvPicPr>
+                  <pic:blipFill>
+                    <a:blip r:embed="rId23" cstate="print"/>
+                    <a:stretch>
+                      <a:fillRect/>
+                    </a:stretch>
+                  </pic:blipFill>
+                  <pic:spPr>
+                    <a:xfrm>
+                      <a:off x="0" y="0"/>
+                      <a:ext cx="5341620" cy="1615440"/>
+                    </a:xfrm>
+                    <a:prstGeom prst="rect">
+                      <a:avLst/>
+                    </a:prstGeom>
+                  </pic:spPr>
+                </pic:pic>
+              </a:graphicData>
+            </a:graphic>
+          </wp:inline>
+        </w:drawing>
+      </w:r>
+    </w:p>
+    <w:p>
+      <w:pPr>
+        <w:rPr>
+          <w:b/>
+        </w:rPr>
+      </w:pPr>
+      <w:r>
+        <w:rPr>
+          <w:b/>
+        </w:rPr>
+        <w:t>Remove of Discounts:</w:t>
+      </w:r>
+    </w:p>
+    <w:p>
+      <w:r>
+        <w:t>Click</w:t>
+      </w:r>
+      <w:r>
+        <w:t xml:space="preserve"> any record on the main UI, then ‘Remove’ button on the right, a confirmation dialog will pop up to ask if you confirm to remove this selected discount. </w:t>
+      </w:r>
+    </w:p>
+    <w:p>
+      <w:r>
+        <w:rPr>
+          <w:noProof/>
+        </w:rPr>
+        <w:lastRenderedPageBreak/>
+        <w:drawing>
+          <wp:inline distT="0" distB="0" distL="0" distR="0">
+            <wp:extent cx="5326380" cy="2705100"/>
+            <wp:effectExtent l="0" t="0" r="7620" b="0"/>
+            <wp:docPr id="24" name="Picture 21"/>
+            <wp:cNvGraphicFramePr>
+              <a:graphicFrameLocks xmlns:a="http://schemas.openxmlformats.org/drawingml/2006/main" noChangeAspect="1"/>
+            </wp:cNvGraphicFramePr>
+            <a:graphic xmlns:a="http://schemas.openxmlformats.org/drawingml/2006/main">
+              <a:graphicData uri="http://schemas.openxmlformats.org/drawingml/2006/picture">
+                <pic:pic xmlns:pic="http://schemas.openxmlformats.org/drawingml/2006/picture">
+                  <pic:nvPicPr>
+                    <pic:cNvPr id="0" name=""/>
+                    <pic:cNvPicPr/>
+                  </pic:nvPicPr>
+                  <pic:blipFill>
+                    <a:blip r:embed="rId24" cstate="print"/>
+                    <a:stretch>
+                      <a:fillRect/>
+                    </a:stretch>
+                  </pic:blipFill>
+                  <pic:spPr>
+                    <a:xfrm>
+                      <a:off x="0" y="0"/>
+                      <a:ext cx="5326380" cy="2705100"/>
+                    </a:xfrm>
+                    <a:prstGeom prst="rect">
+                      <a:avLst/>
+                    </a:prstGeom>
+                  </pic:spPr>
+                </pic:pic>
+              </a:graphicData>
+            </a:graphic>
+          </wp:inline>
+        </w:drawing>
+      </w:r>
+    </w:p>
+    <w:p>
+      <w:r>
+        <w:t>And if you click ‘OK’, the selected discount will be removed from main UI. If you click ‘Cancel’, then nothing will be removed.</w:t>
+      </w:r>
+    </w:p>
+    <w:p>
+      <w:pPr>
+        <w:rPr>
+          <w:b/>
+        </w:rPr>
+      </w:pPr>
+      <w:r>
+        <w:rPr>
+          <w:b/>
+        </w:rPr>
+        <w:t>Editing of Discounts:</w:t>
+      </w:r>
+    </w:p>
+    <w:p>
+      <w:r>
+        <w:t>Admins are allowed to update discounts on the main UI directly. Note that ‘</w:t>
+      </w:r>
+      <w:r>
+        <w:rPr>
+          <w:highlight w:val="yellow"/>
+        </w:rPr>
+        <w:t>Discount Code</w:t>
+      </w:r>
+      <w:r>
+        <w:t>’ is non-editable as it is the primary key for each discount record.</w:t>
+      </w:r>
+    </w:p>
+    <w:p>
+      <w:r>
+        <w:t>The editing of other fields will be like below,</w:t>
+      </w:r>
+    </w:p>
+    <w:p>
+      <w:pPr>
+        <w:pStyle w:val="ListParagraph"/>
+        <w:numPr>
+          <w:ilvl w:val="0"/>
+          <w:numId w:val="24"/>
+        </w:numPr>
+        <w:spacing w:after="160" w:line="259" w:lineRule="auto"/>
+        <w:rPr>
+          <w:b/>
+        </w:rPr>
+      </w:pPr>
+      <w:r>
+        <w:rPr>
+          <w:b/>
+        </w:rPr>
+        <w:t>Discount description</w:t>
+      </w:r>
+    </w:p>
+    <w:p>
+      <w:pPr>
+        <w:pStyle w:val="ListParagraph"/>
+      </w:pPr>
+      <w:r>
+        <w:t>This is a normal string field. Admins can simply click this field and update the string value there.</w:t>
+      </w:r>
+    </w:p>
+    <w:p>
+      <w:pPr>
+        <w:pStyle w:val="ListParagraph"/>
+        <w:numPr>
+          <w:ilvl w:val="0"/>
+          <w:numId w:val="24"/>
+        </w:numPr>
+        <w:spacing w:after="160" w:line="259" w:lineRule="auto"/>
+        <w:rPr>
+          <w:b/>
+        </w:rPr>
+      </w:pPr>
+      <w:r>
+        <w:rPr>
+          <w:b/>
+        </w:rPr>
+        <w:t>Start Date</w:t>
+      </w:r>
+    </w:p>
+    <w:p>
+      <w:pPr>
+        <w:pStyle w:val="ListParagraph"/>
+      </w:pPr>
+      <w:r>
+        <w:rPr>
+          <w:highlight w:val="yellow"/>
+        </w:rPr>
+        <w:t>Double click</w:t>
+      </w:r>
+      <w:r>
+        <w:t xml:space="preserve"> this field to launch a date chooser as below. The chooser allows admin to find any date within +/-20 years range.</w:t>
+      </w:r>
+    </w:p>
+    <w:p>
+      <w:pPr>
+        <w:pStyle w:val="ListParagraph"/>
+      </w:pPr>
+      <w:r>
+        <w:t>To change year, admins should click the combo box.</w:t>
+      </w:r>
+    </w:p>
+    <w:p>
+      <w:pPr>
+        <w:pStyle w:val="ListParagraph"/>
+      </w:pPr>
+      <w:r>
+        <w:t>To change month, admin should click the left/right button.</w:t>
+      </w:r>
+    </w:p>
+    <w:p>
+      <w:pPr>
+        <w:pStyle w:val="ListParagraph"/>
+      </w:pPr>
+      <w:r>
+        <w:t>To select date, admin should directly pick a date from the main chooser.</w:t>
+      </w:r>
+    </w:p>
+    <w:p>
+      <w:pPr>
+        <w:pStyle w:val="ListParagraph"/>
+      </w:pPr>
+    </w:p>
+    <w:p>
+      <w:pPr>
+        <w:pStyle w:val="ListParagraph"/>
+      </w:pPr>
+      <w:r>
+        <w:t>Then click ‘OK’ to confirm you have selected a date.</w:t>
+      </w:r>
+    </w:p>
+    <w:p>
+      <w:pPr>
+        <w:pStyle w:val="ListParagraph"/>
+      </w:pPr>
+      <w:r>
+        <w:rPr>
+          <w:noProof/>
+        </w:rPr>
+        <w:lastRenderedPageBreak/>
+        <w:drawing>
+          <wp:inline distT="0" distB="0" distL="0" distR="0">
+            <wp:extent cx="5288280" cy="3299460"/>
+            <wp:effectExtent l="0" t="0" r="7620" b="0"/>
+            <wp:docPr id="25" name="Picture 12"/>
+            <wp:cNvGraphicFramePr>
+              <a:graphicFrameLocks xmlns:a="http://schemas.openxmlformats.org/drawingml/2006/main" noChangeAspect="1"/>
+            </wp:cNvGraphicFramePr>
+            <a:graphic xmlns:a="http://schemas.openxmlformats.org/drawingml/2006/main">
+              <a:graphicData uri="http://schemas.openxmlformats.org/drawingml/2006/picture">
+                <pic:pic xmlns:pic="http://schemas.openxmlformats.org/drawingml/2006/picture">
+                  <pic:nvPicPr>
+                    <pic:cNvPr id="0" name=""/>
+                    <pic:cNvPicPr/>
+                  </pic:nvPicPr>
+                  <pic:blipFill>
+                    <a:blip r:embed="rId25" cstate="print"/>
+                    <a:stretch>
+                      <a:fillRect/>
+                    </a:stretch>
+                  </pic:blipFill>
+                  <pic:spPr>
+                    <a:xfrm>
+                      <a:off x="0" y="0"/>
+                      <a:ext cx="5288280" cy="3299460"/>
+                    </a:xfrm>
+                    <a:prstGeom prst="rect">
+                      <a:avLst/>
+                    </a:prstGeom>
+                  </pic:spPr>
+                </pic:pic>
+              </a:graphicData>
+            </a:graphic>
+          </wp:inline>
+        </w:drawing>
+      </w:r>
+    </w:p>
+    <w:p>
+      <w:pPr>
+        <w:pStyle w:val="ListParagraph"/>
+      </w:pPr>
+    </w:p>
+    <w:p>
+      <w:pPr>
+        <w:pStyle w:val="ListParagraph"/>
+      </w:pPr>
+      <w:r>
+        <w:t xml:space="preserve">If an </w:t>
+      </w:r>
+      <w:r>
+        <w:rPr>
+          <w:highlight w:val="yellow"/>
+        </w:rPr>
+        <w:t>invalid date</w:t>
+      </w:r>
+      <w:r>
+        <w:t xml:space="preserve"> (i.e., any empty cell) was picked, the UI will pop up an alert dialog to remind you.</w:t>
+      </w:r>
+    </w:p>
+    <w:p>
+      <w:pPr>
+        <w:pStyle w:val="ListParagraph"/>
+      </w:pPr>
+      <w:r>
+        <w:rPr>
+          <w:noProof/>
+        </w:rPr>
+        <w:drawing>
+          <wp:inline distT="0" distB="0" distL="0" distR="0">
+            <wp:extent cx="2514600" cy="1417320"/>
+            <wp:effectExtent l="0" t="0" r="0" b="0"/>
+            <wp:docPr id="26" name="Picture 22"/>
+            <wp:cNvGraphicFramePr>
+              <a:graphicFrameLocks xmlns:a="http://schemas.openxmlformats.org/drawingml/2006/main" noChangeAspect="1"/>
+            </wp:cNvGraphicFramePr>
+            <a:graphic xmlns:a="http://schemas.openxmlformats.org/drawingml/2006/main">
+              <a:graphicData uri="http://schemas.openxmlformats.org/drawingml/2006/picture">
+                <pic:pic xmlns:pic="http://schemas.openxmlformats.org/drawingml/2006/picture">
+                  <pic:nvPicPr>
+                    <pic:cNvPr id="0" name=""/>
+                    <pic:cNvPicPr/>
+                  </pic:nvPicPr>
+                  <pic:blipFill>
+                    <a:blip r:embed="rId26" cstate="print"/>
+                    <a:stretch>
+                      <a:fillRect/>
+                    </a:stretch>
+                  </pic:blipFill>
+                  <pic:spPr>
+                    <a:xfrm>
+                      <a:off x="0" y="0"/>
+                      <a:ext cx="2514600" cy="1417320"/>
+                    </a:xfrm>
+                    <a:prstGeom prst="rect">
+                      <a:avLst/>
+                    </a:prstGeom>
+                  </pic:spPr>
+                </pic:pic>
+              </a:graphicData>
+            </a:graphic>
+          </wp:inline>
+        </w:drawing>
+      </w:r>
+    </w:p>
+    <w:p>
+      <w:pPr>
+        <w:pStyle w:val="ListParagraph"/>
+        <w:numPr>
+          <w:ilvl w:val="0"/>
+          <w:numId w:val="24"/>
+        </w:numPr>
+        <w:spacing w:after="160" w:line="259" w:lineRule="auto"/>
+        <w:rPr>
+          <w:b/>
+        </w:rPr>
+      </w:pPr>
+      <w:r>
+        <w:rPr>
+          <w:b/>
+        </w:rPr>
+        <w:t>Period in Days</w:t>
+      </w:r>
+    </w:p>
+    <w:p>
+      <w:pPr>
+        <w:pStyle w:val="ListParagraph"/>
+      </w:pPr>
+      <w:r>
+        <w:t>This field must contain only numeric characters. Nonetheless, admins are allowed to enter “ALWAYS” to indicate this discount is a permanent one.</w:t>
+      </w:r>
+    </w:p>
+    <w:p>
+      <w:pPr>
+        <w:pStyle w:val="ListParagraph"/>
+      </w:pPr>
+    </w:p>
+    <w:p>
+      <w:pPr>
+        <w:pStyle w:val="ListParagraph"/>
+      </w:pPr>
+      <w:r>
+        <w:t xml:space="preserve">If the entered value is neither “ALWAYS” nor numeric characters, an “Invalid value” alert will pop up to remind you (i.e., highlighted cell below – “15s” is not a value input). </w:t>
+      </w:r>
+    </w:p>
+    <w:p>
+      <w:pPr>
+        <w:pStyle w:val="ListParagraph"/>
+      </w:pPr>
+      <w:r>
+        <w:rPr>
+          <w:noProof/>
+        </w:rPr>
+        <w:lastRenderedPageBreak/>
+        <w:drawing>
+          <wp:inline distT="0" distB="0" distL="0" distR="0">
+            <wp:extent cx="4541520" cy="2217420"/>
+            <wp:effectExtent l="0" t="0" r="0" b="0"/>
+            <wp:docPr id="27" name="Picture 23"/>
+            <wp:cNvGraphicFramePr>
+              <a:graphicFrameLocks xmlns:a="http://schemas.openxmlformats.org/drawingml/2006/main" noChangeAspect="1"/>
+            </wp:cNvGraphicFramePr>
+            <a:graphic xmlns:a="http://schemas.openxmlformats.org/drawingml/2006/main">
+              <a:graphicData uri="http://schemas.openxmlformats.org/drawingml/2006/picture">
+                <pic:pic xmlns:pic="http://schemas.openxmlformats.org/drawingml/2006/picture">
+                  <pic:nvPicPr>
+                    <pic:cNvPr id="0" name=""/>
+                    <pic:cNvPicPr/>
+                  </pic:nvPicPr>
+                  <pic:blipFill>
+                    <a:blip r:embed="rId27" cstate="print"/>
+                    <a:stretch>
+                      <a:fillRect/>
+                    </a:stretch>
+                  </pic:blipFill>
+                  <pic:spPr>
+                    <a:xfrm>
+                      <a:off x="0" y="0"/>
+                      <a:ext cx="4541520" cy="2217420"/>
+                    </a:xfrm>
+                    <a:prstGeom prst="rect">
+                      <a:avLst/>
+                    </a:prstGeom>
+                  </pic:spPr>
+                </pic:pic>
+              </a:graphicData>
+            </a:graphic>
+          </wp:inline>
+        </w:drawing>
+      </w:r>
+    </w:p>
+    <w:p>
+      <w:pPr>
+        <w:pStyle w:val="ListParagraph"/>
+        <w:numPr>
+          <w:ilvl w:val="0"/>
+          <w:numId w:val="24"/>
+        </w:numPr>
+        <w:spacing w:after="160" w:line="259" w:lineRule="auto"/>
+        <w:rPr>
+          <w:b/>
+        </w:rPr>
+      </w:pPr>
+      <w:r>
+        <w:rPr>
+          <w:b/>
+        </w:rPr>
+        <w:t>Percentage</w:t>
+      </w:r>
+    </w:p>
+    <w:p>
+      <w:pPr>
+        <w:pStyle w:val="ListParagraph"/>
+      </w:pPr>
+      <w:r>
+        <w:t>This field was designed as “double” date type.</w:t>
+      </w:r>
+    </w:p>
+    <w:p>
+      <w:pPr>
+        <w:pStyle w:val="ListParagraph"/>
+      </w:pPr>
+      <w:r>
+        <w:t>Admins should enter only numeric values. Otherwise it won’t be updated.</w:t>
+      </w:r>
+    </w:p>
+    <w:p>
+      <w:pPr>
+        <w:pStyle w:val="ListParagraph"/>
+        <w:numPr>
+          <w:ilvl w:val="0"/>
+          <w:numId w:val="24"/>
+        </w:numPr>
+        <w:spacing w:after="160" w:line="259" w:lineRule="auto"/>
+        <w:rPr>
+          <w:b/>
+        </w:rPr>
+      </w:pPr>
+      <w:r>
+        <w:rPr>
+          <w:b/>
+        </w:rPr>
+        <w:t>Applicable To</w:t>
+      </w:r>
+    </w:p>
+    <w:p>
+      <w:pPr>
+        <w:pStyle w:val="ListParagraph"/>
+      </w:pPr>
+      <w:r>
+        <w:t>This field is designed as a combo box.</w:t>
+      </w:r>
+    </w:p>
+    <w:p>
+      <w:pPr>
+        <w:pStyle w:val="ListParagraph"/>
+      </w:pPr>
+      <w:r>
+        <w:t>Admins should select either “M” or “A” from the drop-down list.</w:t>
+      </w:r>
+    </w:p>
+    <w:p>
+      <w:pPr>
+        <w:pStyle w:val="ListParagraph"/>
+        <w:numPr>
+          <w:ilvl w:val="0"/>
+          <w:numId w:val="25"/>
+        </w:numPr>
+        <w:spacing w:after="160" w:line="259" w:lineRule="auto"/>
+      </w:pPr>
+      <w:r>
+        <w:t>“M” means it is applicable to members only</w:t>
+      </w:r>
+    </w:p>
+    <w:p>
+      <w:pPr>
+        <w:spacing w:after="0" w:line="240" w:lineRule="auto"/>
+        <w:rPr>
+          <w:rFonts w:ascii="Arial" w:hAnsi="Arial" w:cs="Arial"/>
+          <w:b/>
+          <w:sz w:val="28"/>
+          <w:szCs w:val="28"/>
+        </w:rPr>
+      </w:pPr>
+      <w:r>
+        <w:t>“A” means it is applicable to all customers</w:t>
+      </w:r>
     </w:p>
     <w:p>
       <w:pPr>
@@ -5603,7 +6533,7 @@
           <w:szCs w:val="28"/>
         </w:rPr>
       </w:pPr>
-      <w:bookmarkStart w:id="9" w:name="_Toc415840194"/>
+      <w:bookmarkStart w:id="9" w:name="_Toc415859274"/>
       <w:r>
         <w:rPr>
           <w:rFonts w:ascii="Arial" w:hAnsi="Arial" w:cs="Arial"/>
@@ -5785,7 +6715,7 @@
                     <pic:cNvPicPr/>
                   </pic:nvPicPr>
                   <pic:blipFill>
-                    <a:blip r:embed="rId11" cstate="print"/>
+                    <a:blip r:embed="rId28" cstate="print"/>
                     <a:stretch>
                       <a:fillRect/>
                     </a:stretch>
@@ -5978,7 +6908,7 @@
                     <pic:cNvPicPr/>
                   </pic:nvPicPr>
                   <pic:blipFill>
-                    <a:blip r:embed="rId12" cstate="print"/>
+                    <a:blip r:embed="rId29" cstate="print"/>
                     <a:stretch>
                       <a:fillRect/>
                     </a:stretch>
@@ -6114,15 +7044,7 @@
         <w:t>“Cancel”</w:t>
       </w:r>
       <w:r>
-        <w:t xml:space="preserve"> to go back to the </w:t>
-      </w:r>
-      <w:proofErr w:type="gramStart"/>
-      <w:r>
-        <w:t>members</w:t>
-      </w:r>
-      <w:proofErr w:type="gramEnd"/>
-      <w:r>
-        <w:t xml:space="preserve"> panel.</w:t>
+        <w:t xml:space="preserve"> to go back to the members panel.</w:t>
       </w:r>
     </w:p>
     <w:p>
@@ -6213,7 +7135,7 @@
                     <pic:cNvPicPr/>
                   </pic:nvPicPr>
                   <pic:blipFill>
-                    <a:blip r:embed="rId13" cstate="print"/>
+                    <a:blip r:embed="rId30" cstate="print"/>
                     <a:stretch>
                       <a:fillRect/>
                     </a:stretch>
@@ -6350,7 +7272,7 @@
           <w:szCs w:val="28"/>
         </w:rPr>
       </w:pPr>
-      <w:bookmarkStart w:id="10" w:name="_Toc415840195"/>
+      <w:bookmarkStart w:id="10" w:name="_Toc415859275"/>
       <w:r>
         <w:rPr>
           <w:rFonts w:ascii="Arial" w:hAnsi="Arial" w:cs="Arial"/>
@@ -6575,7 +7497,7 @@
                     </pic:cNvPicPr>
                   </pic:nvPicPr>
                   <pic:blipFill>
-                    <a:blip r:embed="rId14" cstate="print"/>
+                    <a:blip r:embed="rId31" cstate="print"/>
                     <a:srcRect/>
                     <a:stretch>
                       <a:fillRect/>
@@ -6835,25 +7757,7 @@
           <w:sz w:val="20"/>
           <w:szCs w:val="20"/>
         </w:rPr>
-        <w:t xml:space="preserve">The system would auto-populate the </w:t>
-      </w:r>
-      <w:proofErr w:type="spellStart"/>
-      <w:r>
-        <w:rPr>
-          <w:rFonts w:ascii="Arial" w:hAnsi="Arial" w:cs="Arial"/>
-          <w:sz w:val="20"/>
-          <w:szCs w:val="20"/>
-        </w:rPr>
-        <w:t>qunatity</w:t>
-      </w:r>
-      <w:proofErr w:type="spellEnd"/>
-      <w:r>
-        <w:rPr>
-          <w:rFonts w:ascii="Arial" w:hAnsi="Arial" w:cs="Arial"/>
-          <w:sz w:val="20"/>
-          <w:szCs w:val="20"/>
-        </w:rPr>
-        <w:t xml:space="preserve"> as 1 and computes the price</w:t>
+        <w:t>The system would auto-populate the qunatity as 1 and computes the price</w:t>
       </w:r>
     </w:p>
     <w:p>
@@ -6992,25 +7896,7 @@
           <w:sz w:val="20"/>
           <w:szCs w:val="20"/>
         </w:rPr>
-        <w:t xml:space="preserve">The </w:t>
-      </w:r>
-      <w:proofErr w:type="spellStart"/>
-      <w:r>
-        <w:rPr>
-          <w:rFonts w:ascii="Arial" w:hAnsi="Arial" w:cs="Arial"/>
-          <w:sz w:val="20"/>
-          <w:szCs w:val="20"/>
-        </w:rPr>
-        <w:t>loylaty</w:t>
-      </w:r>
-      <w:proofErr w:type="spellEnd"/>
-      <w:r>
-        <w:rPr>
-          <w:rFonts w:ascii="Arial" w:hAnsi="Arial" w:cs="Arial"/>
-          <w:sz w:val="20"/>
-          <w:szCs w:val="20"/>
-        </w:rPr>
-        <w:t xml:space="preserve"> points will be displayed for Members</w:t>
+        <w:t>The loylaty points will be displayed for Members</w:t>
       </w:r>
     </w:p>
     <w:p>
@@ -7215,7 +8101,7 @@
           <w:szCs w:val="28"/>
         </w:rPr>
       </w:pPr>
-      <w:bookmarkStart w:id="11" w:name="_Toc415840196"/>
+      <w:bookmarkStart w:id="11" w:name="_Toc415859276"/>
       <w:r>
         <w:rPr>
           <w:rFonts w:ascii="Arial" w:hAnsi="Arial" w:cs="Arial"/>
@@ -7262,6 +8148,7 @@
           <w:szCs w:val="28"/>
         </w:rPr>
       </w:pPr>
+      <w:bookmarkStart w:id="12" w:name="_Toc415859277"/>
       <w:r>
         <w:rPr>
           <w:rFonts w:ascii="Arial" w:hAnsi="Arial" w:cs="Arial"/>
@@ -7271,6 +8158,7 @@
         </w:rPr>
         <w:t>Transactions Search Screen</w:t>
       </w:r>
+      <w:bookmarkEnd w:id="12"/>
     </w:p>
     <w:p>
       <w:pPr>
@@ -7424,7 +8312,7 @@
           <w:noProof/>
         </w:rPr>
         <w:drawing>
-          <wp:inline distT="0" distB="0" distL="0" distR="0" wp14:anchorId="1309E4AB" wp14:editId="7D961E14">
+          <wp:inline distT="0" distB="0" distL="0" distR="0">
             <wp:extent cx="5943600" cy="4208145"/>
             <wp:effectExtent l="0" t="0" r="0" b="0"/>
             <wp:docPr id="5" name="Picture 5"/>
@@ -7439,7 +8327,7 @@
                     <pic:cNvPicPr/>
                   </pic:nvPicPr>
                   <pic:blipFill>
-                    <a:blip r:embed="rId15"/>
+                    <a:blip r:embed="rId32" cstate="print"/>
                     <a:stretch>
                       <a:fillRect/>
                     </a:stretch>
@@ -7563,23 +8451,7 @@
         <w:spacing w:after="160" w:line="259" w:lineRule="auto"/>
       </w:pPr>
       <w:r>
-        <w:t>Start Date and End Date are accepted in format “</w:t>
-      </w:r>
-      <w:proofErr w:type="spellStart"/>
-      <w:r>
-        <w:t>yyyy</w:t>
-      </w:r>
-      <w:proofErr w:type="spellEnd"/>
-      <w:r>
-        <w:t>-MM-</w:t>
-      </w:r>
-      <w:proofErr w:type="spellStart"/>
-      <w:r>
-        <w:t>dd</w:t>
-      </w:r>
-      <w:proofErr w:type="spellEnd"/>
-      <w:r>
-        <w:t xml:space="preserve">”. </w:t>
+        <w:t xml:space="preserve">Start Date and End Date are accepted in format “yyyy-MM-dd”. </w:t>
       </w:r>
     </w:p>
     <w:p>
@@ -7613,7 +8485,7 @@
         </w:rPr>
         <w:lastRenderedPageBreak/>
         <w:drawing>
-          <wp:inline distT="0" distB="0" distL="0" distR="0" wp14:anchorId="33EFB347" wp14:editId="0DBD7DD1">
+          <wp:inline distT="0" distB="0" distL="0" distR="0">
             <wp:extent cx="5943600" cy="4239260"/>
             <wp:effectExtent l="0" t="0" r="0" b="0"/>
             <wp:docPr id="7" name="Picture 7"/>
@@ -7628,7 +8500,7 @@
                     <pic:cNvPicPr/>
                   </pic:nvPicPr>
                   <pic:blipFill>
-                    <a:blip r:embed="rId16"/>
+                    <a:blip r:embed="rId33" cstate="print"/>
                     <a:stretch>
                       <a:fillRect/>
                     </a:stretch>
@@ -7803,7 +8675,7 @@
           <w:noProof/>
         </w:rPr>
         <w:drawing>
-          <wp:inline distT="0" distB="0" distL="0" distR="0" wp14:anchorId="064933EE" wp14:editId="4159F100">
+          <wp:inline distT="0" distB="0" distL="0" distR="0">
             <wp:extent cx="5943600" cy="4335780"/>
             <wp:effectExtent l="0" t="0" r="0" b="0"/>
             <wp:docPr id="13" name="Picture 13"/>
@@ -7818,7 +8690,7 @@
                     <pic:cNvPicPr/>
                   </pic:nvPicPr>
                   <pic:blipFill>
-                    <a:blip r:embed="rId17"/>
+                    <a:blip r:embed="rId34" cstate="print"/>
                     <a:stretch>
                       <a:fillRect/>
                     </a:stretch>
@@ -7991,6 +8863,7 @@
           <w:szCs w:val="28"/>
         </w:rPr>
       </w:pPr>
+      <w:bookmarkStart w:id="13" w:name="_Toc415859278"/>
       <w:r>
         <w:rPr>
           <w:rFonts w:ascii="Arial" w:hAnsi="Arial" w:cs="Arial"/>
@@ -8001,6 +8874,7 @@
         <w:lastRenderedPageBreak/>
         <w:t>Transactions Details Screen</w:t>
       </w:r>
+      <w:bookmarkEnd w:id="13"/>
     </w:p>
     <w:p>
       <w:pPr>
@@ -8093,7 +8967,7 @@
           <w:noProof/>
         </w:rPr>
         <w:drawing>
-          <wp:inline distT="0" distB="0" distL="0" distR="0" wp14:anchorId="4D3401ED" wp14:editId="5F3AD011">
+          <wp:inline distT="0" distB="0" distL="0" distR="0">
             <wp:extent cx="5943600" cy="4205605"/>
             <wp:effectExtent l="0" t="0" r="0" b="0"/>
             <wp:docPr id="15" name="Picture 15"/>
@@ -8108,7 +8982,7 @@
                     <pic:cNvPicPr/>
                   </pic:nvPicPr>
                   <pic:blipFill>
-                    <a:blip r:embed="rId18"/>
+                    <a:blip r:embed="rId35" cstate="print"/>
                     <a:stretch>
                       <a:fillRect/>
                     </a:stretch>
@@ -8260,6 +9134,7 @@
           <w:szCs w:val="28"/>
         </w:rPr>
       </w:pPr>
+      <w:bookmarkStart w:id="14" w:name="_Toc415859279"/>
       <w:r>
         <w:rPr>
           <w:rFonts w:ascii="Arial" w:hAnsi="Arial" w:cs="Arial"/>
@@ -8269,6 +9144,7 @@
         </w:rPr>
         <w:t>Transactions Report Screen</w:t>
       </w:r>
+      <w:bookmarkEnd w:id="14"/>
     </w:p>
     <w:p>
       <w:pPr>
@@ -8334,15 +9210,7 @@
         <w:t>long with the product name, description, order quan</w:t>
       </w:r>
       <w:r>
-        <w:t xml:space="preserve">tity </w:t>
-      </w:r>
-      <w:proofErr w:type="spellStart"/>
-      <w:r>
-        <w:t>etc</w:t>
-      </w:r>
-      <w:proofErr w:type="spellEnd"/>
-      <w:r>
-        <w:t xml:space="preserve"> sorted with product Id for a particular transaction.</w:t>
+        <w:t>tity etc sorted with product Id for a particular transaction.</w:t>
       </w:r>
     </w:p>
     <w:p>
@@ -8361,7 +9229,7 @@
           <w:noProof/>
         </w:rPr>
         <w:drawing>
-          <wp:inline distT="0" distB="0" distL="0" distR="0" wp14:anchorId="40FAF8E0" wp14:editId="772A9079">
+          <wp:inline distT="0" distB="0" distL="0" distR="0">
             <wp:extent cx="5124450" cy="5695950"/>
             <wp:effectExtent l="0" t="0" r="0" b="0"/>
             <wp:docPr id="16" name="Picture 16"/>
@@ -8376,7 +9244,7 @@
                     <pic:cNvPicPr/>
                   </pic:nvPicPr>
                   <pic:blipFill>
-                    <a:blip r:embed="rId19"/>
+                    <a:blip r:embed="rId36" cstate="print"/>
                     <a:stretch>
                       <a:fillRect/>
                     </a:stretch>
@@ -8468,7 +9336,7 @@
           <w:szCs w:val="28"/>
         </w:rPr>
       </w:pPr>
-      <w:bookmarkStart w:id="12" w:name="_Toc415840197"/>
+      <w:bookmarkStart w:id="15" w:name="_Toc415859280"/>
       <w:r>
         <w:rPr>
           <w:rFonts w:ascii="Arial" w:hAnsi="Arial" w:cs="Arial"/>
@@ -8488,7 +9356,7 @@
         </w:rPr>
         <w:t>OFF</w:t>
       </w:r>
-      <w:bookmarkEnd w:id="12"/>
+      <w:bookmarkEnd w:id="15"/>
     </w:p>
     <w:p>
       <w:pPr>
@@ -8732,7 +9600,7 @@
 </file>
 
 <file path=word/numbering.xml><?xml version="1.0" encoding="utf-8"?>
-<w:numbering xmlns:wpc="http://schemas.microsoft.com/office/word/2010/wordprocessingCanvas" xmlns:mc="http://schemas.openxmlformats.org/markup-compatibility/2006" xmlns:o="urn:schemas-microsoft-com:office:office" xmlns:r="http://schemas.openxmlformats.org/officeDocument/2006/relationships" xmlns:m="http://schemas.openxmlformats.org/officeDocument/2006/math" xmlns:v="urn:schemas-microsoft-com:vml" xmlns:wp14="http://schemas.microsoft.com/office/word/2010/wordprocessingDrawing" xmlns:wp="http://schemas.openxmlformats.org/drawingml/2006/wordprocessingDrawing" xmlns:w10="urn:schemas-microsoft-com:office:word" xmlns:w="http://schemas.openxmlformats.org/wordprocessingml/2006/main" xmlns:w14="http://schemas.microsoft.com/office/word/2010/wordml" xmlns:w15="http://schemas.microsoft.com/office/word/2012/wordml" xmlns:wpg="http://schemas.microsoft.com/office/word/2010/wordprocessingGroup" xmlns:wpi="http://schemas.microsoft.com/office/word/2010/wordprocessingInk" xmlns:wne="http://schemas.microsoft.com/office/word/2006/wordml" xmlns:wps="http://schemas.microsoft.com/office/word/2010/wordprocessingShape" mc:Ignorable="w14 w15 wp14">
+<w:numbering xmlns:ve="http://schemas.openxmlformats.org/markup-compatibility/2006" xmlns:o="urn:schemas-microsoft-com:office:office" xmlns:r="http://schemas.openxmlformats.org/officeDocument/2006/relationships" xmlns:m="http://schemas.openxmlformats.org/officeDocument/2006/math" xmlns:v="urn:schemas-microsoft-com:vml" xmlns:wp="http://schemas.openxmlformats.org/drawingml/2006/wordprocessingDrawing" xmlns:w10="urn:schemas-microsoft-com:office:word" xmlns:w="http://schemas.openxmlformats.org/wordprocessingml/2006/main" xmlns:wne="http://schemas.microsoft.com/office/word/2006/wordml">
   <w:abstractNum w:abstractNumId="0">
     <w:nsid w:val="02D3160A"/>
     <w:multiLevelType w:val="hybridMultilevel"/>
@@ -9090,6 +9958,232 @@
     </w:lvl>
   </w:abstractNum>
   <w:abstractNum w:abstractNumId="4">
+    <w:nsid w:val="13AB3593"/>
+    <w:multiLevelType w:val="hybridMultilevel"/>
+    <w:tmpl w:val="2D129B76"/>
+    <w:lvl w:ilvl="0" w:tplc="48090001">
+      <w:start w:val="1"/>
+      <w:numFmt w:val="bullet"/>
+      <w:lvlText w:val=""/>
+      <w:lvlJc w:val="left"/>
+      <w:pPr>
+        <w:ind w:left="720" w:hanging="360"/>
+      </w:pPr>
+      <w:rPr>
+        <w:rFonts w:ascii="Symbol" w:hAnsi="Symbol" w:hint="default"/>
+      </w:rPr>
+    </w:lvl>
+    <w:lvl w:ilvl="1" w:tplc="48090003" w:tentative="1">
+      <w:start w:val="1"/>
+      <w:numFmt w:val="bullet"/>
+      <w:lvlText w:val="o"/>
+      <w:lvlJc w:val="left"/>
+      <w:pPr>
+        <w:ind w:left="1440" w:hanging="360"/>
+      </w:pPr>
+      <w:rPr>
+        <w:rFonts w:ascii="Courier New" w:hAnsi="Courier New" w:cs="Courier New" w:hint="default"/>
+      </w:rPr>
+    </w:lvl>
+    <w:lvl w:ilvl="2" w:tplc="48090005" w:tentative="1">
+      <w:start w:val="1"/>
+      <w:numFmt w:val="bullet"/>
+      <w:lvlText w:val=""/>
+      <w:lvlJc w:val="left"/>
+      <w:pPr>
+        <w:ind w:left="2160" w:hanging="360"/>
+      </w:pPr>
+      <w:rPr>
+        <w:rFonts w:ascii="Wingdings" w:hAnsi="Wingdings" w:hint="default"/>
+      </w:rPr>
+    </w:lvl>
+    <w:lvl w:ilvl="3" w:tplc="48090001" w:tentative="1">
+      <w:start w:val="1"/>
+      <w:numFmt w:val="bullet"/>
+      <w:lvlText w:val=""/>
+      <w:lvlJc w:val="left"/>
+      <w:pPr>
+        <w:ind w:left="2880" w:hanging="360"/>
+      </w:pPr>
+      <w:rPr>
+        <w:rFonts w:ascii="Symbol" w:hAnsi="Symbol" w:hint="default"/>
+      </w:rPr>
+    </w:lvl>
+    <w:lvl w:ilvl="4" w:tplc="48090003" w:tentative="1">
+      <w:start w:val="1"/>
+      <w:numFmt w:val="bullet"/>
+      <w:lvlText w:val="o"/>
+      <w:lvlJc w:val="left"/>
+      <w:pPr>
+        <w:ind w:left="3600" w:hanging="360"/>
+      </w:pPr>
+      <w:rPr>
+        <w:rFonts w:ascii="Courier New" w:hAnsi="Courier New" w:cs="Courier New" w:hint="default"/>
+      </w:rPr>
+    </w:lvl>
+    <w:lvl w:ilvl="5" w:tplc="48090005" w:tentative="1">
+      <w:start w:val="1"/>
+      <w:numFmt w:val="bullet"/>
+      <w:lvlText w:val=""/>
+      <w:lvlJc w:val="left"/>
+      <w:pPr>
+        <w:ind w:left="4320" w:hanging="360"/>
+      </w:pPr>
+      <w:rPr>
+        <w:rFonts w:ascii="Wingdings" w:hAnsi="Wingdings" w:hint="default"/>
+      </w:rPr>
+    </w:lvl>
+    <w:lvl w:ilvl="6" w:tplc="48090001" w:tentative="1">
+      <w:start w:val="1"/>
+      <w:numFmt w:val="bullet"/>
+      <w:lvlText w:val=""/>
+      <w:lvlJc w:val="left"/>
+      <w:pPr>
+        <w:ind w:left="5040" w:hanging="360"/>
+      </w:pPr>
+      <w:rPr>
+        <w:rFonts w:ascii="Symbol" w:hAnsi="Symbol" w:hint="default"/>
+      </w:rPr>
+    </w:lvl>
+    <w:lvl w:ilvl="7" w:tplc="48090003" w:tentative="1">
+      <w:start w:val="1"/>
+      <w:numFmt w:val="bullet"/>
+      <w:lvlText w:val="o"/>
+      <w:lvlJc w:val="left"/>
+      <w:pPr>
+        <w:ind w:left="5760" w:hanging="360"/>
+      </w:pPr>
+      <w:rPr>
+        <w:rFonts w:ascii="Courier New" w:hAnsi="Courier New" w:cs="Courier New" w:hint="default"/>
+      </w:rPr>
+    </w:lvl>
+    <w:lvl w:ilvl="8" w:tplc="48090005" w:tentative="1">
+      <w:start w:val="1"/>
+      <w:numFmt w:val="bullet"/>
+      <w:lvlText w:val=""/>
+      <w:lvlJc w:val="left"/>
+      <w:pPr>
+        <w:ind w:left="6480" w:hanging="360"/>
+      </w:pPr>
+      <w:rPr>
+        <w:rFonts w:ascii="Wingdings" w:hAnsi="Wingdings" w:hint="default"/>
+      </w:rPr>
+    </w:lvl>
+  </w:abstractNum>
+  <w:abstractNum w:abstractNumId="5">
+    <w:nsid w:val="13DA359E"/>
+    <w:multiLevelType w:val="hybridMultilevel"/>
+    <w:tmpl w:val="6556F67A"/>
+    <w:lvl w:ilvl="0" w:tplc="48090001">
+      <w:start w:val="1"/>
+      <w:numFmt w:val="bullet"/>
+      <w:lvlText w:val=""/>
+      <w:lvlJc w:val="left"/>
+      <w:pPr>
+        <w:ind w:left="720" w:hanging="360"/>
+      </w:pPr>
+      <w:rPr>
+        <w:rFonts w:ascii="Symbol" w:hAnsi="Symbol" w:hint="default"/>
+      </w:rPr>
+    </w:lvl>
+    <w:lvl w:ilvl="1" w:tplc="48090003" w:tentative="1">
+      <w:start w:val="1"/>
+      <w:numFmt w:val="bullet"/>
+      <w:lvlText w:val="o"/>
+      <w:lvlJc w:val="left"/>
+      <w:pPr>
+        <w:ind w:left="1440" w:hanging="360"/>
+      </w:pPr>
+      <w:rPr>
+        <w:rFonts w:ascii="Courier New" w:hAnsi="Courier New" w:cs="Courier New" w:hint="default"/>
+      </w:rPr>
+    </w:lvl>
+    <w:lvl w:ilvl="2" w:tplc="48090005" w:tentative="1">
+      <w:start w:val="1"/>
+      <w:numFmt w:val="bullet"/>
+      <w:lvlText w:val=""/>
+      <w:lvlJc w:val="left"/>
+      <w:pPr>
+        <w:ind w:left="2160" w:hanging="360"/>
+      </w:pPr>
+      <w:rPr>
+        <w:rFonts w:ascii="Wingdings" w:hAnsi="Wingdings" w:hint="default"/>
+      </w:rPr>
+    </w:lvl>
+    <w:lvl w:ilvl="3" w:tplc="48090001" w:tentative="1">
+      <w:start w:val="1"/>
+      <w:numFmt w:val="bullet"/>
+      <w:lvlText w:val=""/>
+      <w:lvlJc w:val="left"/>
+      <w:pPr>
+        <w:ind w:left="2880" w:hanging="360"/>
+      </w:pPr>
+      <w:rPr>
+        <w:rFonts w:ascii="Symbol" w:hAnsi="Symbol" w:hint="default"/>
+      </w:rPr>
+    </w:lvl>
+    <w:lvl w:ilvl="4" w:tplc="48090003" w:tentative="1">
+      <w:start w:val="1"/>
+      <w:numFmt w:val="bullet"/>
+      <w:lvlText w:val="o"/>
+      <w:lvlJc w:val="left"/>
+      <w:pPr>
+        <w:ind w:left="3600" w:hanging="360"/>
+      </w:pPr>
+      <w:rPr>
+        <w:rFonts w:ascii="Courier New" w:hAnsi="Courier New" w:cs="Courier New" w:hint="default"/>
+      </w:rPr>
+    </w:lvl>
+    <w:lvl w:ilvl="5" w:tplc="48090005" w:tentative="1">
+      <w:start w:val="1"/>
+      <w:numFmt w:val="bullet"/>
+      <w:lvlText w:val=""/>
+      <w:lvlJc w:val="left"/>
+      <w:pPr>
+        <w:ind w:left="4320" w:hanging="360"/>
+      </w:pPr>
+      <w:rPr>
+        <w:rFonts w:ascii="Wingdings" w:hAnsi="Wingdings" w:hint="default"/>
+      </w:rPr>
+    </w:lvl>
+    <w:lvl w:ilvl="6" w:tplc="48090001" w:tentative="1">
+      <w:start w:val="1"/>
+      <w:numFmt w:val="bullet"/>
+      <w:lvlText w:val=""/>
+      <w:lvlJc w:val="left"/>
+      <w:pPr>
+        <w:ind w:left="5040" w:hanging="360"/>
+      </w:pPr>
+      <w:rPr>
+        <w:rFonts w:ascii="Symbol" w:hAnsi="Symbol" w:hint="default"/>
+      </w:rPr>
+    </w:lvl>
+    <w:lvl w:ilvl="7" w:tplc="48090003" w:tentative="1">
+      <w:start w:val="1"/>
+      <w:numFmt w:val="bullet"/>
+      <w:lvlText w:val="o"/>
+      <w:lvlJc w:val="left"/>
+      <w:pPr>
+        <w:ind w:left="5760" w:hanging="360"/>
+      </w:pPr>
+      <w:rPr>
+        <w:rFonts w:ascii="Courier New" w:hAnsi="Courier New" w:cs="Courier New" w:hint="default"/>
+      </w:rPr>
+    </w:lvl>
+    <w:lvl w:ilvl="8" w:tplc="48090005" w:tentative="1">
+      <w:start w:val="1"/>
+      <w:numFmt w:val="bullet"/>
+      <w:lvlText w:val=""/>
+      <w:lvlJc w:val="left"/>
+      <w:pPr>
+        <w:ind w:left="6480" w:hanging="360"/>
+      </w:pPr>
+      <w:rPr>
+        <w:rFonts w:ascii="Wingdings" w:hAnsi="Wingdings" w:hint="default"/>
+      </w:rPr>
+    </w:lvl>
+  </w:abstractNum>
+  <w:abstractNum w:abstractNumId="6">
     <w:nsid w:val="1B6644BF"/>
     <w:multiLevelType w:val="hybridMultilevel"/>
     <w:tmpl w:val="FC447DD8"/>
@@ -9178,7 +10272,7 @@
       </w:pPr>
     </w:lvl>
   </w:abstractNum>
-  <w:abstractNum w:abstractNumId="5">
+  <w:abstractNum w:abstractNumId="7">
     <w:nsid w:val="1CBD4218"/>
     <w:multiLevelType w:val="hybridMultilevel"/>
     <w:tmpl w:val="FC447DD8"/>
@@ -9267,7 +10361,7 @@
       </w:pPr>
     </w:lvl>
   </w:abstractNum>
-  <w:abstractNum w:abstractNumId="6">
+  <w:abstractNum w:abstractNumId="8">
     <w:nsid w:val="295B450B"/>
     <w:multiLevelType w:val="hybridMultilevel"/>
     <w:tmpl w:val="30F8FBD2"/>
@@ -9356,7 +10450,7 @@
       </w:pPr>
     </w:lvl>
   </w:abstractNum>
-  <w:abstractNum w:abstractNumId="7">
+  <w:abstractNum w:abstractNumId="9">
     <w:nsid w:val="2EFF3BDB"/>
     <w:multiLevelType w:val="hybridMultilevel"/>
     <w:tmpl w:val="FC447DD8"/>
@@ -9445,7 +10539,7 @@
       </w:pPr>
     </w:lvl>
   </w:abstractNum>
-  <w:abstractNum w:abstractNumId="8">
+  <w:abstractNum w:abstractNumId="10">
     <w:nsid w:val="36307BB0"/>
     <w:multiLevelType w:val="hybridMultilevel"/>
     <w:tmpl w:val="FC447DD8"/>
@@ -9534,7 +10628,7 @@
       </w:pPr>
     </w:lvl>
   </w:abstractNum>
-  <w:abstractNum w:abstractNumId="9">
+  <w:abstractNum w:abstractNumId="11">
     <w:nsid w:val="38F4168F"/>
     <w:multiLevelType w:val="hybridMultilevel"/>
     <w:tmpl w:val="30F8FBD2"/>
@@ -9623,7 +10717,7 @@
       </w:pPr>
     </w:lvl>
   </w:abstractNum>
-  <w:abstractNum w:abstractNumId="10">
+  <w:abstractNum w:abstractNumId="12">
     <w:nsid w:val="425755B5"/>
     <w:multiLevelType w:val="hybridMultilevel"/>
     <w:tmpl w:val="30F8FBD2"/>
@@ -9712,7 +10806,7 @@
       </w:pPr>
     </w:lvl>
   </w:abstractNum>
-  <w:abstractNum w:abstractNumId="11">
+  <w:abstractNum w:abstractNumId="13">
     <w:nsid w:val="426853CA"/>
     <w:multiLevelType w:val="hybridMultilevel"/>
     <w:tmpl w:val="FC447DD8"/>
@@ -9801,7 +10895,7 @@
       </w:pPr>
     </w:lvl>
   </w:abstractNum>
-  <w:abstractNum w:abstractNumId="12">
+  <w:abstractNum w:abstractNumId="14">
     <w:nsid w:val="46C4236E"/>
     <w:multiLevelType w:val="multilevel"/>
     <w:tmpl w:val="880CC308"/>
@@ -9922,7 +11016,7 @@
       </w:rPr>
     </w:lvl>
   </w:abstractNum>
-  <w:abstractNum w:abstractNumId="13">
+  <w:abstractNum w:abstractNumId="15">
     <w:nsid w:val="48F6501F"/>
     <w:multiLevelType w:val="multilevel"/>
     <w:tmpl w:val="880CC308"/>
@@ -10043,7 +11137,120 @@
       </w:rPr>
     </w:lvl>
   </w:abstractNum>
-  <w:abstractNum w:abstractNumId="14">
+  <w:abstractNum w:abstractNumId="16">
+    <w:nsid w:val="4AC8211E"/>
+    <w:multiLevelType w:val="hybridMultilevel"/>
+    <w:tmpl w:val="449EE380"/>
+    <w:lvl w:ilvl="0" w:tplc="4809000B">
+      <w:start w:val="1"/>
+      <w:numFmt w:val="bullet"/>
+      <w:lvlText w:val=""/>
+      <w:lvlJc w:val="left"/>
+      <w:pPr>
+        <w:ind w:left="1440" w:hanging="360"/>
+      </w:pPr>
+      <w:rPr>
+        <w:rFonts w:ascii="Wingdings" w:hAnsi="Wingdings" w:hint="default"/>
+      </w:rPr>
+    </w:lvl>
+    <w:lvl w:ilvl="1" w:tplc="48090003" w:tentative="1">
+      <w:start w:val="1"/>
+      <w:numFmt w:val="bullet"/>
+      <w:lvlText w:val="o"/>
+      <w:lvlJc w:val="left"/>
+      <w:pPr>
+        <w:ind w:left="2160" w:hanging="360"/>
+      </w:pPr>
+      <w:rPr>
+        <w:rFonts w:ascii="Courier New" w:hAnsi="Courier New" w:cs="Courier New" w:hint="default"/>
+      </w:rPr>
+    </w:lvl>
+    <w:lvl w:ilvl="2" w:tplc="48090005" w:tentative="1">
+      <w:start w:val="1"/>
+      <w:numFmt w:val="bullet"/>
+      <w:lvlText w:val=""/>
+      <w:lvlJc w:val="left"/>
+      <w:pPr>
+        <w:ind w:left="2880" w:hanging="360"/>
+      </w:pPr>
+      <w:rPr>
+        <w:rFonts w:ascii="Wingdings" w:hAnsi="Wingdings" w:hint="default"/>
+      </w:rPr>
+    </w:lvl>
+    <w:lvl w:ilvl="3" w:tplc="48090001" w:tentative="1">
+      <w:start w:val="1"/>
+      <w:numFmt w:val="bullet"/>
+      <w:lvlText w:val=""/>
+      <w:lvlJc w:val="left"/>
+      <w:pPr>
+        <w:ind w:left="3600" w:hanging="360"/>
+      </w:pPr>
+      <w:rPr>
+        <w:rFonts w:ascii="Symbol" w:hAnsi="Symbol" w:hint="default"/>
+      </w:rPr>
+    </w:lvl>
+    <w:lvl w:ilvl="4" w:tplc="48090003" w:tentative="1">
+      <w:start w:val="1"/>
+      <w:numFmt w:val="bullet"/>
+      <w:lvlText w:val="o"/>
+      <w:lvlJc w:val="left"/>
+      <w:pPr>
+        <w:ind w:left="4320" w:hanging="360"/>
+      </w:pPr>
+      <w:rPr>
+        <w:rFonts w:ascii="Courier New" w:hAnsi="Courier New" w:cs="Courier New" w:hint="default"/>
+      </w:rPr>
+    </w:lvl>
+    <w:lvl w:ilvl="5" w:tplc="48090005" w:tentative="1">
+      <w:start w:val="1"/>
+      <w:numFmt w:val="bullet"/>
+      <w:lvlText w:val=""/>
+      <w:lvlJc w:val="left"/>
+      <w:pPr>
+        <w:ind w:left="5040" w:hanging="360"/>
+      </w:pPr>
+      <w:rPr>
+        <w:rFonts w:ascii="Wingdings" w:hAnsi="Wingdings" w:hint="default"/>
+      </w:rPr>
+    </w:lvl>
+    <w:lvl w:ilvl="6" w:tplc="48090001" w:tentative="1">
+      <w:start w:val="1"/>
+      <w:numFmt w:val="bullet"/>
+      <w:lvlText w:val=""/>
+      <w:lvlJc w:val="left"/>
+      <w:pPr>
+        <w:ind w:left="5760" w:hanging="360"/>
+      </w:pPr>
+      <w:rPr>
+        <w:rFonts w:ascii="Symbol" w:hAnsi="Symbol" w:hint="default"/>
+      </w:rPr>
+    </w:lvl>
+    <w:lvl w:ilvl="7" w:tplc="48090003" w:tentative="1">
+      <w:start w:val="1"/>
+      <w:numFmt w:val="bullet"/>
+      <w:lvlText w:val="o"/>
+      <w:lvlJc w:val="left"/>
+      <w:pPr>
+        <w:ind w:left="6480" w:hanging="360"/>
+      </w:pPr>
+      <w:rPr>
+        <w:rFonts w:ascii="Courier New" w:hAnsi="Courier New" w:cs="Courier New" w:hint="default"/>
+      </w:rPr>
+    </w:lvl>
+    <w:lvl w:ilvl="8" w:tplc="48090005" w:tentative="1">
+      <w:start w:val="1"/>
+      <w:numFmt w:val="bullet"/>
+      <w:lvlText w:val=""/>
+      <w:lvlJc w:val="left"/>
+      <w:pPr>
+        <w:ind w:left="7200" w:hanging="360"/>
+      </w:pPr>
+      <w:rPr>
+        <w:rFonts w:ascii="Wingdings" w:hAnsi="Wingdings" w:hint="default"/>
+      </w:rPr>
+    </w:lvl>
+  </w:abstractNum>
+  <w:abstractNum w:abstractNumId="17">
     <w:nsid w:val="51585FB6"/>
     <w:multiLevelType w:val="hybridMultilevel"/>
     <w:tmpl w:val="FC447DD8"/>
@@ -10132,7 +11339,7 @@
       </w:pPr>
     </w:lvl>
   </w:abstractNum>
-  <w:abstractNum w:abstractNumId="15">
+  <w:abstractNum w:abstractNumId="18">
     <w:nsid w:val="55C82BCA"/>
     <w:multiLevelType w:val="hybridMultilevel"/>
     <w:tmpl w:val="1E6EAB22"/>
@@ -10221,7 +11428,7 @@
       </w:pPr>
     </w:lvl>
   </w:abstractNum>
-  <w:abstractNum w:abstractNumId="16">
+  <w:abstractNum w:abstractNumId="19">
     <w:nsid w:val="59DD32D5"/>
     <w:multiLevelType w:val="hybridMultilevel"/>
     <w:tmpl w:val="01AC9F30"/>
@@ -10310,7 +11517,7 @@
       </w:pPr>
     </w:lvl>
   </w:abstractNum>
-  <w:abstractNum w:abstractNumId="17">
+  <w:abstractNum w:abstractNumId="20">
     <w:nsid w:val="5D0B2D50"/>
     <w:multiLevelType w:val="hybridMultilevel"/>
     <w:tmpl w:val="30F8FBD2"/>
@@ -10399,7 +11606,7 @@
       </w:pPr>
     </w:lvl>
   </w:abstractNum>
-  <w:abstractNum w:abstractNumId="18">
+  <w:abstractNum w:abstractNumId="21">
     <w:nsid w:val="6C460A95"/>
     <w:multiLevelType w:val="hybridMultilevel"/>
     <w:tmpl w:val="60F04A52"/>
@@ -10488,7 +11695,7 @@
       </w:pPr>
     </w:lvl>
   </w:abstractNum>
-  <w:abstractNum w:abstractNumId="19">
+  <w:abstractNum w:abstractNumId="22">
     <w:nsid w:val="7A166531"/>
     <w:multiLevelType w:val="hybridMultilevel"/>
     <w:tmpl w:val="1E6EAB22"/>
@@ -10577,7 +11784,7 @@
       </w:pPr>
     </w:lvl>
   </w:abstractNum>
-  <w:abstractNum w:abstractNumId="20">
+  <w:abstractNum w:abstractNumId="23">
     <w:nsid w:val="7FD67C59"/>
     <w:multiLevelType w:val="hybridMultilevel"/>
     <w:tmpl w:val="FC447DD8"/>
@@ -10667,28 +11874,28 @@
     </w:lvl>
   </w:abstractNum>
   <w:num w:numId="1">
-    <w:abstractNumId w:val="13"/>
+    <w:abstractNumId w:val="15"/>
   </w:num>
   <w:num w:numId="2">
-    <w:abstractNumId w:val="19"/>
+    <w:abstractNumId w:val="22"/>
   </w:num>
   <w:num w:numId="3">
     <w:abstractNumId w:val="3"/>
   </w:num>
   <w:num w:numId="4">
-    <w:abstractNumId w:val="16"/>
+    <w:abstractNumId w:val="19"/>
   </w:num>
   <w:num w:numId="5">
-    <w:abstractNumId w:val="18"/>
+    <w:abstractNumId w:val="21"/>
   </w:num>
   <w:num w:numId="6">
-    <w:abstractNumId w:val="5"/>
+    <w:abstractNumId w:val="7"/>
   </w:num>
   <w:num w:numId="7">
-    <w:abstractNumId w:val="4"/>
+    <w:abstractNumId w:val="6"/>
   </w:num>
   <w:num w:numId="8">
-    <w:abstractNumId w:val="13"/>
+    <w:abstractNumId w:val="15"/>
     <w:lvlOverride w:ilvl="0">
       <w:lvl w:ilvl="0">
         <w:start w:val="1"/>
@@ -10825,37 +12032,37 @@
     </w:lvlOverride>
   </w:num>
   <w:num w:numId="9">
-    <w:abstractNumId w:val="20"/>
+    <w:abstractNumId w:val="23"/>
   </w:num>
   <w:num w:numId="10">
-    <w:abstractNumId w:val="11"/>
+    <w:abstractNumId w:val="13"/>
   </w:num>
   <w:num w:numId="11">
-    <w:abstractNumId w:val="8"/>
+    <w:abstractNumId w:val="10"/>
   </w:num>
   <w:num w:numId="12">
-    <w:abstractNumId w:val="14"/>
+    <w:abstractNumId w:val="17"/>
   </w:num>
   <w:num w:numId="13">
     <w:abstractNumId w:val="0"/>
   </w:num>
   <w:num w:numId="14">
-    <w:abstractNumId w:val="7"/>
+    <w:abstractNumId w:val="9"/>
   </w:num>
   <w:num w:numId="15">
-    <w:abstractNumId w:val="15"/>
+    <w:abstractNumId w:val="18"/>
   </w:num>
   <w:num w:numId="16">
-    <w:abstractNumId w:val="10"/>
+    <w:abstractNumId w:val="12"/>
   </w:num>
   <w:num w:numId="17">
-    <w:abstractNumId w:val="17"/>
+    <w:abstractNumId w:val="20"/>
   </w:num>
   <w:num w:numId="18">
-    <w:abstractNumId w:val="9"/>
+    <w:abstractNumId w:val="11"/>
   </w:num>
   <w:num w:numId="19">
-    <w:abstractNumId w:val="6"/>
+    <w:abstractNumId w:val="8"/>
   </w:num>
   <w:num w:numId="20">
     <w:abstractNumId w:val="1"/>
@@ -10864,13 +12071,22 @@
     <w:abstractNumId w:val="2"/>
   </w:num>
   <w:num w:numId="22">
-    <w:abstractNumId w:val="12"/>
+    <w:abstractNumId w:val="14"/>
+  </w:num>
+  <w:num w:numId="23">
+    <w:abstractNumId w:val="4"/>
+  </w:num>
+  <w:num w:numId="24">
+    <w:abstractNumId w:val="5"/>
+  </w:num>
+  <w:num w:numId="25">
+    <w:abstractNumId w:val="16"/>
   </w:num>
 </w:numbering>
 </file>
 
 <file path=word/styles.xml><?xml version="1.0" encoding="utf-8"?>
-<w:styles xmlns:mc="http://schemas.openxmlformats.org/markup-compatibility/2006" xmlns:r="http://schemas.openxmlformats.org/officeDocument/2006/relationships" xmlns:w="http://schemas.openxmlformats.org/wordprocessingml/2006/main" xmlns:w14="http://schemas.microsoft.com/office/word/2010/wordml" xmlns:w15="http://schemas.microsoft.com/office/word/2012/wordml" mc:Ignorable="w14 w15">
+<w:styles xmlns:r="http://schemas.openxmlformats.org/officeDocument/2006/relationships" xmlns:w="http://schemas.openxmlformats.org/wordprocessingml/2006/main">
   <w:docDefaults>
     <w:rPrDefault>
       <w:rPr>
@@ -10886,378 +12102,144 @@
       </w:pPr>
     </w:pPrDefault>
   </w:docDefaults>
-  <w:latentStyles w:defLockedState="0" w:defUIPriority="99" w:defSemiHidden="0" w:defUnhideWhenUsed="0" w:defQFormat="0" w:count="371">
-    <w:lsdException w:name="Normal" w:uiPriority="0" w:qFormat="1"/>
-    <w:lsdException w:name="heading 1" w:uiPriority="9" w:qFormat="1"/>
-    <w:lsdException w:name="heading 2" w:semiHidden="1" w:uiPriority="9" w:unhideWhenUsed="1" w:qFormat="1"/>
-    <w:lsdException w:name="heading 3" w:semiHidden="1" w:uiPriority="9" w:unhideWhenUsed="1" w:qFormat="1"/>
-    <w:lsdException w:name="heading 4" w:semiHidden="1" w:uiPriority="9" w:unhideWhenUsed="1" w:qFormat="1"/>
-    <w:lsdException w:name="heading 5" w:semiHidden="1" w:uiPriority="9" w:unhideWhenUsed="1" w:qFormat="1"/>
-    <w:lsdException w:name="heading 6" w:semiHidden="1" w:uiPriority="9" w:unhideWhenUsed="1" w:qFormat="1"/>
-    <w:lsdException w:name="heading 7" w:semiHidden="1" w:uiPriority="9" w:unhideWhenUsed="1" w:qFormat="1"/>
-    <w:lsdException w:name="heading 8" w:semiHidden="1" w:uiPriority="9" w:unhideWhenUsed="1" w:qFormat="1"/>
-    <w:lsdException w:name="heading 9" w:semiHidden="1" w:uiPriority="9" w:unhideWhenUsed="1" w:qFormat="1"/>
-    <w:lsdException w:name="index 1" w:semiHidden="1" w:unhideWhenUsed="1"/>
-    <w:lsdException w:name="index 2" w:semiHidden="1" w:unhideWhenUsed="1"/>
-    <w:lsdException w:name="index 3" w:semiHidden="1" w:unhideWhenUsed="1"/>
-    <w:lsdException w:name="index 4" w:semiHidden="1" w:unhideWhenUsed="1"/>
-    <w:lsdException w:name="index 5" w:semiHidden="1" w:unhideWhenUsed="1"/>
-    <w:lsdException w:name="index 6" w:semiHidden="1" w:unhideWhenUsed="1"/>
-    <w:lsdException w:name="index 7" w:semiHidden="1" w:unhideWhenUsed="1"/>
-    <w:lsdException w:name="index 8" w:semiHidden="1" w:unhideWhenUsed="1"/>
-    <w:lsdException w:name="index 9" w:semiHidden="1" w:unhideWhenUsed="1"/>
-    <w:lsdException w:name="toc 1" w:semiHidden="1" w:uiPriority="39" w:unhideWhenUsed="1"/>
-    <w:lsdException w:name="toc 2" w:semiHidden="1" w:uiPriority="39" w:unhideWhenUsed="1"/>
-    <w:lsdException w:name="toc 3" w:semiHidden="1" w:uiPriority="39" w:unhideWhenUsed="1"/>
-    <w:lsdException w:name="toc 4" w:semiHidden="1" w:uiPriority="39" w:unhideWhenUsed="1"/>
-    <w:lsdException w:name="toc 5" w:semiHidden="1" w:uiPriority="39" w:unhideWhenUsed="1"/>
-    <w:lsdException w:name="toc 6" w:semiHidden="1" w:uiPriority="39" w:unhideWhenUsed="1"/>
-    <w:lsdException w:name="toc 7" w:semiHidden="1" w:uiPriority="39" w:unhideWhenUsed="1"/>
-    <w:lsdException w:name="toc 8" w:semiHidden="1" w:uiPriority="39" w:unhideWhenUsed="1"/>
-    <w:lsdException w:name="toc 9" w:semiHidden="1" w:uiPriority="39" w:unhideWhenUsed="1"/>
-    <w:lsdException w:name="Normal Indent" w:semiHidden="1" w:unhideWhenUsed="1"/>
-    <w:lsdException w:name="footnote text" w:semiHidden="1" w:unhideWhenUsed="1"/>
-    <w:lsdException w:name="annotation text" w:semiHidden="1" w:unhideWhenUsed="1"/>
-    <w:lsdException w:name="header" w:semiHidden="1" w:unhideWhenUsed="1"/>
-    <w:lsdException w:name="footer" w:semiHidden="1" w:unhideWhenUsed="1"/>
-    <w:lsdException w:name="index heading" w:semiHidden="1" w:unhideWhenUsed="1"/>
-    <w:lsdException w:name="caption" w:semiHidden="1" w:uiPriority="35" w:unhideWhenUsed="1" w:qFormat="1"/>
-    <w:lsdException w:name="table of figures" w:semiHidden="1" w:unhideWhenUsed="1"/>
-    <w:lsdException w:name="envelope address" w:semiHidden="1" w:unhideWhenUsed="1"/>
-    <w:lsdException w:name="envelope return" w:semiHidden="1" w:unhideWhenUsed="1"/>
-    <w:lsdException w:name="footnote reference" w:semiHidden="1" w:unhideWhenUsed="1"/>
-    <w:lsdException w:name="annotation reference" w:semiHidden="1" w:unhideWhenUsed="1"/>
-    <w:lsdException w:name="line number" w:semiHidden="1" w:unhideWhenUsed="1"/>
-    <w:lsdException w:name="page number" w:semiHidden="1" w:unhideWhenUsed="1"/>
-    <w:lsdException w:name="endnote reference" w:semiHidden="1" w:unhideWhenUsed="1"/>
-    <w:lsdException w:name="endnote text" w:semiHidden="1" w:unhideWhenUsed="1"/>
-    <w:lsdException w:name="table of authorities" w:semiHidden="1" w:unhideWhenUsed="1"/>
-    <w:lsdException w:name="macro" w:semiHidden="1" w:unhideWhenUsed="1"/>
-    <w:lsdException w:name="toa heading" w:semiHidden="1" w:unhideWhenUsed="1"/>
-    <w:lsdException w:name="List" w:semiHidden="1" w:unhideWhenUsed="1"/>
-    <w:lsdException w:name="List Bullet" w:semiHidden="1" w:unhideWhenUsed="1"/>
-    <w:lsdException w:name="List Number" w:semiHidden="1" w:unhideWhenUsed="1"/>
-    <w:lsdException w:name="List 2" w:semiHidden="1" w:unhideWhenUsed="1"/>
-    <w:lsdException w:name="List 3" w:semiHidden="1" w:unhideWhenUsed="1"/>
-    <w:lsdException w:name="List 4" w:semiHidden="1" w:unhideWhenUsed="1"/>
-    <w:lsdException w:name="List 5" w:semiHidden="1" w:unhideWhenUsed="1"/>
-    <w:lsdException w:name="List Bullet 2" w:semiHidden="1" w:unhideWhenUsed="1"/>
-    <w:lsdException w:name="List Bullet 3" w:semiHidden="1" w:unhideWhenUsed="1"/>
-    <w:lsdException w:name="List Bullet 4" w:semiHidden="1" w:unhideWhenUsed="1"/>
-    <w:lsdException w:name="List Bullet 5" w:semiHidden="1" w:unhideWhenUsed="1"/>
-    <w:lsdException w:name="List Number 2" w:semiHidden="1" w:unhideWhenUsed="1"/>
-    <w:lsdException w:name="List Number 3" w:semiHidden="1" w:unhideWhenUsed="1"/>
-    <w:lsdException w:name="List Number 4" w:semiHidden="1" w:unhideWhenUsed="1"/>
-    <w:lsdException w:name="List Number 5" w:semiHidden="1" w:unhideWhenUsed="1"/>
-    <w:lsdException w:name="Title" w:uiPriority="10" w:qFormat="1"/>
-    <w:lsdException w:name="Closing" w:semiHidden="1" w:unhideWhenUsed="1"/>
-    <w:lsdException w:name="Signature" w:semiHidden="1" w:unhideWhenUsed="1"/>
-    <w:lsdException w:name="Default Paragraph Font" w:semiHidden="1" w:uiPriority="1" w:unhideWhenUsed="1"/>
-    <w:lsdException w:name="Body Text" w:semiHidden="1" w:unhideWhenUsed="1"/>
-    <w:lsdException w:name="Body Text Indent" w:semiHidden="1" w:unhideWhenUsed="1"/>
-    <w:lsdException w:name="List Continue" w:semiHidden="1" w:unhideWhenUsed="1"/>
-    <w:lsdException w:name="List Continue 2" w:semiHidden="1" w:unhideWhenUsed="1"/>
-    <w:lsdException w:name="List Continue 3" w:semiHidden="1" w:unhideWhenUsed="1"/>
-    <w:lsdException w:name="List Continue 4" w:semiHidden="1" w:unhideWhenUsed="1"/>
-    <w:lsdException w:name="List Continue 5" w:semiHidden="1" w:unhideWhenUsed="1"/>
-    <w:lsdException w:name="Message Header" w:semiHidden="1" w:unhideWhenUsed="1"/>
-    <w:lsdException w:name="Subtitle" w:uiPriority="11" w:qFormat="1"/>
-    <w:lsdException w:name="Salutation" w:semiHidden="1" w:unhideWhenUsed="1"/>
-    <w:lsdException w:name="Date" w:semiHidden="1" w:unhideWhenUsed="1"/>
-    <w:lsdException w:name="Body Text First Indent" w:semiHidden="1" w:unhideWhenUsed="1"/>
-    <w:lsdException w:name="Body Text First Indent 2" w:semiHidden="1" w:unhideWhenUsed="1"/>
-    <w:lsdException w:name="Note Heading" w:semiHidden="1" w:unhideWhenUsed="1"/>
-    <w:lsdException w:name="Body Text 2" w:semiHidden="1" w:unhideWhenUsed="1"/>
-    <w:lsdException w:name="Body Text 3" w:semiHidden="1" w:unhideWhenUsed="1"/>
-    <w:lsdException w:name="Body Text Indent 2" w:semiHidden="1" w:unhideWhenUsed="1"/>
-    <w:lsdException w:name="Body Text Indent 3" w:semiHidden="1" w:unhideWhenUsed="1"/>
-    <w:lsdException w:name="Block Text" w:semiHidden="1" w:unhideWhenUsed="1"/>
-    <w:lsdException w:name="Hyperlink" w:semiHidden="1" w:unhideWhenUsed="1"/>
-    <w:lsdException w:name="FollowedHyperlink" w:semiHidden="1" w:unhideWhenUsed="1"/>
-    <w:lsdException w:name="Strong" w:uiPriority="22" w:qFormat="1"/>
-    <w:lsdException w:name="Emphasis" w:uiPriority="20" w:qFormat="1"/>
-    <w:lsdException w:name="Document Map" w:semiHidden="1" w:unhideWhenUsed="1"/>
-    <w:lsdException w:name="Plain Text" w:semiHidden="1" w:unhideWhenUsed="1"/>
-    <w:lsdException w:name="E-mail Signature" w:semiHidden="1" w:unhideWhenUsed="1"/>
-    <w:lsdException w:name="HTML Top of Form" w:semiHidden="1" w:unhideWhenUsed="1"/>
-    <w:lsdException w:name="HTML Bottom of Form" w:semiHidden="1" w:unhideWhenUsed="1"/>
-    <w:lsdException w:name="Normal (Web)" w:semiHidden="1" w:unhideWhenUsed="1"/>
-    <w:lsdException w:name="HTML Acronym" w:semiHidden="1" w:unhideWhenUsed="1"/>
-    <w:lsdException w:name="HTML Address" w:semiHidden="1" w:unhideWhenUsed="1"/>
-    <w:lsdException w:name="HTML Cite" w:semiHidden="1" w:unhideWhenUsed="1"/>
-    <w:lsdException w:name="HTML Code" w:semiHidden="1" w:unhideWhenUsed="1"/>
-    <w:lsdException w:name="HTML Definition" w:semiHidden="1" w:unhideWhenUsed="1"/>
-    <w:lsdException w:name="HTML Keyboard" w:semiHidden="1" w:unhideWhenUsed="1"/>
-    <w:lsdException w:name="HTML Preformatted" w:semiHidden="1" w:unhideWhenUsed="1"/>
-    <w:lsdException w:name="HTML Sample" w:semiHidden="1" w:unhideWhenUsed="1"/>
-    <w:lsdException w:name="HTML Typewriter" w:semiHidden="1" w:unhideWhenUsed="1"/>
-    <w:lsdException w:name="HTML Variable" w:semiHidden="1" w:unhideWhenUsed="1"/>
-    <w:lsdException w:name="Normal Table" w:semiHidden="1" w:unhideWhenUsed="1"/>
-    <w:lsdException w:name="annotation subject" w:semiHidden="1" w:unhideWhenUsed="1"/>
-    <w:lsdException w:name="No List" w:semiHidden="1" w:unhideWhenUsed="1"/>
-    <w:lsdException w:name="Outline List 1" w:semiHidden="1" w:unhideWhenUsed="1"/>
-    <w:lsdException w:name="Outline List 2" w:semiHidden="1" w:unhideWhenUsed="1"/>
-    <w:lsdException w:name="Outline List 3" w:semiHidden="1" w:unhideWhenUsed="1"/>
-    <w:lsdException w:name="Table Simple 1" w:semiHidden="1" w:unhideWhenUsed="1"/>
-    <w:lsdException w:name="Table Simple 2" w:semiHidden="1" w:unhideWhenUsed="1"/>
-    <w:lsdException w:name="Table Simple 3" w:semiHidden="1" w:unhideWhenUsed="1"/>
-    <w:lsdException w:name="Table Classic 1" w:semiHidden="1" w:unhideWhenUsed="1"/>
-    <w:lsdException w:name="Table Classic 2" w:semiHidden="1" w:unhideWhenUsed="1"/>
-    <w:lsdException w:name="Table Classic 3" w:semiHidden="1" w:unhideWhenUsed="1"/>
-    <w:lsdException w:name="Table Classic 4" w:semiHidden="1" w:unhideWhenUsed="1"/>
-    <w:lsdException w:name="Table Colorful 1" w:semiHidden="1" w:unhideWhenUsed="1"/>
-    <w:lsdException w:name="Table Colorful 2" w:semiHidden="1" w:unhideWhenUsed="1"/>
-    <w:lsdException w:name="Table Colorful 3" w:semiHidden="1" w:unhideWhenUsed="1"/>
-    <w:lsdException w:name="Table Columns 1" w:semiHidden="1" w:unhideWhenUsed="1"/>
-    <w:lsdException w:name="Table Columns 2" w:semiHidden="1" w:unhideWhenUsed="1"/>
-    <w:lsdException w:name="Table Columns 3" w:semiHidden="1" w:unhideWhenUsed="1"/>
-    <w:lsdException w:name="Table Columns 4" w:semiHidden="1" w:unhideWhenUsed="1"/>
-    <w:lsdException w:name="Table Columns 5" w:semiHidden="1" w:unhideWhenUsed="1"/>
-    <w:lsdException w:name="Table Grid 1" w:semiHidden="1" w:unhideWhenUsed="1"/>
-    <w:lsdException w:name="Table Grid 2" w:semiHidden="1" w:unhideWhenUsed="1"/>
-    <w:lsdException w:name="Table Grid 3" w:semiHidden="1" w:unhideWhenUsed="1"/>
-    <w:lsdException w:name="Table Grid 4" w:semiHidden="1" w:unhideWhenUsed="1"/>
-    <w:lsdException w:name="Table Grid 5" w:semiHidden="1" w:unhideWhenUsed="1"/>
-    <w:lsdException w:name="Table Grid 6" w:semiHidden="1" w:unhideWhenUsed="1"/>
-    <w:lsdException w:name="Table Grid 7" w:semiHidden="1" w:unhideWhenUsed="1"/>
-    <w:lsdException w:name="Table Grid 8" w:semiHidden="1" w:unhideWhenUsed="1"/>
-    <w:lsdException w:name="Table List 1" w:semiHidden="1" w:unhideWhenUsed="1"/>
-    <w:lsdException w:name="Table List 2" w:semiHidden="1" w:unhideWhenUsed="1"/>
-    <w:lsdException w:name="Table List 3" w:semiHidden="1" w:unhideWhenUsed="1"/>
-    <w:lsdException w:name="Table List 4" w:semiHidden="1" w:unhideWhenUsed="1"/>
-    <w:lsdException w:name="Table List 5" w:semiHidden="1" w:unhideWhenUsed="1"/>
-    <w:lsdException w:name="Table List 6" w:semiHidden="1" w:unhideWhenUsed="1"/>
-    <w:lsdException w:name="Table List 7" w:semiHidden="1" w:unhideWhenUsed="1"/>
-    <w:lsdException w:name="Table List 8" w:semiHidden="1" w:unhideWhenUsed="1"/>
-    <w:lsdException w:name="Table 3D effects 1" w:semiHidden="1" w:unhideWhenUsed="1"/>
-    <w:lsdException w:name="Table 3D effects 2" w:semiHidden="1" w:unhideWhenUsed="1"/>
-    <w:lsdException w:name="Table 3D effects 3" w:semiHidden="1" w:unhideWhenUsed="1"/>
-    <w:lsdException w:name="Table Contemporary" w:semiHidden="1" w:unhideWhenUsed="1"/>
-    <w:lsdException w:name="Table Elegant" w:semiHidden="1" w:unhideWhenUsed="1"/>
-    <w:lsdException w:name="Table Professional" w:semiHidden="1" w:unhideWhenUsed="1"/>
-    <w:lsdException w:name="Table Subtle 1" w:semiHidden="1" w:unhideWhenUsed="1"/>
-    <w:lsdException w:name="Table Subtle 2" w:semiHidden="1" w:unhideWhenUsed="1"/>
-    <w:lsdException w:name="Table Web 1" w:semiHidden="1" w:unhideWhenUsed="1"/>
-    <w:lsdException w:name="Table Web 2" w:semiHidden="1" w:unhideWhenUsed="1"/>
-    <w:lsdException w:name="Table Web 3" w:semiHidden="1" w:unhideWhenUsed="1"/>
-    <w:lsdException w:name="Balloon Text" w:semiHidden="1" w:unhideWhenUsed="1"/>
-    <w:lsdException w:name="Table Grid" w:uiPriority="59"/>
-    <w:lsdException w:name="Table Theme" w:semiHidden="1" w:unhideWhenUsed="1"/>
-    <w:lsdException w:name="Placeholder Text" w:semiHidden="1"/>
-    <w:lsdException w:name="No Spacing" w:uiPriority="1" w:qFormat="1"/>
-    <w:lsdException w:name="Light Shading" w:uiPriority="60"/>
-    <w:lsdException w:name="Light List" w:uiPriority="61"/>
-    <w:lsdException w:name="Light Grid" w:uiPriority="62"/>
-    <w:lsdException w:name="Medium Shading 1" w:uiPriority="63"/>
-    <w:lsdException w:name="Medium Shading 2" w:uiPriority="64"/>
-    <w:lsdException w:name="Medium List 1" w:uiPriority="65"/>
-    <w:lsdException w:name="Medium List 2" w:uiPriority="66"/>
-    <w:lsdException w:name="Medium Grid 1" w:uiPriority="67"/>
-    <w:lsdException w:name="Medium Grid 2" w:uiPriority="68"/>
-    <w:lsdException w:name="Medium Grid 3" w:uiPriority="69"/>
-    <w:lsdException w:name="Dark List" w:uiPriority="70"/>
-    <w:lsdException w:name="Colorful Shading" w:uiPriority="71"/>
-    <w:lsdException w:name="Colorful List" w:uiPriority="72"/>
-    <w:lsdException w:name="Colorful Grid" w:uiPriority="73"/>
-    <w:lsdException w:name="Light Shading Accent 1" w:uiPriority="60"/>
-    <w:lsdException w:name="Light List Accent 1" w:uiPriority="61"/>
-    <w:lsdException w:name="Light Grid Accent 1" w:uiPriority="62"/>
-    <w:lsdException w:name="Medium Shading 1 Accent 1" w:uiPriority="63"/>
-    <w:lsdException w:name="Medium Shading 2 Accent 1" w:uiPriority="64"/>
-    <w:lsdException w:name="Medium List 1 Accent 1" w:uiPriority="65"/>
-    <w:lsdException w:name="Revision" w:semiHidden="1"/>
-    <w:lsdException w:name="List Paragraph" w:uiPriority="34" w:qFormat="1"/>
-    <w:lsdException w:name="Quote" w:uiPriority="29" w:qFormat="1"/>
-    <w:lsdException w:name="Intense Quote" w:uiPriority="30" w:qFormat="1"/>
-    <w:lsdException w:name="Medium List 2 Accent 1" w:uiPriority="66"/>
-    <w:lsdException w:name="Medium Grid 1 Accent 1" w:uiPriority="67"/>
-    <w:lsdException w:name="Medium Grid 2 Accent 1" w:uiPriority="68"/>
-    <w:lsdException w:name="Medium Grid 3 Accent 1" w:uiPriority="69"/>
-    <w:lsdException w:name="Dark List Accent 1" w:uiPriority="70"/>
-    <w:lsdException w:name="Colorful Shading Accent 1" w:uiPriority="71"/>
-    <w:lsdException w:name="Colorful List Accent 1" w:uiPriority="72"/>
-    <w:lsdException w:name="Colorful Grid Accent 1" w:uiPriority="73"/>
-    <w:lsdException w:name="Light Shading Accent 2" w:uiPriority="60"/>
-    <w:lsdException w:name="Light List Accent 2" w:uiPriority="61"/>
-    <w:lsdException w:name="Light Grid Accent 2" w:uiPriority="62"/>
-    <w:lsdException w:name="Medium Shading 1 Accent 2" w:uiPriority="63"/>
-    <w:lsdException w:name="Medium Shading 2 Accent 2" w:uiPriority="64"/>
-    <w:lsdException w:name="Medium List 1 Accent 2" w:uiPriority="65"/>
-    <w:lsdException w:name="Medium List 2 Accent 2" w:uiPriority="66"/>
-    <w:lsdException w:name="Medium Grid 1 Accent 2" w:uiPriority="67"/>
-    <w:lsdException w:name="Medium Grid 2 Accent 2" w:uiPriority="68"/>
-    <w:lsdException w:name="Medium Grid 3 Accent 2" w:uiPriority="69"/>
-    <w:lsdException w:name="Dark List Accent 2" w:uiPriority="70"/>
-    <w:lsdException w:name="Colorful Shading Accent 2" w:uiPriority="71"/>
-    <w:lsdException w:name="Colorful List Accent 2" w:uiPriority="72"/>
-    <w:lsdException w:name="Colorful Grid Accent 2" w:uiPriority="73"/>
-    <w:lsdException w:name="Light Shading Accent 3" w:uiPriority="60"/>
-    <w:lsdException w:name="Light List Accent 3" w:uiPriority="61"/>
-    <w:lsdException w:name="Light Grid Accent 3" w:uiPriority="62"/>
-    <w:lsdException w:name="Medium Shading 1 Accent 3" w:uiPriority="63"/>
-    <w:lsdException w:name="Medium Shading 2 Accent 3" w:uiPriority="64"/>
-    <w:lsdException w:name="Medium List 1 Accent 3" w:uiPriority="65"/>
-    <w:lsdException w:name="Medium List 2 Accent 3" w:uiPriority="66"/>
-    <w:lsdException w:name="Medium Grid 1 Accent 3" w:uiPriority="67"/>
-    <w:lsdException w:name="Medium Grid 2 Accent 3" w:uiPriority="68"/>
-    <w:lsdException w:name="Medium Grid 3 Accent 3" w:uiPriority="69"/>
-    <w:lsdException w:name="Dark List Accent 3" w:uiPriority="70"/>
-    <w:lsdException w:name="Colorful Shading Accent 3" w:uiPriority="71"/>
-    <w:lsdException w:name="Colorful List Accent 3" w:uiPriority="72"/>
-    <w:lsdException w:name="Colorful Grid Accent 3" w:uiPriority="73"/>
-    <w:lsdException w:name="Light Shading Accent 4" w:uiPriority="60"/>
-    <w:lsdException w:name="Light List Accent 4" w:uiPriority="61"/>
-    <w:lsdException w:name="Light Grid Accent 4" w:uiPriority="62"/>
-    <w:lsdException w:name="Medium Shading 1 Accent 4" w:uiPriority="63"/>
-    <w:lsdException w:name="Medium Shading 2 Accent 4" w:uiPriority="64"/>
-    <w:lsdException w:name="Medium List 1 Accent 4" w:uiPriority="65"/>
-    <w:lsdException w:name="Medium List 2 Accent 4" w:uiPriority="66"/>
-    <w:lsdException w:name="Medium Grid 1 Accent 4" w:uiPriority="67"/>
-    <w:lsdException w:name="Medium Grid 2 Accent 4" w:uiPriority="68"/>
-    <w:lsdException w:name="Medium Grid 3 Accent 4" w:uiPriority="69"/>
-    <w:lsdException w:name="Dark List Accent 4" w:uiPriority="70"/>
-    <w:lsdException w:name="Colorful Shading Accent 4" w:uiPriority="71"/>
-    <w:lsdException w:name="Colorful List Accent 4" w:uiPriority="72"/>
-    <w:lsdException w:name="Colorful Grid Accent 4" w:uiPriority="73"/>
-    <w:lsdException w:name="Light Shading Accent 5" w:uiPriority="60"/>
-    <w:lsdException w:name="Light List Accent 5" w:uiPriority="61"/>
-    <w:lsdException w:name="Light Grid Accent 5" w:uiPriority="62"/>
-    <w:lsdException w:name="Medium Shading 1 Accent 5" w:uiPriority="63"/>
-    <w:lsdException w:name="Medium Shading 2 Accent 5" w:uiPriority="64"/>
-    <w:lsdException w:name="Medium List 1 Accent 5" w:uiPriority="65"/>
-    <w:lsdException w:name="Medium List 2 Accent 5" w:uiPriority="66"/>
-    <w:lsdException w:name="Medium Grid 1 Accent 5" w:uiPriority="67"/>
-    <w:lsdException w:name="Medium Grid 2 Accent 5" w:uiPriority="68"/>
-    <w:lsdException w:name="Medium Grid 3 Accent 5" w:uiPriority="69"/>
-    <w:lsdException w:name="Dark List Accent 5" w:uiPriority="70"/>
-    <w:lsdException w:name="Colorful Shading Accent 5" w:uiPriority="71"/>
-    <w:lsdException w:name="Colorful List Accent 5" w:uiPriority="72"/>
-    <w:lsdException w:name="Colorful Grid Accent 5" w:uiPriority="73"/>
-    <w:lsdException w:name="Light Shading Accent 6" w:uiPriority="60"/>
-    <w:lsdException w:name="Light List Accent 6" w:uiPriority="61"/>
-    <w:lsdException w:name="Light Grid Accent 6" w:uiPriority="62"/>
-    <w:lsdException w:name="Medium Shading 1 Accent 6" w:uiPriority="63"/>
-    <w:lsdException w:name="Medium Shading 2 Accent 6" w:uiPriority="64"/>
-    <w:lsdException w:name="Medium List 1 Accent 6" w:uiPriority="65"/>
-    <w:lsdException w:name="Medium List 2 Accent 6" w:uiPriority="66"/>
-    <w:lsdException w:name="Medium Grid 1 Accent 6" w:uiPriority="67"/>
-    <w:lsdException w:name="Medium Grid 2 Accent 6" w:uiPriority="68"/>
-    <w:lsdException w:name="Medium Grid 3 Accent 6" w:uiPriority="69"/>
-    <w:lsdException w:name="Dark List Accent 6" w:uiPriority="70"/>
-    <w:lsdException w:name="Colorful Shading Accent 6" w:uiPriority="71"/>
-    <w:lsdException w:name="Colorful List Accent 6" w:uiPriority="72"/>
-    <w:lsdException w:name="Colorful Grid Accent 6" w:uiPriority="73"/>
-    <w:lsdException w:name="Subtle Emphasis" w:uiPriority="19" w:qFormat="1"/>
-    <w:lsdException w:name="Intense Emphasis" w:uiPriority="21" w:qFormat="1"/>
-    <w:lsdException w:name="Subtle Reference" w:uiPriority="31" w:qFormat="1"/>
-    <w:lsdException w:name="Intense Reference" w:uiPriority="32" w:qFormat="1"/>
-    <w:lsdException w:name="Book Title" w:uiPriority="33" w:qFormat="1"/>
-    <w:lsdException w:name="Bibliography" w:semiHidden="1" w:uiPriority="37" w:unhideWhenUsed="1"/>
-    <w:lsdException w:name="TOC Heading" w:semiHidden="1" w:uiPriority="39" w:unhideWhenUsed="1" w:qFormat="1"/>
-    <w:lsdException w:name="Plain Table 1" w:uiPriority="41"/>
-    <w:lsdException w:name="Plain Table 2" w:uiPriority="42"/>
-    <w:lsdException w:name="Plain Table 3" w:uiPriority="43"/>
-    <w:lsdException w:name="Plain Table 4" w:uiPriority="44"/>
-    <w:lsdException w:name="Plain Table 5" w:uiPriority="45"/>
-    <w:lsdException w:name="Grid Table Light" w:uiPriority="40"/>
-    <w:lsdException w:name="Grid Table 1 Light" w:uiPriority="46"/>
-    <w:lsdException w:name="Grid Table 2" w:uiPriority="47"/>
-    <w:lsdException w:name="Grid Table 3" w:uiPriority="48"/>
-    <w:lsdException w:name="Grid Table 4" w:uiPriority="49"/>
-    <w:lsdException w:name="Grid Table 5 Dark" w:uiPriority="50"/>
-    <w:lsdException w:name="Grid Table 6 Colorful" w:uiPriority="51"/>
-    <w:lsdException w:name="Grid Table 7 Colorful" w:uiPriority="52"/>
-    <w:lsdException w:name="Grid Table 1 Light Accent 1" w:uiPriority="46"/>
-    <w:lsdException w:name="Grid Table 2 Accent 1" w:uiPriority="47"/>
-    <w:lsdException w:name="Grid Table 3 Accent 1" w:uiPriority="48"/>
-    <w:lsdException w:name="Grid Table 4 Accent 1" w:uiPriority="49"/>
-    <w:lsdException w:name="Grid Table 5 Dark Accent 1" w:uiPriority="50"/>
-    <w:lsdException w:name="Grid Table 6 Colorful Accent 1" w:uiPriority="51"/>
-    <w:lsdException w:name="Grid Table 7 Colorful Accent 1" w:uiPriority="52"/>
-    <w:lsdException w:name="Grid Table 1 Light Accent 2" w:uiPriority="46"/>
-    <w:lsdException w:name="Grid Table 2 Accent 2" w:uiPriority="47"/>
-    <w:lsdException w:name="Grid Table 3 Accent 2" w:uiPriority="48"/>
-    <w:lsdException w:name="Grid Table 4 Accent 2" w:uiPriority="49"/>
-    <w:lsdException w:name="Grid Table 5 Dark Accent 2" w:uiPriority="50"/>
-    <w:lsdException w:name="Grid Table 6 Colorful Accent 2" w:uiPriority="51"/>
-    <w:lsdException w:name="Grid Table 7 Colorful Accent 2" w:uiPriority="52"/>
-    <w:lsdException w:name="Grid Table 1 Light Accent 3" w:uiPriority="46"/>
-    <w:lsdException w:name="Grid Table 2 Accent 3" w:uiPriority="47"/>
-    <w:lsdException w:name="Grid Table 3 Accent 3" w:uiPriority="48"/>
-    <w:lsdException w:name="Grid Table 4 Accent 3" w:uiPriority="49"/>
-    <w:lsdException w:name="Grid Table 5 Dark Accent 3" w:uiPriority="50"/>
-    <w:lsdException w:name="Grid Table 6 Colorful Accent 3" w:uiPriority="51"/>
-    <w:lsdException w:name="Grid Table 7 Colorful Accent 3" w:uiPriority="52"/>
-    <w:lsdException w:name="Grid Table 1 Light Accent 4" w:uiPriority="46"/>
-    <w:lsdException w:name="Grid Table 2 Accent 4" w:uiPriority="47"/>
-    <w:lsdException w:name="Grid Table 3 Accent 4" w:uiPriority="48"/>
-    <w:lsdException w:name="Grid Table 4 Accent 4" w:uiPriority="49"/>
-    <w:lsdException w:name="Grid Table 5 Dark Accent 4" w:uiPriority="50"/>
-    <w:lsdException w:name="Grid Table 6 Colorful Accent 4" w:uiPriority="51"/>
-    <w:lsdException w:name="Grid Table 7 Colorful Accent 4" w:uiPriority="52"/>
-    <w:lsdException w:name="Grid Table 1 Light Accent 5" w:uiPriority="46"/>
-    <w:lsdException w:name="Grid Table 2 Accent 5" w:uiPriority="47"/>
-    <w:lsdException w:name="Grid Table 3 Accent 5" w:uiPriority="48"/>
-    <w:lsdException w:name="Grid Table 4 Accent 5" w:uiPriority="49"/>
-    <w:lsdException w:name="Grid Table 5 Dark Accent 5" w:uiPriority="50"/>
-    <w:lsdException w:name="Grid Table 6 Colorful Accent 5" w:uiPriority="51"/>
-    <w:lsdException w:name="Grid Table 7 Colorful Accent 5" w:uiPriority="52"/>
-    <w:lsdException w:name="Grid Table 1 Light Accent 6" w:uiPriority="46"/>
-    <w:lsdException w:name="Grid Table 2 Accent 6" w:uiPriority="47"/>
-    <w:lsdException w:name="Grid Table 3 Accent 6" w:uiPriority="48"/>
-    <w:lsdException w:name="Grid Table 4 Accent 6" w:uiPriority="49"/>
-    <w:lsdException w:name="Grid Table 5 Dark Accent 6" w:uiPriority="50"/>
-    <w:lsdException w:name="Grid Table 6 Colorful Accent 6" w:uiPriority="51"/>
-    <w:lsdException w:name="Grid Table 7 Colorful Accent 6" w:uiPriority="52"/>
-    <w:lsdException w:name="List Table 1 Light" w:uiPriority="46"/>
-    <w:lsdException w:name="List Table 2" w:uiPriority="47"/>
-    <w:lsdException w:name="List Table 3" w:uiPriority="48"/>
-    <w:lsdException w:name="List Table 4" w:uiPriority="49"/>
-    <w:lsdException w:name="List Table 5 Dark" w:uiPriority="50"/>
-    <w:lsdException w:name="List Table 6 Colorful" w:uiPriority="51"/>
-    <w:lsdException w:name="List Table 7 Colorful" w:uiPriority="52"/>
-    <w:lsdException w:name="List Table 1 Light Accent 1" w:uiPriority="46"/>
-    <w:lsdException w:name="List Table 2 Accent 1" w:uiPriority="47"/>
-    <w:lsdException w:name="List Table 3 Accent 1" w:uiPriority="48"/>
-    <w:lsdException w:name="List Table 4 Accent 1" w:uiPriority="49"/>
-    <w:lsdException w:name="List Table 5 Dark Accent 1" w:uiPriority="50"/>
-    <w:lsdException w:name="List Table 6 Colorful Accent 1" w:uiPriority="51"/>
-    <w:lsdException w:name="List Table 7 Colorful Accent 1" w:uiPriority="52"/>
-    <w:lsdException w:name="List Table 1 Light Accent 2" w:uiPriority="46"/>
-    <w:lsdException w:name="List Table 2 Accent 2" w:uiPriority="47"/>
-    <w:lsdException w:name="List Table 3 Accent 2" w:uiPriority="48"/>
-    <w:lsdException w:name="List Table 4 Accent 2" w:uiPriority="49"/>
-    <w:lsdException w:name="List Table 5 Dark Accent 2" w:uiPriority="50"/>
-    <w:lsdException w:name="List Table 6 Colorful Accent 2" w:uiPriority="51"/>
-    <w:lsdException w:name="List Table 7 Colorful Accent 2" w:uiPriority="52"/>
-    <w:lsdException w:name="List Table 1 Light Accent 3" w:uiPriority="46"/>
-    <w:lsdException w:name="List Table 2 Accent 3" w:uiPriority="47"/>
-    <w:lsdException w:name="List Table 3 Accent 3" w:uiPriority="48"/>
-    <w:lsdException w:name="List Table 4 Accent 3" w:uiPriority="49"/>
-    <w:lsdException w:name="List Table 5 Dark Accent 3" w:uiPriority="50"/>
-    <w:lsdException w:name="List Table 6 Colorful Accent 3" w:uiPriority="51"/>
-    <w:lsdException w:name="List Table 7 Colorful Accent 3" w:uiPriority="52"/>
-    <w:lsdException w:name="List Table 1 Light Accent 4" w:uiPriority="46"/>
-    <w:lsdException w:name="List Table 2 Accent 4" w:uiPriority="47"/>
-    <w:lsdException w:name="List Table 3 Accent 4" w:uiPriority="48"/>
-    <w:lsdException w:name="List Table 4 Accent 4" w:uiPriority="49"/>
-    <w:lsdException w:name="List Table 5 Dark Accent 4" w:uiPriority="50"/>
-    <w:lsdException w:name="List Table 6 Colorful Accent 4" w:uiPriority="51"/>
-    <w:lsdException w:name="List Table 7 Colorful Accent 4" w:uiPriority="52"/>
-    <w:lsdException w:name="List Table 1 Light Accent 5" w:uiPriority="46"/>
-    <w:lsdException w:name="List Table 2 Accent 5" w:uiPriority="47"/>
-    <w:lsdException w:name="List Table 3 Accent 5" w:uiPriority="48"/>
-    <w:lsdException w:name="List Table 4 Accent 5" w:uiPriority="49"/>
-    <w:lsdException w:name="List Table 5 Dark Accent 5" w:uiPriority="50"/>
-    <w:lsdException w:name="List Table 6 Colorful Accent 5" w:uiPriority="51"/>
-    <w:lsdException w:name="List Table 7 Colorful Accent 5" w:uiPriority="52"/>
-    <w:lsdException w:name="List Table 1 Light Accent 6" w:uiPriority="46"/>
-    <w:lsdException w:name="List Table 2 Accent 6" w:uiPriority="47"/>
-    <w:lsdException w:name="List Table 3 Accent 6" w:uiPriority="48"/>
-    <w:lsdException w:name="List Table 4 Accent 6" w:uiPriority="49"/>
-    <w:lsdException w:name="List Table 5 Dark Accent 6" w:uiPriority="50"/>
-    <w:lsdException w:name="List Table 6 Colorful Accent 6" w:uiPriority="51"/>
-    <w:lsdException w:name="List Table 7 Colorful Accent 6" w:uiPriority="52"/>
+  <w:latentStyles w:defLockedState="0" w:defUIPriority="99" w:defSemiHidden="1" w:defUnhideWhenUsed="1" w:defQFormat="0" w:count="267">
+    <w:lsdException w:name="Normal" w:semiHidden="0" w:uiPriority="0" w:unhideWhenUsed="0" w:qFormat="1"/>
+    <w:lsdException w:name="heading 1" w:semiHidden="0" w:uiPriority="9" w:unhideWhenUsed="0" w:qFormat="1"/>
+    <w:lsdException w:name="heading 2" w:uiPriority="9" w:qFormat="1"/>
+    <w:lsdException w:name="heading 3" w:uiPriority="9" w:qFormat="1"/>
+    <w:lsdException w:name="heading 4" w:uiPriority="9" w:qFormat="1"/>
+    <w:lsdException w:name="heading 5" w:uiPriority="9" w:qFormat="1"/>
+    <w:lsdException w:name="heading 6" w:uiPriority="9" w:qFormat="1"/>
+    <w:lsdException w:name="heading 7" w:uiPriority="9" w:qFormat="1"/>
+    <w:lsdException w:name="heading 8" w:uiPriority="9" w:qFormat="1"/>
+    <w:lsdException w:name="heading 9" w:uiPriority="9" w:qFormat="1"/>
+    <w:lsdException w:name="toc 1" w:uiPriority="39"/>
+    <w:lsdException w:name="toc 2" w:uiPriority="39"/>
+    <w:lsdException w:name="toc 3" w:uiPriority="39"/>
+    <w:lsdException w:name="toc 4" w:uiPriority="39"/>
+    <w:lsdException w:name="toc 5" w:uiPriority="39"/>
+    <w:lsdException w:name="toc 6" w:uiPriority="39"/>
+    <w:lsdException w:name="toc 7" w:uiPriority="39"/>
+    <w:lsdException w:name="toc 8" w:uiPriority="39"/>
+    <w:lsdException w:name="toc 9" w:uiPriority="39"/>
+    <w:lsdException w:name="caption" w:uiPriority="35" w:qFormat="1"/>
+    <w:lsdException w:name="Title" w:semiHidden="0" w:uiPriority="10" w:unhideWhenUsed="0" w:qFormat="1"/>
+    <w:lsdException w:name="Default Paragraph Font" w:uiPriority="1"/>
+    <w:lsdException w:name="Subtitle" w:semiHidden="0" w:uiPriority="11" w:unhideWhenUsed="0" w:qFormat="1"/>
+    <w:lsdException w:name="Strong" w:semiHidden="0" w:uiPriority="22" w:unhideWhenUsed="0" w:qFormat="1"/>
+    <w:lsdException w:name="Emphasis" w:semiHidden="0" w:uiPriority="20" w:unhideWhenUsed="0" w:qFormat="1"/>
+    <w:lsdException w:name="Table Grid" w:semiHidden="0" w:uiPriority="59" w:unhideWhenUsed="0"/>
+    <w:lsdException w:name="Placeholder Text" w:unhideWhenUsed="0"/>
+    <w:lsdException w:name="No Spacing" w:semiHidden="0" w:uiPriority="1" w:unhideWhenUsed="0" w:qFormat="1"/>
+    <w:lsdException w:name="Light Shading" w:semiHidden="0" w:uiPriority="60" w:unhideWhenUsed="0"/>
+    <w:lsdException w:name="Light List" w:semiHidden="0" w:uiPriority="61" w:unhideWhenUsed="0"/>
+    <w:lsdException w:name="Light Grid" w:semiHidden="0" w:uiPriority="62" w:unhideWhenUsed="0"/>
+    <w:lsdException w:name="Medium Shading 1" w:semiHidden="0" w:uiPriority="63" w:unhideWhenUsed="0"/>
+    <w:lsdException w:name="Medium Shading 2" w:semiHidden="0" w:uiPriority="64" w:unhideWhenUsed="0"/>
+    <w:lsdException w:name="Medium List 1" w:semiHidden="0" w:uiPriority="65" w:unhideWhenUsed="0"/>
+    <w:lsdException w:name="Medium List 2" w:semiHidden="0" w:uiPriority="66" w:unhideWhenUsed="0"/>
+    <w:lsdException w:name="Medium Grid 1" w:semiHidden="0" w:uiPriority="67" w:unhideWhenUsed="0"/>
+    <w:lsdException w:name="Medium Grid 2" w:semiHidden="0" w:uiPriority="68" w:unhideWhenUsed="0"/>
+    <w:lsdException w:name="Medium Grid 3" w:semiHidden="0" w:uiPriority="69" w:unhideWhenUsed="0"/>
+    <w:lsdException w:name="Dark List" w:semiHidden="0" w:uiPriority="70" w:unhideWhenUsed="0"/>
+    <w:lsdException w:name="Colorful Shading" w:semiHidden="0" w:uiPriority="71" w:unhideWhenUsed="0"/>
+    <w:lsdException w:name="Colorful List" w:semiHidden="0" w:uiPriority="72" w:unhideWhenUsed="0"/>
+    <w:lsdException w:name="Colorful Grid" w:semiHidden="0" w:uiPriority="73" w:unhideWhenUsed="0"/>
+    <w:lsdException w:name="Light Shading Accent 1" w:semiHidden="0" w:uiPriority="60" w:unhideWhenUsed="0"/>
+    <w:lsdException w:name="Light List Accent 1" w:semiHidden="0" w:uiPriority="61" w:unhideWhenUsed="0"/>
+    <w:lsdException w:name="Light Grid Accent 1" w:semiHidden="0" w:uiPriority="62" w:unhideWhenUsed="0"/>
+    <w:lsdException w:name="Medium Shading 1 Accent 1" w:semiHidden="0" w:uiPriority="63" w:unhideWhenUsed="0"/>
+    <w:lsdException w:name="Medium Shading 2 Accent 1" w:semiHidden="0" w:uiPriority="64" w:unhideWhenUsed="0"/>
+    <w:lsdException w:name="Medium List 1 Accent 1" w:semiHidden="0" w:uiPriority="65" w:unhideWhenUsed="0"/>
+    <w:lsdException w:name="Revision" w:unhideWhenUsed="0"/>
+    <w:lsdException w:name="List Paragraph" w:semiHidden="0" w:uiPriority="34" w:unhideWhenUsed="0" w:qFormat="1"/>
+    <w:lsdException w:name="Quote" w:semiHidden="0" w:uiPriority="29" w:unhideWhenUsed="0" w:qFormat="1"/>
+    <w:lsdException w:name="Intense Quote" w:semiHidden="0" w:uiPriority="30" w:unhideWhenUsed="0" w:qFormat="1"/>
+    <w:lsdException w:name="Medium List 2 Accent 1" w:semiHidden="0" w:uiPriority="66" w:unhideWhenUsed="0"/>
+    <w:lsdException w:name="Medium Grid 1 Accent 1" w:semiHidden="0" w:uiPriority="67" w:unhideWhenUsed="0"/>
+    <w:lsdException w:name="Medium Grid 2 Accent 1" w:semiHidden="0" w:uiPriority="68" w:unhideWhenUsed="0"/>
+    <w:lsdException w:name="Medium Grid 3 Accent 1" w:semiHidden="0" w:uiPriority="69" w:unhideWhenUsed="0"/>
+    <w:lsdException w:name="Dark List Accent 1" w:semiHidden="0" w:uiPriority="70" w:unhideWhenUsed="0"/>
+    <w:lsdException w:name="Colorful Shading Accent 1" w:semiHidden="0" w:uiPriority="71" w:unhideWhenUsed="0"/>
+    <w:lsdException w:name="Colorful List Accent 1" w:semiHidden="0" w:uiPriority="72" w:unhideWhenUsed="0"/>
+    <w:lsdException w:name="Colorful Grid Accent 1" w:semiHidden="0" w:uiPriority="73" w:unhideWhenUsed="0"/>
+    <w:lsdException w:name="Light Shading Accent 2" w:semiHidden="0" w:uiPriority="60" w:unhideWhenUsed="0"/>
+    <w:lsdException w:name="Light List Accent 2" w:semiHidden="0" w:uiPriority="61" w:unhideWhenUsed="0"/>
+    <w:lsdException w:name="Light Grid Accent 2" w:semiHidden="0" w:uiPriority="62" w:unhideWhenUsed="0"/>
+    <w:lsdException w:name="Medium Shading 1 Accent 2" w:semiHidden="0" w:uiPriority="63" w:unhideWhenUsed="0"/>
+    <w:lsdException w:name="Medium Shading 2 Accent 2" w:semiHidden="0" w:uiPriority="64" w:unhideWhenUsed="0"/>
+    <w:lsdException w:name="Medium List 1 Accent 2" w:semiHidden="0" w:uiPriority="65" w:unhideWhenUsed="0"/>
+    <w:lsdException w:name="Medium List 2 Accent 2" w:semiHidden="0" w:uiPriority="66" w:unhideWhenUsed="0"/>
+    <w:lsdException w:name="Medium Grid 1 Accent 2" w:semiHidden="0" w:uiPriority="67" w:unhideWhenUsed="0"/>
+    <w:lsdException w:name="Medium Grid 2 Accent 2" w:semiHidden="0" w:uiPriority="68" w:unhideWhenUsed="0"/>
+    <w:lsdException w:name="Medium Grid 3 Accent 2" w:semiHidden="0" w:uiPriority="69" w:unhideWhenUsed="0"/>
+    <w:lsdException w:name="Dark List Accent 2" w:semiHidden="0" w:uiPriority="70" w:unhideWhenUsed="0"/>
+    <w:lsdException w:name="Colorful Shading Accent 2" w:semiHidden="0" w:uiPriority="71" w:unhideWhenUsed="0"/>
+    <w:lsdException w:name="Colorful List Accent 2" w:semiHidden="0" w:uiPriority="72" w:unhideWhenUsed="0"/>
+    <w:lsdException w:name="Colorful Grid Accent 2" w:semiHidden="0" w:uiPriority="73" w:unhideWhenUsed="0"/>
+    <w:lsdException w:name="Light Shading Accent 3" w:semiHidden="0" w:uiPriority="60" w:unhideWhenUsed="0"/>
+    <w:lsdException w:name="Light List Accent 3" w:semiHidden="0" w:uiPriority="61" w:unhideWhenUsed="0"/>
+    <w:lsdException w:name="Light Grid Accent 3" w:semiHidden="0" w:uiPriority="62" w:unhideWhenUsed="0"/>
+    <w:lsdException w:name="Medium Shading 1 Accent 3" w:semiHidden="0" w:uiPriority="63" w:unhideWhenUsed="0"/>
+    <w:lsdException w:name="Medium Shading 2 Accent 3" w:semiHidden="0" w:uiPriority="64" w:unhideWhenUsed="0"/>
+    <w:lsdException w:name="Medium List 1 Accent 3" w:semiHidden="0" w:uiPriority="65" w:unhideWhenUsed="0"/>
+    <w:lsdException w:name="Medium List 2 Accent 3" w:semiHidden="0" w:uiPriority="66" w:unhideWhenUsed="0"/>
+    <w:lsdException w:name="Medium Grid 1 Accent 3" w:semiHidden="0" w:uiPriority="67" w:unhideWhenUsed="0"/>
+    <w:lsdException w:name="Medium Grid 2 Accent 3" w:semiHidden="0" w:uiPriority="68" w:unhideWhenUsed="0"/>
+    <w:lsdException w:name="Medium Grid 3 Accent 3" w:semiHidden="0" w:uiPriority="69" w:unhideWhenUsed="0"/>
+    <w:lsdException w:name="Dark List Accent 3" w:semiHidden="0" w:uiPriority="70" w:unhideWhenUsed="0"/>
+    <w:lsdException w:name="Colorful Shading Accent 3" w:semiHidden="0" w:uiPriority="71" w:unhideWhenUsed="0"/>
+    <w:lsdException w:name="Colorful List Accent 3" w:semiHidden="0" w:uiPriority="72" w:unhideWhenUsed="0"/>
+    <w:lsdException w:name="Colorful Grid Accent 3" w:semiHidden="0" w:uiPriority="73" w:unhideWhenUsed="0"/>
+    <w:lsdException w:name="Light Shading Accent 4" w:semiHidden="0" w:uiPriority="60" w:unhideWhenUsed="0"/>
+    <w:lsdException w:name="Light List Accent 4" w:semiHidden="0" w:uiPriority="61" w:unhideWhenUsed="0"/>
+    <w:lsdException w:name="Light Grid Accent 4" w:semiHidden="0" w:uiPriority="62" w:unhideWhenUsed="0"/>
+    <w:lsdException w:name="Medium Shading 1 Accent 4" w:semiHidden="0" w:uiPriority="63" w:unhideWhenUsed="0"/>
+    <w:lsdException w:name="Medium Shading 2 Accent 4" w:semiHidden="0" w:uiPriority="64" w:unhideWhenUsed="0"/>
+    <w:lsdException w:name="Medium List 1 Accent 4" w:semiHidden="0" w:uiPriority="65" w:unhideWhenUsed="0"/>
+    <w:lsdException w:name="Medium List 2 Accent 4" w:semiHidden="0" w:uiPriority="66" w:unhideWhenUsed="0"/>
+    <w:lsdException w:name="Medium Grid 1 Accent 4" w:semiHidden="0" w:uiPriority="67" w:unhideWhenUsed="0"/>
+    <w:lsdException w:name="Medium Grid 2 Accent 4" w:semiHidden="0" w:uiPriority="68" w:unhideWhenUsed="0"/>
+    <w:lsdException w:name="Medium Grid 3 Accent 4" w:semiHidden="0" w:uiPriority="69" w:unhideWhenUsed="0"/>
+    <w:lsdException w:name="Dark List Accent 4" w:semiHidden="0" w:uiPriority="70" w:unhideWhenUsed="0"/>
+    <w:lsdException w:name="Colorful Shading Accent 4" w:semiHidden="0" w:uiPriority="71" w:unhideWhenUsed="0"/>
+    <w:lsdException w:name="Colorful List Accent 4" w:semiHidden="0" w:uiPriority="72" w:unhideWhenUsed="0"/>
+    <w:lsdException w:name="Colorful Grid Accent 4" w:semiHidden="0" w:uiPriority="73" w:unhideWhenUsed="0"/>
+    <w:lsdException w:name="Light Shading Accent 5" w:semiHidden="0" w:uiPriority="60" w:unhideWhenUsed="0"/>
+    <w:lsdException w:name="Light List Accent 5" w:semiHidden="0" w:uiPriority="61" w:unhideWhenUsed="0"/>
+    <w:lsdException w:name="Light Grid Accent 5" w:semiHidden="0" w:uiPriority="62" w:unhideWhenUsed="0"/>
+    <w:lsdException w:name="Medium Shading 1 Accent 5" w:semiHidden="0" w:uiPriority="63" w:unhideWhenUsed="0"/>
+    <w:lsdException w:name="Medium Shading 2 Accent 5" w:semiHidden="0" w:uiPriority="64" w:unhideWhenUsed="0"/>
+    <w:lsdException w:name="Medium List 1 Accent 5" w:semiHidden="0" w:uiPriority="65" w:unhideWhenUsed="0"/>
+    <w:lsdException w:name="Medium List 2 Accent 5" w:semiHidden="0" w:uiPriority="66" w:unhideWhenUsed="0"/>
+    <w:lsdException w:name="Medium Grid 1 Accent 5" w:semiHidden="0" w:uiPriority="67" w:unhideWhenUsed="0"/>
+    <w:lsdException w:name="Medium Grid 2 Accent 5" w:semiHidden="0" w:uiPriority="68" w:unhideWhenUsed="0"/>
+    <w:lsdException w:name="Medium Grid 3 Accent 5" w:semiHidden="0" w:uiPriority="69" w:unhideWhenUsed="0"/>
+    <w:lsdException w:name="Dark List Accent 5" w:semiHidden="0" w:uiPriority="70" w:unhideWhenUsed="0"/>
+    <w:lsdException w:name="Colorful Shading Accent 5" w:semiHidden="0" w:uiPriority="71" w:unhideWhenUsed="0"/>
+    <w:lsdException w:name="Colorful List Accent 5" w:semiHidden="0" w:uiPriority="72" w:unhideWhenUsed="0"/>
+    <w:lsdException w:name="Colorful Grid Accent 5" w:semiHidden="0" w:uiPriority="73" w:unhideWhenUsed="0"/>
+    <w:lsdException w:name="Light Shading Accent 6" w:semiHidden="0" w:uiPriority="60" w:unhideWhenUsed="0"/>
+    <w:lsdException w:name="Light List Accent 6" w:semiHidden="0" w:uiPriority="61" w:unhideWhenUsed="0"/>
+    <w:lsdException w:name="Light Grid Accent 6" w:semiHidden="0" w:uiPriority="62" w:unhideWhenUsed="0"/>
+    <w:lsdException w:name="Medium Shading 1 Accent 6" w:semiHidden="0" w:uiPriority="63" w:unhideWhenUsed="0"/>
+    <w:lsdException w:name="Medium Shading 2 Accent 6" w:semiHidden="0" w:uiPriority="64" w:unhideWhenUsed="0"/>
+    <w:lsdException w:name="Medium List 1 Accent 6" w:semiHidden="0" w:uiPriority="65" w:unhideWhenUsed="0"/>
+    <w:lsdException w:name="Medium List 2 Accent 6" w:semiHidden="0" w:uiPriority="66" w:unhideWhenUsed="0"/>
+    <w:lsdException w:name="Medium Grid 1 Accent 6" w:semiHidden="0" w:uiPriority="67" w:unhideWhenUsed="0"/>
+    <w:lsdException w:name="Medium Grid 2 Accent 6" w:semiHidden="0" w:uiPriority="68" w:unhideWhenUsed="0"/>
+    <w:lsdException w:name="Medium Grid 3 Accent 6" w:semiHidden="0" w:uiPriority="69" w:unhideWhenUsed="0"/>
+    <w:lsdException w:name="Dark List Accent 6" w:semiHidden="0" w:uiPriority="70" w:unhideWhenUsed="0"/>
+    <w:lsdException w:name="Colorful Shading Accent 6" w:semiHidden="0" w:uiPriority="71" w:unhideWhenUsed="0"/>
+    <w:lsdException w:name="Colorful List Accent 6" w:semiHidden="0" w:uiPriority="72" w:unhideWhenUsed="0"/>
+    <w:lsdException w:name="Colorful Grid Accent 6" w:semiHidden="0" w:uiPriority="73" w:unhideWhenUsed="0"/>
+    <w:lsdException w:name="Subtle Emphasis" w:semiHidden="0" w:uiPriority="19" w:unhideWhenUsed="0" w:qFormat="1"/>
+    <w:lsdException w:name="Intense Emphasis" w:semiHidden="0" w:uiPriority="21" w:unhideWhenUsed="0" w:qFormat="1"/>
+    <w:lsdException w:name="Subtle Reference" w:semiHidden="0" w:uiPriority="31" w:unhideWhenUsed="0" w:qFormat="1"/>
+    <w:lsdException w:name="Intense Reference" w:semiHidden="0" w:uiPriority="32" w:unhideWhenUsed="0" w:qFormat="1"/>
+    <w:lsdException w:name="Book Title" w:semiHidden="0" w:uiPriority="33" w:unhideWhenUsed="0" w:qFormat="1"/>
+    <w:lsdException w:name="Bibliography" w:uiPriority="37"/>
+    <w:lsdException w:name="TOC Heading" w:uiPriority="39" w:qFormat="1"/>
   </w:latentStyles>
   <w:style w:type="paragraph" w:default="1" w:styleId="Normal">
     <w:name w:val="Normal"/>
@@ -11298,6 +12280,7 @@
     <w:uiPriority w:val="99"/>
     <w:semiHidden/>
     <w:unhideWhenUsed/>
+    <w:qFormat/>
     <w:tblPr>
       <w:tblInd w:w="0" w:type="dxa"/>
       <w:tblCellMar>
@@ -11323,6 +12306,7 @@
       <w:spacing w:after="0" w:line="240" w:lineRule="auto"/>
     </w:pPr>
     <w:tblPr>
+      <w:tblInd w:w="0" w:type="dxa"/>
       <w:tblBorders>
         <w:top w:val="single" w:sz="4" w:space="0" w:color="auto"/>
         <w:left w:val="single" w:sz="4" w:space="0" w:color="auto"/>
@@ -11331,6 +12315,12 @@
         <w:insideH w:val="single" w:sz="4" w:space="0" w:color="auto"/>
         <w:insideV w:val="single" w:sz="4" w:space="0" w:color="auto"/>
       </w:tblBorders>
+      <w:tblCellMar>
+        <w:top w:w="0" w:type="dxa"/>
+        <w:left w:w="108" w:type="dxa"/>
+        <w:bottom w:w="0" w:type="dxa"/>
+        <w:right w:w="108" w:type="dxa"/>
+      </w:tblCellMar>
     </w:tblPr>
   </w:style>
   <w:style w:type="paragraph" w:styleId="ListParagraph">
@@ -11734,7 +12724,7 @@
 </file>
 
 <file path=customXml/itemProps1.xml><?xml version="1.0" encoding="utf-8"?>
-<ds:datastoreItem xmlns:ds="http://schemas.openxmlformats.org/officeDocument/2006/customXml" ds:itemID="{24FD9F97-B48D-4297-A3AD-077A95FB309F}">
+<ds:datastoreItem xmlns:ds="http://schemas.openxmlformats.org/officeDocument/2006/customXml" ds:itemID="{3392E741-C5EF-4E60-9344-368E74781DAF}">
   <ds:schemaRefs>
     <ds:schemaRef ds:uri="http://schemas.openxmlformats.org/officeDocument/2006/bibliography"/>
   </ds:schemaRefs>

</xml_diff>

<commit_message>
Update user guide - documented Categories, Products, Login, Main Window and Log off behaviors.
</commit_message>
<xml_diff>
--- a/SouvenirStore/docs/User Guide.docx
+++ b/SouvenirStore/docs/User Guide.docx
@@ -1,6 +1,6 @@
 
 <file path=word/document.xml><?xml version="1.0" encoding="utf-8"?>
-<w:document xmlns:ve="http://schemas.openxmlformats.org/markup-compatibility/2006" xmlns:o="urn:schemas-microsoft-com:office:office" xmlns:r="http://schemas.openxmlformats.org/officeDocument/2006/relationships" xmlns:m="http://schemas.openxmlformats.org/officeDocument/2006/math" xmlns:v="urn:schemas-microsoft-com:vml" xmlns:wp="http://schemas.openxmlformats.org/drawingml/2006/wordprocessingDrawing" xmlns:w10="urn:schemas-microsoft-com:office:word" xmlns:w="http://schemas.openxmlformats.org/wordprocessingml/2006/main" xmlns:wne="http://schemas.microsoft.com/office/word/2006/wordml">
+<w:document xmlns:wpc="http://schemas.microsoft.com/office/word/2010/wordprocessingCanvas" xmlns:mc="http://schemas.openxmlformats.org/markup-compatibility/2006" xmlns:o="urn:schemas-microsoft-com:office:office" xmlns:r="http://schemas.openxmlformats.org/officeDocument/2006/relationships" xmlns:m="http://schemas.openxmlformats.org/officeDocument/2006/math" xmlns:v="urn:schemas-microsoft-com:vml" xmlns:wp14="http://schemas.microsoft.com/office/word/2010/wordprocessingDrawing" xmlns:wp="http://schemas.openxmlformats.org/drawingml/2006/wordprocessingDrawing" xmlns:w10="urn:schemas-microsoft-com:office:word" xmlns:w="http://schemas.openxmlformats.org/wordprocessingml/2006/main" xmlns:w14="http://schemas.microsoft.com/office/word/2010/wordml" xmlns:w15="http://schemas.microsoft.com/office/word/2012/wordml" xmlns:wpg="http://schemas.microsoft.com/office/word/2010/wordprocessingGroup" xmlns:wpi="http://schemas.microsoft.com/office/word/2010/wordprocessingInk" xmlns:wne="http://schemas.microsoft.com/office/word/2006/wordml" xmlns:wps="http://schemas.microsoft.com/office/word/2010/wordprocessingShape" mc:Ignorable="w14 w15 wp14">
   <w:body>
     <w:p>
       <w:pPr>
@@ -359,7 +359,7 @@
       <w:tblPr>
         <w:tblStyle w:val="TableGrid"/>
         <w:tblW w:w="0" w:type="auto"/>
-        <w:tblLook w:val="04A0"/>
+        <w:tblLook w:val="04A0" w:firstRow="1" w:lastRow="0" w:firstColumn="1" w:lastColumn="0" w:noHBand="0" w:noVBand="1"/>
       </w:tblPr>
       <w:tblGrid>
         <w:gridCol w:w="2178"/>
@@ -675,6 +675,7 @@
           <w:docPartUnique/>
         </w:docPartObj>
       </w:sdtPr>
+      <w:sdtEndPr/>
       <w:sdtContent>
         <w:p>
           <w:pPr>
@@ -2630,8 +2631,13 @@
       </w:r>
       <w:r>
         <w:tab/>
-        <w:t>Password: p@ssword</w:t>
-      </w:r>
+        <w:t xml:space="preserve">Password: </w:t>
+      </w:r>
+      <w:proofErr w:type="spellStart"/>
+      <w:r>
+        <w:t>p@ssword</w:t>
+      </w:r>
+      <w:proofErr w:type="spellEnd"/>
       <w:r>
         <w:br/>
       </w:r>
@@ -3109,8 +3115,6 @@
           <w:szCs w:val="24"/>
         </w:rPr>
       </w:pPr>
-      <w:bookmarkStart w:id="3" w:name="_GoBack"/>
-      <w:bookmarkEnd w:id="3"/>
       <w:r>
         <w:rPr>
           <w:rFonts w:ascii="Arial" w:hAnsi="Arial" w:cs="Arial"/>
@@ -3189,7 +3193,7 @@
                     <a:blip r:embed="rId9" cstate="print">
                       <a:extLst>
                         <a:ext uri="{28A0092B-C50C-407E-A947-70E740481C1C}">
-                          <a14:useLocalDpi xmlns:a14="http://schemas.microsoft.com/office/drawing/2010/main" xmlns:wps="http://schemas.microsoft.com/office/word/2010/wordprocessingShape" xmlns:wpi="http://schemas.microsoft.com/office/word/2010/wordprocessingInk" xmlns:wpg="http://schemas.microsoft.com/office/word/2010/wordprocessingGroup" xmlns:w15="http://schemas.microsoft.com/office/word/2012/wordml" xmlns:w14="http://schemas.microsoft.com/office/word/2010/wordml" xmlns:w="http://schemas.openxmlformats.org/wordprocessingml/2006/main" xmlns:w10="urn:schemas-microsoft-com:office:word" xmlns:wp14="http://schemas.microsoft.com/office/word/2010/wordprocessingDrawing" xmlns:v="urn:schemas-microsoft-com:vml" xmlns:o="urn:schemas-microsoft-com:office:office" xmlns:mc="http://schemas.openxmlformats.org/markup-compatibility/2006" xmlns:wpc="http://schemas.microsoft.com/office/word/2010/wordprocessingCanvas" xmlns="" val="0"/>
+                          <a14:useLocalDpi xmlns:a14="http://schemas.microsoft.com/office/drawing/2010/main" val="0"/>
                         </a:ext>
                       </a:extLst>
                     </a:blip>
@@ -3324,7 +3328,15 @@
       </w:pPr>
       <w:r>
         <w:lastRenderedPageBreak/>
-        <w:t>Manage-&gt;StoreKeepers: Store keeper management UI.</w:t>
+        <w:t>Manage-&gt;</w:t>
+      </w:r>
+      <w:proofErr w:type="spellStart"/>
+      <w:r>
+        <w:t>StoreKeepers</w:t>
+      </w:r>
+      <w:proofErr w:type="spellEnd"/>
+      <w:r>
+        <w:t>: Store keeper management UI.</w:t>
       </w:r>
     </w:p>
     <w:p>
@@ -3362,6 +3374,19 @@
     </w:p>
     <w:p>
       <w:pPr>
+        <w:ind w:left="720"/>
+      </w:pPr>
+      <w:r>
+        <w:t>To exit the application, click on close window X on top right corner. The will log the user off with confirmation and close the application.</w:t>
+      </w:r>
+    </w:p>
+    <w:p>
+      <w:pPr>
+        <w:ind w:left="720"/>
+      </w:pPr>
+    </w:p>
+    <w:p>
+      <w:pPr>
         <w:pStyle w:val="ListParagraph"/>
         <w:spacing w:after="0" w:line="240" w:lineRule="auto"/>
         <w:ind w:left="1080"/>
@@ -3461,7 +3486,7 @@
           <w:szCs w:val="28"/>
         </w:rPr>
       </w:pPr>
-      <w:bookmarkStart w:id="4" w:name="_Toc415859269"/>
+      <w:bookmarkStart w:id="3" w:name="_Toc415859269"/>
       <w:r>
         <w:rPr>
           <w:rFonts w:ascii="Arial" w:hAnsi="Arial" w:cs="Arial"/>
@@ -3471,7 +3496,7 @@
         </w:rPr>
         <w:t>STORE KEEPERS</w:t>
       </w:r>
-      <w:bookmarkEnd w:id="4"/>
+      <w:bookmarkEnd w:id="3"/>
     </w:p>
     <w:p>
       <w:pPr>
@@ -3810,7 +3835,25 @@
           <w:szCs w:val="20"/>
         </w:rPr>
         <w:tab/>
-        <w:t xml:space="preserve">Click on the "Add" button in Store Keeper panel. System opens the "Add StoreKeeper" </w:t>
+        <w:t xml:space="preserve">Click on the "Add" button in Store Keeper panel. System opens the "Add </w:t>
+      </w:r>
+      <w:proofErr w:type="spellStart"/>
+      <w:r>
+        <w:rPr>
+          <w:rFonts w:ascii="Arial" w:hAnsi="Arial" w:cs="Arial"/>
+          <w:sz w:val="20"/>
+          <w:szCs w:val="20"/>
+        </w:rPr>
+        <w:t>StoreKeeper</w:t>
+      </w:r>
+      <w:proofErr w:type="spellEnd"/>
+      <w:r>
+        <w:rPr>
+          <w:rFonts w:ascii="Arial" w:hAnsi="Arial" w:cs="Arial"/>
+          <w:sz w:val="20"/>
+          <w:szCs w:val="20"/>
+        </w:rPr>
+        <w:t xml:space="preserve">" </w:t>
       </w:r>
       <w:r>
         <w:rPr>
@@ -4036,7 +4079,25 @@
           <w:szCs w:val="20"/>
         </w:rPr>
         <w:tab/>
-        <w:t xml:space="preserve">Click on the "Edit" button in Store Keeper panel. System opens the "Edit StoreKeeper" </w:t>
+        <w:t xml:space="preserve">Click on the "Edit" button in Store Keeper panel. System opens the "Edit </w:t>
+      </w:r>
+      <w:proofErr w:type="spellStart"/>
+      <w:r>
+        <w:rPr>
+          <w:rFonts w:ascii="Arial" w:hAnsi="Arial" w:cs="Arial"/>
+          <w:sz w:val="20"/>
+          <w:szCs w:val="20"/>
+        </w:rPr>
+        <w:t>StoreKeeper</w:t>
+      </w:r>
+      <w:proofErr w:type="spellEnd"/>
+      <w:r>
+        <w:rPr>
+          <w:rFonts w:ascii="Arial" w:hAnsi="Arial" w:cs="Arial"/>
+          <w:sz w:val="20"/>
+          <w:szCs w:val="20"/>
+        </w:rPr>
+        <w:t xml:space="preserve">" </w:t>
       </w:r>
       <w:r>
         <w:rPr>
@@ -4189,7 +4250,7 @@
           <w:szCs w:val="28"/>
         </w:rPr>
       </w:pPr>
-      <w:bookmarkStart w:id="5" w:name="_Toc415859270"/>
+      <w:bookmarkStart w:id="4" w:name="_Toc415859270"/>
       <w:r>
         <w:rPr>
           <w:rFonts w:ascii="Arial" w:hAnsi="Arial" w:cs="Arial"/>
@@ -4200,7 +4261,7 @@
         <w:lastRenderedPageBreak/>
         <w:t>CATEGORY</w:t>
       </w:r>
-      <w:bookmarkEnd w:id="5"/>
+      <w:bookmarkEnd w:id="4"/>
     </w:p>
     <w:p>
       <w:pPr>
@@ -4266,15 +4327,15 @@
           <w:sz w:val="20"/>
           <w:szCs w:val="20"/>
         </w:rPr>
-        <w:t>Th</w:t>
-      </w:r>
-      <w:r>
-        <w:rPr>
-          <w:rFonts w:ascii="Arial" w:hAnsi="Arial" w:cs="Arial"/>
-          <w:sz w:val="20"/>
-          <w:szCs w:val="20"/>
-        </w:rPr>
-        <w:t xml:space="preserve">e login will allow the user to login to the application </w:t>
+        <w:t>This UI displays a list of existing categories.</w:t>
+      </w:r>
+      <w:r>
+        <w:rPr>
+          <w:rFonts w:ascii="Arial" w:hAnsi="Arial" w:cs="Arial"/>
+          <w:sz w:val="20"/>
+          <w:szCs w:val="20"/>
+        </w:rPr>
+        <w:t xml:space="preserve"> </w:t>
       </w:r>
     </w:p>
     <w:p>
@@ -4348,17 +4409,13 @@
       </w:pPr>
       <w:r>
         <w:rPr>
-          <w:rFonts w:ascii="Arial" w:hAnsi="Arial" w:cs="Arial"/>
-          <w:b/>
           <w:noProof/>
-          <w:sz w:val="28"/>
-          <w:szCs w:val="28"/>
         </w:rPr>
         <w:drawing>
-          <wp:inline distT="0" distB="0" distL="0" distR="0">
-            <wp:extent cx="3352800" cy="1508760"/>
-            <wp:effectExtent l="19050" t="0" r="0" b="0"/>
-            <wp:docPr id="9" name="Picture 1"/>
+          <wp:inline distT="0" distB="0" distL="0" distR="0" wp14:anchorId="2BDD4AA8" wp14:editId="6385D084">
+            <wp:extent cx="4791075" cy="2371725"/>
+            <wp:effectExtent l="0" t="0" r="9525" b="9525"/>
+            <wp:docPr id="10" name="Picture 10"/>
             <wp:cNvGraphicFramePr>
               <a:graphicFrameLocks xmlns:a="http://schemas.openxmlformats.org/drawingml/2006/main" noChangeAspect="1"/>
             </wp:cNvGraphicFramePr>
@@ -4366,33 +4423,23 @@
               <a:graphicData uri="http://schemas.openxmlformats.org/drawingml/2006/picture">
                 <pic:pic xmlns:pic="http://schemas.openxmlformats.org/drawingml/2006/picture">
                   <pic:nvPicPr>
-                    <pic:cNvPr id="0" name="Picture 1"/>
-                    <pic:cNvPicPr>
-                      <a:picLocks noChangeAspect="1" noChangeArrowheads="1"/>
-                    </pic:cNvPicPr>
+                    <pic:cNvPr id="1" name=""/>
+                    <pic:cNvPicPr/>
                   </pic:nvPicPr>
                   <pic:blipFill>
-                    <a:blip r:embed="rId6" cstate="print"/>
-                    <a:srcRect/>
+                    <a:blip r:embed="rId11"/>
                     <a:stretch>
                       <a:fillRect/>
                     </a:stretch>
                   </pic:blipFill>
-                  <pic:spPr bwMode="auto">
+                  <pic:spPr>
                     <a:xfrm>
                       <a:off x="0" y="0"/>
-                      <a:ext cx="3352800" cy="1508760"/>
+                      <a:ext cx="4791075" cy="2371725"/>
                     </a:xfrm>
                     <a:prstGeom prst="rect">
                       <a:avLst/>
                     </a:prstGeom>
-                    <a:noFill/>
-                    <a:ln w="9525">
-                      <a:noFill/>
-                      <a:miter lim="800000"/>
-                      <a:headEnd/>
-                      <a:tailEnd/>
-                    </a:ln>
                   </pic:spPr>
                 </pic:pic>
               </a:graphicData>
@@ -4492,7 +4539,294 @@
           <w:sz w:val="20"/>
           <w:szCs w:val="20"/>
         </w:rPr>
-        <w:t>Provide valid User Id and Password and Click “Login” button to login to the application</w:t>
+        <w:t>Select Manage-&gt;Inventory-&gt;Categories to open the category UI.</w:t>
+      </w:r>
+    </w:p>
+    <w:p>
+      <w:pPr>
+        <w:pStyle w:val="ListParagraph"/>
+        <w:numPr>
+          <w:ilvl w:val="0"/>
+          <w:numId w:val="14"/>
+        </w:numPr>
+        <w:spacing w:after="0" w:line="240" w:lineRule="auto"/>
+        <w:rPr>
+          <w:rFonts w:ascii="Arial" w:hAnsi="Arial" w:cs="Arial"/>
+          <w:sz w:val="20"/>
+          <w:szCs w:val="20"/>
+        </w:rPr>
+      </w:pPr>
+      <w:r>
+        <w:rPr>
+          <w:rFonts w:ascii="Arial" w:hAnsi="Arial" w:cs="Arial"/>
+          <w:sz w:val="20"/>
+          <w:szCs w:val="20"/>
+        </w:rPr>
+        <w:t>The category code is read only whereas category name can be edited by double clicking on the name field.</w:t>
+      </w:r>
+    </w:p>
+    <w:p>
+      <w:pPr>
+        <w:pStyle w:val="ListParagraph"/>
+        <w:numPr>
+          <w:ilvl w:val="0"/>
+          <w:numId w:val="14"/>
+        </w:numPr>
+        <w:spacing w:after="0" w:line="240" w:lineRule="auto"/>
+        <w:rPr>
+          <w:rFonts w:ascii="Arial" w:hAnsi="Arial" w:cs="Arial"/>
+          <w:sz w:val="20"/>
+          <w:szCs w:val="20"/>
+        </w:rPr>
+      </w:pPr>
+      <w:r>
+        <w:rPr>
+          <w:rFonts w:ascii="Arial" w:hAnsi="Arial" w:cs="Arial"/>
+          <w:sz w:val="20"/>
+          <w:szCs w:val="20"/>
+        </w:rPr>
+        <w:t>To add new categories, click on Add button.</w:t>
+      </w:r>
+    </w:p>
+    <w:p>
+      <w:pPr>
+        <w:pStyle w:val="ListParagraph"/>
+        <w:numPr>
+          <w:ilvl w:val="0"/>
+          <w:numId w:val="14"/>
+        </w:numPr>
+        <w:spacing w:after="0" w:line="240" w:lineRule="auto"/>
+        <w:rPr>
+          <w:rFonts w:ascii="Arial" w:hAnsi="Arial" w:cs="Arial"/>
+          <w:sz w:val="20"/>
+          <w:szCs w:val="20"/>
+        </w:rPr>
+      </w:pPr>
+      <w:r>
+        <w:rPr>
+          <w:rFonts w:ascii="Arial" w:hAnsi="Arial" w:cs="Arial"/>
+          <w:sz w:val="20"/>
+          <w:szCs w:val="20"/>
+        </w:rPr>
+        <w:t>This will display the Add Category dialog</w:t>
+      </w:r>
+    </w:p>
+    <w:p>
+      <w:pPr>
+        <w:pStyle w:val="ListParagraph"/>
+        <w:spacing w:after="0" w:line="240" w:lineRule="auto"/>
+        <w:ind w:left="1080"/>
+        <w:rPr>
+          <w:rFonts w:ascii="Arial" w:hAnsi="Arial" w:cs="Arial"/>
+          <w:sz w:val="20"/>
+          <w:szCs w:val="20"/>
+        </w:rPr>
+      </w:pPr>
+      <w:r>
+        <w:rPr>
+          <w:noProof/>
+        </w:rPr>
+        <w:drawing>
+          <wp:inline distT="0" distB="0" distL="0" distR="0" wp14:anchorId="086068F5" wp14:editId="75A73A7E">
+            <wp:extent cx="3877056" cy="971357"/>
+            <wp:effectExtent l="0" t="0" r="0" b="0"/>
+            <wp:docPr id="12" name="Picture 12"/>
+            <wp:cNvGraphicFramePr>
+              <a:graphicFrameLocks xmlns:a="http://schemas.openxmlformats.org/drawingml/2006/main" noChangeAspect="1"/>
+            </wp:cNvGraphicFramePr>
+            <a:graphic xmlns:a="http://schemas.openxmlformats.org/drawingml/2006/main">
+              <a:graphicData uri="http://schemas.openxmlformats.org/drawingml/2006/picture">
+                <pic:pic xmlns:pic="http://schemas.openxmlformats.org/drawingml/2006/picture">
+                  <pic:nvPicPr>
+                    <pic:cNvPr id="1" name=""/>
+                    <pic:cNvPicPr/>
+                  </pic:nvPicPr>
+                  <pic:blipFill>
+                    <a:blip r:embed="rId12"/>
+                    <a:stretch>
+                      <a:fillRect/>
+                    </a:stretch>
+                  </pic:blipFill>
+                  <pic:spPr>
+                    <a:xfrm>
+                      <a:off x="0" y="0"/>
+                      <a:ext cx="3905428" cy="978465"/>
+                    </a:xfrm>
+                    <a:prstGeom prst="rect">
+                      <a:avLst/>
+                    </a:prstGeom>
+                  </pic:spPr>
+                </pic:pic>
+              </a:graphicData>
+            </a:graphic>
+          </wp:inline>
+        </w:drawing>
+      </w:r>
+    </w:p>
+    <w:p>
+      <w:pPr>
+        <w:pStyle w:val="ListParagraph"/>
+        <w:numPr>
+          <w:ilvl w:val="0"/>
+          <w:numId w:val="14"/>
+        </w:numPr>
+        <w:spacing w:after="0" w:line="240" w:lineRule="auto"/>
+        <w:rPr>
+          <w:rFonts w:ascii="Arial" w:hAnsi="Arial" w:cs="Arial"/>
+          <w:sz w:val="20"/>
+          <w:szCs w:val="20"/>
+        </w:rPr>
+      </w:pPr>
+      <w:r>
+        <w:rPr>
+          <w:rFonts w:ascii="Arial" w:hAnsi="Arial" w:cs="Arial"/>
+          <w:sz w:val="20"/>
+          <w:szCs w:val="20"/>
+        </w:rPr>
+        <w:t>Enter code and name and click Ok to add a new category.</w:t>
+      </w:r>
+    </w:p>
+    <w:p>
+      <w:pPr>
+        <w:pStyle w:val="ListParagraph"/>
+        <w:numPr>
+          <w:ilvl w:val="0"/>
+          <w:numId w:val="14"/>
+        </w:numPr>
+        <w:spacing w:after="0" w:line="240" w:lineRule="auto"/>
+        <w:rPr>
+          <w:rFonts w:ascii="Arial" w:hAnsi="Arial" w:cs="Arial"/>
+          <w:sz w:val="20"/>
+          <w:szCs w:val="20"/>
+        </w:rPr>
+      </w:pPr>
+      <w:r>
+        <w:rPr>
+          <w:rFonts w:ascii="Arial" w:hAnsi="Arial" w:cs="Arial"/>
+          <w:sz w:val="20"/>
+          <w:szCs w:val="20"/>
+        </w:rPr>
+        <w:lastRenderedPageBreak/>
+        <w:t>If the entered code already exists, an error message will be displayed.</w:t>
+      </w:r>
+      <w:r>
+        <w:rPr>
+          <w:rFonts w:ascii="Arial" w:hAnsi="Arial" w:cs="Arial"/>
+          <w:sz w:val="20"/>
+          <w:szCs w:val="20"/>
+        </w:rPr>
+        <w:br/>
+      </w:r>
+      <w:r>
+        <w:rPr>
+          <w:noProof/>
+        </w:rPr>
+        <w:drawing>
+          <wp:inline distT="0" distB="0" distL="0" distR="0" wp14:anchorId="2B7BFC85" wp14:editId="4E9340D3">
+            <wp:extent cx="3006547" cy="1833450"/>
+            <wp:effectExtent l="0" t="0" r="0" b="0"/>
+            <wp:docPr id="36" name="Picture 36"/>
+            <wp:cNvGraphicFramePr>
+              <a:graphicFrameLocks xmlns:a="http://schemas.openxmlformats.org/drawingml/2006/main" noChangeAspect="1"/>
+            </wp:cNvGraphicFramePr>
+            <a:graphic xmlns:a="http://schemas.openxmlformats.org/drawingml/2006/main">
+              <a:graphicData uri="http://schemas.openxmlformats.org/drawingml/2006/picture">
+                <pic:pic xmlns:pic="http://schemas.openxmlformats.org/drawingml/2006/picture">
+                  <pic:nvPicPr>
+                    <pic:cNvPr id="1" name=""/>
+                    <pic:cNvPicPr/>
+                  </pic:nvPicPr>
+                  <pic:blipFill>
+                    <a:blip r:embed="rId13"/>
+                    <a:stretch>
+                      <a:fillRect/>
+                    </a:stretch>
+                  </pic:blipFill>
+                  <pic:spPr>
+                    <a:xfrm>
+                      <a:off x="0" y="0"/>
+                      <a:ext cx="3032139" cy="1849056"/>
+                    </a:xfrm>
+                    <a:prstGeom prst="rect">
+                      <a:avLst/>
+                    </a:prstGeom>
+                  </pic:spPr>
+                </pic:pic>
+              </a:graphicData>
+            </a:graphic>
+          </wp:inline>
+        </w:drawing>
+      </w:r>
+    </w:p>
+    <w:p>
+      <w:pPr>
+        <w:pStyle w:val="ListParagraph"/>
+        <w:numPr>
+          <w:ilvl w:val="0"/>
+          <w:numId w:val="14"/>
+        </w:numPr>
+        <w:spacing w:after="0" w:line="240" w:lineRule="auto"/>
+        <w:rPr>
+          <w:rFonts w:ascii="Arial" w:hAnsi="Arial" w:cs="Arial"/>
+          <w:sz w:val="20"/>
+          <w:szCs w:val="20"/>
+        </w:rPr>
+      </w:pPr>
+      <w:r>
+        <w:rPr>
+          <w:rFonts w:ascii="Arial" w:hAnsi="Arial" w:cs="Arial"/>
+          <w:sz w:val="20"/>
+          <w:szCs w:val="20"/>
+        </w:rPr>
+        <w:t>Category code must be three characters long and must not contain spaces.</w:t>
+      </w:r>
+      <w:r>
+        <w:rPr>
+          <w:rFonts w:ascii="Arial" w:hAnsi="Arial" w:cs="Arial"/>
+          <w:sz w:val="20"/>
+          <w:szCs w:val="20"/>
+        </w:rPr>
+        <w:br/>
+      </w:r>
+      <w:r>
+        <w:rPr>
+          <w:noProof/>
+        </w:rPr>
+        <w:drawing>
+          <wp:inline distT="0" distB="0" distL="0" distR="0" wp14:anchorId="022AB593" wp14:editId="3B84707D">
+            <wp:extent cx="2531059" cy="1635567"/>
+            <wp:effectExtent l="0" t="0" r="0" b="0"/>
+            <wp:docPr id="37" name="Picture 37"/>
+            <wp:cNvGraphicFramePr>
+              <a:graphicFrameLocks xmlns:a="http://schemas.openxmlformats.org/drawingml/2006/main" noChangeAspect="1"/>
+            </wp:cNvGraphicFramePr>
+            <a:graphic xmlns:a="http://schemas.openxmlformats.org/drawingml/2006/main">
+              <a:graphicData uri="http://schemas.openxmlformats.org/drawingml/2006/picture">
+                <pic:pic xmlns:pic="http://schemas.openxmlformats.org/drawingml/2006/picture">
+                  <pic:nvPicPr>
+                    <pic:cNvPr id="1" name=""/>
+                    <pic:cNvPicPr/>
+                  </pic:nvPicPr>
+                  <pic:blipFill>
+                    <a:blip r:embed="rId14"/>
+                    <a:stretch>
+                      <a:fillRect/>
+                    </a:stretch>
+                  </pic:blipFill>
+                  <pic:spPr>
+                    <a:xfrm>
+                      <a:off x="0" y="0"/>
+                      <a:ext cx="2559527" cy="1653963"/>
+                    </a:xfrm>
+                    <a:prstGeom prst="rect">
+                      <a:avLst/>
+                    </a:prstGeom>
+                  </pic:spPr>
+                </pic:pic>
+              </a:graphicData>
+            </a:graphic>
+          </wp:inline>
+        </w:drawing>
       </w:r>
       <w:r>
         <w:rPr>
@@ -4592,7 +4926,7 @@
           <w:szCs w:val="28"/>
         </w:rPr>
       </w:pPr>
-      <w:bookmarkStart w:id="6" w:name="_Toc415859271"/>
+      <w:bookmarkStart w:id="5" w:name="_Toc415859271"/>
       <w:r>
         <w:rPr>
           <w:rFonts w:ascii="Arial" w:hAnsi="Arial" w:cs="Arial"/>
@@ -4602,7 +4936,7 @@
         </w:rPr>
         <w:t>VENDOR</w:t>
       </w:r>
-      <w:bookmarkEnd w:id="6"/>
+      <w:bookmarkEnd w:id="5"/>
     </w:p>
     <w:p>
       <w:pPr>
@@ -4642,10 +4976,10 @@
                     </pic:cNvPicPr>
                   </pic:nvPicPr>
                   <pic:blipFill>
-                    <a:blip r:embed="rId11" cstate="print">
+                    <a:blip r:embed="rId15" cstate="print">
                       <a:extLst>
                         <a:ext uri="{28A0092B-C50C-407E-A947-70E740481C1C}">
-                          <a14:useLocalDpi xmlns:a14="http://schemas.microsoft.com/office/drawing/2010/main" xmlns:wps="http://schemas.microsoft.com/office/word/2010/wordprocessingShape" xmlns:wpi="http://schemas.microsoft.com/office/word/2010/wordprocessingInk" xmlns:wpg="http://schemas.microsoft.com/office/word/2010/wordprocessingGroup" xmlns:w15="http://schemas.microsoft.com/office/word/2012/wordml" xmlns:w14="http://schemas.microsoft.com/office/word/2010/wordml" xmlns:w="http://schemas.openxmlformats.org/wordprocessingml/2006/main" xmlns:w10="urn:schemas-microsoft-com:office:word" xmlns:wp14="http://schemas.microsoft.com/office/word/2010/wordprocessingDrawing" xmlns:v="urn:schemas-microsoft-com:vml" xmlns:o="urn:schemas-microsoft-com:office:office" xmlns:mc="http://schemas.openxmlformats.org/markup-compatibility/2006" xmlns:wpc="http://schemas.microsoft.com/office/word/2010/wordprocessingCanvas" xmlns="" val="0"/>
+                          <a14:useLocalDpi xmlns:a14="http://schemas.microsoft.com/office/drawing/2010/main" val="0"/>
                         </a:ext>
                       </a:extLst>
                     </a:blip>
@@ -4702,10 +5036,10 @@
                     </pic:cNvPicPr>
                   </pic:nvPicPr>
                   <pic:blipFill>
-                    <a:blip r:embed="rId12" cstate="print">
+                    <a:blip r:embed="rId16" cstate="print">
                       <a:extLst>
                         <a:ext uri="{28A0092B-C50C-407E-A947-70E740481C1C}">
-                          <a14:useLocalDpi xmlns:a14="http://schemas.microsoft.com/office/drawing/2010/main" xmlns:wps="http://schemas.microsoft.com/office/word/2010/wordprocessingShape" xmlns:wpi="http://schemas.microsoft.com/office/word/2010/wordprocessingInk" xmlns:wpg="http://schemas.microsoft.com/office/word/2010/wordprocessingGroup" xmlns:w15="http://schemas.microsoft.com/office/word/2012/wordml" xmlns:w14="http://schemas.microsoft.com/office/word/2010/wordml" xmlns:w="http://schemas.openxmlformats.org/wordprocessingml/2006/main" xmlns:w10="urn:schemas-microsoft-com:office:word" xmlns:wp14="http://schemas.microsoft.com/office/word/2010/wordprocessingDrawing" xmlns:v="urn:schemas-microsoft-com:vml" xmlns:o="urn:schemas-microsoft-com:office:office" xmlns:mc="http://schemas.openxmlformats.org/markup-compatibility/2006" xmlns:wpc="http://schemas.microsoft.com/office/word/2010/wordprocessingCanvas" xmlns="" val="0"/>
+                          <a14:useLocalDpi xmlns:a14="http://schemas.microsoft.com/office/drawing/2010/main" val="0"/>
                         </a:ext>
                       </a:extLst>
                     </a:blip>
@@ -4794,10 +5128,10 @@
                     </pic:cNvPicPr>
                   </pic:nvPicPr>
                   <pic:blipFill>
-                    <a:blip r:embed="rId13" cstate="print">
+                    <a:blip r:embed="rId17" cstate="print">
                       <a:extLst>
                         <a:ext uri="{28A0092B-C50C-407E-A947-70E740481C1C}">
-                          <a14:useLocalDpi xmlns:a14="http://schemas.microsoft.com/office/drawing/2010/main" xmlns:wps="http://schemas.microsoft.com/office/word/2010/wordprocessingShape" xmlns:wpi="http://schemas.microsoft.com/office/word/2010/wordprocessingInk" xmlns:wpg="http://schemas.microsoft.com/office/word/2010/wordprocessingGroup" xmlns:w15="http://schemas.microsoft.com/office/word/2012/wordml" xmlns:w14="http://schemas.microsoft.com/office/word/2010/wordml" xmlns:w="http://schemas.openxmlformats.org/wordprocessingml/2006/main" xmlns:w10="urn:schemas-microsoft-com:office:word" xmlns:wp14="http://schemas.microsoft.com/office/word/2010/wordprocessingDrawing" xmlns:v="urn:schemas-microsoft-com:vml" xmlns:o="urn:schemas-microsoft-com:office:office" xmlns:mc="http://schemas.openxmlformats.org/markup-compatibility/2006" xmlns:wpc="http://schemas.microsoft.com/office/word/2010/wordprocessingCanvas" xmlns="" val="0"/>
+                          <a14:useLocalDpi xmlns:a14="http://schemas.microsoft.com/office/drawing/2010/main" val="0"/>
                         </a:ext>
                       </a:extLst>
                     </a:blip>
@@ -4861,10 +5195,10 @@
                     </pic:cNvPicPr>
                   </pic:nvPicPr>
                   <pic:blipFill>
-                    <a:blip r:embed="rId14" cstate="print">
+                    <a:blip r:embed="rId18" cstate="print">
                       <a:extLst>
                         <a:ext uri="{28A0092B-C50C-407E-A947-70E740481C1C}">
-                          <a14:useLocalDpi xmlns:a14="http://schemas.microsoft.com/office/drawing/2010/main" xmlns:wps="http://schemas.microsoft.com/office/word/2010/wordprocessingShape" xmlns:wpi="http://schemas.microsoft.com/office/word/2010/wordprocessingInk" xmlns:wpg="http://schemas.microsoft.com/office/word/2010/wordprocessingGroup" xmlns:w15="http://schemas.microsoft.com/office/word/2012/wordml" xmlns:w14="http://schemas.microsoft.com/office/word/2010/wordml" xmlns:w="http://schemas.openxmlformats.org/wordprocessingml/2006/main" xmlns:w10="urn:schemas-microsoft-com:office:word" xmlns:wp14="http://schemas.microsoft.com/office/word/2010/wordprocessingDrawing" xmlns:v="urn:schemas-microsoft-com:vml" xmlns:o="urn:schemas-microsoft-com:office:office" xmlns:mc="http://schemas.openxmlformats.org/markup-compatibility/2006" xmlns:wpc="http://schemas.microsoft.com/office/word/2010/wordprocessingCanvas" xmlns="" val="0"/>
+                          <a14:useLocalDpi xmlns:a14="http://schemas.microsoft.com/office/drawing/2010/main" val="0"/>
                         </a:ext>
                       </a:extLst>
                     </a:blip>
@@ -4923,10 +5257,10 @@
                     </pic:cNvPicPr>
                   </pic:nvPicPr>
                   <pic:blipFill>
-                    <a:blip r:embed="rId15" cstate="print">
+                    <a:blip r:embed="rId19" cstate="print">
                       <a:extLst>
                         <a:ext uri="{28A0092B-C50C-407E-A947-70E740481C1C}">
-                          <a14:useLocalDpi xmlns:a14="http://schemas.microsoft.com/office/drawing/2010/main" xmlns:wps="http://schemas.microsoft.com/office/word/2010/wordprocessingShape" xmlns:wpi="http://schemas.microsoft.com/office/word/2010/wordprocessingInk" xmlns:wpg="http://schemas.microsoft.com/office/word/2010/wordprocessingGroup" xmlns:w15="http://schemas.microsoft.com/office/word/2012/wordml" xmlns:w14="http://schemas.microsoft.com/office/word/2010/wordml" xmlns:w="http://schemas.openxmlformats.org/wordprocessingml/2006/main" xmlns:w10="urn:schemas-microsoft-com:office:word" xmlns:wp14="http://schemas.microsoft.com/office/word/2010/wordprocessingDrawing" xmlns:v="urn:schemas-microsoft-com:vml" xmlns:o="urn:schemas-microsoft-com:office:office" xmlns:mc="http://schemas.openxmlformats.org/markup-compatibility/2006" xmlns:wpc="http://schemas.microsoft.com/office/word/2010/wordprocessingCanvas" xmlns="" val="0"/>
+                          <a14:useLocalDpi xmlns:a14="http://schemas.microsoft.com/office/drawing/2010/main" val="0"/>
                         </a:ext>
                       </a:extLst>
                     </a:blip>
@@ -5001,10 +5335,10 @@
                     </pic:cNvPicPr>
                   </pic:nvPicPr>
                   <pic:blipFill>
-                    <a:blip r:embed="rId16" cstate="print">
+                    <a:blip r:embed="rId20" cstate="print">
                       <a:extLst>
                         <a:ext uri="{28A0092B-C50C-407E-A947-70E740481C1C}">
-                          <a14:useLocalDpi xmlns:a14="http://schemas.microsoft.com/office/drawing/2010/main" xmlns:wps="http://schemas.microsoft.com/office/word/2010/wordprocessingShape" xmlns:wpi="http://schemas.microsoft.com/office/word/2010/wordprocessingInk" xmlns:wpg="http://schemas.microsoft.com/office/word/2010/wordprocessingGroup" xmlns:w15="http://schemas.microsoft.com/office/word/2012/wordml" xmlns:w14="http://schemas.microsoft.com/office/word/2010/wordml" xmlns:w="http://schemas.openxmlformats.org/wordprocessingml/2006/main" xmlns:w10="urn:schemas-microsoft-com:office:word" xmlns:wp14="http://schemas.microsoft.com/office/word/2010/wordprocessingDrawing" xmlns:v="urn:schemas-microsoft-com:vml" xmlns:o="urn:schemas-microsoft-com:office:office" xmlns:mc="http://schemas.openxmlformats.org/markup-compatibility/2006" xmlns:wpc="http://schemas.microsoft.com/office/word/2010/wordprocessingCanvas" xmlns="" val="0"/>
+                          <a14:useLocalDpi xmlns:a14="http://schemas.microsoft.com/office/drawing/2010/main" val="0"/>
                         </a:ext>
                       </a:extLst>
                     </a:blip>
@@ -5090,10 +5424,10 @@
                     </pic:cNvPicPr>
                   </pic:nvPicPr>
                   <pic:blipFill>
-                    <a:blip r:embed="rId17" cstate="print">
+                    <a:blip r:embed="rId21" cstate="print">
                       <a:extLst>
                         <a:ext uri="{28A0092B-C50C-407E-A947-70E740481C1C}">
-                          <a14:useLocalDpi xmlns:a14="http://schemas.microsoft.com/office/drawing/2010/main" xmlns:wps="http://schemas.microsoft.com/office/word/2010/wordprocessingShape" xmlns:wpi="http://schemas.microsoft.com/office/word/2010/wordprocessingInk" xmlns:wpg="http://schemas.microsoft.com/office/word/2010/wordprocessingGroup" xmlns:w15="http://schemas.microsoft.com/office/word/2012/wordml" xmlns:w14="http://schemas.microsoft.com/office/word/2010/wordml" xmlns:w="http://schemas.openxmlformats.org/wordprocessingml/2006/main" xmlns:w10="urn:schemas-microsoft-com:office:word" xmlns:wp14="http://schemas.microsoft.com/office/word/2010/wordprocessingDrawing" xmlns:v="urn:schemas-microsoft-com:vml" xmlns:o="urn:schemas-microsoft-com:office:office" xmlns:mc="http://schemas.openxmlformats.org/markup-compatibility/2006" xmlns:wpc="http://schemas.microsoft.com/office/word/2010/wordprocessingCanvas" xmlns="" val="0"/>
+                          <a14:useLocalDpi xmlns:a14="http://schemas.microsoft.com/office/drawing/2010/main" val="0"/>
                         </a:ext>
                       </a:extLst>
                     </a:blip>
@@ -5173,10 +5507,10 @@
                     </pic:cNvPicPr>
                   </pic:nvPicPr>
                   <pic:blipFill>
-                    <a:blip r:embed="rId18" cstate="print">
+                    <a:blip r:embed="rId22" cstate="print">
                       <a:extLst>
                         <a:ext uri="{28A0092B-C50C-407E-A947-70E740481C1C}">
-                          <a14:useLocalDpi xmlns:a14="http://schemas.microsoft.com/office/drawing/2010/main" xmlns:wps="http://schemas.microsoft.com/office/word/2010/wordprocessingShape" xmlns:wpi="http://schemas.microsoft.com/office/word/2010/wordprocessingInk" xmlns:wpg="http://schemas.microsoft.com/office/word/2010/wordprocessingGroup" xmlns:w15="http://schemas.microsoft.com/office/word/2012/wordml" xmlns:w14="http://schemas.microsoft.com/office/word/2010/wordml" xmlns:w="http://schemas.openxmlformats.org/wordprocessingml/2006/main" xmlns:w10="urn:schemas-microsoft-com:office:word" xmlns:wp14="http://schemas.microsoft.com/office/word/2010/wordprocessingDrawing" xmlns:v="urn:schemas-microsoft-com:vml" xmlns:o="urn:schemas-microsoft-com:office:office" xmlns:mc="http://schemas.openxmlformats.org/markup-compatibility/2006" xmlns:wpc="http://schemas.microsoft.com/office/word/2010/wordprocessingCanvas" xmlns="" val="0"/>
+                          <a14:useLocalDpi xmlns:a14="http://schemas.microsoft.com/office/drawing/2010/main" val="0"/>
                         </a:ext>
                       </a:extLst>
                     </a:blip>
@@ -5259,7 +5593,7 @@
           <w:szCs w:val="28"/>
         </w:rPr>
       </w:pPr>
-      <w:bookmarkStart w:id="7" w:name="_Toc415859272"/>
+      <w:bookmarkStart w:id="6" w:name="_Toc415859272"/>
       <w:r>
         <w:rPr>
           <w:rFonts w:ascii="Arial" w:hAnsi="Arial" w:cs="Arial"/>
@@ -5269,7 +5603,7 @@
         </w:rPr>
         <w:t>PRODUCT</w:t>
       </w:r>
-      <w:bookmarkEnd w:id="7"/>
+      <w:bookmarkEnd w:id="6"/>
     </w:p>
     <w:p>
       <w:pPr>
@@ -5335,15 +5669,33 @@
           <w:sz w:val="20"/>
           <w:szCs w:val="20"/>
         </w:rPr>
-        <w:t>Th</w:t>
-      </w:r>
-      <w:r>
-        <w:rPr>
-          <w:rFonts w:ascii="Arial" w:hAnsi="Arial" w:cs="Arial"/>
-          <w:sz w:val="20"/>
-          <w:szCs w:val="20"/>
-        </w:rPr>
-        <w:t xml:space="preserve">e login will allow the user to login to the application </w:t>
+        <w:t xml:space="preserve">The product UI can be accessed from Manage-&gt;Inventory-&gt;Products. </w:t>
+      </w:r>
+      <w:r>
+        <w:rPr>
+          <w:rFonts w:ascii="Arial" w:hAnsi="Arial" w:cs="Arial"/>
+          <w:sz w:val="20"/>
+          <w:szCs w:val="20"/>
+        </w:rPr>
+        <w:br/>
+        <w:t>It allows store keeper to view all existing products in the inventory and their details.</w:t>
+      </w:r>
+      <w:r>
+        <w:rPr>
+          <w:rFonts w:ascii="Arial" w:hAnsi="Arial" w:cs="Arial"/>
+          <w:sz w:val="20"/>
+          <w:szCs w:val="20"/>
+        </w:rPr>
+        <w:br/>
+        <w:t>The store keeper can edit product details except ID and Barcode.</w:t>
+      </w:r>
+      <w:r>
+        <w:rPr>
+          <w:rFonts w:ascii="Arial" w:hAnsi="Arial" w:cs="Arial"/>
+          <w:sz w:val="20"/>
+          <w:szCs w:val="20"/>
+        </w:rPr>
+        <w:t xml:space="preserve"> </w:t>
       </w:r>
     </w:p>
     <w:p>
@@ -5407,6 +5759,7 @@
       <w:pPr>
         <w:pStyle w:val="ListParagraph"/>
         <w:spacing w:after="0" w:line="240" w:lineRule="auto"/>
+        <w:ind w:left="0"/>
         <w:jc w:val="center"/>
         <w:rPr>
           <w:rFonts w:ascii="Arial" w:hAnsi="Arial" w:cs="Arial"/>
@@ -5417,17 +5770,13 @@
       </w:pPr>
       <w:r>
         <w:rPr>
-          <w:rFonts w:ascii="Arial" w:hAnsi="Arial" w:cs="Arial"/>
-          <w:b/>
           <w:noProof/>
-          <w:sz w:val="28"/>
-          <w:szCs w:val="28"/>
         </w:rPr>
         <w:drawing>
-          <wp:inline distT="0" distB="0" distL="0" distR="0">
-            <wp:extent cx="3352800" cy="1508760"/>
-            <wp:effectExtent l="19050" t="0" r="0" b="0"/>
-            <wp:docPr id="11" name="Picture 1"/>
+          <wp:inline distT="0" distB="0" distL="0" distR="0" wp14:anchorId="58DC55D4" wp14:editId="17D58314">
+            <wp:extent cx="5943600" cy="2535077"/>
+            <wp:effectExtent l="0" t="0" r="0" b="0"/>
+            <wp:docPr id="38" name="Picture 38"/>
             <wp:cNvGraphicFramePr>
               <a:graphicFrameLocks xmlns:a="http://schemas.openxmlformats.org/drawingml/2006/main" noChangeAspect="1"/>
             </wp:cNvGraphicFramePr>
@@ -5435,282 +5784,11 @@
               <a:graphicData uri="http://schemas.openxmlformats.org/drawingml/2006/picture">
                 <pic:pic xmlns:pic="http://schemas.openxmlformats.org/drawingml/2006/picture">
                   <pic:nvPicPr>
-                    <pic:cNvPr id="0" name="Picture 1"/>
-                    <pic:cNvPicPr>
-                      <a:picLocks noChangeAspect="1" noChangeArrowheads="1"/>
-                    </pic:cNvPicPr>
-                  </pic:nvPicPr>
-                  <pic:blipFill>
-                    <a:blip r:embed="rId6" cstate="print"/>
-                    <a:srcRect/>
-                    <a:stretch>
-                      <a:fillRect/>
-                    </a:stretch>
-                  </pic:blipFill>
-                  <pic:spPr bwMode="auto">
-                    <a:xfrm>
-                      <a:off x="0" y="0"/>
-                      <a:ext cx="3352800" cy="1508760"/>
-                    </a:xfrm>
-                    <a:prstGeom prst="rect">
-                      <a:avLst/>
-                    </a:prstGeom>
-                    <a:noFill/>
-                    <a:ln w="9525">
-                      <a:noFill/>
-                      <a:miter lim="800000"/>
-                      <a:headEnd/>
-                      <a:tailEnd/>
-                    </a:ln>
-                  </pic:spPr>
-                </pic:pic>
-              </a:graphicData>
-            </a:graphic>
-          </wp:inline>
-        </w:drawing>
-      </w:r>
-    </w:p>
-    <w:p>
-      <w:pPr>
-        <w:pStyle w:val="ListParagraph"/>
-        <w:spacing w:after="0" w:line="240" w:lineRule="auto"/>
-        <w:rPr>
-          <w:rFonts w:ascii="Arial" w:hAnsi="Arial" w:cs="Arial"/>
-          <w:b/>
-          <w:sz w:val="28"/>
-          <w:szCs w:val="28"/>
-        </w:rPr>
-      </w:pPr>
-    </w:p>
-    <w:p>
-      <w:pPr>
-        <w:spacing w:after="0" w:line="240" w:lineRule="auto"/>
-        <w:ind w:left="720"/>
-        <w:rPr>
-          <w:rFonts w:ascii="Arial" w:hAnsi="Arial" w:cs="Arial"/>
-          <w:sz w:val="20"/>
-          <w:szCs w:val="20"/>
-        </w:rPr>
-      </w:pPr>
-    </w:p>
-    <w:p>
-      <w:pPr>
-        <w:spacing w:after="0" w:line="240" w:lineRule="auto"/>
-        <w:ind w:left="720"/>
-        <w:rPr>
-          <w:rFonts w:ascii="Arial" w:hAnsi="Arial" w:cs="Arial"/>
-          <w:sz w:val="20"/>
-          <w:szCs w:val="20"/>
-        </w:rPr>
-      </w:pPr>
-    </w:p>
-    <w:p>
-      <w:pPr>
-        <w:pStyle w:val="ListParagraph"/>
-        <w:numPr>
-          <w:ilvl w:val="1"/>
-          <w:numId w:val="1"/>
-        </w:numPr>
-        <w:spacing w:after="0" w:line="240" w:lineRule="auto"/>
-        <w:rPr>
-          <w:rFonts w:ascii="Arial" w:hAnsi="Arial" w:cs="Arial"/>
-          <w:b/>
-          <w:sz w:val="24"/>
-          <w:szCs w:val="24"/>
-        </w:rPr>
-      </w:pPr>
-      <w:r>
-        <w:rPr>
-          <w:rFonts w:ascii="Arial" w:hAnsi="Arial" w:cs="Arial"/>
-          <w:b/>
-          <w:sz w:val="24"/>
-          <w:szCs w:val="24"/>
-        </w:rPr>
-        <w:t>Usage</w:t>
-      </w:r>
-    </w:p>
-    <w:p>
-      <w:pPr>
-        <w:pStyle w:val="ListParagraph"/>
-        <w:spacing w:after="0" w:line="240" w:lineRule="auto"/>
-        <w:rPr>
-          <w:rFonts w:ascii="Arial" w:hAnsi="Arial" w:cs="Arial"/>
-          <w:b/>
-          <w:sz w:val="28"/>
-          <w:szCs w:val="28"/>
-        </w:rPr>
-      </w:pPr>
-    </w:p>
-    <w:p>
-      <w:pPr>
-        <w:pStyle w:val="ListParagraph"/>
-        <w:numPr>
-          <w:ilvl w:val="0"/>
-          <w:numId w:val="12"/>
-        </w:numPr>
-        <w:spacing w:after="0" w:line="240" w:lineRule="auto"/>
-        <w:rPr>
-          <w:rFonts w:ascii="Arial" w:hAnsi="Arial" w:cs="Arial"/>
-          <w:sz w:val="20"/>
-          <w:szCs w:val="20"/>
-        </w:rPr>
-      </w:pPr>
-      <w:r>
-        <w:rPr>
-          <w:rFonts w:ascii="Arial" w:hAnsi="Arial" w:cs="Arial"/>
-          <w:sz w:val="20"/>
-          <w:szCs w:val="20"/>
-        </w:rPr>
-        <w:t>Provide valid User Id and Password and Click “Login” button to login to the application</w:t>
-      </w:r>
-      <w:r>
-        <w:rPr>
-          <w:rFonts w:ascii="Arial" w:hAnsi="Arial" w:cs="Arial"/>
-          <w:sz w:val="20"/>
-          <w:szCs w:val="20"/>
-        </w:rPr>
-        <w:t xml:space="preserve"> </w:t>
-      </w:r>
-    </w:p>
-    <w:p>
-      <w:pPr>
-        <w:spacing w:after="0" w:line="240" w:lineRule="auto"/>
-        <w:rPr>
-          <w:rFonts w:ascii="Arial" w:hAnsi="Arial" w:cs="Arial"/>
-          <w:b/>
-          <w:sz w:val="28"/>
-          <w:szCs w:val="28"/>
-        </w:rPr>
-      </w:pPr>
-    </w:p>
-    <w:p>
-      <w:pPr>
-        <w:spacing w:after="0" w:line="240" w:lineRule="auto"/>
-        <w:rPr>
-          <w:rFonts w:ascii="Arial" w:hAnsi="Arial" w:cs="Arial"/>
-          <w:b/>
-          <w:sz w:val="28"/>
-          <w:szCs w:val="28"/>
-        </w:rPr>
-      </w:pPr>
-    </w:p>
-    <w:p>
-      <w:pPr>
-        <w:spacing w:after="0" w:line="240" w:lineRule="auto"/>
-        <w:rPr>
-          <w:rFonts w:ascii="Arial" w:hAnsi="Arial" w:cs="Arial"/>
-          <w:b/>
-          <w:sz w:val="28"/>
-          <w:szCs w:val="28"/>
-        </w:rPr>
-      </w:pPr>
-    </w:p>
-    <w:p>
-      <w:pPr>
-        <w:rPr>
-          <w:rFonts w:ascii="Arial" w:hAnsi="Arial" w:cs="Arial"/>
-          <w:b/>
-          <w:sz w:val="28"/>
-          <w:szCs w:val="28"/>
-        </w:rPr>
-      </w:pPr>
-    </w:p>
-    <w:p>
-      <w:pPr>
-        <w:rPr>
-          <w:rFonts w:ascii="Arial" w:hAnsi="Arial" w:cs="Arial"/>
-          <w:b/>
-          <w:sz w:val="28"/>
-          <w:szCs w:val="28"/>
-        </w:rPr>
-      </w:pPr>
-      <w:r>
-        <w:rPr>
-          <w:rFonts w:ascii="Arial" w:hAnsi="Arial" w:cs="Arial"/>
-          <w:b/>
-          <w:sz w:val="28"/>
-          <w:szCs w:val="28"/>
-        </w:rPr>
-        <w:br w:type="page"/>
-      </w:r>
-    </w:p>
-    <w:p>
-      <w:pPr>
-        <w:spacing w:after="0" w:line="240" w:lineRule="auto"/>
-        <w:ind w:left="720"/>
-        <w:rPr>
-          <w:rFonts w:ascii="Arial" w:hAnsi="Arial" w:cs="Arial"/>
-          <w:sz w:val="20"/>
-          <w:szCs w:val="20"/>
-        </w:rPr>
-      </w:pPr>
-    </w:p>
-    <w:p>
-      <w:pPr>
-        <w:pStyle w:val="ListParagraph"/>
-        <w:numPr>
-          <w:ilvl w:val="0"/>
-          <w:numId w:val="1"/>
-        </w:numPr>
-        <w:spacing w:after="0" w:line="240" w:lineRule="auto"/>
-        <w:outlineLvl w:val="0"/>
-        <w:rPr>
-          <w:rFonts w:ascii="Arial" w:hAnsi="Arial" w:cs="Arial"/>
-          <w:b/>
-          <w:sz w:val="28"/>
-          <w:szCs w:val="28"/>
-        </w:rPr>
-      </w:pPr>
-      <w:bookmarkStart w:id="8" w:name="_Toc415859273"/>
-      <w:r>
-        <w:rPr>
-          <w:rFonts w:ascii="Arial" w:hAnsi="Arial" w:cs="Arial"/>
-          <w:b/>
-          <w:sz w:val="28"/>
-          <w:szCs w:val="28"/>
-        </w:rPr>
-        <w:t>DISCOUNT</w:t>
-      </w:r>
-      <w:bookmarkEnd w:id="8"/>
-    </w:p>
-    <w:p>
-      <w:pPr>
-        <w:spacing w:after="0" w:line="240" w:lineRule="auto"/>
-        <w:rPr>
-          <w:rFonts w:ascii="Arial" w:hAnsi="Arial" w:cs="Arial"/>
-          <w:b/>
-          <w:sz w:val="28"/>
-          <w:szCs w:val="28"/>
-        </w:rPr>
-      </w:pPr>
-    </w:p>
-    <w:p>
-      <w:r>
-        <w:t>To maintain the discounts offered by the souvenir store, click “Manage” in the menu bar -&gt; “Discounts”.</w:t>
-      </w:r>
-    </w:p>
-    <w:p>
-      <w:r>
-        <w:rPr>
-          <w:noProof/>
-        </w:rPr>
-        <w:drawing>
-          <wp:inline distT="0" distB="0" distL="0" distR="0">
-            <wp:extent cx="2880360" cy="1386840"/>
-            <wp:effectExtent l="0" t="0" r="0" b="3810"/>
-            <wp:docPr id="18" name="Picture 14"/>
-            <wp:cNvGraphicFramePr>
-              <a:graphicFrameLocks xmlns:a="http://schemas.openxmlformats.org/drawingml/2006/main" noChangeAspect="1"/>
-            </wp:cNvGraphicFramePr>
-            <a:graphic xmlns:a="http://schemas.openxmlformats.org/drawingml/2006/main">
-              <a:graphicData uri="http://schemas.openxmlformats.org/drawingml/2006/picture">
-                <pic:pic xmlns:pic="http://schemas.openxmlformats.org/drawingml/2006/picture">
-                  <pic:nvPicPr>
-                    <pic:cNvPr id="0" name=""/>
+                    <pic:cNvPr id="1" name=""/>
                     <pic:cNvPicPr/>
                   </pic:nvPicPr>
                   <pic:blipFill>
-                    <a:blip r:embed="rId19" cstate="print"/>
+                    <a:blip r:embed="rId23"/>
                     <a:stretch>
                       <a:fillRect/>
                     </a:stretch>
@@ -5718,7 +5796,7 @@
                   <pic:spPr>
                     <a:xfrm>
                       <a:off x="0" y="0"/>
-                      <a:ext cx="2880360" cy="1386840"/>
+                      <a:ext cx="5943600" cy="2535077"/>
                     </a:xfrm>
                     <a:prstGeom prst="rect">
                       <a:avLst/>
@@ -5732,20 +5810,165 @@
       </w:r>
     </w:p>
     <w:p>
-      <w:r>
-        <w:t>The maintenance panel will be displayed as below,</w:t>
-      </w:r>
-    </w:p>
-    <w:p>
+      <w:pPr>
+        <w:pStyle w:val="ListParagraph"/>
+        <w:spacing w:after="0" w:line="240" w:lineRule="auto"/>
+        <w:rPr>
+          <w:rFonts w:ascii="Arial" w:hAnsi="Arial" w:cs="Arial"/>
+          <w:b/>
+          <w:sz w:val="28"/>
+          <w:szCs w:val="28"/>
+        </w:rPr>
+      </w:pPr>
+    </w:p>
+    <w:p>
+      <w:pPr>
+        <w:spacing w:after="0" w:line="240" w:lineRule="auto"/>
+        <w:ind w:left="720"/>
+        <w:rPr>
+          <w:rFonts w:ascii="Arial" w:hAnsi="Arial" w:cs="Arial"/>
+          <w:sz w:val="20"/>
+          <w:szCs w:val="20"/>
+        </w:rPr>
+      </w:pPr>
+    </w:p>
+    <w:p>
+      <w:pPr>
+        <w:spacing w:after="0" w:line="240" w:lineRule="auto"/>
+        <w:ind w:left="720"/>
+        <w:rPr>
+          <w:rFonts w:ascii="Arial" w:hAnsi="Arial" w:cs="Arial"/>
+          <w:sz w:val="20"/>
+          <w:szCs w:val="20"/>
+        </w:rPr>
+      </w:pPr>
+    </w:p>
+    <w:p>
+      <w:pPr>
+        <w:pStyle w:val="ListParagraph"/>
+        <w:numPr>
+          <w:ilvl w:val="1"/>
+          <w:numId w:val="1"/>
+        </w:numPr>
+        <w:spacing w:after="0" w:line="240" w:lineRule="auto"/>
+        <w:rPr>
+          <w:rFonts w:ascii="Arial" w:hAnsi="Arial" w:cs="Arial"/>
+          <w:b/>
+          <w:sz w:val="24"/>
+          <w:szCs w:val="24"/>
+        </w:rPr>
+      </w:pPr>
+      <w:r>
+        <w:rPr>
+          <w:rFonts w:ascii="Arial" w:hAnsi="Arial" w:cs="Arial"/>
+          <w:b/>
+          <w:sz w:val="24"/>
+          <w:szCs w:val="24"/>
+        </w:rPr>
+        <w:t>Usage</w:t>
+      </w:r>
+    </w:p>
+    <w:p>
+      <w:pPr>
+        <w:pStyle w:val="ListParagraph"/>
+        <w:spacing w:after="0" w:line="240" w:lineRule="auto"/>
+        <w:rPr>
+          <w:rFonts w:ascii="Arial" w:hAnsi="Arial" w:cs="Arial"/>
+          <w:b/>
+          <w:sz w:val="28"/>
+          <w:szCs w:val="28"/>
+        </w:rPr>
+      </w:pPr>
+    </w:p>
+    <w:p>
+      <w:pPr>
+        <w:pStyle w:val="ListParagraph"/>
+        <w:numPr>
+          <w:ilvl w:val="0"/>
+          <w:numId w:val="12"/>
+        </w:numPr>
+        <w:spacing w:after="0" w:line="240" w:lineRule="auto"/>
+        <w:rPr>
+          <w:rFonts w:ascii="Arial" w:hAnsi="Arial" w:cs="Arial"/>
+          <w:sz w:val="20"/>
+          <w:szCs w:val="20"/>
+        </w:rPr>
+      </w:pPr>
+      <w:r>
+        <w:rPr>
+          <w:rFonts w:ascii="Arial" w:hAnsi="Arial" w:cs="Arial"/>
+          <w:sz w:val="20"/>
+          <w:szCs w:val="20"/>
+        </w:rPr>
+        <w:t>All the products are listed in a tabular format.</w:t>
+      </w:r>
+    </w:p>
+    <w:p>
+      <w:pPr>
+        <w:pStyle w:val="ListParagraph"/>
+        <w:numPr>
+          <w:ilvl w:val="0"/>
+          <w:numId w:val="12"/>
+        </w:numPr>
+        <w:spacing w:after="0" w:line="240" w:lineRule="auto"/>
+        <w:rPr>
+          <w:rFonts w:ascii="Arial" w:hAnsi="Arial" w:cs="Arial"/>
+          <w:sz w:val="20"/>
+          <w:szCs w:val="20"/>
+        </w:rPr>
+      </w:pPr>
+      <w:r>
+        <w:rPr>
+          <w:rFonts w:ascii="Arial" w:hAnsi="Arial" w:cs="Arial"/>
+          <w:sz w:val="20"/>
+          <w:szCs w:val="20"/>
+        </w:rPr>
+        <w:t>To edit any detail, double click in that cell.</w:t>
+      </w:r>
+    </w:p>
+    <w:p>
+      <w:pPr>
+        <w:pStyle w:val="ListParagraph"/>
+        <w:numPr>
+          <w:ilvl w:val="0"/>
+          <w:numId w:val="12"/>
+        </w:numPr>
+        <w:spacing w:after="0" w:line="240" w:lineRule="auto"/>
+        <w:rPr>
+          <w:rFonts w:ascii="Arial" w:hAnsi="Arial" w:cs="Arial"/>
+          <w:sz w:val="20"/>
+          <w:szCs w:val="20"/>
+        </w:rPr>
+      </w:pPr>
+      <w:r>
+        <w:rPr>
+          <w:rFonts w:ascii="Arial" w:hAnsi="Arial" w:cs="Arial"/>
+          <w:sz w:val="20"/>
+          <w:szCs w:val="20"/>
+        </w:rPr>
+        <w:t>Type new details and hit enter or mouse click outside the editable area.</w:t>
+      </w:r>
+    </w:p>
+    <w:p>
+      <w:pPr>
+        <w:pStyle w:val="ListParagraph"/>
+        <w:spacing w:after="0" w:line="240" w:lineRule="auto"/>
+        <w:ind w:left="1080"/>
+        <w:rPr>
+          <w:rFonts w:ascii="Arial" w:hAnsi="Arial" w:cs="Arial"/>
+          <w:sz w:val="20"/>
+          <w:szCs w:val="20"/>
+        </w:rPr>
+      </w:pPr>
       <w:r>
         <w:rPr>
           <w:noProof/>
         </w:rPr>
         <w:drawing>
-          <wp:inline distT="0" distB="0" distL="0" distR="0">
-            <wp:extent cx="5318760" cy="1653540"/>
-            <wp:effectExtent l="0" t="0" r="0" b="3810"/>
-            <wp:docPr id="19" name="Picture 17"/>
+          <wp:inline distT="0" distB="0" distL="0" distR="0" wp14:anchorId="6D01A0E1" wp14:editId="7285BACA">
+            <wp:extent cx="3609975" cy="1628775"/>
+            <wp:effectExtent l="0" t="0" r="9525" b="9525"/>
+            <wp:docPr id="39" name="Picture 39"/>
             <wp:cNvGraphicFramePr>
               <a:graphicFrameLocks xmlns:a="http://schemas.openxmlformats.org/drawingml/2006/main" noChangeAspect="1"/>
             </wp:cNvGraphicFramePr>
@@ -5753,11 +5976,11 @@
               <a:graphicData uri="http://schemas.openxmlformats.org/drawingml/2006/picture">
                 <pic:pic xmlns:pic="http://schemas.openxmlformats.org/drawingml/2006/picture">
                   <pic:nvPicPr>
-                    <pic:cNvPr id="0" name=""/>
+                    <pic:cNvPr id="1" name=""/>
                     <pic:cNvPicPr/>
                   </pic:nvPicPr>
                   <pic:blipFill>
-                    <a:blip r:embed="rId20" cstate="print"/>
+                    <a:blip r:embed="rId24"/>
                     <a:stretch>
                       <a:fillRect/>
                     </a:stretch>
@@ -5765,7 +5988,7 @@
                   <pic:spPr>
                     <a:xfrm>
                       <a:off x="0" y="0"/>
-                      <a:ext cx="5318760" cy="1653540"/>
+                      <a:ext cx="3609975" cy="1628775"/>
                     </a:xfrm>
                     <a:prstGeom prst="rect">
                       <a:avLst/>
@@ -5780,50 +6003,112 @@
     </w:p>
     <w:p>
       <w:pPr>
-        <w:tabs>
-          <w:tab w:val="left" w:pos="1968"/>
-        </w:tabs>
-        <w:rPr>
-          <w:b/>
-        </w:rPr>
-      </w:pPr>
-      <w:r>
-        <w:rPr>
-          <w:b/>
-        </w:rPr>
-        <w:t>Adding of Discounts:</w:t>
-      </w:r>
-    </w:p>
-    <w:p>
-      <w:r>
-        <w:t xml:space="preserve">Press the </w:t>
-      </w:r>
-      <w:r>
-        <w:rPr>
-          <w:i/>
-        </w:rPr>
-        <w:t>“Add”</w:t>
-      </w:r>
-      <w:r>
-        <w:rPr>
-          <w:i/>
-        </w:rPr>
-        <w:t xml:space="preserve"> </w:t>
-      </w:r>
-      <w:r>
-        <w:t>button on the “Discounts” panel, the Add Discount dialog will be shown.</w:t>
-      </w:r>
-    </w:p>
-    <w:p>
+        <w:pStyle w:val="ListParagraph"/>
+        <w:numPr>
+          <w:ilvl w:val="0"/>
+          <w:numId w:val="12"/>
+        </w:numPr>
+        <w:spacing w:after="0" w:line="240" w:lineRule="auto"/>
+        <w:rPr>
+          <w:rFonts w:ascii="Arial" w:hAnsi="Arial" w:cs="Arial"/>
+          <w:sz w:val="20"/>
+          <w:szCs w:val="20"/>
+        </w:rPr>
+      </w:pPr>
+      <w:r>
+        <w:rPr>
+          <w:rFonts w:ascii="Arial" w:hAnsi="Arial" w:cs="Arial"/>
+          <w:sz w:val="20"/>
+          <w:szCs w:val="20"/>
+        </w:rPr>
+        <w:t>Hitting escape key while in edit mode will undo the editing.</w:t>
+      </w:r>
+    </w:p>
+    <w:p>
+      <w:pPr>
+        <w:pStyle w:val="ListParagraph"/>
+        <w:numPr>
+          <w:ilvl w:val="0"/>
+          <w:numId w:val="12"/>
+        </w:numPr>
+        <w:spacing w:after="0" w:line="240" w:lineRule="auto"/>
+        <w:rPr>
+          <w:rFonts w:ascii="Arial" w:hAnsi="Arial" w:cs="Arial"/>
+          <w:sz w:val="20"/>
+          <w:szCs w:val="20"/>
+        </w:rPr>
+      </w:pPr>
+      <w:r>
+        <w:rPr>
+          <w:rFonts w:ascii="Arial" w:hAnsi="Arial" w:cs="Arial"/>
+          <w:sz w:val="20"/>
+          <w:szCs w:val="20"/>
+        </w:rPr>
+        <w:t xml:space="preserve">To </w:t>
+      </w:r>
+      <w:proofErr w:type="gramStart"/>
+      <w:r>
+        <w:rPr>
+          <w:rFonts w:ascii="Arial" w:hAnsi="Arial" w:cs="Arial"/>
+          <w:sz w:val="20"/>
+          <w:szCs w:val="20"/>
+        </w:rPr>
+        <w:t>Add</w:t>
+      </w:r>
+      <w:proofErr w:type="gramEnd"/>
+      <w:r>
+        <w:rPr>
+          <w:rFonts w:ascii="Arial" w:hAnsi="Arial" w:cs="Arial"/>
+          <w:sz w:val="20"/>
+          <w:szCs w:val="20"/>
+        </w:rPr>
+        <w:t xml:space="preserve"> a new product, click on Add button.</w:t>
+      </w:r>
+    </w:p>
+    <w:p>
+      <w:pPr>
+        <w:pStyle w:val="ListParagraph"/>
+        <w:numPr>
+          <w:ilvl w:val="0"/>
+          <w:numId w:val="12"/>
+        </w:numPr>
+        <w:spacing w:after="0" w:line="240" w:lineRule="auto"/>
+        <w:rPr>
+          <w:rFonts w:ascii="Arial" w:hAnsi="Arial" w:cs="Arial"/>
+          <w:sz w:val="20"/>
+          <w:szCs w:val="20"/>
+        </w:rPr>
+      </w:pPr>
+      <w:r>
+        <w:rPr>
+          <w:rFonts w:ascii="Arial" w:hAnsi="Arial" w:cs="Arial"/>
+          <w:sz w:val="20"/>
+          <w:szCs w:val="20"/>
+        </w:rPr>
+        <w:t>This will open the Add Product dialog</w:t>
+      </w:r>
+    </w:p>
+    <w:p>
+      <w:pPr>
+        <w:pStyle w:val="ListParagraph"/>
+        <w:spacing w:after="0" w:line="240" w:lineRule="auto"/>
+        <w:ind w:left="1080"/>
+        <w:rPr>
+          <w:rFonts w:ascii="Arial" w:hAnsi="Arial" w:cs="Arial"/>
+          <w:sz w:val="20"/>
+          <w:szCs w:val="20"/>
+        </w:rPr>
+      </w:pPr>
       <w:r>
         <w:rPr>
           <w:noProof/>
         </w:rPr>
+        <w:lastRenderedPageBreak/>
         <w:drawing>
-          <wp:inline distT="0" distB="0" distL="0" distR="0">
-            <wp:extent cx="3550920" cy="1775460"/>
+          <wp:inline distT="0" distB="0" distL="0" distR="0" wp14:anchorId="0F5BDCAF" wp14:editId="522DDE72">
+            <wp:extent cx="3482035" cy="2230323"/>
             <wp:effectExtent l="0" t="0" r="0" b="0"/>
-            <wp:docPr id="20" name="Picture 18"/>
+            <wp:docPr id="40" name="Picture 40"/>
             <wp:cNvGraphicFramePr>
               <a:graphicFrameLocks xmlns:a="http://schemas.openxmlformats.org/drawingml/2006/main" noChangeAspect="1"/>
             </wp:cNvGraphicFramePr>
@@ -5831,11 +6116,11 @@
               <a:graphicData uri="http://schemas.openxmlformats.org/drawingml/2006/picture">
                 <pic:pic xmlns:pic="http://schemas.openxmlformats.org/drawingml/2006/picture">
                   <pic:nvPicPr>
-                    <pic:cNvPr id="0" name=""/>
+                    <pic:cNvPr id="1" name=""/>
                     <pic:cNvPicPr/>
                   </pic:nvPicPr>
                   <pic:blipFill>
-                    <a:blip r:embed="rId21" cstate="print"/>
+                    <a:blip r:embed="rId25"/>
                     <a:stretch>
                       <a:fillRect/>
                     </a:stretch>
@@ -5843,7 +6128,7 @@
                   <pic:spPr>
                     <a:xfrm>
                       <a:off x="0" y="0"/>
-                      <a:ext cx="3550920" cy="1775460"/>
+                      <a:ext cx="3501468" cy="2242770"/>
                     </a:xfrm>
                     <a:prstGeom prst="rect">
                       <a:avLst/>
@@ -5857,30 +6142,26 @@
       </w:r>
     </w:p>
     <w:p>
-      <w:r>
-        <w:t>Admins are supposed to enter all the fields with the following two conditions/checks</w:t>
-      </w:r>
-    </w:p>
-    <w:p>
       <w:pPr>
         <w:pStyle w:val="ListParagraph"/>
         <w:numPr>
           <w:ilvl w:val="0"/>
-          <w:numId w:val="23"/>
+          <w:numId w:val="12"/>
         </w:numPr>
-        <w:spacing w:after="160" w:line="259" w:lineRule="auto"/>
-      </w:pPr>
-      <w:r>
-        <w:t>StartDate: must follow the ‘</w:t>
-      </w:r>
-      <w:r>
-        <w:rPr>
-          <w:highlight w:val="yellow"/>
-        </w:rPr>
-        <w:t>yyyy-MM-dd</w:t>
-      </w:r>
-      <w:r>
-        <w:t>’ format</w:t>
+        <w:spacing w:after="0" w:line="240" w:lineRule="auto"/>
+        <w:rPr>
+          <w:rFonts w:ascii="Arial" w:hAnsi="Arial" w:cs="Arial"/>
+          <w:sz w:val="20"/>
+          <w:szCs w:val="20"/>
+        </w:rPr>
+      </w:pPr>
+      <w:r>
+        <w:rPr>
+          <w:rFonts w:ascii="Arial" w:hAnsi="Arial" w:cs="Arial"/>
+          <w:sz w:val="20"/>
+          <w:szCs w:val="20"/>
+        </w:rPr>
+        <w:t>The dropdown will allow selection of existing category to which the product is associated.</w:t>
       </w:r>
     </w:p>
     <w:p>
@@ -5888,32 +6169,234 @@
         <w:pStyle w:val="ListParagraph"/>
         <w:numPr>
           <w:ilvl w:val="0"/>
-          <w:numId w:val="23"/>
+          <w:numId w:val="12"/>
         </w:numPr>
-        <w:spacing w:after="160" w:line="259" w:lineRule="auto"/>
-      </w:pPr>
-      <w:r>
-        <w:t xml:space="preserve">Period In Days: must be </w:t>
-      </w:r>
-      <w:r>
-        <w:rPr>
-          <w:highlight w:val="yellow"/>
-        </w:rPr>
-        <w:t>numeric</w:t>
-      </w:r>
-      <w:r>
-        <w:t xml:space="preserve"> value</w:t>
-      </w:r>
-    </w:p>
-    <w:p>
-      <w:r>
-        <w:lastRenderedPageBreak/>
-        <w:t xml:space="preserve"> If the conditions are not met, then an alert will pop up to remind admins that some input values are invalid. In this case, the entry will NOT be added to data store.</w:t>
-      </w:r>
-    </w:p>
-    <w:p>
-      <w:r>
-        <w:t>For example, in the below snapshot, the Start Date was entered as ‘20140802’ which doesn’t follow the prescribed format. Consequently, an alert pops up.</w:t>
+        <w:spacing w:after="0" w:line="240" w:lineRule="auto"/>
+        <w:rPr>
+          <w:rFonts w:ascii="Arial" w:hAnsi="Arial" w:cs="Arial"/>
+          <w:sz w:val="20"/>
+          <w:szCs w:val="20"/>
+        </w:rPr>
+      </w:pPr>
+      <w:r>
+        <w:rPr>
+          <w:rFonts w:ascii="Arial" w:hAnsi="Arial" w:cs="Arial"/>
+          <w:sz w:val="20"/>
+          <w:szCs w:val="20"/>
+        </w:rPr>
+        <w:t>Product ID is auto generated and is based on selected category. A number will be assigned to the ID only after clicking on Ok button.</w:t>
+      </w:r>
+    </w:p>
+    <w:p>
+      <w:pPr>
+        <w:pStyle w:val="ListParagraph"/>
+        <w:numPr>
+          <w:ilvl w:val="0"/>
+          <w:numId w:val="12"/>
+        </w:numPr>
+        <w:spacing w:after="0" w:line="240" w:lineRule="auto"/>
+        <w:rPr>
+          <w:rFonts w:ascii="Arial" w:hAnsi="Arial" w:cs="Arial"/>
+          <w:sz w:val="20"/>
+          <w:szCs w:val="20"/>
+        </w:rPr>
+      </w:pPr>
+      <w:r>
+        <w:rPr>
+          <w:rFonts w:ascii="Arial" w:hAnsi="Arial" w:cs="Arial"/>
+          <w:sz w:val="20"/>
+          <w:szCs w:val="20"/>
+        </w:rPr>
+        <w:t>All the fields must be updated correctly before clicking Ok.</w:t>
+      </w:r>
+    </w:p>
+    <w:p>
+      <w:pPr>
+        <w:pStyle w:val="ListParagraph"/>
+        <w:numPr>
+          <w:ilvl w:val="0"/>
+          <w:numId w:val="12"/>
+        </w:numPr>
+        <w:spacing w:after="0" w:line="240" w:lineRule="auto"/>
+        <w:rPr>
+          <w:rFonts w:ascii="Arial" w:hAnsi="Arial" w:cs="Arial"/>
+          <w:sz w:val="20"/>
+          <w:szCs w:val="20"/>
+        </w:rPr>
+      </w:pPr>
+      <w:r>
+        <w:rPr>
+          <w:rFonts w:ascii="Arial" w:hAnsi="Arial" w:cs="Arial"/>
+          <w:sz w:val="20"/>
+          <w:szCs w:val="20"/>
+        </w:rPr>
+        <w:t>Clicking on Ok will perform validation of entered details and display appropriate error message is validation fails.</w:t>
+      </w:r>
+    </w:p>
+    <w:p>
+      <w:pPr>
+        <w:pStyle w:val="ListParagraph"/>
+        <w:numPr>
+          <w:ilvl w:val="0"/>
+          <w:numId w:val="12"/>
+        </w:numPr>
+        <w:spacing w:after="0" w:line="240" w:lineRule="auto"/>
+        <w:rPr>
+          <w:rFonts w:ascii="Arial" w:hAnsi="Arial" w:cs="Arial"/>
+          <w:sz w:val="20"/>
+          <w:szCs w:val="20"/>
+        </w:rPr>
+      </w:pPr>
+      <w:r>
+        <w:rPr>
+          <w:rFonts w:ascii="Arial" w:hAnsi="Arial" w:cs="Arial"/>
+          <w:sz w:val="20"/>
+          <w:szCs w:val="20"/>
+        </w:rPr>
+        <w:t xml:space="preserve">On successful validation, the product will be created and saved into </w:t>
+      </w:r>
+      <w:proofErr w:type="spellStart"/>
+      <w:r>
+        <w:rPr>
+          <w:rFonts w:ascii="Arial" w:hAnsi="Arial" w:cs="Arial"/>
+          <w:sz w:val="20"/>
+          <w:szCs w:val="20"/>
+        </w:rPr>
+        <w:t>datastore</w:t>
+      </w:r>
+      <w:proofErr w:type="spellEnd"/>
+      <w:r>
+        <w:rPr>
+          <w:rFonts w:ascii="Arial" w:hAnsi="Arial" w:cs="Arial"/>
+          <w:sz w:val="20"/>
+          <w:szCs w:val="20"/>
+        </w:rPr>
+        <w:t>.</w:t>
+      </w:r>
+      <w:r>
+        <w:rPr>
+          <w:rFonts w:ascii="Arial" w:hAnsi="Arial" w:cs="Arial"/>
+          <w:sz w:val="20"/>
+          <w:szCs w:val="20"/>
+        </w:rPr>
+        <w:t xml:space="preserve"> </w:t>
+      </w:r>
+    </w:p>
+    <w:p>
+      <w:pPr>
+        <w:spacing w:after="0" w:line="240" w:lineRule="auto"/>
+        <w:rPr>
+          <w:rFonts w:ascii="Arial" w:hAnsi="Arial" w:cs="Arial"/>
+          <w:b/>
+          <w:sz w:val="28"/>
+          <w:szCs w:val="28"/>
+        </w:rPr>
+      </w:pPr>
+    </w:p>
+    <w:p>
+      <w:pPr>
+        <w:spacing w:after="0" w:line="240" w:lineRule="auto"/>
+        <w:rPr>
+          <w:rFonts w:ascii="Arial" w:hAnsi="Arial" w:cs="Arial"/>
+          <w:b/>
+          <w:sz w:val="28"/>
+          <w:szCs w:val="28"/>
+        </w:rPr>
+      </w:pPr>
+    </w:p>
+    <w:p>
+      <w:pPr>
+        <w:spacing w:after="0" w:line="240" w:lineRule="auto"/>
+        <w:rPr>
+          <w:rFonts w:ascii="Arial" w:hAnsi="Arial" w:cs="Arial"/>
+          <w:b/>
+          <w:sz w:val="28"/>
+          <w:szCs w:val="28"/>
+        </w:rPr>
+      </w:pPr>
+    </w:p>
+    <w:p>
+      <w:pPr>
+        <w:rPr>
+          <w:rFonts w:ascii="Arial" w:hAnsi="Arial" w:cs="Arial"/>
+          <w:b/>
+          <w:sz w:val="28"/>
+          <w:szCs w:val="28"/>
+        </w:rPr>
+      </w:pPr>
+    </w:p>
+    <w:p>
+      <w:pPr>
+        <w:rPr>
+          <w:rFonts w:ascii="Arial" w:hAnsi="Arial" w:cs="Arial"/>
+          <w:b/>
+          <w:sz w:val="28"/>
+          <w:szCs w:val="28"/>
+        </w:rPr>
+      </w:pPr>
+      <w:r>
+        <w:rPr>
+          <w:rFonts w:ascii="Arial" w:hAnsi="Arial" w:cs="Arial"/>
+          <w:b/>
+          <w:sz w:val="28"/>
+          <w:szCs w:val="28"/>
+        </w:rPr>
+        <w:br w:type="page"/>
+      </w:r>
+    </w:p>
+    <w:p>
+      <w:pPr>
+        <w:spacing w:after="0" w:line="240" w:lineRule="auto"/>
+        <w:ind w:left="720"/>
+        <w:rPr>
+          <w:rFonts w:ascii="Arial" w:hAnsi="Arial" w:cs="Arial"/>
+          <w:sz w:val="20"/>
+          <w:szCs w:val="20"/>
+        </w:rPr>
+      </w:pPr>
+    </w:p>
+    <w:p>
+      <w:pPr>
+        <w:pStyle w:val="ListParagraph"/>
+        <w:numPr>
+          <w:ilvl w:val="0"/>
+          <w:numId w:val="1"/>
+        </w:numPr>
+        <w:spacing w:after="0" w:line="240" w:lineRule="auto"/>
+        <w:outlineLvl w:val="0"/>
+        <w:rPr>
+          <w:rFonts w:ascii="Arial" w:hAnsi="Arial" w:cs="Arial"/>
+          <w:b/>
+          <w:sz w:val="28"/>
+          <w:szCs w:val="28"/>
+        </w:rPr>
+      </w:pPr>
+      <w:bookmarkStart w:id="7" w:name="_Toc415859273"/>
+      <w:r>
+        <w:rPr>
+          <w:rFonts w:ascii="Arial" w:hAnsi="Arial" w:cs="Arial"/>
+          <w:b/>
+          <w:sz w:val="28"/>
+          <w:szCs w:val="28"/>
+        </w:rPr>
+        <w:t>DISCOUNT</w:t>
+      </w:r>
+      <w:bookmarkEnd w:id="7"/>
+    </w:p>
+    <w:p>
+      <w:pPr>
+        <w:spacing w:after="0" w:line="240" w:lineRule="auto"/>
+        <w:rPr>
+          <w:rFonts w:ascii="Arial" w:hAnsi="Arial" w:cs="Arial"/>
+          <w:b/>
+          <w:sz w:val="28"/>
+          <w:szCs w:val="28"/>
+        </w:rPr>
+      </w:pPr>
+    </w:p>
+    <w:p>
+      <w:r>
+        <w:t>To maintain the discounts offered by the souvenir store, click “Manage” in the menu bar -&gt; “Discounts”.</w:t>
       </w:r>
     </w:p>
     <w:p>
@@ -5923,367 +6406,9 @@
         </w:rPr>
         <w:drawing>
           <wp:inline distT="0" distB="0" distL="0" distR="0">
-            <wp:extent cx="4377600" cy="1688400"/>
-            <wp:effectExtent l="0" t="0" r="0" b="0"/>
-            <wp:docPr id="21" name="Picture 19"/>
-            <wp:cNvGraphicFramePr>
-              <a:graphicFrameLocks xmlns:a="http://schemas.openxmlformats.org/drawingml/2006/main" noChangeAspect="1"/>
-            </wp:cNvGraphicFramePr>
-            <a:graphic xmlns:a="http://schemas.openxmlformats.org/drawingml/2006/main">
-              <a:graphicData uri="http://schemas.openxmlformats.org/drawingml/2006/picture">
-                <pic:pic xmlns:pic="http://schemas.openxmlformats.org/drawingml/2006/picture">
-                  <pic:nvPicPr>
-                    <pic:cNvPr id="0" name=""/>
-                    <pic:cNvPicPr/>
-                  </pic:nvPicPr>
-                  <pic:blipFill>
-                    <a:blip r:embed="rId22" cstate="print"/>
-                    <a:stretch>
-                      <a:fillRect/>
-                    </a:stretch>
-                  </pic:blipFill>
-                  <pic:spPr>
-                    <a:xfrm>
-                      <a:off x="0" y="0"/>
-                      <a:ext cx="4377600" cy="1688400"/>
-                    </a:xfrm>
-                    <a:prstGeom prst="rect">
-                      <a:avLst/>
-                    </a:prstGeom>
-                  </pic:spPr>
-                </pic:pic>
-              </a:graphicData>
-            </a:graphic>
-          </wp:inline>
-        </w:drawing>
-      </w:r>
-    </w:p>
-    <w:p>
-      <w:r>
-        <w:t>Now if you correct the Start Date to ‘2014-08-02’ then a new record will be added and displayed on the main UI.</w:t>
-      </w:r>
-    </w:p>
-    <w:p>
-      <w:r>
-        <w:rPr>
-          <w:noProof/>
-        </w:rPr>
-        <w:drawing>
-          <wp:inline distT="0" distB="0" distL="0" distR="0">
-            <wp:extent cx="5341620" cy="1615440"/>
+            <wp:extent cx="2880360" cy="1386840"/>
             <wp:effectExtent l="0" t="0" r="0" b="3810"/>
-            <wp:docPr id="22" name="Picture 20"/>
-            <wp:cNvGraphicFramePr>
-              <a:graphicFrameLocks xmlns:a="http://schemas.openxmlformats.org/drawingml/2006/main" noChangeAspect="1"/>
-            </wp:cNvGraphicFramePr>
-            <a:graphic xmlns:a="http://schemas.openxmlformats.org/drawingml/2006/main">
-              <a:graphicData uri="http://schemas.openxmlformats.org/drawingml/2006/picture">
-                <pic:pic xmlns:pic="http://schemas.openxmlformats.org/drawingml/2006/picture">
-                  <pic:nvPicPr>
-                    <pic:cNvPr id="0" name=""/>
-                    <pic:cNvPicPr/>
-                  </pic:nvPicPr>
-                  <pic:blipFill>
-                    <a:blip r:embed="rId23" cstate="print"/>
-                    <a:stretch>
-                      <a:fillRect/>
-                    </a:stretch>
-                  </pic:blipFill>
-                  <pic:spPr>
-                    <a:xfrm>
-                      <a:off x="0" y="0"/>
-                      <a:ext cx="5341620" cy="1615440"/>
-                    </a:xfrm>
-                    <a:prstGeom prst="rect">
-                      <a:avLst/>
-                    </a:prstGeom>
-                  </pic:spPr>
-                </pic:pic>
-              </a:graphicData>
-            </a:graphic>
-          </wp:inline>
-        </w:drawing>
-      </w:r>
-    </w:p>
-    <w:p>
-      <w:pPr>
-        <w:rPr>
-          <w:b/>
-        </w:rPr>
-      </w:pPr>
-      <w:r>
-        <w:rPr>
-          <w:b/>
-        </w:rPr>
-        <w:t>Remove of Discounts:</w:t>
-      </w:r>
-    </w:p>
-    <w:p>
-      <w:r>
-        <w:t>Click</w:t>
-      </w:r>
-      <w:r>
-        <w:t xml:space="preserve"> any record on the main UI, then ‘Remove’ button on the right, a confirmation dialog will pop up to ask if you confirm to remove this selected discount. </w:t>
-      </w:r>
-    </w:p>
-    <w:p>
-      <w:r>
-        <w:rPr>
-          <w:noProof/>
-        </w:rPr>
-        <w:lastRenderedPageBreak/>
-        <w:drawing>
-          <wp:inline distT="0" distB="0" distL="0" distR="0">
-            <wp:extent cx="5326380" cy="2705100"/>
-            <wp:effectExtent l="0" t="0" r="7620" b="0"/>
-            <wp:docPr id="24" name="Picture 21"/>
-            <wp:cNvGraphicFramePr>
-              <a:graphicFrameLocks xmlns:a="http://schemas.openxmlformats.org/drawingml/2006/main" noChangeAspect="1"/>
-            </wp:cNvGraphicFramePr>
-            <a:graphic xmlns:a="http://schemas.openxmlformats.org/drawingml/2006/main">
-              <a:graphicData uri="http://schemas.openxmlformats.org/drawingml/2006/picture">
-                <pic:pic xmlns:pic="http://schemas.openxmlformats.org/drawingml/2006/picture">
-                  <pic:nvPicPr>
-                    <pic:cNvPr id="0" name=""/>
-                    <pic:cNvPicPr/>
-                  </pic:nvPicPr>
-                  <pic:blipFill>
-                    <a:blip r:embed="rId24" cstate="print"/>
-                    <a:stretch>
-                      <a:fillRect/>
-                    </a:stretch>
-                  </pic:blipFill>
-                  <pic:spPr>
-                    <a:xfrm>
-                      <a:off x="0" y="0"/>
-                      <a:ext cx="5326380" cy="2705100"/>
-                    </a:xfrm>
-                    <a:prstGeom prst="rect">
-                      <a:avLst/>
-                    </a:prstGeom>
-                  </pic:spPr>
-                </pic:pic>
-              </a:graphicData>
-            </a:graphic>
-          </wp:inline>
-        </w:drawing>
-      </w:r>
-    </w:p>
-    <w:p>
-      <w:r>
-        <w:t>And if you click ‘OK’, the selected discount will be removed from main UI. If you click ‘Cancel’, then nothing will be removed.</w:t>
-      </w:r>
-    </w:p>
-    <w:p>
-      <w:pPr>
-        <w:rPr>
-          <w:b/>
-        </w:rPr>
-      </w:pPr>
-      <w:r>
-        <w:rPr>
-          <w:b/>
-        </w:rPr>
-        <w:t>Editing of Discounts:</w:t>
-      </w:r>
-    </w:p>
-    <w:p>
-      <w:r>
-        <w:t>Admins are allowed to update discounts on the main UI directly. Note that ‘</w:t>
-      </w:r>
-      <w:r>
-        <w:rPr>
-          <w:highlight w:val="yellow"/>
-        </w:rPr>
-        <w:t>Discount Code</w:t>
-      </w:r>
-      <w:r>
-        <w:t>’ is non-editable as it is the primary key for each discount record.</w:t>
-      </w:r>
-    </w:p>
-    <w:p>
-      <w:r>
-        <w:t>The editing of other fields will be like below,</w:t>
-      </w:r>
-    </w:p>
-    <w:p>
-      <w:pPr>
-        <w:pStyle w:val="ListParagraph"/>
-        <w:numPr>
-          <w:ilvl w:val="0"/>
-          <w:numId w:val="24"/>
-        </w:numPr>
-        <w:spacing w:after="160" w:line="259" w:lineRule="auto"/>
-        <w:rPr>
-          <w:b/>
-        </w:rPr>
-      </w:pPr>
-      <w:r>
-        <w:rPr>
-          <w:b/>
-        </w:rPr>
-        <w:t>Discount description</w:t>
-      </w:r>
-    </w:p>
-    <w:p>
-      <w:pPr>
-        <w:pStyle w:val="ListParagraph"/>
-      </w:pPr>
-      <w:r>
-        <w:t>This is a normal string field. Admins can simply click this field and update the string value there.</w:t>
-      </w:r>
-    </w:p>
-    <w:p>
-      <w:pPr>
-        <w:pStyle w:val="ListParagraph"/>
-        <w:numPr>
-          <w:ilvl w:val="0"/>
-          <w:numId w:val="24"/>
-        </w:numPr>
-        <w:spacing w:after="160" w:line="259" w:lineRule="auto"/>
-        <w:rPr>
-          <w:b/>
-        </w:rPr>
-      </w:pPr>
-      <w:r>
-        <w:rPr>
-          <w:b/>
-        </w:rPr>
-        <w:t>Start Date</w:t>
-      </w:r>
-    </w:p>
-    <w:p>
-      <w:pPr>
-        <w:pStyle w:val="ListParagraph"/>
-      </w:pPr>
-      <w:r>
-        <w:rPr>
-          <w:highlight w:val="yellow"/>
-        </w:rPr>
-        <w:t>Double click</w:t>
-      </w:r>
-      <w:r>
-        <w:t xml:space="preserve"> this field to launch a date chooser as below. The chooser allows admin to find any date within +/-20 years range.</w:t>
-      </w:r>
-    </w:p>
-    <w:p>
-      <w:pPr>
-        <w:pStyle w:val="ListParagraph"/>
-      </w:pPr>
-      <w:r>
-        <w:t>To change year, admins should click the combo box.</w:t>
-      </w:r>
-    </w:p>
-    <w:p>
-      <w:pPr>
-        <w:pStyle w:val="ListParagraph"/>
-      </w:pPr>
-      <w:r>
-        <w:t>To change month, admin should click the left/right button.</w:t>
-      </w:r>
-    </w:p>
-    <w:p>
-      <w:pPr>
-        <w:pStyle w:val="ListParagraph"/>
-      </w:pPr>
-      <w:r>
-        <w:t>To select date, admin should directly pick a date from the main chooser.</w:t>
-      </w:r>
-    </w:p>
-    <w:p>
-      <w:pPr>
-        <w:pStyle w:val="ListParagraph"/>
-      </w:pPr>
-    </w:p>
-    <w:p>
-      <w:pPr>
-        <w:pStyle w:val="ListParagraph"/>
-      </w:pPr>
-      <w:r>
-        <w:t>Then click ‘OK’ to confirm you have selected a date.</w:t>
-      </w:r>
-    </w:p>
-    <w:p>
-      <w:pPr>
-        <w:pStyle w:val="ListParagraph"/>
-      </w:pPr>
-      <w:r>
-        <w:rPr>
-          <w:noProof/>
-        </w:rPr>
-        <w:lastRenderedPageBreak/>
-        <w:drawing>
-          <wp:inline distT="0" distB="0" distL="0" distR="0">
-            <wp:extent cx="5288280" cy="3299460"/>
-            <wp:effectExtent l="0" t="0" r="7620" b="0"/>
-            <wp:docPr id="25" name="Picture 12"/>
-            <wp:cNvGraphicFramePr>
-              <a:graphicFrameLocks xmlns:a="http://schemas.openxmlformats.org/drawingml/2006/main" noChangeAspect="1"/>
-            </wp:cNvGraphicFramePr>
-            <a:graphic xmlns:a="http://schemas.openxmlformats.org/drawingml/2006/main">
-              <a:graphicData uri="http://schemas.openxmlformats.org/drawingml/2006/picture">
-                <pic:pic xmlns:pic="http://schemas.openxmlformats.org/drawingml/2006/picture">
-                  <pic:nvPicPr>
-                    <pic:cNvPr id="0" name=""/>
-                    <pic:cNvPicPr/>
-                  </pic:nvPicPr>
-                  <pic:blipFill>
-                    <a:blip r:embed="rId25" cstate="print"/>
-                    <a:stretch>
-                      <a:fillRect/>
-                    </a:stretch>
-                  </pic:blipFill>
-                  <pic:spPr>
-                    <a:xfrm>
-                      <a:off x="0" y="0"/>
-                      <a:ext cx="5288280" cy="3299460"/>
-                    </a:xfrm>
-                    <a:prstGeom prst="rect">
-                      <a:avLst/>
-                    </a:prstGeom>
-                  </pic:spPr>
-                </pic:pic>
-              </a:graphicData>
-            </a:graphic>
-          </wp:inline>
-        </w:drawing>
-      </w:r>
-    </w:p>
-    <w:p>
-      <w:pPr>
-        <w:pStyle w:val="ListParagraph"/>
-      </w:pPr>
-    </w:p>
-    <w:p>
-      <w:pPr>
-        <w:pStyle w:val="ListParagraph"/>
-      </w:pPr>
-      <w:r>
-        <w:t xml:space="preserve">If an </w:t>
-      </w:r>
-      <w:r>
-        <w:rPr>
-          <w:highlight w:val="yellow"/>
-        </w:rPr>
-        <w:t>invalid date</w:t>
-      </w:r>
-      <w:r>
-        <w:t xml:space="preserve"> (i.e., any empty cell) was picked, the UI will pop up an alert dialog to remind you.</w:t>
-      </w:r>
-    </w:p>
-    <w:p>
-      <w:pPr>
-        <w:pStyle w:val="ListParagraph"/>
-      </w:pPr>
-      <w:r>
-        <w:rPr>
-          <w:noProof/>
-        </w:rPr>
-        <w:drawing>
-          <wp:inline distT="0" distB="0" distL="0" distR="0">
-            <wp:extent cx="2514600" cy="1417320"/>
-            <wp:effectExtent l="0" t="0" r="0" b="0"/>
-            <wp:docPr id="26" name="Picture 22"/>
+            <wp:docPr id="18" name="Picture 14"/>
             <wp:cNvGraphicFramePr>
               <a:graphicFrameLocks xmlns:a="http://schemas.openxmlformats.org/drawingml/2006/main" noChangeAspect="1"/>
             </wp:cNvGraphicFramePr>
@@ -6303,7 +6428,7 @@
                   <pic:spPr>
                     <a:xfrm>
                       <a:off x="0" y="0"/>
-                      <a:ext cx="2514600" cy="1417320"/>
+                      <a:ext cx="2880360" cy="1386840"/>
                     </a:xfrm>
                     <a:prstGeom prst="rect">
                       <a:avLst/>
@@ -6317,59 +6442,20 @@
       </w:r>
     </w:p>
     <w:p>
-      <w:pPr>
-        <w:pStyle w:val="ListParagraph"/>
-        <w:numPr>
-          <w:ilvl w:val="0"/>
-          <w:numId w:val="24"/>
-        </w:numPr>
-        <w:spacing w:after="160" w:line="259" w:lineRule="auto"/>
-        <w:rPr>
-          <w:b/>
-        </w:rPr>
-      </w:pPr>
-      <w:r>
-        <w:rPr>
-          <w:b/>
-        </w:rPr>
-        <w:t>Period in Days</w:t>
-      </w:r>
-    </w:p>
-    <w:p>
-      <w:pPr>
-        <w:pStyle w:val="ListParagraph"/>
-      </w:pPr>
-      <w:r>
-        <w:t>This field must contain only numeric characters. Nonetheless, admins are allowed to enter “ALWAYS” to indicate this discount is a permanent one.</w:t>
-      </w:r>
-    </w:p>
-    <w:p>
-      <w:pPr>
-        <w:pStyle w:val="ListParagraph"/>
-      </w:pPr>
-    </w:p>
-    <w:p>
-      <w:pPr>
-        <w:pStyle w:val="ListParagraph"/>
-      </w:pPr>
-      <w:r>
-        <w:t xml:space="preserve">If the entered value is neither “ALWAYS” nor numeric characters, an “Invalid value” alert will pop up to remind you (i.e., highlighted cell below – “15s” is not a value input). </w:t>
-      </w:r>
-    </w:p>
-    <w:p>
-      <w:pPr>
-        <w:pStyle w:val="ListParagraph"/>
-      </w:pPr>
+      <w:r>
+        <w:t>The maintenance panel will be displayed as below,</w:t>
+      </w:r>
+    </w:p>
+    <w:p>
       <w:r>
         <w:rPr>
           <w:noProof/>
         </w:rPr>
-        <w:lastRenderedPageBreak/>
         <w:drawing>
           <wp:inline distT="0" distB="0" distL="0" distR="0">
-            <wp:extent cx="4541520" cy="2217420"/>
-            <wp:effectExtent l="0" t="0" r="0" b="0"/>
-            <wp:docPr id="27" name="Picture 23"/>
+            <wp:extent cx="5318760" cy="1653540"/>
+            <wp:effectExtent l="0" t="0" r="0" b="3810"/>
+            <wp:docPr id="19" name="Picture 17"/>
             <wp:cNvGraphicFramePr>
               <a:graphicFrameLocks xmlns:a="http://schemas.openxmlformats.org/drawingml/2006/main" noChangeAspect="1"/>
             </wp:cNvGraphicFramePr>
@@ -6389,6 +6475,651 @@
                   <pic:spPr>
                     <a:xfrm>
                       <a:off x="0" y="0"/>
+                      <a:ext cx="5318760" cy="1653540"/>
+                    </a:xfrm>
+                    <a:prstGeom prst="rect">
+                      <a:avLst/>
+                    </a:prstGeom>
+                  </pic:spPr>
+                </pic:pic>
+              </a:graphicData>
+            </a:graphic>
+          </wp:inline>
+        </w:drawing>
+      </w:r>
+    </w:p>
+    <w:p>
+      <w:pPr>
+        <w:tabs>
+          <w:tab w:val="left" w:pos="1968"/>
+        </w:tabs>
+        <w:rPr>
+          <w:b/>
+        </w:rPr>
+      </w:pPr>
+      <w:r>
+        <w:rPr>
+          <w:b/>
+        </w:rPr>
+        <w:t>Adding of Discounts:</w:t>
+      </w:r>
+    </w:p>
+    <w:p>
+      <w:r>
+        <w:t xml:space="preserve">Press the </w:t>
+      </w:r>
+      <w:r>
+        <w:rPr>
+          <w:i/>
+        </w:rPr>
+        <w:t>“Add”</w:t>
+      </w:r>
+      <w:r>
+        <w:rPr>
+          <w:i/>
+        </w:rPr>
+        <w:t xml:space="preserve"> </w:t>
+      </w:r>
+      <w:r>
+        <w:t>button on the “Discounts” panel, the Add Discount dialog will be shown.</w:t>
+      </w:r>
+    </w:p>
+    <w:p>
+      <w:r>
+        <w:rPr>
+          <w:noProof/>
+        </w:rPr>
+        <w:drawing>
+          <wp:inline distT="0" distB="0" distL="0" distR="0">
+            <wp:extent cx="3550920" cy="1775460"/>
+            <wp:effectExtent l="0" t="0" r="0" b="0"/>
+            <wp:docPr id="20" name="Picture 18"/>
+            <wp:cNvGraphicFramePr>
+              <a:graphicFrameLocks xmlns:a="http://schemas.openxmlformats.org/drawingml/2006/main" noChangeAspect="1"/>
+            </wp:cNvGraphicFramePr>
+            <a:graphic xmlns:a="http://schemas.openxmlformats.org/drawingml/2006/main">
+              <a:graphicData uri="http://schemas.openxmlformats.org/drawingml/2006/picture">
+                <pic:pic xmlns:pic="http://schemas.openxmlformats.org/drawingml/2006/picture">
+                  <pic:nvPicPr>
+                    <pic:cNvPr id="0" name=""/>
+                    <pic:cNvPicPr/>
+                  </pic:nvPicPr>
+                  <pic:blipFill>
+                    <a:blip r:embed="rId28" cstate="print"/>
+                    <a:stretch>
+                      <a:fillRect/>
+                    </a:stretch>
+                  </pic:blipFill>
+                  <pic:spPr>
+                    <a:xfrm>
+                      <a:off x="0" y="0"/>
+                      <a:ext cx="3550920" cy="1775460"/>
+                    </a:xfrm>
+                    <a:prstGeom prst="rect">
+                      <a:avLst/>
+                    </a:prstGeom>
+                  </pic:spPr>
+                </pic:pic>
+              </a:graphicData>
+            </a:graphic>
+          </wp:inline>
+        </w:drawing>
+      </w:r>
+    </w:p>
+    <w:p>
+      <w:r>
+        <w:t>Admins are supposed to enter all the fields with the following two conditions/checks</w:t>
+      </w:r>
+    </w:p>
+    <w:p>
+      <w:pPr>
+        <w:pStyle w:val="ListParagraph"/>
+        <w:numPr>
+          <w:ilvl w:val="0"/>
+          <w:numId w:val="23"/>
+        </w:numPr>
+        <w:spacing w:after="160" w:line="259" w:lineRule="auto"/>
+      </w:pPr>
+      <w:proofErr w:type="spellStart"/>
+      <w:r>
+        <w:t>StartDate</w:t>
+      </w:r>
+      <w:proofErr w:type="spellEnd"/>
+      <w:r>
+        <w:t>: must follow the ‘</w:t>
+      </w:r>
+      <w:proofErr w:type="spellStart"/>
+      <w:r>
+        <w:rPr>
+          <w:highlight w:val="yellow"/>
+        </w:rPr>
+        <w:t>yyyy</w:t>
+      </w:r>
+      <w:proofErr w:type="spellEnd"/>
+      <w:r>
+        <w:rPr>
+          <w:highlight w:val="yellow"/>
+        </w:rPr>
+        <w:t>-MM-</w:t>
+      </w:r>
+      <w:proofErr w:type="spellStart"/>
+      <w:r>
+        <w:rPr>
+          <w:highlight w:val="yellow"/>
+        </w:rPr>
+        <w:t>dd</w:t>
+      </w:r>
+      <w:proofErr w:type="spellEnd"/>
+      <w:r>
+        <w:t>’ format</w:t>
+      </w:r>
+    </w:p>
+    <w:p>
+      <w:pPr>
+        <w:pStyle w:val="ListParagraph"/>
+        <w:numPr>
+          <w:ilvl w:val="0"/>
+          <w:numId w:val="23"/>
+        </w:numPr>
+        <w:spacing w:after="160" w:line="259" w:lineRule="auto"/>
+      </w:pPr>
+      <w:r>
+        <w:t xml:space="preserve">Period In Days: must be </w:t>
+      </w:r>
+      <w:r>
+        <w:rPr>
+          <w:highlight w:val="yellow"/>
+        </w:rPr>
+        <w:t>numeric</w:t>
+      </w:r>
+      <w:r>
+        <w:t xml:space="preserve"> value</w:t>
+      </w:r>
+    </w:p>
+    <w:p>
+      <w:r>
+        <w:lastRenderedPageBreak/>
+        <w:t xml:space="preserve"> If the conditions are not met, then an alert will pop up to remind admins that some input values are invalid. In this case, the entry will NOT be added to data store.</w:t>
+      </w:r>
+    </w:p>
+    <w:p>
+      <w:r>
+        <w:t>For example, in the below snapshot, the Start Date was entered as ‘20140802’ which doesn’t follow the prescribed format. Consequently, an alert pops up.</w:t>
+      </w:r>
+    </w:p>
+    <w:p>
+      <w:r>
+        <w:rPr>
+          <w:noProof/>
+        </w:rPr>
+        <w:drawing>
+          <wp:inline distT="0" distB="0" distL="0" distR="0">
+            <wp:extent cx="4377600" cy="1688400"/>
+            <wp:effectExtent l="0" t="0" r="0" b="0"/>
+            <wp:docPr id="21" name="Picture 19"/>
+            <wp:cNvGraphicFramePr>
+              <a:graphicFrameLocks xmlns:a="http://schemas.openxmlformats.org/drawingml/2006/main" noChangeAspect="1"/>
+            </wp:cNvGraphicFramePr>
+            <a:graphic xmlns:a="http://schemas.openxmlformats.org/drawingml/2006/main">
+              <a:graphicData uri="http://schemas.openxmlformats.org/drawingml/2006/picture">
+                <pic:pic xmlns:pic="http://schemas.openxmlformats.org/drawingml/2006/picture">
+                  <pic:nvPicPr>
+                    <pic:cNvPr id="0" name=""/>
+                    <pic:cNvPicPr/>
+                  </pic:nvPicPr>
+                  <pic:blipFill>
+                    <a:blip r:embed="rId29" cstate="print"/>
+                    <a:stretch>
+                      <a:fillRect/>
+                    </a:stretch>
+                  </pic:blipFill>
+                  <pic:spPr>
+                    <a:xfrm>
+                      <a:off x="0" y="0"/>
+                      <a:ext cx="4377600" cy="1688400"/>
+                    </a:xfrm>
+                    <a:prstGeom prst="rect">
+                      <a:avLst/>
+                    </a:prstGeom>
+                  </pic:spPr>
+                </pic:pic>
+              </a:graphicData>
+            </a:graphic>
+          </wp:inline>
+        </w:drawing>
+      </w:r>
+    </w:p>
+    <w:p>
+      <w:r>
+        <w:t>Now if you correct the Start Date to ‘2014-08-02’ then a new record will be added and displayed on the main UI.</w:t>
+      </w:r>
+    </w:p>
+    <w:p>
+      <w:r>
+        <w:rPr>
+          <w:noProof/>
+        </w:rPr>
+        <w:drawing>
+          <wp:inline distT="0" distB="0" distL="0" distR="0">
+            <wp:extent cx="5341620" cy="1615440"/>
+            <wp:effectExtent l="0" t="0" r="0" b="3810"/>
+            <wp:docPr id="22" name="Picture 20"/>
+            <wp:cNvGraphicFramePr>
+              <a:graphicFrameLocks xmlns:a="http://schemas.openxmlformats.org/drawingml/2006/main" noChangeAspect="1"/>
+            </wp:cNvGraphicFramePr>
+            <a:graphic xmlns:a="http://schemas.openxmlformats.org/drawingml/2006/main">
+              <a:graphicData uri="http://schemas.openxmlformats.org/drawingml/2006/picture">
+                <pic:pic xmlns:pic="http://schemas.openxmlformats.org/drawingml/2006/picture">
+                  <pic:nvPicPr>
+                    <pic:cNvPr id="0" name=""/>
+                    <pic:cNvPicPr/>
+                  </pic:nvPicPr>
+                  <pic:blipFill>
+                    <a:blip r:embed="rId30" cstate="print"/>
+                    <a:stretch>
+                      <a:fillRect/>
+                    </a:stretch>
+                  </pic:blipFill>
+                  <pic:spPr>
+                    <a:xfrm>
+                      <a:off x="0" y="0"/>
+                      <a:ext cx="5341620" cy="1615440"/>
+                    </a:xfrm>
+                    <a:prstGeom prst="rect">
+                      <a:avLst/>
+                    </a:prstGeom>
+                  </pic:spPr>
+                </pic:pic>
+              </a:graphicData>
+            </a:graphic>
+          </wp:inline>
+        </w:drawing>
+      </w:r>
+    </w:p>
+    <w:p>
+      <w:pPr>
+        <w:rPr>
+          <w:b/>
+        </w:rPr>
+      </w:pPr>
+      <w:r>
+        <w:rPr>
+          <w:b/>
+        </w:rPr>
+        <w:t>Remove of Discounts:</w:t>
+      </w:r>
+    </w:p>
+    <w:p>
+      <w:r>
+        <w:t>Click</w:t>
+      </w:r>
+      <w:r>
+        <w:t xml:space="preserve"> any record on the main UI, then ‘Remove’ button on the right, a confirmation dialog will pop up to ask if you confirm to remove this selected discount. </w:t>
+      </w:r>
+    </w:p>
+    <w:p>
+      <w:r>
+        <w:rPr>
+          <w:noProof/>
+        </w:rPr>
+        <w:lastRenderedPageBreak/>
+        <w:drawing>
+          <wp:inline distT="0" distB="0" distL="0" distR="0">
+            <wp:extent cx="5326380" cy="2705100"/>
+            <wp:effectExtent l="0" t="0" r="7620" b="0"/>
+            <wp:docPr id="24" name="Picture 21"/>
+            <wp:cNvGraphicFramePr>
+              <a:graphicFrameLocks xmlns:a="http://schemas.openxmlformats.org/drawingml/2006/main" noChangeAspect="1"/>
+            </wp:cNvGraphicFramePr>
+            <a:graphic xmlns:a="http://schemas.openxmlformats.org/drawingml/2006/main">
+              <a:graphicData uri="http://schemas.openxmlformats.org/drawingml/2006/picture">
+                <pic:pic xmlns:pic="http://schemas.openxmlformats.org/drawingml/2006/picture">
+                  <pic:nvPicPr>
+                    <pic:cNvPr id="0" name=""/>
+                    <pic:cNvPicPr/>
+                  </pic:nvPicPr>
+                  <pic:blipFill>
+                    <a:blip r:embed="rId31" cstate="print"/>
+                    <a:stretch>
+                      <a:fillRect/>
+                    </a:stretch>
+                  </pic:blipFill>
+                  <pic:spPr>
+                    <a:xfrm>
+                      <a:off x="0" y="0"/>
+                      <a:ext cx="5326380" cy="2705100"/>
+                    </a:xfrm>
+                    <a:prstGeom prst="rect">
+                      <a:avLst/>
+                    </a:prstGeom>
+                  </pic:spPr>
+                </pic:pic>
+              </a:graphicData>
+            </a:graphic>
+          </wp:inline>
+        </w:drawing>
+      </w:r>
+    </w:p>
+    <w:p>
+      <w:r>
+        <w:t>And if you click ‘OK’, the selected discount will be removed from main UI. If you click ‘Cancel’, then nothing will be removed.</w:t>
+      </w:r>
+    </w:p>
+    <w:p>
+      <w:pPr>
+        <w:rPr>
+          <w:b/>
+        </w:rPr>
+      </w:pPr>
+      <w:r>
+        <w:rPr>
+          <w:b/>
+        </w:rPr>
+        <w:t>Editing of Discounts:</w:t>
+      </w:r>
+    </w:p>
+    <w:p>
+      <w:r>
+        <w:t>Admins are allowed to update discounts on the main UI directly. Note that ‘</w:t>
+      </w:r>
+      <w:r>
+        <w:rPr>
+          <w:highlight w:val="yellow"/>
+        </w:rPr>
+        <w:t>Discount Code</w:t>
+      </w:r>
+      <w:r>
+        <w:t>’ is non-editable as it is the primary key for each discount record.</w:t>
+      </w:r>
+    </w:p>
+    <w:p>
+      <w:r>
+        <w:t>The editing of other fields will be like below,</w:t>
+      </w:r>
+    </w:p>
+    <w:p>
+      <w:pPr>
+        <w:pStyle w:val="ListParagraph"/>
+        <w:numPr>
+          <w:ilvl w:val="0"/>
+          <w:numId w:val="24"/>
+        </w:numPr>
+        <w:spacing w:after="160" w:line="259" w:lineRule="auto"/>
+        <w:rPr>
+          <w:b/>
+        </w:rPr>
+      </w:pPr>
+      <w:r>
+        <w:rPr>
+          <w:b/>
+        </w:rPr>
+        <w:t>Discount description</w:t>
+      </w:r>
+    </w:p>
+    <w:p>
+      <w:pPr>
+        <w:pStyle w:val="ListParagraph"/>
+      </w:pPr>
+      <w:r>
+        <w:t>This is a normal string field. Admins can simply click this field and update the string value there.</w:t>
+      </w:r>
+    </w:p>
+    <w:p>
+      <w:pPr>
+        <w:pStyle w:val="ListParagraph"/>
+        <w:numPr>
+          <w:ilvl w:val="0"/>
+          <w:numId w:val="24"/>
+        </w:numPr>
+        <w:spacing w:after="160" w:line="259" w:lineRule="auto"/>
+        <w:rPr>
+          <w:b/>
+        </w:rPr>
+      </w:pPr>
+      <w:r>
+        <w:rPr>
+          <w:b/>
+        </w:rPr>
+        <w:t>Start Date</w:t>
+      </w:r>
+    </w:p>
+    <w:p>
+      <w:pPr>
+        <w:pStyle w:val="ListParagraph"/>
+      </w:pPr>
+      <w:r>
+        <w:rPr>
+          <w:highlight w:val="yellow"/>
+        </w:rPr>
+        <w:t>Double click</w:t>
+      </w:r>
+      <w:r>
+        <w:t xml:space="preserve"> this field to launch a date chooser as below. The chooser allows admin to find any date within +/-20 years range.</w:t>
+      </w:r>
+    </w:p>
+    <w:p>
+      <w:pPr>
+        <w:pStyle w:val="ListParagraph"/>
+      </w:pPr>
+      <w:r>
+        <w:t>To change year, admins should click the combo box.</w:t>
+      </w:r>
+    </w:p>
+    <w:p>
+      <w:pPr>
+        <w:pStyle w:val="ListParagraph"/>
+      </w:pPr>
+      <w:r>
+        <w:t>To change month, admin should click the left/right button.</w:t>
+      </w:r>
+    </w:p>
+    <w:p>
+      <w:pPr>
+        <w:pStyle w:val="ListParagraph"/>
+      </w:pPr>
+      <w:r>
+        <w:t>To select date, admin should directly pick a date from the main chooser.</w:t>
+      </w:r>
+    </w:p>
+    <w:p>
+      <w:pPr>
+        <w:pStyle w:val="ListParagraph"/>
+      </w:pPr>
+    </w:p>
+    <w:p>
+      <w:pPr>
+        <w:pStyle w:val="ListParagraph"/>
+      </w:pPr>
+      <w:r>
+        <w:t>Then click ‘OK’ to confirm you have selected a date.</w:t>
+      </w:r>
+    </w:p>
+    <w:p>
+      <w:pPr>
+        <w:pStyle w:val="ListParagraph"/>
+      </w:pPr>
+      <w:r>
+        <w:rPr>
+          <w:noProof/>
+        </w:rPr>
+        <w:lastRenderedPageBreak/>
+        <w:drawing>
+          <wp:inline distT="0" distB="0" distL="0" distR="0">
+            <wp:extent cx="5288280" cy="3299460"/>
+            <wp:effectExtent l="0" t="0" r="7620" b="0"/>
+            <wp:docPr id="25" name="Picture 12"/>
+            <wp:cNvGraphicFramePr>
+              <a:graphicFrameLocks xmlns:a="http://schemas.openxmlformats.org/drawingml/2006/main" noChangeAspect="1"/>
+            </wp:cNvGraphicFramePr>
+            <a:graphic xmlns:a="http://schemas.openxmlformats.org/drawingml/2006/main">
+              <a:graphicData uri="http://schemas.openxmlformats.org/drawingml/2006/picture">
+                <pic:pic xmlns:pic="http://schemas.openxmlformats.org/drawingml/2006/picture">
+                  <pic:nvPicPr>
+                    <pic:cNvPr id="0" name=""/>
+                    <pic:cNvPicPr/>
+                  </pic:nvPicPr>
+                  <pic:blipFill>
+                    <a:blip r:embed="rId32" cstate="print"/>
+                    <a:stretch>
+                      <a:fillRect/>
+                    </a:stretch>
+                  </pic:blipFill>
+                  <pic:spPr>
+                    <a:xfrm>
+                      <a:off x="0" y="0"/>
+                      <a:ext cx="5288280" cy="3299460"/>
+                    </a:xfrm>
+                    <a:prstGeom prst="rect">
+                      <a:avLst/>
+                    </a:prstGeom>
+                  </pic:spPr>
+                </pic:pic>
+              </a:graphicData>
+            </a:graphic>
+          </wp:inline>
+        </w:drawing>
+      </w:r>
+    </w:p>
+    <w:p>
+      <w:pPr>
+        <w:pStyle w:val="ListParagraph"/>
+      </w:pPr>
+    </w:p>
+    <w:p>
+      <w:pPr>
+        <w:pStyle w:val="ListParagraph"/>
+      </w:pPr>
+      <w:r>
+        <w:t xml:space="preserve">If an </w:t>
+      </w:r>
+      <w:r>
+        <w:rPr>
+          <w:highlight w:val="yellow"/>
+        </w:rPr>
+        <w:t>invalid date</w:t>
+      </w:r>
+      <w:r>
+        <w:t xml:space="preserve"> (i.e., any empty cell) was picked, the UI will pop up an alert dialog to remind you.</w:t>
+      </w:r>
+    </w:p>
+    <w:p>
+      <w:pPr>
+        <w:pStyle w:val="ListParagraph"/>
+      </w:pPr>
+      <w:r>
+        <w:rPr>
+          <w:noProof/>
+        </w:rPr>
+        <w:drawing>
+          <wp:inline distT="0" distB="0" distL="0" distR="0">
+            <wp:extent cx="2514600" cy="1417320"/>
+            <wp:effectExtent l="0" t="0" r="0" b="0"/>
+            <wp:docPr id="26" name="Picture 22"/>
+            <wp:cNvGraphicFramePr>
+              <a:graphicFrameLocks xmlns:a="http://schemas.openxmlformats.org/drawingml/2006/main" noChangeAspect="1"/>
+            </wp:cNvGraphicFramePr>
+            <a:graphic xmlns:a="http://schemas.openxmlformats.org/drawingml/2006/main">
+              <a:graphicData uri="http://schemas.openxmlformats.org/drawingml/2006/picture">
+                <pic:pic xmlns:pic="http://schemas.openxmlformats.org/drawingml/2006/picture">
+                  <pic:nvPicPr>
+                    <pic:cNvPr id="0" name=""/>
+                    <pic:cNvPicPr/>
+                  </pic:nvPicPr>
+                  <pic:blipFill>
+                    <a:blip r:embed="rId33" cstate="print"/>
+                    <a:stretch>
+                      <a:fillRect/>
+                    </a:stretch>
+                  </pic:blipFill>
+                  <pic:spPr>
+                    <a:xfrm>
+                      <a:off x="0" y="0"/>
+                      <a:ext cx="2514600" cy="1417320"/>
+                    </a:xfrm>
+                    <a:prstGeom prst="rect">
+                      <a:avLst/>
+                    </a:prstGeom>
+                  </pic:spPr>
+                </pic:pic>
+              </a:graphicData>
+            </a:graphic>
+          </wp:inline>
+        </w:drawing>
+      </w:r>
+    </w:p>
+    <w:p>
+      <w:pPr>
+        <w:pStyle w:val="ListParagraph"/>
+        <w:numPr>
+          <w:ilvl w:val="0"/>
+          <w:numId w:val="24"/>
+        </w:numPr>
+        <w:spacing w:after="160" w:line="259" w:lineRule="auto"/>
+        <w:rPr>
+          <w:b/>
+        </w:rPr>
+      </w:pPr>
+      <w:r>
+        <w:rPr>
+          <w:b/>
+        </w:rPr>
+        <w:t>Period in Days</w:t>
+      </w:r>
+    </w:p>
+    <w:p>
+      <w:pPr>
+        <w:pStyle w:val="ListParagraph"/>
+      </w:pPr>
+      <w:r>
+        <w:t>This field must contain only numeric characters. Nonetheless, admins are allowed to enter “ALWAYS” to indicate this discount is a permanent one.</w:t>
+      </w:r>
+    </w:p>
+    <w:p>
+      <w:pPr>
+        <w:pStyle w:val="ListParagraph"/>
+      </w:pPr>
+    </w:p>
+    <w:p>
+      <w:pPr>
+        <w:pStyle w:val="ListParagraph"/>
+      </w:pPr>
+      <w:r>
+        <w:t xml:space="preserve">If the entered value is neither “ALWAYS” nor numeric characters, an “Invalid value” alert will pop up to remind you (i.e., highlighted cell below – “15s” is not a value input). </w:t>
+      </w:r>
+    </w:p>
+    <w:p>
+      <w:pPr>
+        <w:pStyle w:val="ListParagraph"/>
+      </w:pPr>
+      <w:r>
+        <w:rPr>
+          <w:noProof/>
+        </w:rPr>
+        <w:lastRenderedPageBreak/>
+        <w:drawing>
+          <wp:inline distT="0" distB="0" distL="0" distR="0">
+            <wp:extent cx="4541520" cy="2217420"/>
+            <wp:effectExtent l="0" t="0" r="0" b="0"/>
+            <wp:docPr id="27" name="Picture 23"/>
+            <wp:cNvGraphicFramePr>
+              <a:graphicFrameLocks xmlns:a="http://schemas.openxmlformats.org/drawingml/2006/main" noChangeAspect="1"/>
+            </wp:cNvGraphicFramePr>
+            <a:graphic xmlns:a="http://schemas.openxmlformats.org/drawingml/2006/main">
+              <a:graphicData uri="http://schemas.openxmlformats.org/drawingml/2006/picture">
+                <pic:pic xmlns:pic="http://schemas.openxmlformats.org/drawingml/2006/picture">
+                  <pic:nvPicPr>
+                    <pic:cNvPr id="0" name=""/>
+                    <pic:cNvPicPr/>
+                  </pic:nvPicPr>
+                  <pic:blipFill>
+                    <a:blip r:embed="rId34" cstate="print"/>
+                    <a:stretch>
+                      <a:fillRect/>
+                    </a:stretch>
+                  </pic:blipFill>
+                  <pic:spPr>
+                    <a:xfrm>
+                      <a:off x="0" y="0"/>
                       <a:ext cx="4541520" cy="2217420"/>
                     </a:xfrm>
                     <a:prstGeom prst="rect">
@@ -6533,7 +7264,7 @@
           <w:szCs w:val="28"/>
         </w:rPr>
       </w:pPr>
-      <w:bookmarkStart w:id="9" w:name="_Toc415859274"/>
+      <w:bookmarkStart w:id="8" w:name="_Toc415859274"/>
       <w:r>
         <w:rPr>
           <w:rFonts w:ascii="Arial" w:hAnsi="Arial" w:cs="Arial"/>
@@ -6544,7 +7275,7 @@
         <w:lastRenderedPageBreak/>
         <w:t>MEMBERS</w:t>
       </w:r>
-      <w:bookmarkEnd w:id="9"/>
+      <w:bookmarkEnd w:id="8"/>
     </w:p>
     <w:p>
       <w:pPr>
@@ -6715,7 +7446,7 @@
                     <pic:cNvPicPr/>
                   </pic:nvPicPr>
                   <pic:blipFill>
-                    <a:blip r:embed="rId28" cstate="print"/>
+                    <a:blip r:embed="rId35" cstate="print"/>
                     <a:stretch>
                       <a:fillRect/>
                     </a:stretch>
@@ -6908,7 +7639,7 @@
                     <pic:cNvPicPr/>
                   </pic:nvPicPr>
                   <pic:blipFill>
-                    <a:blip r:embed="rId29" cstate="print"/>
+                    <a:blip r:embed="rId36" cstate="print"/>
                     <a:stretch>
                       <a:fillRect/>
                     </a:stretch>
@@ -7002,7 +7733,15 @@
         <w:t xml:space="preserve">“Add” </w:t>
       </w:r>
       <w:r>
-        <w:t xml:space="preserve">button on the members panel, the Add Member dialog will be shown. </w:t>
+        <w:t xml:space="preserve">button on the </w:t>
+      </w:r>
+      <w:proofErr w:type="gramStart"/>
+      <w:r>
+        <w:t>members</w:t>
+      </w:r>
+      <w:proofErr w:type="gramEnd"/>
+      <w:r>
+        <w:t xml:space="preserve"> panel, the Add Member dialog will be shown. </w:t>
       </w:r>
     </w:p>
     <w:p>
@@ -7044,7 +7783,15 @@
         <w:t>“Cancel”</w:t>
       </w:r>
       <w:r>
-        <w:t xml:space="preserve"> to go back to the members panel.</w:t>
+        <w:t xml:space="preserve"> to go back to the </w:t>
+      </w:r>
+      <w:proofErr w:type="gramStart"/>
+      <w:r>
+        <w:t>members</w:t>
+      </w:r>
+      <w:proofErr w:type="gramEnd"/>
+      <w:r>
+        <w:t xml:space="preserve"> panel.</w:t>
       </w:r>
     </w:p>
     <w:p>
@@ -7135,7 +7882,7 @@
                     <pic:cNvPicPr/>
                   </pic:nvPicPr>
                   <pic:blipFill>
-                    <a:blip r:embed="rId30" cstate="print"/>
+                    <a:blip r:embed="rId37" cstate="print"/>
                     <a:stretch>
                       <a:fillRect/>
                     </a:stretch>
@@ -7272,7 +8019,7 @@
           <w:szCs w:val="28"/>
         </w:rPr>
       </w:pPr>
-      <w:bookmarkStart w:id="10" w:name="_Toc415859275"/>
+      <w:bookmarkStart w:id="9" w:name="_Toc415859275"/>
       <w:r>
         <w:rPr>
           <w:rFonts w:ascii="Arial" w:hAnsi="Arial" w:cs="Arial"/>
@@ -7283,7 +8030,7 @@
         <w:lastRenderedPageBreak/>
         <w:t>BILLING</w:t>
       </w:r>
-      <w:bookmarkEnd w:id="10"/>
+      <w:bookmarkEnd w:id="9"/>
     </w:p>
     <w:p>
       <w:pPr>
@@ -7497,7 +8244,7 @@
                     </pic:cNvPicPr>
                   </pic:nvPicPr>
                   <pic:blipFill>
-                    <a:blip r:embed="rId31" cstate="print"/>
+                    <a:blip r:embed="rId38" cstate="print"/>
                     <a:srcRect/>
                     <a:stretch>
                       <a:fillRect/>
@@ -7757,7 +8504,25 @@
           <w:sz w:val="20"/>
           <w:szCs w:val="20"/>
         </w:rPr>
-        <w:t>The system would auto-populate the qunatity as 1 and computes the price</w:t>
+        <w:t xml:space="preserve">The system would auto-populate the </w:t>
+      </w:r>
+      <w:proofErr w:type="spellStart"/>
+      <w:r>
+        <w:rPr>
+          <w:rFonts w:ascii="Arial" w:hAnsi="Arial" w:cs="Arial"/>
+          <w:sz w:val="20"/>
+          <w:szCs w:val="20"/>
+        </w:rPr>
+        <w:t>qunatity</w:t>
+      </w:r>
+      <w:proofErr w:type="spellEnd"/>
+      <w:r>
+        <w:rPr>
+          <w:rFonts w:ascii="Arial" w:hAnsi="Arial" w:cs="Arial"/>
+          <w:sz w:val="20"/>
+          <w:szCs w:val="20"/>
+        </w:rPr>
+        <w:t xml:space="preserve"> as 1 and computes the price</w:t>
       </w:r>
     </w:p>
     <w:p>
@@ -7780,7 +8545,25 @@
           <w:sz w:val="20"/>
           <w:szCs w:val="20"/>
         </w:rPr>
-        <w:t>User can change the qty at any time before confirm</w:t>
+        <w:t xml:space="preserve">User can change the </w:t>
+      </w:r>
+      <w:proofErr w:type="spellStart"/>
+      <w:r>
+        <w:rPr>
+          <w:rFonts w:ascii="Arial" w:hAnsi="Arial" w:cs="Arial"/>
+          <w:sz w:val="20"/>
+          <w:szCs w:val="20"/>
+        </w:rPr>
+        <w:t>qty</w:t>
+      </w:r>
+      <w:proofErr w:type="spellEnd"/>
+      <w:r>
+        <w:rPr>
+          <w:rFonts w:ascii="Arial" w:hAnsi="Arial" w:cs="Arial"/>
+          <w:sz w:val="20"/>
+          <w:szCs w:val="20"/>
+        </w:rPr>
+        <w:t xml:space="preserve"> at any time before confirm</w:t>
       </w:r>
     </w:p>
     <w:p>
@@ -7896,7 +8679,25 @@
           <w:sz w:val="20"/>
           <w:szCs w:val="20"/>
         </w:rPr>
-        <w:t>The loylaty points will be displayed for Members</w:t>
+        <w:t xml:space="preserve">The </w:t>
+      </w:r>
+      <w:proofErr w:type="spellStart"/>
+      <w:r>
+        <w:rPr>
+          <w:rFonts w:ascii="Arial" w:hAnsi="Arial" w:cs="Arial"/>
+          <w:sz w:val="20"/>
+          <w:szCs w:val="20"/>
+        </w:rPr>
+        <w:t>loylaty</w:t>
+      </w:r>
+      <w:proofErr w:type="spellEnd"/>
+      <w:r>
+        <w:rPr>
+          <w:rFonts w:ascii="Arial" w:hAnsi="Arial" w:cs="Arial"/>
+          <w:sz w:val="20"/>
+          <w:szCs w:val="20"/>
+        </w:rPr>
+        <w:t xml:space="preserve"> points will be displayed for Members</w:t>
       </w:r>
     </w:p>
     <w:p>
@@ -8101,7 +8902,7 @@
           <w:szCs w:val="28"/>
         </w:rPr>
       </w:pPr>
-      <w:bookmarkStart w:id="11" w:name="_Toc415859276"/>
+      <w:bookmarkStart w:id="10" w:name="_Toc415859276"/>
       <w:r>
         <w:rPr>
           <w:rFonts w:ascii="Arial" w:hAnsi="Arial" w:cs="Arial"/>
@@ -8111,54 +8912,54 @@
         </w:rPr>
         <w:t>REPORTS</w:t>
       </w:r>
+      <w:bookmarkEnd w:id="10"/>
+    </w:p>
+    <w:p>
+      <w:pPr>
+        <w:spacing w:after="0" w:line="240" w:lineRule="auto"/>
+        <w:outlineLvl w:val="0"/>
+        <w:rPr>
+          <w:rFonts w:ascii="Arial" w:hAnsi="Arial" w:cs="Arial"/>
+          <w:b/>
+          <w:sz w:val="28"/>
+          <w:szCs w:val="28"/>
+        </w:rPr>
+      </w:pPr>
+    </w:p>
+    <w:p>
+      <w:pPr>
+        <w:spacing w:after="0" w:line="240" w:lineRule="auto"/>
+        <w:outlineLvl w:val="0"/>
+        <w:rPr>
+          <w:rFonts w:ascii="Arial" w:hAnsi="Arial" w:cs="Arial"/>
+          <w:b/>
+          <w:sz w:val="28"/>
+          <w:szCs w:val="28"/>
+        </w:rPr>
+      </w:pPr>
+    </w:p>
+    <w:p>
+      <w:pPr>
+        <w:spacing w:after="0" w:line="240" w:lineRule="auto"/>
+        <w:outlineLvl w:val="0"/>
+        <w:rPr>
+          <w:rFonts w:ascii="Arial" w:hAnsi="Arial" w:cs="Arial"/>
+          <w:b/>
+          <w:sz w:val="28"/>
+          <w:szCs w:val="28"/>
+        </w:rPr>
+      </w:pPr>
+      <w:bookmarkStart w:id="11" w:name="_Toc415859277"/>
+      <w:r>
+        <w:rPr>
+          <w:rFonts w:ascii="Arial" w:hAnsi="Arial" w:cs="Arial"/>
+          <w:b/>
+          <w:sz w:val="28"/>
+          <w:szCs w:val="28"/>
+        </w:rPr>
+        <w:t>Transactions Search Screen</w:t>
+      </w:r>
       <w:bookmarkEnd w:id="11"/>
-    </w:p>
-    <w:p>
-      <w:pPr>
-        <w:spacing w:after="0" w:line="240" w:lineRule="auto"/>
-        <w:outlineLvl w:val="0"/>
-        <w:rPr>
-          <w:rFonts w:ascii="Arial" w:hAnsi="Arial" w:cs="Arial"/>
-          <w:b/>
-          <w:sz w:val="28"/>
-          <w:szCs w:val="28"/>
-        </w:rPr>
-      </w:pPr>
-    </w:p>
-    <w:p>
-      <w:pPr>
-        <w:spacing w:after="0" w:line="240" w:lineRule="auto"/>
-        <w:outlineLvl w:val="0"/>
-        <w:rPr>
-          <w:rFonts w:ascii="Arial" w:hAnsi="Arial" w:cs="Arial"/>
-          <w:b/>
-          <w:sz w:val="28"/>
-          <w:szCs w:val="28"/>
-        </w:rPr>
-      </w:pPr>
-    </w:p>
-    <w:p>
-      <w:pPr>
-        <w:spacing w:after="0" w:line="240" w:lineRule="auto"/>
-        <w:outlineLvl w:val="0"/>
-        <w:rPr>
-          <w:rFonts w:ascii="Arial" w:hAnsi="Arial" w:cs="Arial"/>
-          <w:b/>
-          <w:sz w:val="28"/>
-          <w:szCs w:val="28"/>
-        </w:rPr>
-      </w:pPr>
-      <w:bookmarkStart w:id="12" w:name="_Toc415859277"/>
-      <w:r>
-        <w:rPr>
-          <w:rFonts w:ascii="Arial" w:hAnsi="Arial" w:cs="Arial"/>
-          <w:b/>
-          <w:sz w:val="28"/>
-          <w:szCs w:val="28"/>
-        </w:rPr>
-        <w:t>Transactions Search Screen</w:t>
-      </w:r>
-      <w:bookmarkEnd w:id="12"/>
     </w:p>
     <w:p>
       <w:pPr>
@@ -8327,7 +9128,7 @@
                     <pic:cNvPicPr/>
                   </pic:nvPicPr>
                   <pic:blipFill>
-                    <a:blip r:embed="rId32" cstate="print"/>
+                    <a:blip r:embed="rId39" cstate="print"/>
                     <a:stretch>
                       <a:fillRect/>
                     </a:stretch>
@@ -8451,7 +9252,23 @@
         <w:spacing w:after="160" w:line="259" w:lineRule="auto"/>
       </w:pPr>
       <w:r>
-        <w:t xml:space="preserve">Start Date and End Date are accepted in format “yyyy-MM-dd”. </w:t>
+        <w:t>Start Date and End Date are accepted in format “</w:t>
+      </w:r>
+      <w:proofErr w:type="spellStart"/>
+      <w:r>
+        <w:t>yyyy</w:t>
+      </w:r>
+      <w:proofErr w:type="spellEnd"/>
+      <w:r>
+        <w:t>-MM-</w:t>
+      </w:r>
+      <w:proofErr w:type="spellStart"/>
+      <w:r>
+        <w:t>dd</w:t>
+      </w:r>
+      <w:proofErr w:type="spellEnd"/>
+      <w:r>
+        <w:t xml:space="preserve">”. </w:t>
       </w:r>
     </w:p>
     <w:p>
@@ -8500,7 +9317,7 @@
                     <pic:cNvPicPr/>
                   </pic:nvPicPr>
                   <pic:blipFill>
-                    <a:blip r:embed="rId33" cstate="print"/>
+                    <a:blip r:embed="rId40" cstate="print"/>
                     <a:stretch>
                       <a:fillRect/>
                     </a:stretch>
@@ -8690,7 +9507,7 @@
                     <pic:cNvPicPr/>
                   </pic:nvPicPr>
                   <pic:blipFill>
-                    <a:blip r:embed="rId34" cstate="print"/>
+                    <a:blip r:embed="rId41" cstate="print"/>
                     <a:stretch>
                       <a:fillRect/>
                     </a:stretch>
@@ -8863,7 +9680,7 @@
           <w:szCs w:val="28"/>
         </w:rPr>
       </w:pPr>
-      <w:bookmarkStart w:id="13" w:name="_Toc415859278"/>
+      <w:bookmarkStart w:id="12" w:name="_Toc415859278"/>
       <w:r>
         <w:rPr>
           <w:rFonts w:ascii="Arial" w:hAnsi="Arial" w:cs="Arial"/>
@@ -8874,7 +9691,7 @@
         <w:lastRenderedPageBreak/>
         <w:t>Transactions Details Screen</w:t>
       </w:r>
-      <w:bookmarkEnd w:id="13"/>
+      <w:bookmarkEnd w:id="12"/>
     </w:p>
     <w:p>
       <w:pPr>
@@ -8982,7 +9799,7 @@
                     <pic:cNvPicPr/>
                   </pic:nvPicPr>
                   <pic:blipFill>
-                    <a:blip r:embed="rId35" cstate="print"/>
+                    <a:blip r:embed="rId42" cstate="print"/>
                     <a:stretch>
                       <a:fillRect/>
                     </a:stretch>
@@ -9134,7 +9951,7 @@
           <w:szCs w:val="28"/>
         </w:rPr>
       </w:pPr>
-      <w:bookmarkStart w:id="14" w:name="_Toc415859279"/>
+      <w:bookmarkStart w:id="13" w:name="_Toc415859279"/>
       <w:r>
         <w:rPr>
           <w:rFonts w:ascii="Arial" w:hAnsi="Arial" w:cs="Arial"/>
@@ -9144,7 +9961,7 @@
         </w:rPr>
         <w:t>Transactions Report Screen</w:t>
       </w:r>
-      <w:bookmarkEnd w:id="14"/>
+      <w:bookmarkEnd w:id="13"/>
     </w:p>
     <w:p>
       <w:pPr>
@@ -9210,7 +10027,15 @@
         <w:t>long with the product name, description, order quan</w:t>
       </w:r>
       <w:r>
-        <w:t>tity etc sorted with product Id for a particular transaction.</w:t>
+        <w:t xml:space="preserve">tity </w:t>
+      </w:r>
+      <w:proofErr w:type="spellStart"/>
+      <w:r>
+        <w:t>etc</w:t>
+      </w:r>
+      <w:proofErr w:type="spellEnd"/>
+      <w:r>
+        <w:t xml:space="preserve"> sorted with product Id for a particular transaction.</w:t>
       </w:r>
     </w:p>
     <w:p>
@@ -9244,7 +10069,7 @@
                     <pic:cNvPicPr/>
                   </pic:nvPicPr>
                   <pic:blipFill>
-                    <a:blip r:embed="rId36" cstate="print"/>
+                    <a:blip r:embed="rId43" cstate="print"/>
                     <a:stretch>
                       <a:fillRect/>
                     </a:stretch>
@@ -9336,7 +10161,7 @@
           <w:szCs w:val="28"/>
         </w:rPr>
       </w:pPr>
-      <w:bookmarkStart w:id="15" w:name="_Toc415859280"/>
+      <w:bookmarkStart w:id="14" w:name="_Toc415859280"/>
       <w:r>
         <w:rPr>
           <w:rFonts w:ascii="Arial" w:hAnsi="Arial" w:cs="Arial"/>
@@ -9356,7 +10181,7 @@
         </w:rPr>
         <w:t>OFF</w:t>
       </w:r>
-      <w:bookmarkEnd w:id="15"/>
+      <w:bookmarkEnd w:id="14"/>
     </w:p>
     <w:p>
       <w:pPr>
@@ -9430,7 +10255,7 @@
           <w:sz w:val="20"/>
           <w:szCs w:val="20"/>
         </w:rPr>
-        <w:t>e logoff will allow the user to logout</w:t>
+        <w:t>e logoff will allow the user to logout from the application</w:t>
       </w:r>
       <w:r>
         <w:rPr>
@@ -9439,22 +10264,6 @@
           <w:szCs w:val="20"/>
         </w:rPr>
         <w:t xml:space="preserve"> </w:t>
-      </w:r>
-      <w:r>
-        <w:rPr>
-          <w:rFonts w:ascii="Arial" w:hAnsi="Arial" w:cs="Arial"/>
-          <w:sz w:val="20"/>
-          <w:szCs w:val="20"/>
-        </w:rPr>
-        <w:t>from</w:t>
-      </w:r>
-      <w:r>
-        <w:rPr>
-          <w:rFonts w:ascii="Arial" w:hAnsi="Arial" w:cs="Arial"/>
-          <w:sz w:val="20"/>
-          <w:szCs w:val="20"/>
-        </w:rPr>
-        <w:t xml:space="preserve"> the application </w:t>
       </w:r>
     </w:p>
     <w:p>
@@ -9543,6 +10352,158 @@
           <w:szCs w:val="20"/>
         </w:rPr>
         <w:t xml:space="preserve"> </w:t>
+      </w:r>
+    </w:p>
+    <w:p>
+      <w:pPr>
+        <w:pStyle w:val="ListParagraph"/>
+        <w:numPr>
+          <w:ilvl w:val="0"/>
+          <w:numId w:val="9"/>
+        </w:numPr>
+        <w:spacing w:after="0" w:line="240" w:lineRule="auto"/>
+        <w:rPr>
+          <w:rFonts w:ascii="Arial" w:hAnsi="Arial" w:cs="Arial"/>
+          <w:sz w:val="20"/>
+          <w:szCs w:val="20"/>
+        </w:rPr>
+      </w:pPr>
+      <w:r>
+        <w:rPr>
+          <w:rFonts w:ascii="Arial" w:hAnsi="Arial" w:cs="Arial"/>
+          <w:sz w:val="20"/>
+          <w:szCs w:val="20"/>
+        </w:rPr>
+        <w:t>This will display a confirmation message</w:t>
+      </w:r>
+    </w:p>
+    <w:p>
+      <w:pPr>
+        <w:pStyle w:val="ListParagraph"/>
+        <w:spacing w:after="0" w:line="240" w:lineRule="auto"/>
+        <w:ind w:left="1080"/>
+        <w:rPr>
+          <w:rFonts w:ascii="Arial" w:hAnsi="Arial" w:cs="Arial"/>
+          <w:sz w:val="20"/>
+          <w:szCs w:val="20"/>
+        </w:rPr>
+      </w:pPr>
+      <w:r>
+        <w:rPr>
+          <w:noProof/>
+        </w:rPr>
+        <w:drawing>
+          <wp:inline distT="0" distB="0" distL="0" distR="0" wp14:anchorId="2EA8DF0C" wp14:editId="1F818A55">
+            <wp:extent cx="2026310" cy="1085523"/>
+            <wp:effectExtent l="0" t="0" r="0" b="0"/>
+            <wp:docPr id="41" name="Picture 41"/>
+            <wp:cNvGraphicFramePr>
+              <a:graphicFrameLocks xmlns:a="http://schemas.openxmlformats.org/drawingml/2006/main" noChangeAspect="1"/>
+            </wp:cNvGraphicFramePr>
+            <a:graphic xmlns:a="http://schemas.openxmlformats.org/drawingml/2006/main">
+              <a:graphicData uri="http://schemas.openxmlformats.org/drawingml/2006/picture">
+                <pic:pic xmlns:pic="http://schemas.openxmlformats.org/drawingml/2006/picture">
+                  <pic:nvPicPr>
+                    <pic:cNvPr id="1" name=""/>
+                    <pic:cNvPicPr/>
+                  </pic:nvPicPr>
+                  <pic:blipFill>
+                    <a:blip r:embed="rId44"/>
+                    <a:stretch>
+                      <a:fillRect/>
+                    </a:stretch>
+                  </pic:blipFill>
+                  <pic:spPr>
+                    <a:xfrm>
+                      <a:off x="0" y="0"/>
+                      <a:ext cx="2036393" cy="1090925"/>
+                    </a:xfrm>
+                    <a:prstGeom prst="rect">
+                      <a:avLst/>
+                    </a:prstGeom>
+                  </pic:spPr>
+                </pic:pic>
+              </a:graphicData>
+            </a:graphic>
+          </wp:inline>
+        </w:drawing>
+      </w:r>
+    </w:p>
+    <w:p>
+      <w:pPr>
+        <w:pStyle w:val="ListParagraph"/>
+        <w:numPr>
+          <w:ilvl w:val="0"/>
+          <w:numId w:val="9"/>
+        </w:numPr>
+        <w:spacing w:after="0" w:line="240" w:lineRule="auto"/>
+        <w:rPr>
+          <w:rFonts w:ascii="Arial" w:hAnsi="Arial" w:cs="Arial"/>
+          <w:sz w:val="20"/>
+          <w:szCs w:val="20"/>
+        </w:rPr>
+      </w:pPr>
+      <w:r>
+        <w:rPr>
+          <w:rFonts w:ascii="Arial" w:hAnsi="Arial" w:cs="Arial"/>
+          <w:sz w:val="20"/>
+          <w:szCs w:val="20"/>
+        </w:rPr>
+        <w:t>On clicking Ok, user is taken back to the Login screen.</w:t>
+      </w:r>
+    </w:p>
+    <w:p>
+      <w:pPr>
+        <w:pStyle w:val="ListParagraph"/>
+        <w:spacing w:after="0" w:line="240" w:lineRule="auto"/>
+        <w:ind w:left="1080"/>
+        <w:rPr>
+          <w:rFonts w:ascii="Arial" w:hAnsi="Arial" w:cs="Arial"/>
+          <w:sz w:val="20"/>
+          <w:szCs w:val="20"/>
+        </w:rPr>
+      </w:pPr>
+      <w:bookmarkStart w:id="15" w:name="_GoBack"/>
+      <w:bookmarkEnd w:id="15"/>
+      <w:r>
+        <w:rPr>
+          <w:noProof/>
+        </w:rPr>
+        <w:drawing>
+          <wp:inline distT="0" distB="0" distL="0" distR="0" wp14:anchorId="47A4907B" wp14:editId="0F47A1F8">
+            <wp:extent cx="2838297" cy="1239716"/>
+            <wp:effectExtent l="0" t="0" r="0" b="0"/>
+            <wp:docPr id="42" name="Picture 42"/>
+            <wp:cNvGraphicFramePr>
+              <a:graphicFrameLocks xmlns:a="http://schemas.openxmlformats.org/drawingml/2006/main" noChangeAspect="1"/>
+            </wp:cNvGraphicFramePr>
+            <a:graphic xmlns:a="http://schemas.openxmlformats.org/drawingml/2006/main">
+              <a:graphicData uri="http://schemas.openxmlformats.org/drawingml/2006/picture">
+                <pic:pic xmlns:pic="http://schemas.openxmlformats.org/drawingml/2006/picture">
+                  <pic:nvPicPr>
+                    <pic:cNvPr id="1" name=""/>
+                    <pic:cNvPicPr/>
+                  </pic:nvPicPr>
+                  <pic:blipFill>
+                    <a:blip r:embed="rId45"/>
+                    <a:stretch>
+                      <a:fillRect/>
+                    </a:stretch>
+                  </pic:blipFill>
+                  <pic:spPr>
+                    <a:xfrm>
+                      <a:off x="0" y="0"/>
+                      <a:ext cx="2867510" cy="1252476"/>
+                    </a:xfrm>
+                    <a:prstGeom prst="rect">
+                      <a:avLst/>
+                    </a:prstGeom>
+                  </pic:spPr>
+                </pic:pic>
+              </a:graphicData>
+            </a:graphic>
+          </wp:inline>
+        </w:drawing>
       </w:r>
     </w:p>
     <w:p>
@@ -9600,7 +10561,7 @@
 </file>
 
 <file path=word/numbering.xml><?xml version="1.0" encoding="utf-8"?>
-<w:numbering xmlns:ve="http://schemas.openxmlformats.org/markup-compatibility/2006" xmlns:o="urn:schemas-microsoft-com:office:office" xmlns:r="http://schemas.openxmlformats.org/officeDocument/2006/relationships" xmlns:m="http://schemas.openxmlformats.org/officeDocument/2006/math" xmlns:v="urn:schemas-microsoft-com:vml" xmlns:wp="http://schemas.openxmlformats.org/drawingml/2006/wordprocessingDrawing" xmlns:w10="urn:schemas-microsoft-com:office:word" xmlns:w="http://schemas.openxmlformats.org/wordprocessingml/2006/main" xmlns:wne="http://schemas.microsoft.com/office/word/2006/wordml">
+<w:numbering xmlns:wpc="http://schemas.microsoft.com/office/word/2010/wordprocessingCanvas" xmlns:mc="http://schemas.openxmlformats.org/markup-compatibility/2006" xmlns:o="urn:schemas-microsoft-com:office:office" xmlns:r="http://schemas.openxmlformats.org/officeDocument/2006/relationships" xmlns:m="http://schemas.openxmlformats.org/officeDocument/2006/math" xmlns:v="urn:schemas-microsoft-com:vml" xmlns:wp14="http://schemas.microsoft.com/office/word/2010/wordprocessingDrawing" xmlns:wp="http://schemas.openxmlformats.org/drawingml/2006/wordprocessingDrawing" xmlns:w10="urn:schemas-microsoft-com:office:word" xmlns:w="http://schemas.openxmlformats.org/wordprocessingml/2006/main" xmlns:w14="http://schemas.microsoft.com/office/word/2010/wordml" xmlns:w15="http://schemas.microsoft.com/office/word/2012/wordml" xmlns:wpg="http://schemas.microsoft.com/office/word/2010/wordprocessingGroup" xmlns:wpi="http://schemas.microsoft.com/office/word/2010/wordprocessingInk" xmlns:wne="http://schemas.microsoft.com/office/word/2006/wordml" xmlns:wps="http://schemas.microsoft.com/office/word/2010/wordprocessingShape" mc:Ignorable="w14 w15 wp14">
   <w:abstractNum w:abstractNumId="0">
     <w:nsid w:val="02D3160A"/>
     <w:multiLevelType w:val="hybridMultilevel"/>
@@ -12086,7 +13047,7 @@
 </file>
 
 <file path=word/styles.xml><?xml version="1.0" encoding="utf-8"?>
-<w:styles xmlns:r="http://schemas.openxmlformats.org/officeDocument/2006/relationships" xmlns:w="http://schemas.openxmlformats.org/wordprocessingml/2006/main">
+<w:styles xmlns:mc="http://schemas.openxmlformats.org/markup-compatibility/2006" xmlns:r="http://schemas.openxmlformats.org/officeDocument/2006/relationships" xmlns:w="http://schemas.openxmlformats.org/wordprocessingml/2006/main" xmlns:w14="http://schemas.microsoft.com/office/word/2010/wordml" xmlns:w15="http://schemas.microsoft.com/office/word/2012/wordml" mc:Ignorable="w14 w15">
   <w:docDefaults>
     <w:rPrDefault>
       <w:rPr>
@@ -12102,144 +13063,378 @@
       </w:pPr>
     </w:pPrDefault>
   </w:docDefaults>
-  <w:latentStyles w:defLockedState="0" w:defUIPriority="99" w:defSemiHidden="1" w:defUnhideWhenUsed="1" w:defQFormat="0" w:count="267">
-    <w:lsdException w:name="Normal" w:semiHidden="0" w:uiPriority="0" w:unhideWhenUsed="0" w:qFormat="1"/>
-    <w:lsdException w:name="heading 1" w:semiHidden="0" w:uiPriority="9" w:unhideWhenUsed="0" w:qFormat="1"/>
-    <w:lsdException w:name="heading 2" w:uiPriority="9" w:qFormat="1"/>
-    <w:lsdException w:name="heading 3" w:uiPriority="9" w:qFormat="1"/>
-    <w:lsdException w:name="heading 4" w:uiPriority="9" w:qFormat="1"/>
-    <w:lsdException w:name="heading 5" w:uiPriority="9" w:qFormat="1"/>
-    <w:lsdException w:name="heading 6" w:uiPriority="9" w:qFormat="1"/>
-    <w:lsdException w:name="heading 7" w:uiPriority="9" w:qFormat="1"/>
-    <w:lsdException w:name="heading 8" w:uiPriority="9" w:qFormat="1"/>
-    <w:lsdException w:name="heading 9" w:uiPriority="9" w:qFormat="1"/>
-    <w:lsdException w:name="toc 1" w:uiPriority="39"/>
-    <w:lsdException w:name="toc 2" w:uiPriority="39"/>
-    <w:lsdException w:name="toc 3" w:uiPriority="39"/>
-    <w:lsdException w:name="toc 4" w:uiPriority="39"/>
-    <w:lsdException w:name="toc 5" w:uiPriority="39"/>
-    <w:lsdException w:name="toc 6" w:uiPriority="39"/>
-    <w:lsdException w:name="toc 7" w:uiPriority="39"/>
-    <w:lsdException w:name="toc 8" w:uiPriority="39"/>
-    <w:lsdException w:name="toc 9" w:uiPriority="39"/>
-    <w:lsdException w:name="caption" w:uiPriority="35" w:qFormat="1"/>
-    <w:lsdException w:name="Title" w:semiHidden="0" w:uiPriority="10" w:unhideWhenUsed="0" w:qFormat="1"/>
-    <w:lsdException w:name="Default Paragraph Font" w:uiPriority="1"/>
-    <w:lsdException w:name="Subtitle" w:semiHidden="0" w:uiPriority="11" w:unhideWhenUsed="0" w:qFormat="1"/>
-    <w:lsdException w:name="Strong" w:semiHidden="0" w:uiPriority="22" w:unhideWhenUsed="0" w:qFormat="1"/>
-    <w:lsdException w:name="Emphasis" w:semiHidden="0" w:uiPriority="20" w:unhideWhenUsed="0" w:qFormat="1"/>
-    <w:lsdException w:name="Table Grid" w:semiHidden="0" w:uiPriority="59" w:unhideWhenUsed="0"/>
-    <w:lsdException w:name="Placeholder Text" w:unhideWhenUsed="0"/>
-    <w:lsdException w:name="No Spacing" w:semiHidden="0" w:uiPriority="1" w:unhideWhenUsed="0" w:qFormat="1"/>
-    <w:lsdException w:name="Light Shading" w:semiHidden="0" w:uiPriority="60" w:unhideWhenUsed="0"/>
-    <w:lsdException w:name="Light List" w:semiHidden="0" w:uiPriority="61" w:unhideWhenUsed="0"/>
-    <w:lsdException w:name="Light Grid" w:semiHidden="0" w:uiPriority="62" w:unhideWhenUsed="0"/>
-    <w:lsdException w:name="Medium Shading 1" w:semiHidden="0" w:uiPriority="63" w:unhideWhenUsed="0"/>
-    <w:lsdException w:name="Medium Shading 2" w:semiHidden="0" w:uiPriority="64" w:unhideWhenUsed="0"/>
-    <w:lsdException w:name="Medium List 1" w:semiHidden="0" w:uiPriority="65" w:unhideWhenUsed="0"/>
-    <w:lsdException w:name="Medium List 2" w:semiHidden="0" w:uiPriority="66" w:unhideWhenUsed="0"/>
-    <w:lsdException w:name="Medium Grid 1" w:semiHidden="0" w:uiPriority="67" w:unhideWhenUsed="0"/>
-    <w:lsdException w:name="Medium Grid 2" w:semiHidden="0" w:uiPriority="68" w:unhideWhenUsed="0"/>
-    <w:lsdException w:name="Medium Grid 3" w:semiHidden="0" w:uiPriority="69" w:unhideWhenUsed="0"/>
-    <w:lsdException w:name="Dark List" w:semiHidden="0" w:uiPriority="70" w:unhideWhenUsed="0"/>
-    <w:lsdException w:name="Colorful Shading" w:semiHidden="0" w:uiPriority="71" w:unhideWhenUsed="0"/>
-    <w:lsdException w:name="Colorful List" w:semiHidden="0" w:uiPriority="72" w:unhideWhenUsed="0"/>
-    <w:lsdException w:name="Colorful Grid" w:semiHidden="0" w:uiPriority="73" w:unhideWhenUsed="0"/>
-    <w:lsdException w:name="Light Shading Accent 1" w:semiHidden="0" w:uiPriority="60" w:unhideWhenUsed="0"/>
-    <w:lsdException w:name="Light List Accent 1" w:semiHidden="0" w:uiPriority="61" w:unhideWhenUsed="0"/>
-    <w:lsdException w:name="Light Grid Accent 1" w:semiHidden="0" w:uiPriority="62" w:unhideWhenUsed="0"/>
-    <w:lsdException w:name="Medium Shading 1 Accent 1" w:semiHidden="0" w:uiPriority="63" w:unhideWhenUsed="0"/>
-    <w:lsdException w:name="Medium Shading 2 Accent 1" w:semiHidden="0" w:uiPriority="64" w:unhideWhenUsed="0"/>
-    <w:lsdException w:name="Medium List 1 Accent 1" w:semiHidden="0" w:uiPriority="65" w:unhideWhenUsed="0"/>
-    <w:lsdException w:name="Revision" w:unhideWhenUsed="0"/>
-    <w:lsdException w:name="List Paragraph" w:semiHidden="0" w:uiPriority="34" w:unhideWhenUsed="0" w:qFormat="1"/>
-    <w:lsdException w:name="Quote" w:semiHidden="0" w:uiPriority="29" w:unhideWhenUsed="0" w:qFormat="1"/>
-    <w:lsdException w:name="Intense Quote" w:semiHidden="0" w:uiPriority="30" w:unhideWhenUsed="0" w:qFormat="1"/>
-    <w:lsdException w:name="Medium List 2 Accent 1" w:semiHidden="0" w:uiPriority="66" w:unhideWhenUsed="0"/>
-    <w:lsdException w:name="Medium Grid 1 Accent 1" w:semiHidden="0" w:uiPriority="67" w:unhideWhenUsed="0"/>
-    <w:lsdException w:name="Medium Grid 2 Accent 1" w:semiHidden="0" w:uiPriority="68" w:unhideWhenUsed="0"/>
-    <w:lsdException w:name="Medium Grid 3 Accent 1" w:semiHidden="0" w:uiPriority="69" w:unhideWhenUsed="0"/>
-    <w:lsdException w:name="Dark List Accent 1" w:semiHidden="0" w:uiPriority="70" w:unhideWhenUsed="0"/>
-    <w:lsdException w:name="Colorful Shading Accent 1" w:semiHidden="0" w:uiPriority="71" w:unhideWhenUsed="0"/>
-    <w:lsdException w:name="Colorful List Accent 1" w:semiHidden="0" w:uiPriority="72" w:unhideWhenUsed="0"/>
-    <w:lsdException w:name="Colorful Grid Accent 1" w:semiHidden="0" w:uiPriority="73" w:unhideWhenUsed="0"/>
-    <w:lsdException w:name="Light Shading Accent 2" w:semiHidden="0" w:uiPriority="60" w:unhideWhenUsed="0"/>
-    <w:lsdException w:name="Light List Accent 2" w:semiHidden="0" w:uiPriority="61" w:unhideWhenUsed="0"/>
-    <w:lsdException w:name="Light Grid Accent 2" w:semiHidden="0" w:uiPriority="62" w:unhideWhenUsed="0"/>
-    <w:lsdException w:name="Medium Shading 1 Accent 2" w:semiHidden="0" w:uiPriority="63" w:unhideWhenUsed="0"/>
-    <w:lsdException w:name="Medium Shading 2 Accent 2" w:semiHidden="0" w:uiPriority="64" w:unhideWhenUsed="0"/>
-    <w:lsdException w:name="Medium List 1 Accent 2" w:semiHidden="0" w:uiPriority="65" w:unhideWhenUsed="0"/>
-    <w:lsdException w:name="Medium List 2 Accent 2" w:semiHidden="0" w:uiPriority="66" w:unhideWhenUsed="0"/>
-    <w:lsdException w:name="Medium Grid 1 Accent 2" w:semiHidden="0" w:uiPriority="67" w:unhideWhenUsed="0"/>
-    <w:lsdException w:name="Medium Grid 2 Accent 2" w:semiHidden="0" w:uiPriority="68" w:unhideWhenUsed="0"/>
-    <w:lsdException w:name="Medium Grid 3 Accent 2" w:semiHidden="0" w:uiPriority="69" w:unhideWhenUsed="0"/>
-    <w:lsdException w:name="Dark List Accent 2" w:semiHidden="0" w:uiPriority="70" w:unhideWhenUsed="0"/>
-    <w:lsdException w:name="Colorful Shading Accent 2" w:semiHidden="0" w:uiPriority="71" w:unhideWhenUsed="0"/>
-    <w:lsdException w:name="Colorful List Accent 2" w:semiHidden="0" w:uiPriority="72" w:unhideWhenUsed="0"/>
-    <w:lsdException w:name="Colorful Grid Accent 2" w:semiHidden="0" w:uiPriority="73" w:unhideWhenUsed="0"/>
-    <w:lsdException w:name="Light Shading Accent 3" w:semiHidden="0" w:uiPriority="60" w:unhideWhenUsed="0"/>
-    <w:lsdException w:name="Light List Accent 3" w:semiHidden="0" w:uiPriority="61" w:unhideWhenUsed="0"/>
-    <w:lsdException w:name="Light Grid Accent 3" w:semiHidden="0" w:uiPriority="62" w:unhideWhenUsed="0"/>
-    <w:lsdException w:name="Medium Shading 1 Accent 3" w:semiHidden="0" w:uiPriority="63" w:unhideWhenUsed="0"/>
-    <w:lsdException w:name="Medium Shading 2 Accent 3" w:semiHidden="0" w:uiPriority="64" w:unhideWhenUsed="0"/>
-    <w:lsdException w:name="Medium List 1 Accent 3" w:semiHidden="0" w:uiPriority="65" w:unhideWhenUsed="0"/>
-    <w:lsdException w:name="Medium List 2 Accent 3" w:semiHidden="0" w:uiPriority="66" w:unhideWhenUsed="0"/>
-    <w:lsdException w:name="Medium Grid 1 Accent 3" w:semiHidden="0" w:uiPriority="67" w:unhideWhenUsed="0"/>
-    <w:lsdException w:name="Medium Grid 2 Accent 3" w:semiHidden="0" w:uiPriority="68" w:unhideWhenUsed="0"/>
-    <w:lsdException w:name="Medium Grid 3 Accent 3" w:semiHidden="0" w:uiPriority="69" w:unhideWhenUsed="0"/>
-    <w:lsdException w:name="Dark List Accent 3" w:semiHidden="0" w:uiPriority="70" w:unhideWhenUsed="0"/>
-    <w:lsdException w:name="Colorful Shading Accent 3" w:semiHidden="0" w:uiPriority="71" w:unhideWhenUsed="0"/>
-    <w:lsdException w:name="Colorful List Accent 3" w:semiHidden="0" w:uiPriority="72" w:unhideWhenUsed="0"/>
-    <w:lsdException w:name="Colorful Grid Accent 3" w:semiHidden="0" w:uiPriority="73" w:unhideWhenUsed="0"/>
-    <w:lsdException w:name="Light Shading Accent 4" w:semiHidden="0" w:uiPriority="60" w:unhideWhenUsed="0"/>
-    <w:lsdException w:name="Light List Accent 4" w:semiHidden="0" w:uiPriority="61" w:unhideWhenUsed="0"/>
-    <w:lsdException w:name="Light Grid Accent 4" w:semiHidden="0" w:uiPriority="62" w:unhideWhenUsed="0"/>
-    <w:lsdException w:name="Medium Shading 1 Accent 4" w:semiHidden="0" w:uiPriority="63" w:unhideWhenUsed="0"/>
-    <w:lsdException w:name="Medium Shading 2 Accent 4" w:semiHidden="0" w:uiPriority="64" w:unhideWhenUsed="0"/>
-    <w:lsdException w:name="Medium List 1 Accent 4" w:semiHidden="0" w:uiPriority="65" w:unhideWhenUsed="0"/>
-    <w:lsdException w:name="Medium List 2 Accent 4" w:semiHidden="0" w:uiPriority="66" w:unhideWhenUsed="0"/>
-    <w:lsdException w:name="Medium Grid 1 Accent 4" w:semiHidden="0" w:uiPriority="67" w:unhideWhenUsed="0"/>
-    <w:lsdException w:name="Medium Grid 2 Accent 4" w:semiHidden="0" w:uiPriority="68" w:unhideWhenUsed="0"/>
-    <w:lsdException w:name="Medium Grid 3 Accent 4" w:semiHidden="0" w:uiPriority="69" w:unhideWhenUsed="0"/>
-    <w:lsdException w:name="Dark List Accent 4" w:semiHidden="0" w:uiPriority="70" w:unhideWhenUsed="0"/>
-    <w:lsdException w:name="Colorful Shading Accent 4" w:semiHidden="0" w:uiPriority="71" w:unhideWhenUsed="0"/>
-    <w:lsdException w:name="Colorful List Accent 4" w:semiHidden="0" w:uiPriority="72" w:unhideWhenUsed="0"/>
-    <w:lsdException w:name="Colorful Grid Accent 4" w:semiHidden="0" w:uiPriority="73" w:unhideWhenUsed="0"/>
-    <w:lsdException w:name="Light Shading Accent 5" w:semiHidden="0" w:uiPriority="60" w:unhideWhenUsed="0"/>
-    <w:lsdException w:name="Light List Accent 5" w:semiHidden="0" w:uiPriority="61" w:unhideWhenUsed="0"/>
-    <w:lsdException w:name="Light Grid Accent 5" w:semiHidden="0" w:uiPriority="62" w:unhideWhenUsed="0"/>
-    <w:lsdException w:name="Medium Shading 1 Accent 5" w:semiHidden="0" w:uiPriority="63" w:unhideWhenUsed="0"/>
-    <w:lsdException w:name="Medium Shading 2 Accent 5" w:semiHidden="0" w:uiPriority="64" w:unhideWhenUsed="0"/>
-    <w:lsdException w:name="Medium List 1 Accent 5" w:semiHidden="0" w:uiPriority="65" w:unhideWhenUsed="0"/>
-    <w:lsdException w:name="Medium List 2 Accent 5" w:semiHidden="0" w:uiPriority="66" w:unhideWhenUsed="0"/>
-    <w:lsdException w:name="Medium Grid 1 Accent 5" w:semiHidden="0" w:uiPriority="67" w:unhideWhenUsed="0"/>
-    <w:lsdException w:name="Medium Grid 2 Accent 5" w:semiHidden="0" w:uiPriority="68" w:unhideWhenUsed="0"/>
-    <w:lsdException w:name="Medium Grid 3 Accent 5" w:semiHidden="0" w:uiPriority="69" w:unhideWhenUsed="0"/>
-    <w:lsdException w:name="Dark List Accent 5" w:semiHidden="0" w:uiPriority="70" w:unhideWhenUsed="0"/>
-    <w:lsdException w:name="Colorful Shading Accent 5" w:semiHidden="0" w:uiPriority="71" w:unhideWhenUsed="0"/>
-    <w:lsdException w:name="Colorful List Accent 5" w:semiHidden="0" w:uiPriority="72" w:unhideWhenUsed="0"/>
-    <w:lsdException w:name="Colorful Grid Accent 5" w:semiHidden="0" w:uiPriority="73" w:unhideWhenUsed="0"/>
-    <w:lsdException w:name="Light Shading Accent 6" w:semiHidden="0" w:uiPriority="60" w:unhideWhenUsed="0"/>
-    <w:lsdException w:name="Light List Accent 6" w:semiHidden="0" w:uiPriority="61" w:unhideWhenUsed="0"/>
-    <w:lsdException w:name="Light Grid Accent 6" w:semiHidden="0" w:uiPriority="62" w:unhideWhenUsed="0"/>
-    <w:lsdException w:name="Medium Shading 1 Accent 6" w:semiHidden="0" w:uiPriority="63" w:unhideWhenUsed="0"/>
-    <w:lsdException w:name="Medium Shading 2 Accent 6" w:semiHidden="0" w:uiPriority="64" w:unhideWhenUsed="0"/>
-    <w:lsdException w:name="Medium List 1 Accent 6" w:semiHidden="0" w:uiPriority="65" w:unhideWhenUsed="0"/>
-    <w:lsdException w:name="Medium List 2 Accent 6" w:semiHidden="0" w:uiPriority="66" w:unhideWhenUsed="0"/>
-    <w:lsdException w:name="Medium Grid 1 Accent 6" w:semiHidden="0" w:uiPriority="67" w:unhideWhenUsed="0"/>
-    <w:lsdException w:name="Medium Grid 2 Accent 6" w:semiHidden="0" w:uiPriority="68" w:unhideWhenUsed="0"/>
-    <w:lsdException w:name="Medium Grid 3 Accent 6" w:semiHidden="0" w:uiPriority="69" w:unhideWhenUsed="0"/>
-    <w:lsdException w:name="Dark List Accent 6" w:semiHidden="0" w:uiPriority="70" w:unhideWhenUsed="0"/>
-    <w:lsdException w:name="Colorful Shading Accent 6" w:semiHidden="0" w:uiPriority="71" w:unhideWhenUsed="0"/>
-    <w:lsdException w:name="Colorful List Accent 6" w:semiHidden="0" w:uiPriority="72" w:unhideWhenUsed="0"/>
-    <w:lsdException w:name="Colorful Grid Accent 6" w:semiHidden="0" w:uiPriority="73" w:unhideWhenUsed="0"/>
-    <w:lsdException w:name="Subtle Emphasis" w:semiHidden="0" w:uiPriority="19" w:unhideWhenUsed="0" w:qFormat="1"/>
-    <w:lsdException w:name="Intense Emphasis" w:semiHidden="0" w:uiPriority="21" w:unhideWhenUsed="0" w:qFormat="1"/>
-    <w:lsdException w:name="Subtle Reference" w:semiHidden="0" w:uiPriority="31" w:unhideWhenUsed="0" w:qFormat="1"/>
-    <w:lsdException w:name="Intense Reference" w:semiHidden="0" w:uiPriority="32" w:unhideWhenUsed="0" w:qFormat="1"/>
-    <w:lsdException w:name="Book Title" w:semiHidden="0" w:uiPriority="33" w:unhideWhenUsed="0" w:qFormat="1"/>
-    <w:lsdException w:name="Bibliography" w:uiPriority="37"/>
-    <w:lsdException w:name="TOC Heading" w:uiPriority="39" w:qFormat="1"/>
+  <w:latentStyles w:defLockedState="0" w:defUIPriority="99" w:defSemiHidden="0" w:defUnhideWhenUsed="0" w:defQFormat="0" w:count="371">
+    <w:lsdException w:name="Normal" w:uiPriority="0" w:qFormat="1"/>
+    <w:lsdException w:name="heading 1" w:uiPriority="9" w:qFormat="1"/>
+    <w:lsdException w:name="heading 2" w:semiHidden="1" w:uiPriority="9" w:unhideWhenUsed="1" w:qFormat="1"/>
+    <w:lsdException w:name="heading 3" w:semiHidden="1" w:uiPriority="9" w:unhideWhenUsed="1" w:qFormat="1"/>
+    <w:lsdException w:name="heading 4" w:semiHidden="1" w:uiPriority="9" w:unhideWhenUsed="1" w:qFormat="1"/>
+    <w:lsdException w:name="heading 5" w:semiHidden="1" w:uiPriority="9" w:unhideWhenUsed="1" w:qFormat="1"/>
+    <w:lsdException w:name="heading 6" w:semiHidden="1" w:uiPriority="9" w:unhideWhenUsed="1" w:qFormat="1"/>
+    <w:lsdException w:name="heading 7" w:semiHidden="1" w:uiPriority="9" w:unhideWhenUsed="1" w:qFormat="1"/>
+    <w:lsdException w:name="heading 8" w:semiHidden="1" w:uiPriority="9" w:unhideWhenUsed="1" w:qFormat="1"/>
+    <w:lsdException w:name="heading 9" w:semiHidden="1" w:uiPriority="9" w:unhideWhenUsed="1" w:qFormat="1"/>
+    <w:lsdException w:name="index 1" w:semiHidden="1" w:unhideWhenUsed="1"/>
+    <w:lsdException w:name="index 2" w:semiHidden="1" w:unhideWhenUsed="1"/>
+    <w:lsdException w:name="index 3" w:semiHidden="1" w:unhideWhenUsed="1"/>
+    <w:lsdException w:name="index 4" w:semiHidden="1" w:unhideWhenUsed="1"/>
+    <w:lsdException w:name="index 5" w:semiHidden="1" w:unhideWhenUsed="1"/>
+    <w:lsdException w:name="index 6" w:semiHidden="1" w:unhideWhenUsed="1"/>
+    <w:lsdException w:name="index 7" w:semiHidden="1" w:unhideWhenUsed="1"/>
+    <w:lsdException w:name="index 8" w:semiHidden="1" w:unhideWhenUsed="1"/>
+    <w:lsdException w:name="index 9" w:semiHidden="1" w:unhideWhenUsed="1"/>
+    <w:lsdException w:name="toc 1" w:semiHidden="1" w:uiPriority="39" w:unhideWhenUsed="1"/>
+    <w:lsdException w:name="toc 2" w:semiHidden="1" w:uiPriority="39" w:unhideWhenUsed="1"/>
+    <w:lsdException w:name="toc 3" w:semiHidden="1" w:uiPriority="39" w:unhideWhenUsed="1"/>
+    <w:lsdException w:name="toc 4" w:semiHidden="1" w:uiPriority="39" w:unhideWhenUsed="1"/>
+    <w:lsdException w:name="toc 5" w:semiHidden="1" w:uiPriority="39" w:unhideWhenUsed="1"/>
+    <w:lsdException w:name="toc 6" w:semiHidden="1" w:uiPriority="39" w:unhideWhenUsed="1"/>
+    <w:lsdException w:name="toc 7" w:semiHidden="1" w:uiPriority="39" w:unhideWhenUsed="1"/>
+    <w:lsdException w:name="toc 8" w:semiHidden="1" w:uiPriority="39" w:unhideWhenUsed="1"/>
+    <w:lsdException w:name="toc 9" w:semiHidden="1" w:uiPriority="39" w:unhideWhenUsed="1"/>
+    <w:lsdException w:name="Normal Indent" w:semiHidden="1" w:unhideWhenUsed="1"/>
+    <w:lsdException w:name="footnote text" w:semiHidden="1" w:unhideWhenUsed="1"/>
+    <w:lsdException w:name="annotation text" w:semiHidden="1" w:unhideWhenUsed="1"/>
+    <w:lsdException w:name="header" w:semiHidden="1" w:unhideWhenUsed="1"/>
+    <w:lsdException w:name="footer" w:semiHidden="1" w:unhideWhenUsed="1"/>
+    <w:lsdException w:name="index heading" w:semiHidden="1" w:unhideWhenUsed="1"/>
+    <w:lsdException w:name="caption" w:semiHidden="1" w:uiPriority="35" w:unhideWhenUsed="1" w:qFormat="1"/>
+    <w:lsdException w:name="table of figures" w:semiHidden="1" w:unhideWhenUsed="1"/>
+    <w:lsdException w:name="envelope address" w:semiHidden="1" w:unhideWhenUsed="1"/>
+    <w:lsdException w:name="envelope return" w:semiHidden="1" w:unhideWhenUsed="1"/>
+    <w:lsdException w:name="footnote reference" w:semiHidden="1" w:unhideWhenUsed="1"/>
+    <w:lsdException w:name="annotation reference" w:semiHidden="1" w:unhideWhenUsed="1"/>
+    <w:lsdException w:name="line number" w:semiHidden="1" w:unhideWhenUsed="1"/>
+    <w:lsdException w:name="page number" w:semiHidden="1" w:unhideWhenUsed="1"/>
+    <w:lsdException w:name="endnote reference" w:semiHidden="1" w:unhideWhenUsed="1"/>
+    <w:lsdException w:name="endnote text" w:semiHidden="1" w:unhideWhenUsed="1"/>
+    <w:lsdException w:name="table of authorities" w:semiHidden="1" w:unhideWhenUsed="1"/>
+    <w:lsdException w:name="macro" w:semiHidden="1" w:unhideWhenUsed="1"/>
+    <w:lsdException w:name="toa heading" w:semiHidden="1" w:unhideWhenUsed="1"/>
+    <w:lsdException w:name="List" w:semiHidden="1" w:unhideWhenUsed="1"/>
+    <w:lsdException w:name="List Bullet" w:semiHidden="1" w:unhideWhenUsed="1"/>
+    <w:lsdException w:name="List Number" w:semiHidden="1" w:unhideWhenUsed="1"/>
+    <w:lsdException w:name="List 2" w:semiHidden="1" w:unhideWhenUsed="1"/>
+    <w:lsdException w:name="List 3" w:semiHidden="1" w:unhideWhenUsed="1"/>
+    <w:lsdException w:name="List 4" w:semiHidden="1" w:unhideWhenUsed="1"/>
+    <w:lsdException w:name="List 5" w:semiHidden="1" w:unhideWhenUsed="1"/>
+    <w:lsdException w:name="List Bullet 2" w:semiHidden="1" w:unhideWhenUsed="1"/>
+    <w:lsdException w:name="List Bullet 3" w:semiHidden="1" w:unhideWhenUsed="1"/>
+    <w:lsdException w:name="List Bullet 4" w:semiHidden="1" w:unhideWhenUsed="1"/>
+    <w:lsdException w:name="List Bullet 5" w:semiHidden="1" w:unhideWhenUsed="1"/>
+    <w:lsdException w:name="List Number 2" w:semiHidden="1" w:unhideWhenUsed="1"/>
+    <w:lsdException w:name="List Number 3" w:semiHidden="1" w:unhideWhenUsed="1"/>
+    <w:lsdException w:name="List Number 4" w:semiHidden="1" w:unhideWhenUsed="1"/>
+    <w:lsdException w:name="List Number 5" w:semiHidden="1" w:unhideWhenUsed="1"/>
+    <w:lsdException w:name="Title" w:uiPriority="10" w:qFormat="1"/>
+    <w:lsdException w:name="Closing" w:semiHidden="1" w:unhideWhenUsed="1"/>
+    <w:lsdException w:name="Signature" w:semiHidden="1" w:unhideWhenUsed="1"/>
+    <w:lsdException w:name="Default Paragraph Font" w:semiHidden="1" w:uiPriority="1" w:unhideWhenUsed="1"/>
+    <w:lsdException w:name="Body Text" w:semiHidden="1" w:unhideWhenUsed="1"/>
+    <w:lsdException w:name="Body Text Indent" w:semiHidden="1" w:unhideWhenUsed="1"/>
+    <w:lsdException w:name="List Continue" w:semiHidden="1" w:unhideWhenUsed="1"/>
+    <w:lsdException w:name="List Continue 2" w:semiHidden="1" w:unhideWhenUsed="1"/>
+    <w:lsdException w:name="List Continue 3" w:semiHidden="1" w:unhideWhenUsed="1"/>
+    <w:lsdException w:name="List Continue 4" w:semiHidden="1" w:unhideWhenUsed="1"/>
+    <w:lsdException w:name="List Continue 5" w:semiHidden="1" w:unhideWhenUsed="1"/>
+    <w:lsdException w:name="Message Header" w:semiHidden="1" w:unhideWhenUsed="1"/>
+    <w:lsdException w:name="Subtitle" w:uiPriority="11" w:qFormat="1"/>
+    <w:lsdException w:name="Salutation" w:semiHidden="1" w:unhideWhenUsed="1"/>
+    <w:lsdException w:name="Date" w:semiHidden="1" w:unhideWhenUsed="1"/>
+    <w:lsdException w:name="Body Text First Indent" w:semiHidden="1" w:unhideWhenUsed="1"/>
+    <w:lsdException w:name="Body Text First Indent 2" w:semiHidden="1" w:unhideWhenUsed="1"/>
+    <w:lsdException w:name="Note Heading" w:semiHidden="1" w:unhideWhenUsed="1"/>
+    <w:lsdException w:name="Body Text 2" w:semiHidden="1" w:unhideWhenUsed="1"/>
+    <w:lsdException w:name="Body Text 3" w:semiHidden="1" w:unhideWhenUsed="1"/>
+    <w:lsdException w:name="Body Text Indent 2" w:semiHidden="1" w:unhideWhenUsed="1"/>
+    <w:lsdException w:name="Body Text Indent 3" w:semiHidden="1" w:unhideWhenUsed="1"/>
+    <w:lsdException w:name="Block Text" w:semiHidden="1" w:unhideWhenUsed="1"/>
+    <w:lsdException w:name="Hyperlink" w:semiHidden="1" w:unhideWhenUsed="1"/>
+    <w:lsdException w:name="FollowedHyperlink" w:semiHidden="1" w:unhideWhenUsed="1"/>
+    <w:lsdException w:name="Strong" w:uiPriority="22" w:qFormat="1"/>
+    <w:lsdException w:name="Emphasis" w:uiPriority="20" w:qFormat="1"/>
+    <w:lsdException w:name="Document Map" w:semiHidden="1" w:unhideWhenUsed="1"/>
+    <w:lsdException w:name="Plain Text" w:semiHidden="1" w:unhideWhenUsed="1"/>
+    <w:lsdException w:name="E-mail Signature" w:semiHidden="1" w:unhideWhenUsed="1"/>
+    <w:lsdException w:name="HTML Top of Form" w:semiHidden="1" w:unhideWhenUsed="1"/>
+    <w:lsdException w:name="HTML Bottom of Form" w:semiHidden="1" w:unhideWhenUsed="1"/>
+    <w:lsdException w:name="Normal (Web)" w:semiHidden="1" w:unhideWhenUsed="1"/>
+    <w:lsdException w:name="HTML Acronym" w:semiHidden="1" w:unhideWhenUsed="1"/>
+    <w:lsdException w:name="HTML Address" w:semiHidden="1" w:unhideWhenUsed="1"/>
+    <w:lsdException w:name="HTML Cite" w:semiHidden="1" w:unhideWhenUsed="1"/>
+    <w:lsdException w:name="HTML Code" w:semiHidden="1" w:unhideWhenUsed="1"/>
+    <w:lsdException w:name="HTML Definition" w:semiHidden="1" w:unhideWhenUsed="1"/>
+    <w:lsdException w:name="HTML Keyboard" w:semiHidden="1" w:unhideWhenUsed="1"/>
+    <w:lsdException w:name="HTML Preformatted" w:semiHidden="1" w:unhideWhenUsed="1"/>
+    <w:lsdException w:name="HTML Sample" w:semiHidden="1" w:unhideWhenUsed="1"/>
+    <w:lsdException w:name="HTML Typewriter" w:semiHidden="1" w:unhideWhenUsed="1"/>
+    <w:lsdException w:name="HTML Variable" w:semiHidden="1" w:unhideWhenUsed="1"/>
+    <w:lsdException w:name="Normal Table" w:semiHidden="1" w:unhideWhenUsed="1"/>
+    <w:lsdException w:name="annotation subject" w:semiHidden="1" w:unhideWhenUsed="1"/>
+    <w:lsdException w:name="No List" w:semiHidden="1" w:unhideWhenUsed="1"/>
+    <w:lsdException w:name="Outline List 1" w:semiHidden="1" w:unhideWhenUsed="1"/>
+    <w:lsdException w:name="Outline List 2" w:semiHidden="1" w:unhideWhenUsed="1"/>
+    <w:lsdException w:name="Outline List 3" w:semiHidden="1" w:unhideWhenUsed="1"/>
+    <w:lsdException w:name="Table Simple 1" w:semiHidden="1" w:unhideWhenUsed="1"/>
+    <w:lsdException w:name="Table Simple 2" w:semiHidden="1" w:unhideWhenUsed="1"/>
+    <w:lsdException w:name="Table Simple 3" w:semiHidden="1" w:unhideWhenUsed="1"/>
+    <w:lsdException w:name="Table Classic 1" w:semiHidden="1" w:unhideWhenUsed="1"/>
+    <w:lsdException w:name="Table Classic 2" w:semiHidden="1" w:unhideWhenUsed="1"/>
+    <w:lsdException w:name="Table Classic 3" w:semiHidden="1" w:unhideWhenUsed="1"/>
+    <w:lsdException w:name="Table Classic 4" w:semiHidden="1" w:unhideWhenUsed="1"/>
+    <w:lsdException w:name="Table Colorful 1" w:semiHidden="1" w:unhideWhenUsed="1"/>
+    <w:lsdException w:name="Table Colorful 2" w:semiHidden="1" w:unhideWhenUsed="1"/>
+    <w:lsdException w:name="Table Colorful 3" w:semiHidden="1" w:unhideWhenUsed="1"/>
+    <w:lsdException w:name="Table Columns 1" w:semiHidden="1" w:unhideWhenUsed="1"/>
+    <w:lsdException w:name="Table Columns 2" w:semiHidden="1" w:unhideWhenUsed="1"/>
+    <w:lsdException w:name="Table Columns 3" w:semiHidden="1" w:unhideWhenUsed="1"/>
+    <w:lsdException w:name="Table Columns 4" w:semiHidden="1" w:unhideWhenUsed="1"/>
+    <w:lsdException w:name="Table Columns 5" w:semiHidden="1" w:unhideWhenUsed="1"/>
+    <w:lsdException w:name="Table Grid 1" w:semiHidden="1" w:unhideWhenUsed="1"/>
+    <w:lsdException w:name="Table Grid 2" w:semiHidden="1" w:unhideWhenUsed="1"/>
+    <w:lsdException w:name="Table Grid 3" w:semiHidden="1" w:unhideWhenUsed="1"/>
+    <w:lsdException w:name="Table Grid 4" w:semiHidden="1" w:unhideWhenUsed="1"/>
+    <w:lsdException w:name="Table Grid 5" w:semiHidden="1" w:unhideWhenUsed="1"/>
+    <w:lsdException w:name="Table Grid 6" w:semiHidden="1" w:unhideWhenUsed="1"/>
+    <w:lsdException w:name="Table Grid 7" w:semiHidden="1" w:unhideWhenUsed="1"/>
+    <w:lsdException w:name="Table Grid 8" w:semiHidden="1" w:unhideWhenUsed="1"/>
+    <w:lsdException w:name="Table List 1" w:semiHidden="1" w:unhideWhenUsed="1"/>
+    <w:lsdException w:name="Table List 2" w:semiHidden="1" w:unhideWhenUsed="1"/>
+    <w:lsdException w:name="Table List 3" w:semiHidden="1" w:unhideWhenUsed="1"/>
+    <w:lsdException w:name="Table List 4" w:semiHidden="1" w:unhideWhenUsed="1"/>
+    <w:lsdException w:name="Table List 5" w:semiHidden="1" w:unhideWhenUsed="1"/>
+    <w:lsdException w:name="Table List 6" w:semiHidden="1" w:unhideWhenUsed="1"/>
+    <w:lsdException w:name="Table List 7" w:semiHidden="1" w:unhideWhenUsed="1"/>
+    <w:lsdException w:name="Table List 8" w:semiHidden="1" w:unhideWhenUsed="1"/>
+    <w:lsdException w:name="Table 3D effects 1" w:semiHidden="1" w:unhideWhenUsed="1"/>
+    <w:lsdException w:name="Table 3D effects 2" w:semiHidden="1" w:unhideWhenUsed="1"/>
+    <w:lsdException w:name="Table 3D effects 3" w:semiHidden="1" w:unhideWhenUsed="1"/>
+    <w:lsdException w:name="Table Contemporary" w:semiHidden="1" w:unhideWhenUsed="1"/>
+    <w:lsdException w:name="Table Elegant" w:semiHidden="1" w:unhideWhenUsed="1"/>
+    <w:lsdException w:name="Table Professional" w:semiHidden="1" w:unhideWhenUsed="1"/>
+    <w:lsdException w:name="Table Subtle 1" w:semiHidden="1" w:unhideWhenUsed="1"/>
+    <w:lsdException w:name="Table Subtle 2" w:semiHidden="1" w:unhideWhenUsed="1"/>
+    <w:lsdException w:name="Table Web 1" w:semiHidden="1" w:unhideWhenUsed="1"/>
+    <w:lsdException w:name="Table Web 2" w:semiHidden="1" w:unhideWhenUsed="1"/>
+    <w:lsdException w:name="Table Web 3" w:semiHidden="1" w:unhideWhenUsed="1"/>
+    <w:lsdException w:name="Balloon Text" w:semiHidden="1" w:unhideWhenUsed="1"/>
+    <w:lsdException w:name="Table Grid" w:uiPriority="59"/>
+    <w:lsdException w:name="Table Theme" w:semiHidden="1" w:unhideWhenUsed="1"/>
+    <w:lsdException w:name="Placeholder Text" w:semiHidden="1"/>
+    <w:lsdException w:name="No Spacing" w:uiPriority="1" w:qFormat="1"/>
+    <w:lsdException w:name="Light Shading" w:uiPriority="60"/>
+    <w:lsdException w:name="Light List" w:uiPriority="61"/>
+    <w:lsdException w:name="Light Grid" w:uiPriority="62"/>
+    <w:lsdException w:name="Medium Shading 1" w:uiPriority="63"/>
+    <w:lsdException w:name="Medium Shading 2" w:uiPriority="64"/>
+    <w:lsdException w:name="Medium List 1" w:uiPriority="65"/>
+    <w:lsdException w:name="Medium List 2" w:uiPriority="66"/>
+    <w:lsdException w:name="Medium Grid 1" w:uiPriority="67"/>
+    <w:lsdException w:name="Medium Grid 2" w:uiPriority="68"/>
+    <w:lsdException w:name="Medium Grid 3" w:uiPriority="69"/>
+    <w:lsdException w:name="Dark List" w:uiPriority="70"/>
+    <w:lsdException w:name="Colorful Shading" w:uiPriority="71"/>
+    <w:lsdException w:name="Colorful List" w:uiPriority="72"/>
+    <w:lsdException w:name="Colorful Grid" w:uiPriority="73"/>
+    <w:lsdException w:name="Light Shading Accent 1" w:uiPriority="60"/>
+    <w:lsdException w:name="Light List Accent 1" w:uiPriority="61"/>
+    <w:lsdException w:name="Light Grid Accent 1" w:uiPriority="62"/>
+    <w:lsdException w:name="Medium Shading 1 Accent 1" w:uiPriority="63"/>
+    <w:lsdException w:name="Medium Shading 2 Accent 1" w:uiPriority="64"/>
+    <w:lsdException w:name="Medium List 1 Accent 1" w:uiPriority="65"/>
+    <w:lsdException w:name="Revision" w:semiHidden="1"/>
+    <w:lsdException w:name="List Paragraph" w:uiPriority="34" w:qFormat="1"/>
+    <w:lsdException w:name="Quote" w:uiPriority="29" w:qFormat="1"/>
+    <w:lsdException w:name="Intense Quote" w:uiPriority="30" w:qFormat="1"/>
+    <w:lsdException w:name="Medium List 2 Accent 1" w:uiPriority="66"/>
+    <w:lsdException w:name="Medium Grid 1 Accent 1" w:uiPriority="67"/>
+    <w:lsdException w:name="Medium Grid 2 Accent 1" w:uiPriority="68"/>
+    <w:lsdException w:name="Medium Grid 3 Accent 1" w:uiPriority="69"/>
+    <w:lsdException w:name="Dark List Accent 1" w:uiPriority="70"/>
+    <w:lsdException w:name="Colorful Shading Accent 1" w:uiPriority="71"/>
+    <w:lsdException w:name="Colorful List Accent 1" w:uiPriority="72"/>
+    <w:lsdException w:name="Colorful Grid Accent 1" w:uiPriority="73"/>
+    <w:lsdException w:name="Light Shading Accent 2" w:uiPriority="60"/>
+    <w:lsdException w:name="Light List Accent 2" w:uiPriority="61"/>
+    <w:lsdException w:name="Light Grid Accent 2" w:uiPriority="62"/>
+    <w:lsdException w:name="Medium Shading 1 Accent 2" w:uiPriority="63"/>
+    <w:lsdException w:name="Medium Shading 2 Accent 2" w:uiPriority="64"/>
+    <w:lsdException w:name="Medium List 1 Accent 2" w:uiPriority="65"/>
+    <w:lsdException w:name="Medium List 2 Accent 2" w:uiPriority="66"/>
+    <w:lsdException w:name="Medium Grid 1 Accent 2" w:uiPriority="67"/>
+    <w:lsdException w:name="Medium Grid 2 Accent 2" w:uiPriority="68"/>
+    <w:lsdException w:name="Medium Grid 3 Accent 2" w:uiPriority="69"/>
+    <w:lsdException w:name="Dark List Accent 2" w:uiPriority="70"/>
+    <w:lsdException w:name="Colorful Shading Accent 2" w:uiPriority="71"/>
+    <w:lsdException w:name="Colorful List Accent 2" w:uiPriority="72"/>
+    <w:lsdException w:name="Colorful Grid Accent 2" w:uiPriority="73"/>
+    <w:lsdException w:name="Light Shading Accent 3" w:uiPriority="60"/>
+    <w:lsdException w:name="Light List Accent 3" w:uiPriority="61"/>
+    <w:lsdException w:name="Light Grid Accent 3" w:uiPriority="62"/>
+    <w:lsdException w:name="Medium Shading 1 Accent 3" w:uiPriority="63"/>
+    <w:lsdException w:name="Medium Shading 2 Accent 3" w:uiPriority="64"/>
+    <w:lsdException w:name="Medium List 1 Accent 3" w:uiPriority="65"/>
+    <w:lsdException w:name="Medium List 2 Accent 3" w:uiPriority="66"/>
+    <w:lsdException w:name="Medium Grid 1 Accent 3" w:uiPriority="67"/>
+    <w:lsdException w:name="Medium Grid 2 Accent 3" w:uiPriority="68"/>
+    <w:lsdException w:name="Medium Grid 3 Accent 3" w:uiPriority="69"/>
+    <w:lsdException w:name="Dark List Accent 3" w:uiPriority="70"/>
+    <w:lsdException w:name="Colorful Shading Accent 3" w:uiPriority="71"/>
+    <w:lsdException w:name="Colorful List Accent 3" w:uiPriority="72"/>
+    <w:lsdException w:name="Colorful Grid Accent 3" w:uiPriority="73"/>
+    <w:lsdException w:name="Light Shading Accent 4" w:uiPriority="60"/>
+    <w:lsdException w:name="Light List Accent 4" w:uiPriority="61"/>
+    <w:lsdException w:name="Light Grid Accent 4" w:uiPriority="62"/>
+    <w:lsdException w:name="Medium Shading 1 Accent 4" w:uiPriority="63"/>
+    <w:lsdException w:name="Medium Shading 2 Accent 4" w:uiPriority="64"/>
+    <w:lsdException w:name="Medium List 1 Accent 4" w:uiPriority="65"/>
+    <w:lsdException w:name="Medium List 2 Accent 4" w:uiPriority="66"/>
+    <w:lsdException w:name="Medium Grid 1 Accent 4" w:uiPriority="67"/>
+    <w:lsdException w:name="Medium Grid 2 Accent 4" w:uiPriority="68"/>
+    <w:lsdException w:name="Medium Grid 3 Accent 4" w:uiPriority="69"/>
+    <w:lsdException w:name="Dark List Accent 4" w:uiPriority="70"/>
+    <w:lsdException w:name="Colorful Shading Accent 4" w:uiPriority="71"/>
+    <w:lsdException w:name="Colorful List Accent 4" w:uiPriority="72"/>
+    <w:lsdException w:name="Colorful Grid Accent 4" w:uiPriority="73"/>
+    <w:lsdException w:name="Light Shading Accent 5" w:uiPriority="60"/>
+    <w:lsdException w:name="Light List Accent 5" w:uiPriority="61"/>
+    <w:lsdException w:name="Light Grid Accent 5" w:uiPriority="62"/>
+    <w:lsdException w:name="Medium Shading 1 Accent 5" w:uiPriority="63"/>
+    <w:lsdException w:name="Medium Shading 2 Accent 5" w:uiPriority="64"/>
+    <w:lsdException w:name="Medium List 1 Accent 5" w:uiPriority="65"/>
+    <w:lsdException w:name="Medium List 2 Accent 5" w:uiPriority="66"/>
+    <w:lsdException w:name="Medium Grid 1 Accent 5" w:uiPriority="67"/>
+    <w:lsdException w:name="Medium Grid 2 Accent 5" w:uiPriority="68"/>
+    <w:lsdException w:name="Medium Grid 3 Accent 5" w:uiPriority="69"/>
+    <w:lsdException w:name="Dark List Accent 5" w:uiPriority="70"/>
+    <w:lsdException w:name="Colorful Shading Accent 5" w:uiPriority="71"/>
+    <w:lsdException w:name="Colorful List Accent 5" w:uiPriority="72"/>
+    <w:lsdException w:name="Colorful Grid Accent 5" w:uiPriority="73"/>
+    <w:lsdException w:name="Light Shading Accent 6" w:uiPriority="60"/>
+    <w:lsdException w:name="Light List Accent 6" w:uiPriority="61"/>
+    <w:lsdException w:name="Light Grid Accent 6" w:uiPriority="62"/>
+    <w:lsdException w:name="Medium Shading 1 Accent 6" w:uiPriority="63"/>
+    <w:lsdException w:name="Medium Shading 2 Accent 6" w:uiPriority="64"/>
+    <w:lsdException w:name="Medium List 1 Accent 6" w:uiPriority="65"/>
+    <w:lsdException w:name="Medium List 2 Accent 6" w:uiPriority="66"/>
+    <w:lsdException w:name="Medium Grid 1 Accent 6" w:uiPriority="67"/>
+    <w:lsdException w:name="Medium Grid 2 Accent 6" w:uiPriority="68"/>
+    <w:lsdException w:name="Medium Grid 3 Accent 6" w:uiPriority="69"/>
+    <w:lsdException w:name="Dark List Accent 6" w:uiPriority="70"/>
+    <w:lsdException w:name="Colorful Shading Accent 6" w:uiPriority="71"/>
+    <w:lsdException w:name="Colorful List Accent 6" w:uiPriority="72"/>
+    <w:lsdException w:name="Colorful Grid Accent 6" w:uiPriority="73"/>
+    <w:lsdException w:name="Subtle Emphasis" w:uiPriority="19" w:qFormat="1"/>
+    <w:lsdException w:name="Intense Emphasis" w:uiPriority="21" w:qFormat="1"/>
+    <w:lsdException w:name="Subtle Reference" w:uiPriority="31" w:qFormat="1"/>
+    <w:lsdException w:name="Intense Reference" w:uiPriority="32" w:qFormat="1"/>
+    <w:lsdException w:name="Book Title" w:uiPriority="33" w:qFormat="1"/>
+    <w:lsdException w:name="Bibliography" w:semiHidden="1" w:uiPriority="37" w:unhideWhenUsed="1"/>
+    <w:lsdException w:name="TOC Heading" w:semiHidden="1" w:uiPriority="39" w:unhideWhenUsed="1" w:qFormat="1"/>
+    <w:lsdException w:name="Plain Table 1" w:uiPriority="41"/>
+    <w:lsdException w:name="Plain Table 2" w:uiPriority="42"/>
+    <w:lsdException w:name="Plain Table 3" w:uiPriority="43"/>
+    <w:lsdException w:name="Plain Table 4" w:uiPriority="44"/>
+    <w:lsdException w:name="Plain Table 5" w:uiPriority="45"/>
+    <w:lsdException w:name="Grid Table Light" w:uiPriority="40"/>
+    <w:lsdException w:name="Grid Table 1 Light" w:uiPriority="46"/>
+    <w:lsdException w:name="Grid Table 2" w:uiPriority="47"/>
+    <w:lsdException w:name="Grid Table 3" w:uiPriority="48"/>
+    <w:lsdException w:name="Grid Table 4" w:uiPriority="49"/>
+    <w:lsdException w:name="Grid Table 5 Dark" w:uiPriority="50"/>
+    <w:lsdException w:name="Grid Table 6 Colorful" w:uiPriority="51"/>
+    <w:lsdException w:name="Grid Table 7 Colorful" w:uiPriority="52"/>
+    <w:lsdException w:name="Grid Table 1 Light Accent 1" w:uiPriority="46"/>
+    <w:lsdException w:name="Grid Table 2 Accent 1" w:uiPriority="47"/>
+    <w:lsdException w:name="Grid Table 3 Accent 1" w:uiPriority="48"/>
+    <w:lsdException w:name="Grid Table 4 Accent 1" w:uiPriority="49"/>
+    <w:lsdException w:name="Grid Table 5 Dark Accent 1" w:uiPriority="50"/>
+    <w:lsdException w:name="Grid Table 6 Colorful Accent 1" w:uiPriority="51"/>
+    <w:lsdException w:name="Grid Table 7 Colorful Accent 1" w:uiPriority="52"/>
+    <w:lsdException w:name="Grid Table 1 Light Accent 2" w:uiPriority="46"/>
+    <w:lsdException w:name="Grid Table 2 Accent 2" w:uiPriority="47"/>
+    <w:lsdException w:name="Grid Table 3 Accent 2" w:uiPriority="48"/>
+    <w:lsdException w:name="Grid Table 4 Accent 2" w:uiPriority="49"/>
+    <w:lsdException w:name="Grid Table 5 Dark Accent 2" w:uiPriority="50"/>
+    <w:lsdException w:name="Grid Table 6 Colorful Accent 2" w:uiPriority="51"/>
+    <w:lsdException w:name="Grid Table 7 Colorful Accent 2" w:uiPriority="52"/>
+    <w:lsdException w:name="Grid Table 1 Light Accent 3" w:uiPriority="46"/>
+    <w:lsdException w:name="Grid Table 2 Accent 3" w:uiPriority="47"/>
+    <w:lsdException w:name="Grid Table 3 Accent 3" w:uiPriority="48"/>
+    <w:lsdException w:name="Grid Table 4 Accent 3" w:uiPriority="49"/>
+    <w:lsdException w:name="Grid Table 5 Dark Accent 3" w:uiPriority="50"/>
+    <w:lsdException w:name="Grid Table 6 Colorful Accent 3" w:uiPriority="51"/>
+    <w:lsdException w:name="Grid Table 7 Colorful Accent 3" w:uiPriority="52"/>
+    <w:lsdException w:name="Grid Table 1 Light Accent 4" w:uiPriority="46"/>
+    <w:lsdException w:name="Grid Table 2 Accent 4" w:uiPriority="47"/>
+    <w:lsdException w:name="Grid Table 3 Accent 4" w:uiPriority="48"/>
+    <w:lsdException w:name="Grid Table 4 Accent 4" w:uiPriority="49"/>
+    <w:lsdException w:name="Grid Table 5 Dark Accent 4" w:uiPriority="50"/>
+    <w:lsdException w:name="Grid Table 6 Colorful Accent 4" w:uiPriority="51"/>
+    <w:lsdException w:name="Grid Table 7 Colorful Accent 4" w:uiPriority="52"/>
+    <w:lsdException w:name="Grid Table 1 Light Accent 5" w:uiPriority="46"/>
+    <w:lsdException w:name="Grid Table 2 Accent 5" w:uiPriority="47"/>
+    <w:lsdException w:name="Grid Table 3 Accent 5" w:uiPriority="48"/>
+    <w:lsdException w:name="Grid Table 4 Accent 5" w:uiPriority="49"/>
+    <w:lsdException w:name="Grid Table 5 Dark Accent 5" w:uiPriority="50"/>
+    <w:lsdException w:name="Grid Table 6 Colorful Accent 5" w:uiPriority="51"/>
+    <w:lsdException w:name="Grid Table 7 Colorful Accent 5" w:uiPriority="52"/>
+    <w:lsdException w:name="Grid Table 1 Light Accent 6" w:uiPriority="46"/>
+    <w:lsdException w:name="Grid Table 2 Accent 6" w:uiPriority="47"/>
+    <w:lsdException w:name="Grid Table 3 Accent 6" w:uiPriority="48"/>
+    <w:lsdException w:name="Grid Table 4 Accent 6" w:uiPriority="49"/>
+    <w:lsdException w:name="Grid Table 5 Dark Accent 6" w:uiPriority="50"/>
+    <w:lsdException w:name="Grid Table 6 Colorful Accent 6" w:uiPriority="51"/>
+    <w:lsdException w:name="Grid Table 7 Colorful Accent 6" w:uiPriority="52"/>
+    <w:lsdException w:name="List Table 1 Light" w:uiPriority="46"/>
+    <w:lsdException w:name="List Table 2" w:uiPriority="47"/>
+    <w:lsdException w:name="List Table 3" w:uiPriority="48"/>
+    <w:lsdException w:name="List Table 4" w:uiPriority="49"/>
+    <w:lsdException w:name="List Table 5 Dark" w:uiPriority="50"/>
+    <w:lsdException w:name="List Table 6 Colorful" w:uiPriority="51"/>
+    <w:lsdException w:name="List Table 7 Colorful" w:uiPriority="52"/>
+    <w:lsdException w:name="List Table 1 Light Accent 1" w:uiPriority="46"/>
+    <w:lsdException w:name="List Table 2 Accent 1" w:uiPriority="47"/>
+    <w:lsdException w:name="List Table 3 Accent 1" w:uiPriority="48"/>
+    <w:lsdException w:name="List Table 4 Accent 1" w:uiPriority="49"/>
+    <w:lsdException w:name="List Table 5 Dark Accent 1" w:uiPriority="50"/>
+    <w:lsdException w:name="List Table 6 Colorful Accent 1" w:uiPriority="51"/>
+    <w:lsdException w:name="List Table 7 Colorful Accent 1" w:uiPriority="52"/>
+    <w:lsdException w:name="List Table 1 Light Accent 2" w:uiPriority="46"/>
+    <w:lsdException w:name="List Table 2 Accent 2" w:uiPriority="47"/>
+    <w:lsdException w:name="List Table 3 Accent 2" w:uiPriority="48"/>
+    <w:lsdException w:name="List Table 4 Accent 2" w:uiPriority="49"/>
+    <w:lsdException w:name="List Table 5 Dark Accent 2" w:uiPriority="50"/>
+    <w:lsdException w:name="List Table 6 Colorful Accent 2" w:uiPriority="51"/>
+    <w:lsdException w:name="List Table 7 Colorful Accent 2" w:uiPriority="52"/>
+    <w:lsdException w:name="List Table 1 Light Accent 3" w:uiPriority="46"/>
+    <w:lsdException w:name="List Table 2 Accent 3" w:uiPriority="47"/>
+    <w:lsdException w:name="List Table 3 Accent 3" w:uiPriority="48"/>
+    <w:lsdException w:name="List Table 4 Accent 3" w:uiPriority="49"/>
+    <w:lsdException w:name="List Table 5 Dark Accent 3" w:uiPriority="50"/>
+    <w:lsdException w:name="List Table 6 Colorful Accent 3" w:uiPriority="51"/>
+    <w:lsdException w:name="List Table 7 Colorful Accent 3" w:uiPriority="52"/>
+    <w:lsdException w:name="List Table 1 Light Accent 4" w:uiPriority="46"/>
+    <w:lsdException w:name="List Table 2 Accent 4" w:uiPriority="47"/>
+    <w:lsdException w:name="List Table 3 Accent 4" w:uiPriority="48"/>
+    <w:lsdException w:name="List Table 4 Accent 4" w:uiPriority="49"/>
+    <w:lsdException w:name="List Table 5 Dark Accent 4" w:uiPriority="50"/>
+    <w:lsdException w:name="List Table 6 Colorful Accent 4" w:uiPriority="51"/>
+    <w:lsdException w:name="List Table 7 Colorful Accent 4" w:uiPriority="52"/>
+    <w:lsdException w:name="List Table 1 Light Accent 5" w:uiPriority="46"/>
+    <w:lsdException w:name="List Table 2 Accent 5" w:uiPriority="47"/>
+    <w:lsdException w:name="List Table 3 Accent 5" w:uiPriority="48"/>
+    <w:lsdException w:name="List Table 4 Accent 5" w:uiPriority="49"/>
+    <w:lsdException w:name="List Table 5 Dark Accent 5" w:uiPriority="50"/>
+    <w:lsdException w:name="List Table 6 Colorful Accent 5" w:uiPriority="51"/>
+    <w:lsdException w:name="List Table 7 Colorful Accent 5" w:uiPriority="52"/>
+    <w:lsdException w:name="List Table 1 Light Accent 6" w:uiPriority="46"/>
+    <w:lsdException w:name="List Table 2 Accent 6" w:uiPriority="47"/>
+    <w:lsdException w:name="List Table 3 Accent 6" w:uiPriority="48"/>
+    <w:lsdException w:name="List Table 4 Accent 6" w:uiPriority="49"/>
+    <w:lsdException w:name="List Table 5 Dark Accent 6" w:uiPriority="50"/>
+    <w:lsdException w:name="List Table 6 Colorful Accent 6" w:uiPriority="51"/>
+    <w:lsdException w:name="List Table 7 Colorful Accent 6" w:uiPriority="52"/>
   </w:latentStyles>
   <w:style w:type="paragraph" w:default="1" w:styleId="Normal">
     <w:name w:val="Normal"/>
@@ -12280,7 +13475,6 @@
     <w:uiPriority w:val="99"/>
     <w:semiHidden/>
     <w:unhideWhenUsed/>
-    <w:qFormat/>
     <w:tblPr>
       <w:tblInd w:w="0" w:type="dxa"/>
       <w:tblCellMar>
@@ -12306,7 +13500,6 @@
       <w:spacing w:after="0" w:line="240" w:lineRule="auto"/>
     </w:pPr>
     <w:tblPr>
-      <w:tblInd w:w="0" w:type="dxa"/>
       <w:tblBorders>
         <w:top w:val="single" w:sz="4" w:space="0" w:color="auto"/>
         <w:left w:val="single" w:sz="4" w:space="0" w:color="auto"/>
@@ -12315,12 +13508,6 @@
         <w:insideH w:val="single" w:sz="4" w:space="0" w:color="auto"/>
         <w:insideV w:val="single" w:sz="4" w:space="0" w:color="auto"/>
       </w:tblBorders>
-      <w:tblCellMar>
-        <w:top w:w="0" w:type="dxa"/>
-        <w:left w:w="108" w:type="dxa"/>
-        <w:bottom w:w="0" w:type="dxa"/>
-        <w:right w:w="108" w:type="dxa"/>
-      </w:tblCellMar>
     </w:tblPr>
   </w:style>
   <w:style w:type="paragraph" w:styleId="ListParagraph">
@@ -12724,7 +13911,7 @@
 </file>
 
 <file path=customXml/itemProps1.xml><?xml version="1.0" encoding="utf-8"?>
-<ds:datastoreItem xmlns:ds="http://schemas.openxmlformats.org/officeDocument/2006/customXml" ds:itemID="{3392E741-C5EF-4E60-9344-368E74781DAF}">
+<ds:datastoreItem xmlns:ds="http://schemas.openxmlformats.org/officeDocument/2006/customXml" ds:itemID="{7AADB26F-1B17-48F8-B2C0-B92355707588}">
   <ds:schemaRefs>
     <ds:schemaRef ds:uri="http://schemas.openxmlformats.org/officeDocument/2006/bibliography"/>
   </ds:schemaRefs>

</xml_diff>